<commit_message>
Atualização dos documentos de acompanhamento da OS 4776 e do formato da Planilha de Contagem de Pontos de Função.
</commit_message>
<xml_diff>
--- a/00_GESTAO_GERAL/05_ORDEM_SERVICO/03_OS4776/01_GESTAO/OS 4776 - Documento de Acompanhamento.docx
+++ b/00_GESTAO_GERAL/05_ORDEM_SERVICO/03_OS4776/01_GESTAO/OS 4776 - Documento de Acompanhamento.docx
@@ -100,7 +100,6 @@
                 <w:szCs w:val="24"/>
               </w:rPr>
             </w:pPr>
-            <w:bookmarkStart w:id="0" w:name="_GoBack"/>
             <w:r>
               <w:rPr>
                 <w:sz w:val="24"/>
@@ -108,7 +107,6 @@
               </w:rPr>
               <w:t>4776</w:t>
             </w:r>
-            <w:bookmarkEnd w:id="0"/>
           </w:p>
         </w:tc>
         <w:tc>
@@ -1132,7 +1130,7 @@
                 <w:sz w:val="24"/>
                 <w:szCs w:val="24"/>
               </w:rPr>
-              <w:t>Aberta</w:t>
+              <w:t>Iniciada</w:t>
             </w:r>
           </w:p>
         </w:tc>
@@ -1194,7 +1192,7 @@
                 <w:sz w:val="24"/>
                 <w:szCs w:val="24"/>
               </w:rPr>
-              <w:t>XX</w:t>
+              <w:t>31</w:t>
             </w:r>
             <w:r>
               <w:rPr>
@@ -1478,6 +1476,9 @@
               <w:ind w:firstLine="0"/>
               <w:jc w:val="center"/>
             </w:pPr>
+            <w:r>
+              <w:t>31/05/16</w:t>
+            </w:r>
           </w:p>
         </w:tc>
         <w:tc>
@@ -1494,6 +1495,18 @@
                 <w:szCs w:val="20"/>
               </w:rPr>
             </w:pPr>
+            <w:r>
+              <w:rPr>
+                <w:szCs w:val="20"/>
+              </w:rPr>
+              <w:t xml:space="preserve">Acompanhamento da </w:t>
+            </w:r>
+            <w:r>
+              <w:rPr>
+                <w:szCs w:val="20"/>
+              </w:rPr>
+              <w:t>OS</w:t>
+            </w:r>
           </w:p>
         </w:tc>
       </w:tr>
@@ -2205,6 +2218,10 @@
               <w:ind w:firstLine="0"/>
               <w:jc w:val="center"/>
             </w:pPr>
+            <w:bookmarkStart w:id="0" w:name="_GoBack" w:colFirst="2" w:colLast="2"/>
+            <w:r>
+              <w:t>31/05/16</w:t>
+            </w:r>
           </w:p>
         </w:tc>
         <w:tc>
@@ -2217,6 +2234,9 @@
               <w:ind w:firstLine="0"/>
               <w:jc w:val="left"/>
             </w:pPr>
+            <w:r>
+              <w:t>Início</w:t>
+            </w:r>
           </w:p>
         </w:tc>
         <w:tc>
@@ -2229,9 +2249,13 @@
               <w:ind w:firstLine="0"/>
               <w:jc w:val="left"/>
             </w:pPr>
+            <w:r>
+              <w:t>NTC - Jairo</w:t>
+            </w:r>
           </w:p>
         </w:tc>
       </w:tr>
+      <w:bookmarkEnd w:id="0"/>
       <w:tr>
         <w:tc>
           <w:tcPr>
@@ -4346,7 +4370,7 @@
               <v:shape id="_x0000_s2050" type="#_x0000_t75" style="position:absolute;left:0;text-align:left;margin-left:165.8pt;margin-top:4.85pt;width:211.25pt;height:35.9pt;z-index:251660800;mso-position-horizontal-relative:text;mso-position-vertical-relative:text">
                 <v:imagedata r:id="rId1" o:title=""/>
               </v:shape>
-              <o:OLEObject Type="Embed" ProgID="PBrush" ShapeID="_x0000_s2050" DrawAspect="Content" ObjectID="_1525593204" r:id="rId2"/>
+              <o:OLEObject Type="Embed" ProgID="PBrush" ShapeID="_x0000_s2050" DrawAspect="Content" ObjectID="_1526200390" r:id="rId2"/>
             </w:object>
           </w:r>
         </w:p>

</xml_diff>

<commit_message>
Entrega do Plano das OS4776 e OS4777.
</commit_message>
<xml_diff>
--- a/00_GESTAO_GERAL/05_ORDEM_SERVICO/03_OS4776/01_GESTAO/OS 4776 - Documento de Acompanhamento.docx
+++ b/00_GESTAO_GERAL/05_ORDEM_SERVICO/03_OS4776/01_GESTAO/OS 4776 - Documento de Acompanhamento.docx
@@ -1,6 +1,6 @@
 
 <file path=word/document.xml><?xml version="1.0" encoding="utf-8"?>
-<w:document xmlns:wpc="http://schemas.microsoft.com/office/word/2010/wordprocessingCanvas" xmlns:cx="http://schemas.microsoft.com/office/drawing/2014/chartex" xmlns:cx1="http://schemas.microsoft.com/office/drawing/2015/9/8/chartex" xmlns:cx2="http://schemas.microsoft.com/office/drawing/2015/10/21/chartex" xmlns:mc="http://schemas.openxmlformats.org/markup-compatibility/2006" xmlns:o="urn:schemas-microsoft-com:office:office" xmlns:r="http://schemas.openxmlformats.org/officeDocument/2006/relationships" xmlns:m="http://schemas.openxmlformats.org/officeDocument/2006/math" xmlns:v="urn:schemas-microsoft-com:vml" xmlns:wp14="http://schemas.microsoft.com/office/word/2010/wordprocessingDrawing" xmlns:wp="http://schemas.openxmlformats.org/drawingml/2006/wordprocessingDrawing" xmlns:w10="urn:schemas-microsoft-com:office:word" xmlns:w="http://schemas.openxmlformats.org/wordprocessingml/2006/main" xmlns:w14="http://schemas.microsoft.com/office/word/2010/wordml" xmlns:w15="http://schemas.microsoft.com/office/word/2012/wordml" xmlns:w16se="http://schemas.microsoft.com/office/word/2015/wordml/symex" xmlns:wpg="http://schemas.microsoft.com/office/word/2010/wordprocessingGroup" xmlns:wpi="http://schemas.microsoft.com/office/word/2010/wordprocessingInk" xmlns:wne="http://schemas.microsoft.com/office/word/2006/wordml" xmlns:wps="http://schemas.microsoft.com/office/word/2010/wordprocessingShape" mc:Ignorable="w14 w15 w16se wp14">
+<w:document xmlns:wpc="http://schemas.microsoft.com/office/word/2010/wordprocessingCanvas" xmlns:mc="http://schemas.openxmlformats.org/markup-compatibility/2006" xmlns:o="urn:schemas-microsoft-com:office:office" xmlns:r="http://schemas.openxmlformats.org/officeDocument/2006/relationships" xmlns:m="http://schemas.openxmlformats.org/officeDocument/2006/math" xmlns:v="urn:schemas-microsoft-com:vml" xmlns:wp14="http://schemas.microsoft.com/office/word/2010/wordprocessingDrawing" xmlns:wp="http://schemas.openxmlformats.org/drawingml/2006/wordprocessingDrawing" xmlns:w10="urn:schemas-microsoft-com:office:word" xmlns:w="http://schemas.openxmlformats.org/wordprocessingml/2006/main" xmlns:w14="http://schemas.microsoft.com/office/word/2010/wordml" xmlns:w15="http://schemas.microsoft.com/office/word/2012/wordml" xmlns:wpg="http://schemas.microsoft.com/office/word/2010/wordprocessingGroup" xmlns:wpi="http://schemas.microsoft.com/office/word/2010/wordprocessingInk" xmlns:wne="http://schemas.microsoft.com/office/word/2006/wordml" xmlns:wps="http://schemas.microsoft.com/office/word/2010/wordprocessingShape" mc:Ignorable="w14 w15 wp14">
   <w:body>
     <w:p>
       <w:pPr>
@@ -1192,21 +1192,7 @@
                 <w:sz w:val="24"/>
                 <w:szCs w:val="24"/>
               </w:rPr>
-              <w:t>31</w:t>
-            </w:r>
-            <w:r>
-              <w:rPr>
-                <w:sz w:val="24"/>
-                <w:szCs w:val="24"/>
-              </w:rPr>
-              <w:t>/</w:t>
-            </w:r>
-            <w:r>
-              <w:rPr>
-                <w:sz w:val="24"/>
-                <w:szCs w:val="24"/>
-              </w:rPr>
-              <w:t>05</w:t>
+              <w:t>07/06</w:t>
             </w:r>
             <w:r>
               <w:rPr>
@@ -1565,6 +1551,9 @@
               <w:ind w:firstLine="0"/>
               <w:jc w:val="center"/>
             </w:pPr>
+            <w:r>
+              <w:t>07/06/16</w:t>
+            </w:r>
           </w:p>
         </w:tc>
         <w:tc>
@@ -1581,6 +1570,18 @@
                 <w:szCs w:val="20"/>
               </w:rPr>
             </w:pPr>
+            <w:r>
+              <w:rPr>
+                <w:szCs w:val="20"/>
+              </w:rPr>
+              <w:t xml:space="preserve">Acompanhamento da </w:t>
+            </w:r>
+            <w:r>
+              <w:rPr>
+                <w:szCs w:val="20"/>
+              </w:rPr>
+              <w:t>OS</w:t>
+            </w:r>
           </w:p>
         </w:tc>
       </w:tr>
@@ -2218,7 +2219,6 @@
               <w:ind w:firstLine="0"/>
               <w:jc w:val="center"/>
             </w:pPr>
-            <w:bookmarkStart w:id="0" w:name="_GoBack" w:colFirst="2" w:colLast="2"/>
             <w:r>
               <w:t>31/05/16</w:t>
             </w:r>
@@ -2255,7 +2255,6 @@
           </w:p>
         </w:tc>
       </w:tr>
-      <w:bookmarkEnd w:id="0"/>
       <w:tr>
         <w:tc>
           <w:tcPr>
@@ -2267,6 +2266,9 @@
               <w:ind w:firstLine="0"/>
               <w:jc w:val="center"/>
             </w:pPr>
+            <w:r>
+              <w:t>07/06/16</w:t>
+            </w:r>
           </w:p>
         </w:tc>
         <w:tc>
@@ -2279,6 +2281,9 @@
               <w:ind w:firstLine="0"/>
               <w:jc w:val="left"/>
             </w:pPr>
+            <w:r>
+              <w:t>Entrega do Plano</w:t>
+            </w:r>
           </w:p>
         </w:tc>
         <w:tc>
@@ -2289,8 +2294,16 @@
             <w:pPr>
               <w:spacing w:line="240" w:lineRule="auto"/>
               <w:ind w:firstLine="0"/>
-              <w:jc w:val="center"/>
-            </w:pPr>
+              <w:jc w:val="left"/>
+            </w:pPr>
+            <w:r>
+              <w:t>NTC -</w:t>
+            </w:r>
+            <w:bookmarkStart w:id="0" w:name="_GoBack"/>
+            <w:bookmarkEnd w:id="0"/>
+            <w:r>
+              <w:t xml:space="preserve"> Rodrigo Borges</w:t>
+            </w:r>
           </w:p>
         </w:tc>
       </w:tr>
@@ -4218,18 +4231,8 @@
           <w:sz w:val="24"/>
           <w:szCs w:val="24"/>
         </w:rPr>
-        <w:t xml:space="preserve">Sanções </w:t>
+        <w:t>Sanções a Aplicar</w:t>
       </w:r>
-      <w:proofErr w:type="gramStart"/>
-      <w:r>
-        <w:rPr>
-          <w:b/>
-          <w:sz w:val="24"/>
-          <w:szCs w:val="24"/>
-        </w:rPr>
-        <w:t>a Aplicar</w:t>
-      </w:r>
-      <w:proofErr w:type="gramEnd"/>
       <w:r>
         <w:rPr>
           <w:b/>
@@ -4264,7 +4267,7 @@
 </file>
 
 <file path=word/endnotes.xml><?xml version="1.0" encoding="utf-8"?>
-<w:endnotes xmlns:wpc="http://schemas.microsoft.com/office/word/2010/wordprocessingCanvas" xmlns:cx="http://schemas.microsoft.com/office/drawing/2014/chartex" xmlns:cx1="http://schemas.microsoft.com/office/drawing/2015/9/8/chartex" xmlns:cx2="http://schemas.microsoft.com/office/drawing/2015/10/21/chartex" xmlns:mc="http://schemas.openxmlformats.org/markup-compatibility/2006" xmlns:o="urn:schemas-microsoft-com:office:office" xmlns:r="http://schemas.openxmlformats.org/officeDocument/2006/relationships" xmlns:m="http://schemas.openxmlformats.org/officeDocument/2006/math" xmlns:v="urn:schemas-microsoft-com:vml" xmlns:wp14="http://schemas.microsoft.com/office/word/2010/wordprocessingDrawing" xmlns:wp="http://schemas.openxmlformats.org/drawingml/2006/wordprocessingDrawing" xmlns:w10="urn:schemas-microsoft-com:office:word" xmlns:w="http://schemas.openxmlformats.org/wordprocessingml/2006/main" xmlns:w14="http://schemas.microsoft.com/office/word/2010/wordml" xmlns:w15="http://schemas.microsoft.com/office/word/2012/wordml" xmlns:w16se="http://schemas.microsoft.com/office/word/2015/wordml/symex" xmlns:wpg="http://schemas.microsoft.com/office/word/2010/wordprocessingGroup" xmlns:wpi="http://schemas.microsoft.com/office/word/2010/wordprocessingInk" xmlns:wne="http://schemas.microsoft.com/office/word/2006/wordml" xmlns:wps="http://schemas.microsoft.com/office/word/2010/wordprocessingShape" mc:Ignorable="w14 w15 w16se wp14">
+<w:endnotes xmlns:wpc="http://schemas.microsoft.com/office/word/2010/wordprocessingCanvas" xmlns:mc="http://schemas.openxmlformats.org/markup-compatibility/2006" xmlns:o="urn:schemas-microsoft-com:office:office" xmlns:r="http://schemas.openxmlformats.org/officeDocument/2006/relationships" xmlns:m="http://schemas.openxmlformats.org/officeDocument/2006/math" xmlns:v="urn:schemas-microsoft-com:vml" xmlns:wp14="http://schemas.microsoft.com/office/word/2010/wordprocessingDrawing" xmlns:wp="http://schemas.openxmlformats.org/drawingml/2006/wordprocessingDrawing" xmlns:w10="urn:schemas-microsoft-com:office:word" xmlns:w="http://schemas.openxmlformats.org/wordprocessingml/2006/main" xmlns:w14="http://schemas.microsoft.com/office/word/2010/wordml" xmlns:w15="http://schemas.microsoft.com/office/word/2012/wordml" xmlns:wpg="http://schemas.microsoft.com/office/word/2010/wordprocessingGroup" xmlns:wpi="http://schemas.microsoft.com/office/word/2010/wordprocessingInk" xmlns:wne="http://schemas.microsoft.com/office/word/2006/wordml" xmlns:wps="http://schemas.microsoft.com/office/word/2010/wordprocessingShape" mc:Ignorable="w14 w15 wp14">
   <w:endnote w:type="separator" w:id="-1">
     <w:p>
       <w:pPr>
@@ -4289,7 +4292,7 @@
 </file>
 
 <file path=word/footer1.xml><?xml version="1.0" encoding="utf-8"?>
-<w:ftr xmlns:wpc="http://schemas.microsoft.com/office/word/2010/wordprocessingCanvas" xmlns:cx="http://schemas.microsoft.com/office/drawing/2014/chartex" xmlns:cx1="http://schemas.microsoft.com/office/drawing/2015/9/8/chartex" xmlns:cx2="http://schemas.microsoft.com/office/drawing/2015/10/21/chartex" xmlns:mc="http://schemas.openxmlformats.org/markup-compatibility/2006" xmlns:o="urn:schemas-microsoft-com:office:office" xmlns:r="http://schemas.openxmlformats.org/officeDocument/2006/relationships" xmlns:m="http://schemas.openxmlformats.org/officeDocument/2006/math" xmlns:v="urn:schemas-microsoft-com:vml" xmlns:wp14="http://schemas.microsoft.com/office/word/2010/wordprocessingDrawing" xmlns:wp="http://schemas.openxmlformats.org/drawingml/2006/wordprocessingDrawing" xmlns:w10="urn:schemas-microsoft-com:office:word" xmlns:w="http://schemas.openxmlformats.org/wordprocessingml/2006/main" xmlns:w14="http://schemas.microsoft.com/office/word/2010/wordml" xmlns:w15="http://schemas.microsoft.com/office/word/2012/wordml" xmlns:w16se="http://schemas.microsoft.com/office/word/2015/wordml/symex" xmlns:wpg="http://schemas.microsoft.com/office/word/2010/wordprocessingGroup" xmlns:wpi="http://schemas.microsoft.com/office/word/2010/wordprocessingInk" xmlns:wne="http://schemas.microsoft.com/office/word/2006/wordml" xmlns:wps="http://schemas.microsoft.com/office/word/2010/wordprocessingShape" mc:Ignorable="w14 w15 w16se wp14">
+<w:ftr xmlns:wpc="http://schemas.microsoft.com/office/word/2010/wordprocessingCanvas" xmlns:mc="http://schemas.openxmlformats.org/markup-compatibility/2006" xmlns:o="urn:schemas-microsoft-com:office:office" xmlns:r="http://schemas.openxmlformats.org/officeDocument/2006/relationships" xmlns:m="http://schemas.openxmlformats.org/officeDocument/2006/math" xmlns:v="urn:schemas-microsoft-com:vml" xmlns:wp14="http://schemas.microsoft.com/office/word/2010/wordprocessingDrawing" xmlns:wp="http://schemas.openxmlformats.org/drawingml/2006/wordprocessingDrawing" xmlns:w10="urn:schemas-microsoft-com:office:word" xmlns:w="http://schemas.openxmlformats.org/wordprocessingml/2006/main" xmlns:w14="http://schemas.microsoft.com/office/word/2010/wordml" xmlns:w15="http://schemas.microsoft.com/office/word/2012/wordml" xmlns:wpg="http://schemas.microsoft.com/office/word/2010/wordprocessingGroup" xmlns:wpi="http://schemas.microsoft.com/office/word/2010/wordprocessingInk" xmlns:wne="http://schemas.microsoft.com/office/word/2006/wordml" xmlns:wps="http://schemas.microsoft.com/office/word/2010/wordprocessingShape" mc:Ignorable="w14 w15 wp14">
   <w:tbl>
     <w:tblPr>
       <w:tblW w:w="0" w:type="auto"/>
@@ -4370,7 +4373,7 @@
               <v:shape id="_x0000_s2050" type="#_x0000_t75" style="position:absolute;left:0;text-align:left;margin-left:165.8pt;margin-top:4.85pt;width:211.25pt;height:35.9pt;z-index:251660800;mso-position-horizontal-relative:text;mso-position-vertical-relative:text">
                 <v:imagedata r:id="rId1" o:title=""/>
               </v:shape>
-              <o:OLEObject Type="Embed" ProgID="PBrush" ShapeID="_x0000_s2050" DrawAspect="Content" ObjectID="_1526200390" r:id="rId2"/>
+              <o:OLEObject Type="Embed" ProgID="PBrush" ShapeID="_x0000_s2050" DrawAspect="Content" ObjectID="_1526802994" r:id="rId2"/>
             </w:object>
           </w:r>
         </w:p>
@@ -4456,7 +4459,7 @@
 </file>
 
 <file path=word/footnotes.xml><?xml version="1.0" encoding="utf-8"?>
-<w:footnotes xmlns:wpc="http://schemas.microsoft.com/office/word/2010/wordprocessingCanvas" xmlns:cx="http://schemas.microsoft.com/office/drawing/2014/chartex" xmlns:cx1="http://schemas.microsoft.com/office/drawing/2015/9/8/chartex" xmlns:cx2="http://schemas.microsoft.com/office/drawing/2015/10/21/chartex" xmlns:mc="http://schemas.openxmlformats.org/markup-compatibility/2006" xmlns:o="urn:schemas-microsoft-com:office:office" xmlns:r="http://schemas.openxmlformats.org/officeDocument/2006/relationships" xmlns:m="http://schemas.openxmlformats.org/officeDocument/2006/math" xmlns:v="urn:schemas-microsoft-com:vml" xmlns:wp14="http://schemas.microsoft.com/office/word/2010/wordprocessingDrawing" xmlns:wp="http://schemas.openxmlformats.org/drawingml/2006/wordprocessingDrawing" xmlns:w10="urn:schemas-microsoft-com:office:word" xmlns:w="http://schemas.openxmlformats.org/wordprocessingml/2006/main" xmlns:w14="http://schemas.microsoft.com/office/word/2010/wordml" xmlns:w15="http://schemas.microsoft.com/office/word/2012/wordml" xmlns:w16se="http://schemas.microsoft.com/office/word/2015/wordml/symex" xmlns:wpg="http://schemas.microsoft.com/office/word/2010/wordprocessingGroup" xmlns:wpi="http://schemas.microsoft.com/office/word/2010/wordprocessingInk" xmlns:wne="http://schemas.microsoft.com/office/word/2006/wordml" xmlns:wps="http://schemas.microsoft.com/office/word/2010/wordprocessingShape" mc:Ignorable="w14 w15 w16se wp14">
+<w:footnotes xmlns:wpc="http://schemas.microsoft.com/office/word/2010/wordprocessingCanvas" xmlns:mc="http://schemas.openxmlformats.org/markup-compatibility/2006" xmlns:o="urn:schemas-microsoft-com:office:office" xmlns:r="http://schemas.openxmlformats.org/officeDocument/2006/relationships" xmlns:m="http://schemas.openxmlformats.org/officeDocument/2006/math" xmlns:v="urn:schemas-microsoft-com:vml" xmlns:wp14="http://schemas.microsoft.com/office/word/2010/wordprocessingDrawing" xmlns:wp="http://schemas.openxmlformats.org/drawingml/2006/wordprocessingDrawing" xmlns:w10="urn:schemas-microsoft-com:office:word" xmlns:w="http://schemas.openxmlformats.org/wordprocessingml/2006/main" xmlns:w14="http://schemas.microsoft.com/office/word/2010/wordml" xmlns:w15="http://schemas.microsoft.com/office/word/2012/wordml" xmlns:wpg="http://schemas.microsoft.com/office/word/2010/wordprocessingGroup" xmlns:wpi="http://schemas.microsoft.com/office/word/2010/wordprocessingInk" xmlns:wne="http://schemas.microsoft.com/office/word/2006/wordml" xmlns:wps="http://schemas.microsoft.com/office/word/2010/wordprocessingShape" mc:Ignorable="w14 w15 wp14">
   <w:footnote w:type="separator" w:id="-1">
     <w:p>
       <w:pPr>
@@ -4481,7 +4484,7 @@
 </file>
 
 <file path=word/header1.xml><?xml version="1.0" encoding="utf-8"?>
-<w:hdr xmlns:wpc="http://schemas.microsoft.com/office/word/2010/wordprocessingCanvas" xmlns:cx="http://schemas.microsoft.com/office/drawing/2014/chartex" xmlns:cx1="http://schemas.microsoft.com/office/drawing/2015/9/8/chartex" xmlns:cx2="http://schemas.microsoft.com/office/drawing/2015/10/21/chartex" xmlns:mc="http://schemas.openxmlformats.org/markup-compatibility/2006" xmlns:o="urn:schemas-microsoft-com:office:office" xmlns:r="http://schemas.openxmlformats.org/officeDocument/2006/relationships" xmlns:m="http://schemas.openxmlformats.org/officeDocument/2006/math" xmlns:v="urn:schemas-microsoft-com:vml" xmlns:wp14="http://schemas.microsoft.com/office/word/2010/wordprocessingDrawing" xmlns:wp="http://schemas.openxmlformats.org/drawingml/2006/wordprocessingDrawing" xmlns:w10="urn:schemas-microsoft-com:office:word" xmlns:w="http://schemas.openxmlformats.org/wordprocessingml/2006/main" xmlns:w14="http://schemas.microsoft.com/office/word/2010/wordml" xmlns:w15="http://schemas.microsoft.com/office/word/2012/wordml" xmlns:w16se="http://schemas.microsoft.com/office/word/2015/wordml/symex" xmlns:wpg="http://schemas.microsoft.com/office/word/2010/wordprocessingGroup" xmlns:wpi="http://schemas.microsoft.com/office/word/2010/wordprocessingInk" xmlns:wne="http://schemas.microsoft.com/office/word/2006/wordml" xmlns:wps="http://schemas.microsoft.com/office/word/2010/wordprocessingShape" mc:Ignorable="w14 w15 w16se wp14">
+<w:hdr xmlns:wpc="http://schemas.microsoft.com/office/word/2010/wordprocessingCanvas" xmlns:mc="http://schemas.openxmlformats.org/markup-compatibility/2006" xmlns:o="urn:schemas-microsoft-com:office:office" xmlns:r="http://schemas.openxmlformats.org/officeDocument/2006/relationships" xmlns:m="http://schemas.openxmlformats.org/officeDocument/2006/math" xmlns:v="urn:schemas-microsoft-com:vml" xmlns:wp14="http://schemas.microsoft.com/office/word/2010/wordprocessingDrawing" xmlns:wp="http://schemas.openxmlformats.org/drawingml/2006/wordprocessingDrawing" xmlns:w10="urn:schemas-microsoft-com:office:word" xmlns:w="http://schemas.openxmlformats.org/wordprocessingml/2006/main" xmlns:w14="http://schemas.microsoft.com/office/word/2010/wordml" xmlns:w15="http://schemas.microsoft.com/office/word/2012/wordml" xmlns:wpg="http://schemas.microsoft.com/office/word/2010/wordprocessingGroup" xmlns:wpi="http://schemas.microsoft.com/office/word/2010/wordprocessingInk" xmlns:wne="http://schemas.microsoft.com/office/word/2006/wordml" xmlns:wps="http://schemas.microsoft.com/office/word/2010/wordprocessingShape" mc:Ignorable="w14 w15 wp14">
   <w:p>
     <w:pPr>
       <w:pStyle w:val="Cabealho"/>
@@ -4583,8 +4586,8 @@
 </file>
 
 <file path=word/numbering.xml><?xml version="1.0" encoding="utf-8"?>
-<w:numbering xmlns:wpc="http://schemas.microsoft.com/office/word/2010/wordprocessingCanvas" xmlns:cx="http://schemas.microsoft.com/office/drawing/2014/chartex" xmlns:cx1="http://schemas.microsoft.com/office/drawing/2015/9/8/chartex" xmlns:cx2="http://schemas.microsoft.com/office/drawing/2015/10/21/chartex" xmlns:mc="http://schemas.openxmlformats.org/markup-compatibility/2006" xmlns:o="urn:schemas-microsoft-com:office:office" xmlns:r="http://schemas.openxmlformats.org/officeDocument/2006/relationships" xmlns:m="http://schemas.openxmlformats.org/officeDocument/2006/math" xmlns:v="urn:schemas-microsoft-com:vml" xmlns:wp14="http://schemas.microsoft.com/office/word/2010/wordprocessingDrawing" xmlns:wp="http://schemas.openxmlformats.org/drawingml/2006/wordprocessingDrawing" xmlns:w10="urn:schemas-microsoft-com:office:word" xmlns:w="http://schemas.openxmlformats.org/wordprocessingml/2006/main" xmlns:w14="http://schemas.microsoft.com/office/word/2010/wordml" xmlns:w15="http://schemas.microsoft.com/office/word/2012/wordml" xmlns:w16se="http://schemas.microsoft.com/office/word/2015/wordml/symex" xmlns:wpg="http://schemas.microsoft.com/office/word/2010/wordprocessingGroup" xmlns:wpi="http://schemas.microsoft.com/office/word/2010/wordprocessingInk" xmlns:wne="http://schemas.microsoft.com/office/word/2006/wordml" xmlns:wps="http://schemas.microsoft.com/office/word/2010/wordprocessingShape" mc:Ignorable="w14 w15 w16se wp14">
-  <w:abstractNum w:abstractNumId="0" w15:restartNumberingAfterBreak="0">
+<w:numbering xmlns:wpc="http://schemas.microsoft.com/office/word/2010/wordprocessingCanvas" xmlns:mc="http://schemas.openxmlformats.org/markup-compatibility/2006" xmlns:o="urn:schemas-microsoft-com:office:office" xmlns:r="http://schemas.openxmlformats.org/officeDocument/2006/relationships" xmlns:m="http://schemas.openxmlformats.org/officeDocument/2006/math" xmlns:v="urn:schemas-microsoft-com:vml" xmlns:wp14="http://schemas.microsoft.com/office/word/2010/wordprocessingDrawing" xmlns:wp="http://schemas.openxmlformats.org/drawingml/2006/wordprocessingDrawing" xmlns:w10="urn:schemas-microsoft-com:office:word" xmlns:w="http://schemas.openxmlformats.org/wordprocessingml/2006/main" xmlns:w14="http://schemas.microsoft.com/office/word/2010/wordml" xmlns:w15="http://schemas.microsoft.com/office/word/2012/wordml" xmlns:wpg="http://schemas.microsoft.com/office/word/2010/wordprocessingGroup" xmlns:wpi="http://schemas.microsoft.com/office/word/2010/wordprocessingInk" xmlns:wne="http://schemas.microsoft.com/office/word/2006/wordml" xmlns:wps="http://schemas.microsoft.com/office/word/2010/wordprocessingShape" mc:Ignorable="w14 w15 wp14">
+  <w:abstractNum w:abstractNumId="0">
     <w:nsid w:val="12643FFD"/>
     <w:multiLevelType w:val="multilevel"/>
     <w:tmpl w:val="04160025"/>
@@ -4679,7 +4682,7 @@
       </w:pPr>
     </w:lvl>
   </w:abstractNum>
-  <w:abstractNum w:abstractNumId="1" w15:restartNumberingAfterBreak="0">
+  <w:abstractNum w:abstractNumId="1">
     <w:nsid w:val="165E3C32"/>
     <w:multiLevelType w:val="hybridMultilevel"/>
     <w:tmpl w:val="3726F870"/>
@@ -4792,7 +4795,7 @@
       </w:rPr>
     </w:lvl>
   </w:abstractNum>
-  <w:abstractNum w:abstractNumId="2" w15:restartNumberingAfterBreak="0">
+  <w:abstractNum w:abstractNumId="2">
     <w:nsid w:val="1CE66206"/>
     <w:multiLevelType w:val="hybridMultilevel"/>
     <w:tmpl w:val="9C52627A"/>
@@ -4881,7 +4884,7 @@
       </w:pPr>
     </w:lvl>
   </w:abstractNum>
-  <w:abstractNum w:abstractNumId="3" w15:restartNumberingAfterBreak="0">
+  <w:abstractNum w:abstractNumId="3">
     <w:nsid w:val="271A48D8"/>
     <w:multiLevelType w:val="hybridMultilevel"/>
     <w:tmpl w:val="9F62EDD6"/>
@@ -4994,7 +4997,7 @@
       </w:rPr>
     </w:lvl>
   </w:abstractNum>
-  <w:abstractNum w:abstractNumId="4" w15:restartNumberingAfterBreak="0">
+  <w:abstractNum w:abstractNumId="4">
     <w:nsid w:val="29084160"/>
     <w:multiLevelType w:val="singleLevel"/>
     <w:tmpl w:val="0409000F"/>
@@ -5011,7 +5014,7 @@
       </w:pPr>
     </w:lvl>
   </w:abstractNum>
-  <w:abstractNum w:abstractNumId="5" w15:restartNumberingAfterBreak="0">
+  <w:abstractNum w:abstractNumId="5">
     <w:nsid w:val="7CA92738"/>
     <w:multiLevelType w:val="hybridMultilevel"/>
     <w:tmpl w:val="81481718"/>
@@ -5146,7 +5149,7 @@
 </file>
 
 <file path=word/styles.xml><?xml version="1.0" encoding="utf-8"?>
-<w:styles xmlns:mc="http://schemas.openxmlformats.org/markup-compatibility/2006" xmlns:r="http://schemas.openxmlformats.org/officeDocument/2006/relationships" xmlns:w="http://schemas.openxmlformats.org/wordprocessingml/2006/main" xmlns:w14="http://schemas.microsoft.com/office/word/2010/wordml" xmlns:w15="http://schemas.microsoft.com/office/word/2012/wordml" xmlns:w16se="http://schemas.microsoft.com/office/word/2015/wordml/symex" mc:Ignorable="w14 w15 w16se">
+<w:styles xmlns:mc="http://schemas.openxmlformats.org/markup-compatibility/2006" xmlns:r="http://schemas.openxmlformats.org/officeDocument/2006/relationships" xmlns:w="http://schemas.openxmlformats.org/wordprocessingml/2006/main" xmlns:w14="http://schemas.microsoft.com/office/word/2010/wordml" xmlns:w15="http://schemas.microsoft.com/office/word/2012/wordml" mc:Ignorable="w14 w15">
   <w:docDefaults>
     <w:rPrDefault>
       <w:rPr>
@@ -5162,7 +5165,7 @@
       </w:pPr>
     </w:pPrDefault>
   </w:docDefaults>
-  <w:latentStyles w:defLockedState="0" w:defUIPriority="99" w:defSemiHidden="0" w:defUnhideWhenUsed="0" w:defQFormat="0" w:count="372">
+  <w:latentStyles w:defLockedState="0" w:defUIPriority="99" w:defSemiHidden="0" w:defUnhideWhenUsed="0" w:defQFormat="0" w:count="371">
     <w:lsdException w:name="Normal" w:uiPriority="0" w:qFormat="1"/>
     <w:lsdException w:name="heading 1" w:uiPriority="9" w:qFormat="1"/>
     <w:lsdException w:name="heading 2" w:semiHidden="1" w:uiPriority="9" w:unhideWhenUsed="1" w:qFormat="1"/>
@@ -5534,7 +5537,6 @@
     <w:lsdException w:name="List Table 5 Dark Accent 6" w:uiPriority="50"/>
     <w:lsdException w:name="List Table 6 Colorful Accent 6" w:uiPriority="51"/>
     <w:lsdException w:name="List Table 7 Colorful Accent 6" w:uiPriority="52"/>
-    <w:lsdException w:name="Mention" w:semiHidden="1" w:unhideWhenUsed="1"/>
   </w:latentStyles>
   <w:style w:type="paragraph" w:default="1" w:styleId="Normal">
     <w:name w:val="Normal"/>
@@ -5860,6 +5862,7 @@
       <w:spacing w:after="0" w:line="240" w:lineRule="auto"/>
     </w:pPr>
     <w:tblPr>
+      <w:tblInd w:w="0" w:type="dxa"/>
       <w:tblBorders>
         <w:top w:val="single" w:sz="4" w:space="0" w:color="auto"/>
         <w:left w:val="single" w:sz="4" w:space="0" w:color="auto"/>
@@ -5868,6 +5871,12 @@
         <w:insideH w:val="single" w:sz="4" w:space="0" w:color="auto"/>
         <w:insideV w:val="single" w:sz="4" w:space="0" w:color="auto"/>
       </w:tblBorders>
+      <w:tblCellMar>
+        <w:top w:w="0" w:type="dxa"/>
+        <w:left w:w="108" w:type="dxa"/>
+        <w:bottom w:w="0" w:type="dxa"/>
+        <w:right w:w="108" w:type="dxa"/>
+      </w:tblCellMar>
     </w:tblPr>
   </w:style>
   <w:style w:type="paragraph" w:styleId="PargrafodaLista">

</xml_diff>

<commit_message>
Atualização dos documentos de acompanhamento da OS 4776 e o nome da Planilha de Contagem de Pontos de Função para Inicial.
</commit_message>
<xml_diff>
--- a/00_GESTAO_GERAL/05_ORDEM_SERVICO/03_OS4776/01_GESTAO/OS 4776 - Documento de Acompanhamento.docx
+++ b/00_GESTAO_GERAL/05_ORDEM_SERVICO/03_OS4776/01_GESTAO/OS 4776 - Documento de Acompanhamento.docx
@@ -1,6 +1,6 @@
 
 <file path=word/document.xml><?xml version="1.0" encoding="utf-8"?>
-<w:document xmlns:wpc="http://schemas.microsoft.com/office/word/2010/wordprocessingCanvas" xmlns:mc="http://schemas.openxmlformats.org/markup-compatibility/2006" xmlns:o="urn:schemas-microsoft-com:office:office" xmlns:r="http://schemas.openxmlformats.org/officeDocument/2006/relationships" xmlns:m="http://schemas.openxmlformats.org/officeDocument/2006/math" xmlns:v="urn:schemas-microsoft-com:vml" xmlns:wp14="http://schemas.microsoft.com/office/word/2010/wordprocessingDrawing" xmlns:wp="http://schemas.openxmlformats.org/drawingml/2006/wordprocessingDrawing" xmlns:w10="urn:schemas-microsoft-com:office:word" xmlns:w="http://schemas.openxmlformats.org/wordprocessingml/2006/main" xmlns:w14="http://schemas.microsoft.com/office/word/2010/wordml" xmlns:w15="http://schemas.microsoft.com/office/word/2012/wordml" xmlns:wpg="http://schemas.microsoft.com/office/word/2010/wordprocessingGroup" xmlns:wpi="http://schemas.microsoft.com/office/word/2010/wordprocessingInk" xmlns:wne="http://schemas.microsoft.com/office/word/2006/wordml" xmlns:wps="http://schemas.microsoft.com/office/word/2010/wordprocessingShape" mc:Ignorable="w14 w15 wp14">
+<w:document xmlns:wpc="http://schemas.microsoft.com/office/word/2010/wordprocessingCanvas" xmlns:cx="http://schemas.microsoft.com/office/drawing/2014/chartex" xmlns:cx1="http://schemas.microsoft.com/office/drawing/2015/9/8/chartex" xmlns:cx2="http://schemas.microsoft.com/office/drawing/2015/10/21/chartex" xmlns:mc="http://schemas.openxmlformats.org/markup-compatibility/2006" xmlns:o="urn:schemas-microsoft-com:office:office" xmlns:r="http://schemas.openxmlformats.org/officeDocument/2006/relationships" xmlns:m="http://schemas.openxmlformats.org/officeDocument/2006/math" xmlns:v="urn:schemas-microsoft-com:vml" xmlns:wp14="http://schemas.microsoft.com/office/word/2010/wordprocessingDrawing" xmlns:wp="http://schemas.openxmlformats.org/drawingml/2006/wordprocessingDrawing" xmlns:w10="urn:schemas-microsoft-com:office:word" xmlns:w="http://schemas.openxmlformats.org/wordprocessingml/2006/main" xmlns:w14="http://schemas.microsoft.com/office/word/2010/wordml" xmlns:w15="http://schemas.microsoft.com/office/word/2012/wordml" xmlns:w16se="http://schemas.microsoft.com/office/word/2015/wordml/symex" xmlns:wpg="http://schemas.microsoft.com/office/word/2010/wordprocessingGroup" xmlns:wpi="http://schemas.microsoft.com/office/word/2010/wordprocessingInk" xmlns:wne="http://schemas.microsoft.com/office/word/2006/wordml" xmlns:wps="http://schemas.microsoft.com/office/word/2010/wordprocessingShape" mc:Ignorable="w14 w15 w16se wp14">
   <w:body>
     <w:p>
       <w:pPr>
@@ -1130,8 +1130,10 @@
                 <w:sz w:val="24"/>
                 <w:szCs w:val="24"/>
               </w:rPr>
-              <w:t>Iniciada</w:t>
-            </w:r>
+              <w:t>Plano Entregue</w:t>
+            </w:r>
+            <w:bookmarkStart w:id="0" w:name="_GoBack"/>
+            <w:bookmarkEnd w:id="0"/>
           </w:p>
         </w:tc>
       </w:tr>
@@ -2297,12 +2299,7 @@
               <w:jc w:val="left"/>
             </w:pPr>
             <w:r>
-              <w:t>NTC -</w:t>
-            </w:r>
-            <w:bookmarkStart w:id="0" w:name="_GoBack"/>
-            <w:bookmarkEnd w:id="0"/>
-            <w:r>
-              <w:t xml:space="preserve"> Rodrigo Borges</w:t>
+              <w:t>NTC - Rodrigo Borges</w:t>
             </w:r>
           </w:p>
         </w:tc>
@@ -4231,8 +4228,18 @@
           <w:sz w:val="24"/>
           <w:szCs w:val="24"/>
         </w:rPr>
-        <w:t>Sanções a Aplicar</w:t>
+        <w:t xml:space="preserve">Sanções </w:t>
       </w:r>
+      <w:proofErr w:type="gramStart"/>
+      <w:r>
+        <w:rPr>
+          <w:b/>
+          <w:sz w:val="24"/>
+          <w:szCs w:val="24"/>
+        </w:rPr>
+        <w:t>a Aplicar</w:t>
+      </w:r>
+      <w:proofErr w:type="gramEnd"/>
       <w:r>
         <w:rPr>
           <w:b/>
@@ -4267,7 +4274,7 @@
 </file>
 
 <file path=word/endnotes.xml><?xml version="1.0" encoding="utf-8"?>
-<w:endnotes xmlns:wpc="http://schemas.microsoft.com/office/word/2010/wordprocessingCanvas" xmlns:mc="http://schemas.openxmlformats.org/markup-compatibility/2006" xmlns:o="urn:schemas-microsoft-com:office:office" xmlns:r="http://schemas.openxmlformats.org/officeDocument/2006/relationships" xmlns:m="http://schemas.openxmlformats.org/officeDocument/2006/math" xmlns:v="urn:schemas-microsoft-com:vml" xmlns:wp14="http://schemas.microsoft.com/office/word/2010/wordprocessingDrawing" xmlns:wp="http://schemas.openxmlformats.org/drawingml/2006/wordprocessingDrawing" xmlns:w10="urn:schemas-microsoft-com:office:word" xmlns:w="http://schemas.openxmlformats.org/wordprocessingml/2006/main" xmlns:w14="http://schemas.microsoft.com/office/word/2010/wordml" xmlns:w15="http://schemas.microsoft.com/office/word/2012/wordml" xmlns:wpg="http://schemas.microsoft.com/office/word/2010/wordprocessingGroup" xmlns:wpi="http://schemas.microsoft.com/office/word/2010/wordprocessingInk" xmlns:wne="http://schemas.microsoft.com/office/word/2006/wordml" xmlns:wps="http://schemas.microsoft.com/office/word/2010/wordprocessingShape" mc:Ignorable="w14 w15 wp14">
+<w:endnotes xmlns:wpc="http://schemas.microsoft.com/office/word/2010/wordprocessingCanvas" xmlns:cx="http://schemas.microsoft.com/office/drawing/2014/chartex" xmlns:cx1="http://schemas.microsoft.com/office/drawing/2015/9/8/chartex" xmlns:cx2="http://schemas.microsoft.com/office/drawing/2015/10/21/chartex" xmlns:mc="http://schemas.openxmlformats.org/markup-compatibility/2006" xmlns:o="urn:schemas-microsoft-com:office:office" xmlns:r="http://schemas.openxmlformats.org/officeDocument/2006/relationships" xmlns:m="http://schemas.openxmlformats.org/officeDocument/2006/math" xmlns:v="urn:schemas-microsoft-com:vml" xmlns:wp14="http://schemas.microsoft.com/office/word/2010/wordprocessingDrawing" xmlns:wp="http://schemas.openxmlformats.org/drawingml/2006/wordprocessingDrawing" xmlns:w10="urn:schemas-microsoft-com:office:word" xmlns:w="http://schemas.openxmlformats.org/wordprocessingml/2006/main" xmlns:w14="http://schemas.microsoft.com/office/word/2010/wordml" xmlns:w15="http://schemas.microsoft.com/office/word/2012/wordml" xmlns:w16se="http://schemas.microsoft.com/office/word/2015/wordml/symex" xmlns:wpg="http://schemas.microsoft.com/office/word/2010/wordprocessingGroup" xmlns:wpi="http://schemas.microsoft.com/office/word/2010/wordprocessingInk" xmlns:wne="http://schemas.microsoft.com/office/word/2006/wordml" xmlns:wps="http://schemas.microsoft.com/office/word/2010/wordprocessingShape" mc:Ignorable="w14 w15 w16se wp14">
   <w:endnote w:type="separator" w:id="-1">
     <w:p>
       <w:pPr>
@@ -4292,7 +4299,7 @@
 </file>
 
 <file path=word/footer1.xml><?xml version="1.0" encoding="utf-8"?>
-<w:ftr xmlns:wpc="http://schemas.microsoft.com/office/word/2010/wordprocessingCanvas" xmlns:mc="http://schemas.openxmlformats.org/markup-compatibility/2006" xmlns:o="urn:schemas-microsoft-com:office:office" xmlns:r="http://schemas.openxmlformats.org/officeDocument/2006/relationships" xmlns:m="http://schemas.openxmlformats.org/officeDocument/2006/math" xmlns:v="urn:schemas-microsoft-com:vml" xmlns:wp14="http://schemas.microsoft.com/office/word/2010/wordprocessingDrawing" xmlns:wp="http://schemas.openxmlformats.org/drawingml/2006/wordprocessingDrawing" xmlns:w10="urn:schemas-microsoft-com:office:word" xmlns:w="http://schemas.openxmlformats.org/wordprocessingml/2006/main" xmlns:w14="http://schemas.microsoft.com/office/word/2010/wordml" xmlns:w15="http://schemas.microsoft.com/office/word/2012/wordml" xmlns:wpg="http://schemas.microsoft.com/office/word/2010/wordprocessingGroup" xmlns:wpi="http://schemas.microsoft.com/office/word/2010/wordprocessingInk" xmlns:wne="http://schemas.microsoft.com/office/word/2006/wordml" xmlns:wps="http://schemas.microsoft.com/office/word/2010/wordprocessingShape" mc:Ignorable="w14 w15 wp14">
+<w:ftr xmlns:wpc="http://schemas.microsoft.com/office/word/2010/wordprocessingCanvas" xmlns:cx="http://schemas.microsoft.com/office/drawing/2014/chartex" xmlns:cx1="http://schemas.microsoft.com/office/drawing/2015/9/8/chartex" xmlns:cx2="http://schemas.microsoft.com/office/drawing/2015/10/21/chartex" xmlns:mc="http://schemas.openxmlformats.org/markup-compatibility/2006" xmlns:o="urn:schemas-microsoft-com:office:office" xmlns:r="http://schemas.openxmlformats.org/officeDocument/2006/relationships" xmlns:m="http://schemas.openxmlformats.org/officeDocument/2006/math" xmlns:v="urn:schemas-microsoft-com:vml" xmlns:wp14="http://schemas.microsoft.com/office/word/2010/wordprocessingDrawing" xmlns:wp="http://schemas.openxmlformats.org/drawingml/2006/wordprocessingDrawing" xmlns:w10="urn:schemas-microsoft-com:office:word" xmlns:w="http://schemas.openxmlformats.org/wordprocessingml/2006/main" xmlns:w14="http://schemas.microsoft.com/office/word/2010/wordml" xmlns:w15="http://schemas.microsoft.com/office/word/2012/wordml" xmlns:w16se="http://schemas.microsoft.com/office/word/2015/wordml/symex" xmlns:wpg="http://schemas.microsoft.com/office/word/2010/wordprocessingGroup" xmlns:wpi="http://schemas.microsoft.com/office/word/2010/wordprocessingInk" xmlns:wne="http://schemas.microsoft.com/office/word/2006/wordml" xmlns:wps="http://schemas.microsoft.com/office/word/2010/wordprocessingShape" mc:Ignorable="w14 w15 w16se wp14">
   <w:tbl>
     <w:tblPr>
       <w:tblW w:w="0" w:type="auto"/>
@@ -4373,7 +4380,7 @@
               <v:shape id="_x0000_s2050" type="#_x0000_t75" style="position:absolute;left:0;text-align:left;margin-left:165.8pt;margin-top:4.85pt;width:211.25pt;height:35.9pt;z-index:251660800;mso-position-horizontal-relative:text;mso-position-vertical-relative:text">
                 <v:imagedata r:id="rId1" o:title=""/>
               </v:shape>
-              <o:OLEObject Type="Embed" ProgID="PBrush" ShapeID="_x0000_s2050" DrawAspect="Content" ObjectID="_1526802994" r:id="rId2"/>
+              <o:OLEObject Type="Embed" ProgID="PBrush" ShapeID="_x0000_s2050" DrawAspect="Content" ObjectID="_1528111350" r:id="rId2"/>
             </w:object>
           </w:r>
         </w:p>
@@ -4459,7 +4466,7 @@
 </file>
 
 <file path=word/footnotes.xml><?xml version="1.0" encoding="utf-8"?>
-<w:footnotes xmlns:wpc="http://schemas.microsoft.com/office/word/2010/wordprocessingCanvas" xmlns:mc="http://schemas.openxmlformats.org/markup-compatibility/2006" xmlns:o="urn:schemas-microsoft-com:office:office" xmlns:r="http://schemas.openxmlformats.org/officeDocument/2006/relationships" xmlns:m="http://schemas.openxmlformats.org/officeDocument/2006/math" xmlns:v="urn:schemas-microsoft-com:vml" xmlns:wp14="http://schemas.microsoft.com/office/word/2010/wordprocessingDrawing" xmlns:wp="http://schemas.openxmlformats.org/drawingml/2006/wordprocessingDrawing" xmlns:w10="urn:schemas-microsoft-com:office:word" xmlns:w="http://schemas.openxmlformats.org/wordprocessingml/2006/main" xmlns:w14="http://schemas.microsoft.com/office/word/2010/wordml" xmlns:w15="http://schemas.microsoft.com/office/word/2012/wordml" xmlns:wpg="http://schemas.microsoft.com/office/word/2010/wordprocessingGroup" xmlns:wpi="http://schemas.microsoft.com/office/word/2010/wordprocessingInk" xmlns:wne="http://schemas.microsoft.com/office/word/2006/wordml" xmlns:wps="http://schemas.microsoft.com/office/word/2010/wordprocessingShape" mc:Ignorable="w14 w15 wp14">
+<w:footnotes xmlns:wpc="http://schemas.microsoft.com/office/word/2010/wordprocessingCanvas" xmlns:cx="http://schemas.microsoft.com/office/drawing/2014/chartex" xmlns:cx1="http://schemas.microsoft.com/office/drawing/2015/9/8/chartex" xmlns:cx2="http://schemas.microsoft.com/office/drawing/2015/10/21/chartex" xmlns:mc="http://schemas.openxmlformats.org/markup-compatibility/2006" xmlns:o="urn:schemas-microsoft-com:office:office" xmlns:r="http://schemas.openxmlformats.org/officeDocument/2006/relationships" xmlns:m="http://schemas.openxmlformats.org/officeDocument/2006/math" xmlns:v="urn:schemas-microsoft-com:vml" xmlns:wp14="http://schemas.microsoft.com/office/word/2010/wordprocessingDrawing" xmlns:wp="http://schemas.openxmlformats.org/drawingml/2006/wordprocessingDrawing" xmlns:w10="urn:schemas-microsoft-com:office:word" xmlns:w="http://schemas.openxmlformats.org/wordprocessingml/2006/main" xmlns:w14="http://schemas.microsoft.com/office/word/2010/wordml" xmlns:w15="http://schemas.microsoft.com/office/word/2012/wordml" xmlns:w16se="http://schemas.microsoft.com/office/word/2015/wordml/symex" xmlns:wpg="http://schemas.microsoft.com/office/word/2010/wordprocessingGroup" xmlns:wpi="http://schemas.microsoft.com/office/word/2010/wordprocessingInk" xmlns:wne="http://schemas.microsoft.com/office/word/2006/wordml" xmlns:wps="http://schemas.microsoft.com/office/word/2010/wordprocessingShape" mc:Ignorable="w14 w15 w16se wp14">
   <w:footnote w:type="separator" w:id="-1">
     <w:p>
       <w:pPr>
@@ -4484,7 +4491,7 @@
 </file>
 
 <file path=word/header1.xml><?xml version="1.0" encoding="utf-8"?>
-<w:hdr xmlns:wpc="http://schemas.microsoft.com/office/word/2010/wordprocessingCanvas" xmlns:mc="http://schemas.openxmlformats.org/markup-compatibility/2006" xmlns:o="urn:schemas-microsoft-com:office:office" xmlns:r="http://schemas.openxmlformats.org/officeDocument/2006/relationships" xmlns:m="http://schemas.openxmlformats.org/officeDocument/2006/math" xmlns:v="urn:schemas-microsoft-com:vml" xmlns:wp14="http://schemas.microsoft.com/office/word/2010/wordprocessingDrawing" xmlns:wp="http://schemas.openxmlformats.org/drawingml/2006/wordprocessingDrawing" xmlns:w10="urn:schemas-microsoft-com:office:word" xmlns:w="http://schemas.openxmlformats.org/wordprocessingml/2006/main" xmlns:w14="http://schemas.microsoft.com/office/word/2010/wordml" xmlns:w15="http://schemas.microsoft.com/office/word/2012/wordml" xmlns:wpg="http://schemas.microsoft.com/office/word/2010/wordprocessingGroup" xmlns:wpi="http://schemas.microsoft.com/office/word/2010/wordprocessingInk" xmlns:wne="http://schemas.microsoft.com/office/word/2006/wordml" xmlns:wps="http://schemas.microsoft.com/office/word/2010/wordprocessingShape" mc:Ignorable="w14 w15 wp14">
+<w:hdr xmlns:wpc="http://schemas.microsoft.com/office/word/2010/wordprocessingCanvas" xmlns:cx="http://schemas.microsoft.com/office/drawing/2014/chartex" xmlns:cx1="http://schemas.microsoft.com/office/drawing/2015/9/8/chartex" xmlns:cx2="http://schemas.microsoft.com/office/drawing/2015/10/21/chartex" xmlns:mc="http://schemas.openxmlformats.org/markup-compatibility/2006" xmlns:o="urn:schemas-microsoft-com:office:office" xmlns:r="http://schemas.openxmlformats.org/officeDocument/2006/relationships" xmlns:m="http://schemas.openxmlformats.org/officeDocument/2006/math" xmlns:v="urn:schemas-microsoft-com:vml" xmlns:wp14="http://schemas.microsoft.com/office/word/2010/wordprocessingDrawing" xmlns:wp="http://schemas.openxmlformats.org/drawingml/2006/wordprocessingDrawing" xmlns:w10="urn:schemas-microsoft-com:office:word" xmlns:w="http://schemas.openxmlformats.org/wordprocessingml/2006/main" xmlns:w14="http://schemas.microsoft.com/office/word/2010/wordml" xmlns:w15="http://schemas.microsoft.com/office/word/2012/wordml" xmlns:w16se="http://schemas.microsoft.com/office/word/2015/wordml/symex" xmlns:wpg="http://schemas.microsoft.com/office/word/2010/wordprocessingGroup" xmlns:wpi="http://schemas.microsoft.com/office/word/2010/wordprocessingInk" xmlns:wne="http://schemas.microsoft.com/office/word/2006/wordml" xmlns:wps="http://schemas.microsoft.com/office/word/2010/wordprocessingShape" mc:Ignorable="w14 w15 w16se wp14">
   <w:p>
     <w:pPr>
       <w:pStyle w:val="Cabealho"/>
@@ -4586,8 +4593,8 @@
 </file>
 
 <file path=word/numbering.xml><?xml version="1.0" encoding="utf-8"?>
-<w:numbering xmlns:wpc="http://schemas.microsoft.com/office/word/2010/wordprocessingCanvas" xmlns:mc="http://schemas.openxmlformats.org/markup-compatibility/2006" xmlns:o="urn:schemas-microsoft-com:office:office" xmlns:r="http://schemas.openxmlformats.org/officeDocument/2006/relationships" xmlns:m="http://schemas.openxmlformats.org/officeDocument/2006/math" xmlns:v="urn:schemas-microsoft-com:vml" xmlns:wp14="http://schemas.microsoft.com/office/word/2010/wordprocessingDrawing" xmlns:wp="http://schemas.openxmlformats.org/drawingml/2006/wordprocessingDrawing" xmlns:w10="urn:schemas-microsoft-com:office:word" xmlns:w="http://schemas.openxmlformats.org/wordprocessingml/2006/main" xmlns:w14="http://schemas.microsoft.com/office/word/2010/wordml" xmlns:w15="http://schemas.microsoft.com/office/word/2012/wordml" xmlns:wpg="http://schemas.microsoft.com/office/word/2010/wordprocessingGroup" xmlns:wpi="http://schemas.microsoft.com/office/word/2010/wordprocessingInk" xmlns:wne="http://schemas.microsoft.com/office/word/2006/wordml" xmlns:wps="http://schemas.microsoft.com/office/word/2010/wordprocessingShape" mc:Ignorable="w14 w15 wp14">
-  <w:abstractNum w:abstractNumId="0">
+<w:numbering xmlns:wpc="http://schemas.microsoft.com/office/word/2010/wordprocessingCanvas" xmlns:cx="http://schemas.microsoft.com/office/drawing/2014/chartex" xmlns:cx1="http://schemas.microsoft.com/office/drawing/2015/9/8/chartex" xmlns:cx2="http://schemas.microsoft.com/office/drawing/2015/10/21/chartex" xmlns:mc="http://schemas.openxmlformats.org/markup-compatibility/2006" xmlns:o="urn:schemas-microsoft-com:office:office" xmlns:r="http://schemas.openxmlformats.org/officeDocument/2006/relationships" xmlns:m="http://schemas.openxmlformats.org/officeDocument/2006/math" xmlns:v="urn:schemas-microsoft-com:vml" xmlns:wp14="http://schemas.microsoft.com/office/word/2010/wordprocessingDrawing" xmlns:wp="http://schemas.openxmlformats.org/drawingml/2006/wordprocessingDrawing" xmlns:w10="urn:schemas-microsoft-com:office:word" xmlns:w="http://schemas.openxmlformats.org/wordprocessingml/2006/main" xmlns:w14="http://schemas.microsoft.com/office/word/2010/wordml" xmlns:w15="http://schemas.microsoft.com/office/word/2012/wordml" xmlns:w16se="http://schemas.microsoft.com/office/word/2015/wordml/symex" xmlns:wpg="http://schemas.microsoft.com/office/word/2010/wordprocessingGroup" xmlns:wpi="http://schemas.microsoft.com/office/word/2010/wordprocessingInk" xmlns:wne="http://schemas.microsoft.com/office/word/2006/wordml" xmlns:wps="http://schemas.microsoft.com/office/word/2010/wordprocessingShape" mc:Ignorable="w14 w15 w16se wp14">
+  <w:abstractNum w:abstractNumId="0" w15:restartNumberingAfterBreak="0">
     <w:nsid w:val="12643FFD"/>
     <w:multiLevelType w:val="multilevel"/>
     <w:tmpl w:val="04160025"/>
@@ -4682,7 +4689,7 @@
       </w:pPr>
     </w:lvl>
   </w:abstractNum>
-  <w:abstractNum w:abstractNumId="1">
+  <w:abstractNum w:abstractNumId="1" w15:restartNumberingAfterBreak="0">
     <w:nsid w:val="165E3C32"/>
     <w:multiLevelType w:val="hybridMultilevel"/>
     <w:tmpl w:val="3726F870"/>
@@ -4795,7 +4802,7 @@
       </w:rPr>
     </w:lvl>
   </w:abstractNum>
-  <w:abstractNum w:abstractNumId="2">
+  <w:abstractNum w:abstractNumId="2" w15:restartNumberingAfterBreak="0">
     <w:nsid w:val="1CE66206"/>
     <w:multiLevelType w:val="hybridMultilevel"/>
     <w:tmpl w:val="9C52627A"/>
@@ -4884,7 +4891,7 @@
       </w:pPr>
     </w:lvl>
   </w:abstractNum>
-  <w:abstractNum w:abstractNumId="3">
+  <w:abstractNum w:abstractNumId="3" w15:restartNumberingAfterBreak="0">
     <w:nsid w:val="271A48D8"/>
     <w:multiLevelType w:val="hybridMultilevel"/>
     <w:tmpl w:val="9F62EDD6"/>
@@ -4997,7 +5004,7 @@
       </w:rPr>
     </w:lvl>
   </w:abstractNum>
-  <w:abstractNum w:abstractNumId="4">
+  <w:abstractNum w:abstractNumId="4" w15:restartNumberingAfterBreak="0">
     <w:nsid w:val="29084160"/>
     <w:multiLevelType w:val="singleLevel"/>
     <w:tmpl w:val="0409000F"/>
@@ -5014,7 +5021,7 @@
       </w:pPr>
     </w:lvl>
   </w:abstractNum>
-  <w:abstractNum w:abstractNumId="5">
+  <w:abstractNum w:abstractNumId="5" w15:restartNumberingAfterBreak="0">
     <w:nsid w:val="7CA92738"/>
     <w:multiLevelType w:val="hybridMultilevel"/>
     <w:tmpl w:val="81481718"/>
@@ -5149,7 +5156,7 @@
 </file>
 
 <file path=word/styles.xml><?xml version="1.0" encoding="utf-8"?>
-<w:styles xmlns:mc="http://schemas.openxmlformats.org/markup-compatibility/2006" xmlns:r="http://schemas.openxmlformats.org/officeDocument/2006/relationships" xmlns:w="http://schemas.openxmlformats.org/wordprocessingml/2006/main" xmlns:w14="http://schemas.microsoft.com/office/word/2010/wordml" xmlns:w15="http://schemas.microsoft.com/office/word/2012/wordml" mc:Ignorable="w14 w15">
+<w:styles xmlns:mc="http://schemas.openxmlformats.org/markup-compatibility/2006" xmlns:r="http://schemas.openxmlformats.org/officeDocument/2006/relationships" xmlns:w="http://schemas.openxmlformats.org/wordprocessingml/2006/main" xmlns:w14="http://schemas.microsoft.com/office/word/2010/wordml" xmlns:w15="http://schemas.microsoft.com/office/word/2012/wordml" xmlns:w16se="http://schemas.microsoft.com/office/word/2015/wordml/symex" mc:Ignorable="w14 w15 w16se">
   <w:docDefaults>
     <w:rPrDefault>
       <w:rPr>
@@ -5165,7 +5172,7 @@
       </w:pPr>
     </w:pPrDefault>
   </w:docDefaults>
-  <w:latentStyles w:defLockedState="0" w:defUIPriority="99" w:defSemiHidden="0" w:defUnhideWhenUsed="0" w:defQFormat="0" w:count="371">
+  <w:latentStyles w:defLockedState="0" w:defUIPriority="99" w:defSemiHidden="0" w:defUnhideWhenUsed="0" w:defQFormat="0" w:count="372">
     <w:lsdException w:name="Normal" w:uiPriority="0" w:qFormat="1"/>
     <w:lsdException w:name="heading 1" w:uiPriority="9" w:qFormat="1"/>
     <w:lsdException w:name="heading 2" w:semiHidden="1" w:uiPriority="9" w:unhideWhenUsed="1" w:qFormat="1"/>
@@ -5271,7 +5278,6 @@
     <w:lsdException w:name="HTML Sample" w:semiHidden="1" w:unhideWhenUsed="1"/>
     <w:lsdException w:name="HTML Typewriter" w:semiHidden="1" w:unhideWhenUsed="1"/>
     <w:lsdException w:name="HTML Variable" w:semiHidden="1" w:unhideWhenUsed="1"/>
-    <w:lsdException w:name="Normal Table" w:semiHidden="1" w:unhideWhenUsed="1"/>
     <w:lsdException w:name="annotation subject" w:semiHidden="1" w:unhideWhenUsed="1"/>
     <w:lsdException w:name="No List" w:semiHidden="1" w:unhideWhenUsed="1"/>
     <w:lsdException w:name="Outline List 1" w:semiHidden="1" w:unhideWhenUsed="1"/>
@@ -5318,10 +5324,8 @@
     <w:lsdException w:name="Table Subtle 2" w:semiHidden="1" w:unhideWhenUsed="1"/>
     <w:lsdException w:name="Table Web 1" w:semiHidden="1" w:unhideWhenUsed="1"/>
     <w:lsdException w:name="Table Web 2" w:semiHidden="1" w:unhideWhenUsed="1"/>
-    <w:lsdException w:name="Table Web 3" w:semiHidden="1" w:unhideWhenUsed="1"/>
     <w:lsdException w:name="Balloon Text" w:semiHidden="1" w:unhideWhenUsed="1"/>
     <w:lsdException w:name="Table Grid" w:uiPriority="39"/>
-    <w:lsdException w:name="Table Theme" w:semiHidden="1" w:unhideWhenUsed="1"/>
     <w:lsdException w:name="Placeholder Text" w:semiHidden="1"/>
     <w:lsdException w:name="No Spacing" w:uiPriority="1" w:qFormat="1"/>
     <w:lsdException w:name="Light Shading" w:uiPriority="60"/>
@@ -5537,6 +5541,7 @@
     <w:lsdException w:name="List Table 5 Dark Accent 6" w:uiPriority="50"/>
     <w:lsdException w:name="List Table 6 Colorful Accent 6" w:uiPriority="51"/>
     <w:lsdException w:name="List Table 7 Colorful Accent 6" w:uiPriority="52"/>
+    <w:lsdException w:name="Mention" w:semiHidden="1" w:unhideWhenUsed="1"/>
   </w:latentStyles>
   <w:style w:type="paragraph" w:default="1" w:styleId="Normal">
     <w:name w:val="Normal"/>
@@ -5862,7 +5867,6 @@
       <w:spacing w:after="0" w:line="240" w:lineRule="auto"/>
     </w:pPr>
     <w:tblPr>
-      <w:tblInd w:w="0" w:type="dxa"/>
       <w:tblBorders>
         <w:top w:val="single" w:sz="4" w:space="0" w:color="auto"/>
         <w:left w:val="single" w:sz="4" w:space="0" w:color="auto"/>
@@ -5871,12 +5875,6 @@
         <w:insideH w:val="single" w:sz="4" w:space="0" w:color="auto"/>
         <w:insideV w:val="single" w:sz="4" w:space="0" w:color="auto"/>
       </w:tblBorders>
-      <w:tblCellMar>
-        <w:top w:w="0" w:type="dxa"/>
-        <w:left w:w="108" w:type="dxa"/>
-        <w:bottom w:w="0" w:type="dxa"/>
-        <w:right w:w="108" w:type="dxa"/>
-      </w:tblCellMar>
     </w:tblPr>
   </w:style>
   <w:style w:type="paragraph" w:styleId="PargrafodaLista">

</xml_diff>

<commit_message>
Movimentação de paralização da execução da OS4776.
</commit_message>
<xml_diff>
--- a/00_GESTAO_GERAL/05_ORDEM_SERVICO/03_OS4776/01_GESTAO/OS 4776 - Documento de Acompanhamento.docx
+++ b/00_GESTAO_GERAL/05_ORDEM_SERVICO/03_OS4776/01_GESTAO/OS 4776 - Documento de Acompanhamento.docx
@@ -1,6 +1,6 @@
 
 <file path=word/document.xml><?xml version="1.0" encoding="utf-8"?>
-<w:document xmlns:wpc="http://schemas.microsoft.com/office/word/2010/wordprocessingCanvas" xmlns:cx="http://schemas.microsoft.com/office/drawing/2014/chartex" xmlns:cx1="http://schemas.microsoft.com/office/drawing/2015/9/8/chartex" xmlns:cx2="http://schemas.microsoft.com/office/drawing/2015/10/21/chartex" xmlns:mc="http://schemas.openxmlformats.org/markup-compatibility/2006" xmlns:o="urn:schemas-microsoft-com:office:office" xmlns:r="http://schemas.openxmlformats.org/officeDocument/2006/relationships" xmlns:m="http://schemas.openxmlformats.org/officeDocument/2006/math" xmlns:v="urn:schemas-microsoft-com:vml" xmlns:wp14="http://schemas.microsoft.com/office/word/2010/wordprocessingDrawing" xmlns:wp="http://schemas.openxmlformats.org/drawingml/2006/wordprocessingDrawing" xmlns:w10="urn:schemas-microsoft-com:office:word" xmlns:w="http://schemas.openxmlformats.org/wordprocessingml/2006/main" xmlns:w14="http://schemas.microsoft.com/office/word/2010/wordml" xmlns:w15="http://schemas.microsoft.com/office/word/2012/wordml" xmlns:w16se="http://schemas.microsoft.com/office/word/2015/wordml/symex" xmlns:wpg="http://schemas.microsoft.com/office/word/2010/wordprocessingGroup" xmlns:wpi="http://schemas.microsoft.com/office/word/2010/wordprocessingInk" xmlns:wne="http://schemas.microsoft.com/office/word/2006/wordml" xmlns:wps="http://schemas.microsoft.com/office/word/2010/wordprocessingShape" mc:Ignorable="w14 w15 w16se wp14">
+<w:document xmlns:wpc="http://schemas.microsoft.com/office/word/2010/wordprocessingCanvas" xmlns:mc="http://schemas.openxmlformats.org/markup-compatibility/2006" xmlns:o="urn:schemas-microsoft-com:office:office" xmlns:r="http://schemas.openxmlformats.org/officeDocument/2006/relationships" xmlns:m="http://schemas.openxmlformats.org/officeDocument/2006/math" xmlns:v="urn:schemas-microsoft-com:vml" xmlns:wp14="http://schemas.microsoft.com/office/word/2010/wordprocessingDrawing" xmlns:wp="http://schemas.openxmlformats.org/drawingml/2006/wordprocessingDrawing" xmlns:w10="urn:schemas-microsoft-com:office:word" xmlns:w="http://schemas.openxmlformats.org/wordprocessingml/2006/main" xmlns:w14="http://schemas.microsoft.com/office/word/2010/wordml" xmlns:w15="http://schemas.microsoft.com/office/word/2012/wordml" xmlns:wpg="http://schemas.microsoft.com/office/word/2010/wordprocessingGroup" xmlns:wpi="http://schemas.microsoft.com/office/word/2010/wordprocessingInk" xmlns:wne="http://schemas.microsoft.com/office/word/2006/wordml" xmlns:wps="http://schemas.microsoft.com/office/word/2010/wordprocessingShape" mc:Ignorable="w14 w15 wp14">
   <w:body>
     <w:p>
       <w:pPr>
@@ -1132,8 +1132,6 @@
               </w:rPr>
               <w:t>Plano Entregue</w:t>
             </w:r>
-            <w:bookmarkStart w:id="0" w:name="_GoBack"/>
-            <w:bookmarkEnd w:id="0"/>
           </w:p>
         </w:tc>
       </w:tr>
@@ -1194,7 +1192,14 @@
                 <w:sz w:val="24"/>
                 <w:szCs w:val="24"/>
               </w:rPr>
-              <w:t>07/06</w:t>
+              <w:t>30</w:t>
+            </w:r>
+            <w:r>
+              <w:rPr>
+                <w:sz w:val="24"/>
+                <w:szCs w:val="24"/>
+              </w:rPr>
+              <w:t>/06</w:t>
             </w:r>
             <w:r>
               <w:rPr>
@@ -1606,7 +1611,7 @@
               <w:rPr>
                 <w:szCs w:val="20"/>
               </w:rPr>
-              <w:t>Entrega</w:t>
+              <w:t>Paralisação</w:t>
             </w:r>
           </w:p>
         </w:tc>
@@ -1622,7 +1627,7 @@
               <w:jc w:val="center"/>
             </w:pPr>
             <w:r>
-              <w:t>08/07/16</w:t>
+              <w:t>30/06/16</w:t>
             </w:r>
           </w:p>
         </w:tc>
@@ -1640,6 +1645,9 @@
                 <w:szCs w:val="20"/>
               </w:rPr>
             </w:pPr>
+            <w:r>
+              <w:t>30/06/16</w:t>
+            </w:r>
           </w:p>
         </w:tc>
         <w:tc>
@@ -1656,6 +1664,18 @@
                 <w:szCs w:val="20"/>
               </w:rPr>
             </w:pPr>
+            <w:r>
+              <w:rPr>
+                <w:szCs w:val="20"/>
+              </w:rPr>
+              <w:t xml:space="preserve">Acompanhamento da </w:t>
+            </w:r>
+            <w:r>
+              <w:rPr>
+                <w:szCs w:val="20"/>
+              </w:rPr>
+              <w:t>OS</w:t>
+            </w:r>
           </w:p>
         </w:tc>
       </w:tr>
@@ -1678,7 +1698,7 @@
               <w:rPr>
                 <w:szCs w:val="20"/>
               </w:rPr>
-              <w:t>Recebimento</w:t>
+              <w:t>Reinicio</w:t>
             </w:r>
           </w:p>
         </w:tc>
@@ -1693,9 +1713,6 @@
               <w:ind w:firstLine="0"/>
               <w:jc w:val="center"/>
             </w:pPr>
-            <w:r>
-              <w:t>15/07/16</w:t>
-            </w:r>
           </w:p>
         </w:tc>
         <w:tc>
@@ -1750,7 +1767,7 @@
               <w:rPr>
                 <w:szCs w:val="20"/>
               </w:rPr>
-              <w:t>Aceite</w:t>
+              <w:t>Entrega</w:t>
             </w:r>
           </w:p>
         </w:tc>
@@ -1764,9 +1781,15 @@
               <w:spacing w:line="240" w:lineRule="auto"/>
               <w:ind w:firstLine="0"/>
               <w:jc w:val="center"/>
-            </w:pPr>
-            <w:r>
-              <w:t>28/07/16</w:t>
+              <w:rPr>
+                <w:color w:val="FF0000"/>
+              </w:rPr>
+            </w:pPr>
+            <w:r>
+              <w:rPr>
+                <w:color w:val="FF0000"/>
+              </w:rPr>
+              <w:t>08/07/16</w:t>
             </w:r>
           </w:p>
         </w:tc>
@@ -1822,7 +1845,7 @@
               <w:rPr>
                 <w:szCs w:val="20"/>
               </w:rPr>
-              <w:t>Termino</w:t>
+              <w:t>Recebimento</w:t>
             </w:r>
           </w:p>
         </w:tc>
@@ -1836,9 +1859,15 @@
               <w:spacing w:line="240" w:lineRule="auto"/>
               <w:ind w:firstLine="0"/>
               <w:jc w:val="center"/>
-            </w:pPr>
-            <w:r>
-              <w:t>03/08/16</w:t>
+              <w:rPr>
+                <w:color w:val="FF0000"/>
+              </w:rPr>
+            </w:pPr>
+            <w:r>
+              <w:rPr>
+                <w:color w:val="FF0000"/>
+              </w:rPr>
+              <w:t>15/07/16</w:t>
             </w:r>
           </w:p>
         </w:tc>
@@ -1894,7 +1923,7 @@
               <w:rPr>
                 <w:szCs w:val="20"/>
               </w:rPr>
-              <w:t>Garantia</w:t>
+              <w:t>Aceite</w:t>
             </w:r>
           </w:p>
         </w:tc>
@@ -1908,9 +1937,15 @@
               <w:spacing w:line="240" w:lineRule="auto"/>
               <w:ind w:firstLine="0"/>
               <w:jc w:val="center"/>
-            </w:pPr>
-            <w:r>
-              <w:t>29/07/16</w:t>
+              <w:rPr>
+                <w:color w:val="FF0000"/>
+              </w:rPr>
+            </w:pPr>
+            <w:r>
+              <w:rPr>
+                <w:color w:val="FF0000"/>
+              </w:rPr>
+              <w:t>28/07/16</w:t>
             </w:r>
           </w:p>
         </w:tc>
@@ -1966,7 +2001,7 @@
               <w:rPr>
                 <w:szCs w:val="20"/>
               </w:rPr>
-              <w:t>Fim da Garantia</w:t>
+              <w:t>Termino</w:t>
             </w:r>
           </w:p>
         </w:tc>
@@ -1980,8 +2015,170 @@
               <w:spacing w:line="240" w:lineRule="auto"/>
               <w:ind w:firstLine="0"/>
               <w:jc w:val="center"/>
-            </w:pPr>
-            <w:r>
+              <w:rPr>
+                <w:color w:val="FF0000"/>
+              </w:rPr>
+            </w:pPr>
+            <w:r>
+              <w:rPr>
+                <w:color w:val="FF0000"/>
+              </w:rPr>
+              <w:t>03/08/16</w:t>
+            </w:r>
+          </w:p>
+        </w:tc>
+        <w:tc>
+          <w:tcPr>
+            <w:tcW w:w="1191" w:type="dxa"/>
+            <w:vAlign w:val="center"/>
+          </w:tcPr>
+          <w:p>
+            <w:pPr>
+              <w:spacing w:line="240" w:lineRule="auto"/>
+              <w:ind w:firstLine="0"/>
+              <w:jc w:val="center"/>
+              <w:rPr>
+                <w:szCs w:val="20"/>
+              </w:rPr>
+            </w:pPr>
+          </w:p>
+        </w:tc>
+        <w:tc>
+          <w:tcPr>
+            <w:tcW w:w="4710" w:type="dxa"/>
+            <w:vAlign w:val="center"/>
+          </w:tcPr>
+          <w:p>
+            <w:pPr>
+              <w:spacing w:line="240" w:lineRule="auto"/>
+              <w:ind w:firstLine="0"/>
+              <w:jc w:val="left"/>
+              <w:rPr>
+                <w:szCs w:val="20"/>
+              </w:rPr>
+            </w:pPr>
+          </w:p>
+        </w:tc>
+      </w:tr>
+      <w:tr>
+        <w:tc>
+          <w:tcPr>
+            <w:tcW w:w="1984" w:type="dxa"/>
+            <w:vAlign w:val="center"/>
+          </w:tcPr>
+          <w:p>
+            <w:pPr>
+              <w:spacing w:line="240" w:lineRule="auto"/>
+              <w:ind w:firstLine="0"/>
+              <w:jc w:val="left"/>
+              <w:rPr>
+                <w:szCs w:val="20"/>
+              </w:rPr>
+            </w:pPr>
+            <w:r>
+              <w:rPr>
+                <w:szCs w:val="20"/>
+              </w:rPr>
+              <w:t>Garantia</w:t>
+            </w:r>
+          </w:p>
+        </w:tc>
+        <w:tc>
+          <w:tcPr>
+            <w:tcW w:w="1191" w:type="dxa"/>
+            <w:gridSpan w:val="2"/>
+          </w:tcPr>
+          <w:p>
+            <w:pPr>
+              <w:spacing w:line="240" w:lineRule="auto"/>
+              <w:ind w:firstLine="0"/>
+              <w:jc w:val="center"/>
+              <w:rPr>
+                <w:color w:val="FF0000"/>
+              </w:rPr>
+            </w:pPr>
+            <w:r>
+              <w:rPr>
+                <w:color w:val="FF0000"/>
+              </w:rPr>
+              <w:t>29/07/16</w:t>
+            </w:r>
+          </w:p>
+        </w:tc>
+        <w:tc>
+          <w:tcPr>
+            <w:tcW w:w="1191" w:type="dxa"/>
+            <w:vAlign w:val="center"/>
+          </w:tcPr>
+          <w:p>
+            <w:pPr>
+              <w:spacing w:line="240" w:lineRule="auto"/>
+              <w:ind w:firstLine="0"/>
+              <w:jc w:val="center"/>
+              <w:rPr>
+                <w:szCs w:val="20"/>
+              </w:rPr>
+            </w:pPr>
+          </w:p>
+        </w:tc>
+        <w:tc>
+          <w:tcPr>
+            <w:tcW w:w="4710" w:type="dxa"/>
+            <w:vAlign w:val="center"/>
+          </w:tcPr>
+          <w:p>
+            <w:pPr>
+              <w:spacing w:line="240" w:lineRule="auto"/>
+              <w:ind w:firstLine="0"/>
+              <w:jc w:val="left"/>
+              <w:rPr>
+                <w:szCs w:val="20"/>
+              </w:rPr>
+            </w:pPr>
+          </w:p>
+        </w:tc>
+      </w:tr>
+      <w:tr>
+        <w:tc>
+          <w:tcPr>
+            <w:tcW w:w="1984" w:type="dxa"/>
+            <w:vAlign w:val="center"/>
+          </w:tcPr>
+          <w:p>
+            <w:pPr>
+              <w:spacing w:line="240" w:lineRule="auto"/>
+              <w:ind w:firstLine="0"/>
+              <w:jc w:val="left"/>
+              <w:rPr>
+                <w:szCs w:val="20"/>
+              </w:rPr>
+            </w:pPr>
+            <w:r>
+              <w:rPr>
+                <w:szCs w:val="20"/>
+              </w:rPr>
+              <w:t>Fim da Garantia</w:t>
+            </w:r>
+          </w:p>
+        </w:tc>
+        <w:tc>
+          <w:tcPr>
+            <w:tcW w:w="1191" w:type="dxa"/>
+            <w:gridSpan w:val="2"/>
+          </w:tcPr>
+          <w:p>
+            <w:pPr>
+              <w:spacing w:line="240" w:lineRule="auto"/>
+              <w:ind w:firstLine="0"/>
+              <w:jc w:val="center"/>
+              <w:rPr>
+                <w:color w:val="FF0000"/>
+              </w:rPr>
+            </w:pPr>
+            <w:r>
+              <w:rPr>
+                <w:color w:val="FF0000"/>
+              </w:rPr>
               <w:t>25/01/17</w:t>
             </w:r>
           </w:p>
@@ -2285,6 +2482,58 @@
             </w:pPr>
             <w:r>
               <w:t>Entrega do Plano</w:t>
+            </w:r>
+          </w:p>
+        </w:tc>
+        <w:tc>
+          <w:tcPr>
+            <w:tcW w:w="2835" w:type="dxa"/>
+          </w:tcPr>
+          <w:p>
+            <w:pPr>
+              <w:spacing w:line="240" w:lineRule="auto"/>
+              <w:ind w:firstLine="0"/>
+              <w:jc w:val="left"/>
+            </w:pPr>
+            <w:r>
+              <w:t>NTC - Rodrigo Borges</w:t>
+            </w:r>
+          </w:p>
+        </w:tc>
+      </w:tr>
+      <w:tr>
+        <w:tc>
+          <w:tcPr>
+            <w:tcW w:w="1134" w:type="dxa"/>
+          </w:tcPr>
+          <w:p>
+            <w:pPr>
+              <w:spacing w:line="240" w:lineRule="auto"/>
+              <w:ind w:firstLine="0"/>
+              <w:jc w:val="center"/>
+            </w:pPr>
+            <w:r>
+              <w:t>30</w:t>
+            </w:r>
+            <w:bookmarkStart w:id="0" w:name="_GoBack"/>
+            <w:bookmarkEnd w:id="0"/>
+            <w:r>
+              <w:t>/06/16</w:t>
+            </w:r>
+          </w:p>
+        </w:tc>
+        <w:tc>
+          <w:tcPr>
+            <w:tcW w:w="5102" w:type="dxa"/>
+          </w:tcPr>
+          <w:p>
+            <w:pPr>
+              <w:spacing w:line="240" w:lineRule="auto"/>
+              <w:ind w:firstLine="0"/>
+              <w:jc w:val="left"/>
+            </w:pPr>
+            <w:r>
+              <w:t>Paralisação da execução (falta de insumos)</w:t>
             </w:r>
           </w:p>
         </w:tc>
@@ -4228,18 +4477,8 @@
           <w:sz w:val="24"/>
           <w:szCs w:val="24"/>
         </w:rPr>
-        <w:t xml:space="preserve">Sanções </w:t>
+        <w:t>Sanções a Aplicar</w:t>
       </w:r>
-      <w:proofErr w:type="gramStart"/>
-      <w:r>
-        <w:rPr>
-          <w:b/>
-          <w:sz w:val="24"/>
-          <w:szCs w:val="24"/>
-        </w:rPr>
-        <w:t>a Aplicar</w:t>
-      </w:r>
-      <w:proofErr w:type="gramEnd"/>
       <w:r>
         <w:rPr>
           <w:b/>
@@ -4274,7 +4513,7 @@
 </file>
 
 <file path=word/endnotes.xml><?xml version="1.0" encoding="utf-8"?>
-<w:endnotes xmlns:wpc="http://schemas.microsoft.com/office/word/2010/wordprocessingCanvas" xmlns:cx="http://schemas.microsoft.com/office/drawing/2014/chartex" xmlns:cx1="http://schemas.microsoft.com/office/drawing/2015/9/8/chartex" xmlns:cx2="http://schemas.microsoft.com/office/drawing/2015/10/21/chartex" xmlns:mc="http://schemas.openxmlformats.org/markup-compatibility/2006" xmlns:o="urn:schemas-microsoft-com:office:office" xmlns:r="http://schemas.openxmlformats.org/officeDocument/2006/relationships" xmlns:m="http://schemas.openxmlformats.org/officeDocument/2006/math" xmlns:v="urn:schemas-microsoft-com:vml" xmlns:wp14="http://schemas.microsoft.com/office/word/2010/wordprocessingDrawing" xmlns:wp="http://schemas.openxmlformats.org/drawingml/2006/wordprocessingDrawing" xmlns:w10="urn:schemas-microsoft-com:office:word" xmlns:w="http://schemas.openxmlformats.org/wordprocessingml/2006/main" xmlns:w14="http://schemas.microsoft.com/office/word/2010/wordml" xmlns:w15="http://schemas.microsoft.com/office/word/2012/wordml" xmlns:w16se="http://schemas.microsoft.com/office/word/2015/wordml/symex" xmlns:wpg="http://schemas.microsoft.com/office/word/2010/wordprocessingGroup" xmlns:wpi="http://schemas.microsoft.com/office/word/2010/wordprocessingInk" xmlns:wne="http://schemas.microsoft.com/office/word/2006/wordml" xmlns:wps="http://schemas.microsoft.com/office/word/2010/wordprocessingShape" mc:Ignorable="w14 w15 w16se wp14">
+<w:endnotes xmlns:wpc="http://schemas.microsoft.com/office/word/2010/wordprocessingCanvas" xmlns:mc="http://schemas.openxmlformats.org/markup-compatibility/2006" xmlns:o="urn:schemas-microsoft-com:office:office" xmlns:r="http://schemas.openxmlformats.org/officeDocument/2006/relationships" xmlns:m="http://schemas.openxmlformats.org/officeDocument/2006/math" xmlns:v="urn:schemas-microsoft-com:vml" xmlns:wp14="http://schemas.microsoft.com/office/word/2010/wordprocessingDrawing" xmlns:wp="http://schemas.openxmlformats.org/drawingml/2006/wordprocessingDrawing" xmlns:w10="urn:schemas-microsoft-com:office:word" xmlns:w="http://schemas.openxmlformats.org/wordprocessingml/2006/main" xmlns:w14="http://schemas.microsoft.com/office/word/2010/wordml" xmlns:w15="http://schemas.microsoft.com/office/word/2012/wordml" xmlns:wpg="http://schemas.microsoft.com/office/word/2010/wordprocessingGroup" xmlns:wpi="http://schemas.microsoft.com/office/word/2010/wordprocessingInk" xmlns:wne="http://schemas.microsoft.com/office/word/2006/wordml" xmlns:wps="http://schemas.microsoft.com/office/word/2010/wordprocessingShape" mc:Ignorable="w14 w15 wp14">
   <w:endnote w:type="separator" w:id="-1">
     <w:p>
       <w:pPr>
@@ -4299,7 +4538,7 @@
 </file>
 
 <file path=word/footer1.xml><?xml version="1.0" encoding="utf-8"?>
-<w:ftr xmlns:wpc="http://schemas.microsoft.com/office/word/2010/wordprocessingCanvas" xmlns:cx="http://schemas.microsoft.com/office/drawing/2014/chartex" xmlns:cx1="http://schemas.microsoft.com/office/drawing/2015/9/8/chartex" xmlns:cx2="http://schemas.microsoft.com/office/drawing/2015/10/21/chartex" xmlns:mc="http://schemas.openxmlformats.org/markup-compatibility/2006" xmlns:o="urn:schemas-microsoft-com:office:office" xmlns:r="http://schemas.openxmlformats.org/officeDocument/2006/relationships" xmlns:m="http://schemas.openxmlformats.org/officeDocument/2006/math" xmlns:v="urn:schemas-microsoft-com:vml" xmlns:wp14="http://schemas.microsoft.com/office/word/2010/wordprocessingDrawing" xmlns:wp="http://schemas.openxmlformats.org/drawingml/2006/wordprocessingDrawing" xmlns:w10="urn:schemas-microsoft-com:office:word" xmlns:w="http://schemas.openxmlformats.org/wordprocessingml/2006/main" xmlns:w14="http://schemas.microsoft.com/office/word/2010/wordml" xmlns:w15="http://schemas.microsoft.com/office/word/2012/wordml" xmlns:w16se="http://schemas.microsoft.com/office/word/2015/wordml/symex" xmlns:wpg="http://schemas.microsoft.com/office/word/2010/wordprocessingGroup" xmlns:wpi="http://schemas.microsoft.com/office/word/2010/wordprocessingInk" xmlns:wne="http://schemas.microsoft.com/office/word/2006/wordml" xmlns:wps="http://schemas.microsoft.com/office/word/2010/wordprocessingShape" mc:Ignorable="w14 w15 w16se wp14">
+<w:ftr xmlns:wpc="http://schemas.microsoft.com/office/word/2010/wordprocessingCanvas" xmlns:mc="http://schemas.openxmlformats.org/markup-compatibility/2006" xmlns:o="urn:schemas-microsoft-com:office:office" xmlns:r="http://schemas.openxmlformats.org/officeDocument/2006/relationships" xmlns:m="http://schemas.openxmlformats.org/officeDocument/2006/math" xmlns:v="urn:schemas-microsoft-com:vml" xmlns:wp14="http://schemas.microsoft.com/office/word/2010/wordprocessingDrawing" xmlns:wp="http://schemas.openxmlformats.org/drawingml/2006/wordprocessingDrawing" xmlns:w10="urn:schemas-microsoft-com:office:word" xmlns:w="http://schemas.openxmlformats.org/wordprocessingml/2006/main" xmlns:w14="http://schemas.microsoft.com/office/word/2010/wordml" xmlns:w15="http://schemas.microsoft.com/office/word/2012/wordml" xmlns:wpg="http://schemas.microsoft.com/office/word/2010/wordprocessingGroup" xmlns:wpi="http://schemas.microsoft.com/office/word/2010/wordprocessingInk" xmlns:wne="http://schemas.microsoft.com/office/word/2006/wordml" xmlns:wps="http://schemas.microsoft.com/office/word/2010/wordprocessingShape" mc:Ignorable="w14 w15 wp14">
   <w:tbl>
     <w:tblPr>
       <w:tblW w:w="0" w:type="auto"/>
@@ -4380,7 +4619,7 @@
               <v:shape id="_x0000_s2050" type="#_x0000_t75" style="position:absolute;left:0;text-align:left;margin-left:165.8pt;margin-top:4.85pt;width:211.25pt;height:35.9pt;z-index:251660800;mso-position-horizontal-relative:text;mso-position-vertical-relative:text">
                 <v:imagedata r:id="rId1" o:title=""/>
               </v:shape>
-              <o:OLEObject Type="Embed" ProgID="PBrush" ShapeID="_x0000_s2050" DrawAspect="Content" ObjectID="_1528111350" r:id="rId2"/>
+              <o:OLEObject Type="Embed" ProgID="PBrush" ShapeID="_x0000_s2050" DrawAspect="Content" ObjectID="_1528806131" r:id="rId2"/>
             </w:object>
           </w:r>
         </w:p>
@@ -4466,7 +4705,7 @@
 </file>
 
 <file path=word/footnotes.xml><?xml version="1.0" encoding="utf-8"?>
-<w:footnotes xmlns:wpc="http://schemas.microsoft.com/office/word/2010/wordprocessingCanvas" xmlns:cx="http://schemas.microsoft.com/office/drawing/2014/chartex" xmlns:cx1="http://schemas.microsoft.com/office/drawing/2015/9/8/chartex" xmlns:cx2="http://schemas.microsoft.com/office/drawing/2015/10/21/chartex" xmlns:mc="http://schemas.openxmlformats.org/markup-compatibility/2006" xmlns:o="urn:schemas-microsoft-com:office:office" xmlns:r="http://schemas.openxmlformats.org/officeDocument/2006/relationships" xmlns:m="http://schemas.openxmlformats.org/officeDocument/2006/math" xmlns:v="urn:schemas-microsoft-com:vml" xmlns:wp14="http://schemas.microsoft.com/office/word/2010/wordprocessingDrawing" xmlns:wp="http://schemas.openxmlformats.org/drawingml/2006/wordprocessingDrawing" xmlns:w10="urn:schemas-microsoft-com:office:word" xmlns:w="http://schemas.openxmlformats.org/wordprocessingml/2006/main" xmlns:w14="http://schemas.microsoft.com/office/word/2010/wordml" xmlns:w15="http://schemas.microsoft.com/office/word/2012/wordml" xmlns:w16se="http://schemas.microsoft.com/office/word/2015/wordml/symex" xmlns:wpg="http://schemas.microsoft.com/office/word/2010/wordprocessingGroup" xmlns:wpi="http://schemas.microsoft.com/office/word/2010/wordprocessingInk" xmlns:wne="http://schemas.microsoft.com/office/word/2006/wordml" xmlns:wps="http://schemas.microsoft.com/office/word/2010/wordprocessingShape" mc:Ignorable="w14 w15 w16se wp14">
+<w:footnotes xmlns:wpc="http://schemas.microsoft.com/office/word/2010/wordprocessingCanvas" xmlns:mc="http://schemas.openxmlformats.org/markup-compatibility/2006" xmlns:o="urn:schemas-microsoft-com:office:office" xmlns:r="http://schemas.openxmlformats.org/officeDocument/2006/relationships" xmlns:m="http://schemas.openxmlformats.org/officeDocument/2006/math" xmlns:v="urn:schemas-microsoft-com:vml" xmlns:wp14="http://schemas.microsoft.com/office/word/2010/wordprocessingDrawing" xmlns:wp="http://schemas.openxmlformats.org/drawingml/2006/wordprocessingDrawing" xmlns:w10="urn:schemas-microsoft-com:office:word" xmlns:w="http://schemas.openxmlformats.org/wordprocessingml/2006/main" xmlns:w14="http://schemas.microsoft.com/office/word/2010/wordml" xmlns:w15="http://schemas.microsoft.com/office/word/2012/wordml" xmlns:wpg="http://schemas.microsoft.com/office/word/2010/wordprocessingGroup" xmlns:wpi="http://schemas.microsoft.com/office/word/2010/wordprocessingInk" xmlns:wne="http://schemas.microsoft.com/office/word/2006/wordml" xmlns:wps="http://schemas.microsoft.com/office/word/2010/wordprocessingShape" mc:Ignorable="w14 w15 wp14">
   <w:footnote w:type="separator" w:id="-1">
     <w:p>
       <w:pPr>
@@ -4491,7 +4730,7 @@
 </file>
 
 <file path=word/header1.xml><?xml version="1.0" encoding="utf-8"?>
-<w:hdr xmlns:wpc="http://schemas.microsoft.com/office/word/2010/wordprocessingCanvas" xmlns:cx="http://schemas.microsoft.com/office/drawing/2014/chartex" xmlns:cx1="http://schemas.microsoft.com/office/drawing/2015/9/8/chartex" xmlns:cx2="http://schemas.microsoft.com/office/drawing/2015/10/21/chartex" xmlns:mc="http://schemas.openxmlformats.org/markup-compatibility/2006" xmlns:o="urn:schemas-microsoft-com:office:office" xmlns:r="http://schemas.openxmlformats.org/officeDocument/2006/relationships" xmlns:m="http://schemas.openxmlformats.org/officeDocument/2006/math" xmlns:v="urn:schemas-microsoft-com:vml" xmlns:wp14="http://schemas.microsoft.com/office/word/2010/wordprocessingDrawing" xmlns:wp="http://schemas.openxmlformats.org/drawingml/2006/wordprocessingDrawing" xmlns:w10="urn:schemas-microsoft-com:office:word" xmlns:w="http://schemas.openxmlformats.org/wordprocessingml/2006/main" xmlns:w14="http://schemas.microsoft.com/office/word/2010/wordml" xmlns:w15="http://schemas.microsoft.com/office/word/2012/wordml" xmlns:w16se="http://schemas.microsoft.com/office/word/2015/wordml/symex" xmlns:wpg="http://schemas.microsoft.com/office/word/2010/wordprocessingGroup" xmlns:wpi="http://schemas.microsoft.com/office/word/2010/wordprocessingInk" xmlns:wne="http://schemas.microsoft.com/office/word/2006/wordml" xmlns:wps="http://schemas.microsoft.com/office/word/2010/wordprocessingShape" mc:Ignorable="w14 w15 w16se wp14">
+<w:hdr xmlns:wpc="http://schemas.microsoft.com/office/word/2010/wordprocessingCanvas" xmlns:mc="http://schemas.openxmlformats.org/markup-compatibility/2006" xmlns:o="urn:schemas-microsoft-com:office:office" xmlns:r="http://schemas.openxmlformats.org/officeDocument/2006/relationships" xmlns:m="http://schemas.openxmlformats.org/officeDocument/2006/math" xmlns:v="urn:schemas-microsoft-com:vml" xmlns:wp14="http://schemas.microsoft.com/office/word/2010/wordprocessingDrawing" xmlns:wp="http://schemas.openxmlformats.org/drawingml/2006/wordprocessingDrawing" xmlns:w10="urn:schemas-microsoft-com:office:word" xmlns:w="http://schemas.openxmlformats.org/wordprocessingml/2006/main" xmlns:w14="http://schemas.microsoft.com/office/word/2010/wordml" xmlns:w15="http://schemas.microsoft.com/office/word/2012/wordml" xmlns:wpg="http://schemas.microsoft.com/office/word/2010/wordprocessingGroup" xmlns:wpi="http://schemas.microsoft.com/office/word/2010/wordprocessingInk" xmlns:wne="http://schemas.microsoft.com/office/word/2006/wordml" xmlns:wps="http://schemas.microsoft.com/office/word/2010/wordprocessingShape" mc:Ignorable="w14 w15 wp14">
   <w:p>
     <w:pPr>
       <w:pStyle w:val="Cabealho"/>
@@ -4593,8 +4832,8 @@
 </file>
 
 <file path=word/numbering.xml><?xml version="1.0" encoding="utf-8"?>
-<w:numbering xmlns:wpc="http://schemas.microsoft.com/office/word/2010/wordprocessingCanvas" xmlns:cx="http://schemas.microsoft.com/office/drawing/2014/chartex" xmlns:cx1="http://schemas.microsoft.com/office/drawing/2015/9/8/chartex" xmlns:cx2="http://schemas.microsoft.com/office/drawing/2015/10/21/chartex" xmlns:mc="http://schemas.openxmlformats.org/markup-compatibility/2006" xmlns:o="urn:schemas-microsoft-com:office:office" xmlns:r="http://schemas.openxmlformats.org/officeDocument/2006/relationships" xmlns:m="http://schemas.openxmlformats.org/officeDocument/2006/math" xmlns:v="urn:schemas-microsoft-com:vml" xmlns:wp14="http://schemas.microsoft.com/office/word/2010/wordprocessingDrawing" xmlns:wp="http://schemas.openxmlformats.org/drawingml/2006/wordprocessingDrawing" xmlns:w10="urn:schemas-microsoft-com:office:word" xmlns:w="http://schemas.openxmlformats.org/wordprocessingml/2006/main" xmlns:w14="http://schemas.microsoft.com/office/word/2010/wordml" xmlns:w15="http://schemas.microsoft.com/office/word/2012/wordml" xmlns:w16se="http://schemas.microsoft.com/office/word/2015/wordml/symex" xmlns:wpg="http://schemas.microsoft.com/office/word/2010/wordprocessingGroup" xmlns:wpi="http://schemas.microsoft.com/office/word/2010/wordprocessingInk" xmlns:wne="http://schemas.microsoft.com/office/word/2006/wordml" xmlns:wps="http://schemas.microsoft.com/office/word/2010/wordprocessingShape" mc:Ignorable="w14 w15 w16se wp14">
-  <w:abstractNum w:abstractNumId="0" w15:restartNumberingAfterBreak="0">
+<w:numbering xmlns:wpc="http://schemas.microsoft.com/office/word/2010/wordprocessingCanvas" xmlns:mc="http://schemas.openxmlformats.org/markup-compatibility/2006" xmlns:o="urn:schemas-microsoft-com:office:office" xmlns:r="http://schemas.openxmlformats.org/officeDocument/2006/relationships" xmlns:m="http://schemas.openxmlformats.org/officeDocument/2006/math" xmlns:v="urn:schemas-microsoft-com:vml" xmlns:wp14="http://schemas.microsoft.com/office/word/2010/wordprocessingDrawing" xmlns:wp="http://schemas.openxmlformats.org/drawingml/2006/wordprocessingDrawing" xmlns:w10="urn:schemas-microsoft-com:office:word" xmlns:w="http://schemas.openxmlformats.org/wordprocessingml/2006/main" xmlns:w14="http://schemas.microsoft.com/office/word/2010/wordml" xmlns:w15="http://schemas.microsoft.com/office/word/2012/wordml" xmlns:wpg="http://schemas.microsoft.com/office/word/2010/wordprocessingGroup" xmlns:wpi="http://schemas.microsoft.com/office/word/2010/wordprocessingInk" xmlns:wne="http://schemas.microsoft.com/office/word/2006/wordml" xmlns:wps="http://schemas.microsoft.com/office/word/2010/wordprocessingShape" mc:Ignorable="w14 w15 wp14">
+  <w:abstractNum w:abstractNumId="0">
     <w:nsid w:val="12643FFD"/>
     <w:multiLevelType w:val="multilevel"/>
     <w:tmpl w:val="04160025"/>
@@ -4689,7 +4928,7 @@
       </w:pPr>
     </w:lvl>
   </w:abstractNum>
-  <w:abstractNum w:abstractNumId="1" w15:restartNumberingAfterBreak="0">
+  <w:abstractNum w:abstractNumId="1">
     <w:nsid w:val="165E3C32"/>
     <w:multiLevelType w:val="hybridMultilevel"/>
     <w:tmpl w:val="3726F870"/>
@@ -4802,7 +5041,7 @@
       </w:rPr>
     </w:lvl>
   </w:abstractNum>
-  <w:abstractNum w:abstractNumId="2" w15:restartNumberingAfterBreak="0">
+  <w:abstractNum w:abstractNumId="2">
     <w:nsid w:val="1CE66206"/>
     <w:multiLevelType w:val="hybridMultilevel"/>
     <w:tmpl w:val="9C52627A"/>
@@ -4891,7 +5130,7 @@
       </w:pPr>
     </w:lvl>
   </w:abstractNum>
-  <w:abstractNum w:abstractNumId="3" w15:restartNumberingAfterBreak="0">
+  <w:abstractNum w:abstractNumId="3">
     <w:nsid w:val="271A48D8"/>
     <w:multiLevelType w:val="hybridMultilevel"/>
     <w:tmpl w:val="9F62EDD6"/>
@@ -5004,7 +5243,7 @@
       </w:rPr>
     </w:lvl>
   </w:abstractNum>
-  <w:abstractNum w:abstractNumId="4" w15:restartNumberingAfterBreak="0">
+  <w:abstractNum w:abstractNumId="4">
     <w:nsid w:val="29084160"/>
     <w:multiLevelType w:val="singleLevel"/>
     <w:tmpl w:val="0409000F"/>
@@ -5021,7 +5260,7 @@
       </w:pPr>
     </w:lvl>
   </w:abstractNum>
-  <w:abstractNum w:abstractNumId="5" w15:restartNumberingAfterBreak="0">
+  <w:abstractNum w:abstractNumId="5">
     <w:nsid w:val="7CA92738"/>
     <w:multiLevelType w:val="hybridMultilevel"/>
     <w:tmpl w:val="81481718"/>
@@ -5156,7 +5395,7 @@
 </file>
 
 <file path=word/styles.xml><?xml version="1.0" encoding="utf-8"?>
-<w:styles xmlns:mc="http://schemas.openxmlformats.org/markup-compatibility/2006" xmlns:r="http://schemas.openxmlformats.org/officeDocument/2006/relationships" xmlns:w="http://schemas.openxmlformats.org/wordprocessingml/2006/main" xmlns:w14="http://schemas.microsoft.com/office/word/2010/wordml" xmlns:w15="http://schemas.microsoft.com/office/word/2012/wordml" xmlns:w16se="http://schemas.microsoft.com/office/word/2015/wordml/symex" mc:Ignorable="w14 w15 w16se">
+<w:styles xmlns:mc="http://schemas.openxmlformats.org/markup-compatibility/2006" xmlns:r="http://schemas.openxmlformats.org/officeDocument/2006/relationships" xmlns:w="http://schemas.openxmlformats.org/wordprocessingml/2006/main" xmlns:w14="http://schemas.microsoft.com/office/word/2010/wordml" xmlns:w15="http://schemas.microsoft.com/office/word/2012/wordml" mc:Ignorable="w14 w15">
   <w:docDefaults>
     <w:rPrDefault>
       <w:rPr>
@@ -5172,7 +5411,7 @@
       </w:pPr>
     </w:pPrDefault>
   </w:docDefaults>
-  <w:latentStyles w:defLockedState="0" w:defUIPriority="99" w:defSemiHidden="0" w:defUnhideWhenUsed="0" w:defQFormat="0" w:count="372">
+  <w:latentStyles w:defLockedState="0" w:defUIPriority="99" w:defSemiHidden="0" w:defUnhideWhenUsed="0" w:defQFormat="0" w:count="371">
     <w:lsdException w:name="Normal" w:uiPriority="0" w:qFormat="1"/>
     <w:lsdException w:name="heading 1" w:uiPriority="9" w:qFormat="1"/>
     <w:lsdException w:name="heading 2" w:semiHidden="1" w:uiPriority="9" w:unhideWhenUsed="1" w:qFormat="1"/>
@@ -5278,6 +5517,7 @@
     <w:lsdException w:name="HTML Sample" w:semiHidden="1" w:unhideWhenUsed="1"/>
     <w:lsdException w:name="HTML Typewriter" w:semiHidden="1" w:unhideWhenUsed="1"/>
     <w:lsdException w:name="HTML Variable" w:semiHidden="1" w:unhideWhenUsed="1"/>
+    <w:lsdException w:name="Normal Table" w:semiHidden="1" w:unhideWhenUsed="1"/>
     <w:lsdException w:name="annotation subject" w:semiHidden="1" w:unhideWhenUsed="1"/>
     <w:lsdException w:name="No List" w:semiHidden="1" w:unhideWhenUsed="1"/>
     <w:lsdException w:name="Outline List 1" w:semiHidden="1" w:unhideWhenUsed="1"/>
@@ -5324,8 +5564,10 @@
     <w:lsdException w:name="Table Subtle 2" w:semiHidden="1" w:unhideWhenUsed="1"/>
     <w:lsdException w:name="Table Web 1" w:semiHidden="1" w:unhideWhenUsed="1"/>
     <w:lsdException w:name="Table Web 2" w:semiHidden="1" w:unhideWhenUsed="1"/>
+    <w:lsdException w:name="Table Web 3" w:semiHidden="1" w:unhideWhenUsed="1"/>
     <w:lsdException w:name="Balloon Text" w:semiHidden="1" w:unhideWhenUsed="1"/>
     <w:lsdException w:name="Table Grid" w:uiPriority="39"/>
+    <w:lsdException w:name="Table Theme" w:semiHidden="1" w:unhideWhenUsed="1"/>
     <w:lsdException w:name="Placeholder Text" w:semiHidden="1"/>
     <w:lsdException w:name="No Spacing" w:uiPriority="1" w:qFormat="1"/>
     <w:lsdException w:name="Light Shading" w:uiPriority="60"/>
@@ -5541,7 +5783,6 @@
     <w:lsdException w:name="List Table 5 Dark Accent 6" w:uiPriority="50"/>
     <w:lsdException w:name="List Table 6 Colorful Accent 6" w:uiPriority="51"/>
     <w:lsdException w:name="List Table 7 Colorful Accent 6" w:uiPriority="52"/>
-    <w:lsdException w:name="Mention" w:semiHidden="1" w:unhideWhenUsed="1"/>
   </w:latentStyles>
   <w:style w:type="paragraph" w:default="1" w:styleId="Normal">
     <w:name w:val="Normal"/>
@@ -5867,6 +6108,7 @@
       <w:spacing w:after="0" w:line="240" w:lineRule="auto"/>
     </w:pPr>
     <w:tblPr>
+      <w:tblInd w:w="0" w:type="dxa"/>
       <w:tblBorders>
         <w:top w:val="single" w:sz="4" w:space="0" w:color="auto"/>
         <w:left w:val="single" w:sz="4" w:space="0" w:color="auto"/>
@@ -5875,6 +6117,12 @@
         <w:insideH w:val="single" w:sz="4" w:space="0" w:color="auto"/>
         <w:insideV w:val="single" w:sz="4" w:space="0" w:color="auto"/>
       </w:tblBorders>
+      <w:tblCellMar>
+        <w:top w:w="0" w:type="dxa"/>
+        <w:left w:w="108" w:type="dxa"/>
+        <w:bottom w:w="0" w:type="dxa"/>
+        <w:right w:w="108" w:type="dxa"/>
+      </w:tblCellMar>
     </w:tblPr>
   </w:style>
   <w:style w:type="paragraph" w:styleId="PargrafodaLista">

</xml_diff>

<commit_message>
Atualização do Documento de Acompanhamento da OS4776.
</commit_message>
<xml_diff>
--- a/00_GESTAO_GERAL/05_ORDEM_SERVICO/03_OS4776/01_GESTAO/OS 4776 - Documento de Acompanhamento.docx
+++ b/00_GESTAO_GERAL/05_ORDEM_SERVICO/03_OS4776/01_GESTAO/OS 4776 - Documento de Acompanhamento.docx
@@ -1,6 +1,6 @@
 
 <file path=word/document.xml><?xml version="1.0" encoding="utf-8"?>
-<w:document xmlns:wpc="http://schemas.microsoft.com/office/word/2010/wordprocessingCanvas" xmlns:cx="http://schemas.microsoft.com/office/drawing/2014/chartex" xmlns:cx1="http://schemas.microsoft.com/office/drawing/2015/9/8/chartex" xmlns:cx2="http://schemas.microsoft.com/office/drawing/2015/10/21/chartex" xmlns:mc="http://schemas.openxmlformats.org/markup-compatibility/2006" xmlns:o="urn:schemas-microsoft-com:office:office" xmlns:r="http://schemas.openxmlformats.org/officeDocument/2006/relationships" xmlns:m="http://schemas.openxmlformats.org/officeDocument/2006/math" xmlns:v="urn:schemas-microsoft-com:vml" xmlns:wp14="http://schemas.microsoft.com/office/word/2010/wordprocessingDrawing" xmlns:wp="http://schemas.openxmlformats.org/drawingml/2006/wordprocessingDrawing" xmlns:w10="urn:schemas-microsoft-com:office:word" xmlns:w="http://schemas.openxmlformats.org/wordprocessingml/2006/main" xmlns:w14="http://schemas.microsoft.com/office/word/2010/wordml" xmlns:w15="http://schemas.microsoft.com/office/word/2012/wordml" xmlns:w16se="http://schemas.microsoft.com/office/word/2015/wordml/symex" xmlns:wpg="http://schemas.microsoft.com/office/word/2010/wordprocessingGroup" xmlns:wpi="http://schemas.microsoft.com/office/word/2010/wordprocessingInk" xmlns:wne="http://schemas.microsoft.com/office/word/2006/wordml" xmlns:wps="http://schemas.microsoft.com/office/word/2010/wordprocessingShape" mc:Ignorable="w14 w15 w16se wp14">
+<w:document xmlns:wpc="http://schemas.microsoft.com/office/word/2010/wordprocessingCanvas" xmlns:mc="http://schemas.openxmlformats.org/markup-compatibility/2006" xmlns:o="urn:schemas-microsoft-com:office:office" xmlns:r="http://schemas.openxmlformats.org/officeDocument/2006/relationships" xmlns:m="http://schemas.openxmlformats.org/officeDocument/2006/math" xmlns:v="urn:schemas-microsoft-com:vml" xmlns:wp14="http://schemas.microsoft.com/office/word/2010/wordprocessingDrawing" xmlns:wp="http://schemas.openxmlformats.org/drawingml/2006/wordprocessingDrawing" xmlns:w10="urn:schemas-microsoft-com:office:word" xmlns:w="http://schemas.openxmlformats.org/wordprocessingml/2006/main" xmlns:w14="http://schemas.microsoft.com/office/word/2010/wordml" xmlns:w15="http://schemas.microsoft.com/office/word/2012/wordml" xmlns:wpg="http://schemas.microsoft.com/office/word/2010/wordprocessingGroup" xmlns:wpi="http://schemas.microsoft.com/office/word/2010/wordprocessingInk" xmlns:wne="http://schemas.microsoft.com/office/word/2006/wordml" xmlns:wps="http://schemas.microsoft.com/office/word/2010/wordprocessingShape" mc:Ignorable="w14 w15 wp14">
   <w:body>
     <w:p>
       <w:pPr>
@@ -1064,6 +1064,7 @@
       <w:tblPr>
         <w:tblStyle w:val="Tabelacomgrade"/>
         <w:tblW w:w="9076" w:type="dxa"/>
+        <w:tblInd w:w="5" w:type="dxa"/>
         <w:tblLook w:val="04A0" w:firstRow="1" w:lastRow="0" w:firstColumn="1" w:lastColumn="0" w:noHBand="0" w:noVBand="1"/>
       </w:tblPr>
       <w:tblGrid>
@@ -1130,7 +1131,7 @@
                 <w:sz w:val="24"/>
                 <w:szCs w:val="24"/>
               </w:rPr>
-              <w:t>Paralisada</w:t>
+              <w:t>Plano Entregue</w:t>
             </w:r>
           </w:p>
         </w:tc>
@@ -1192,14 +1193,21 @@
                 <w:sz w:val="24"/>
                 <w:szCs w:val="24"/>
               </w:rPr>
-              <w:t>30</w:t>
-            </w:r>
-            <w:r>
-              <w:rPr>
-                <w:sz w:val="24"/>
-                <w:szCs w:val="24"/>
-              </w:rPr>
-              <w:t>/06</w:t>
+              <w:t>11</w:t>
+            </w:r>
+            <w:r>
+              <w:rPr>
+                <w:sz w:val="24"/>
+                <w:szCs w:val="24"/>
+              </w:rPr>
+              <w:t>/0</w:t>
+            </w:r>
+            <w:r>
+              <w:rPr>
+                <w:sz w:val="24"/>
+                <w:szCs w:val="24"/>
+              </w:rPr>
+              <w:t>7</w:t>
             </w:r>
             <w:r>
               <w:rPr>
@@ -1611,7 +1619,7 @@
               <w:rPr>
                 <w:szCs w:val="20"/>
               </w:rPr>
-              <w:t>Entrega</w:t>
+              <w:t>Paralisação</w:t>
             </w:r>
           </w:p>
         </w:tc>
@@ -1627,7 +1635,7 @@
               <w:jc w:val="center"/>
             </w:pPr>
             <w:r>
-              <w:t>08/07/16</w:t>
+              <w:t>30/06/16</w:t>
             </w:r>
           </w:p>
         </w:tc>
@@ -1645,6 +1653,9 @@
                 <w:szCs w:val="20"/>
               </w:rPr>
             </w:pPr>
+            <w:r>
+              <w:t>30/06/16</w:t>
+            </w:r>
           </w:p>
         </w:tc>
         <w:tc>
@@ -1661,6 +1672,18 @@
                 <w:szCs w:val="20"/>
               </w:rPr>
             </w:pPr>
+            <w:r>
+              <w:rPr>
+                <w:szCs w:val="20"/>
+              </w:rPr>
+              <w:t xml:space="preserve">Acompanhamento da </w:t>
+            </w:r>
+            <w:r>
+              <w:rPr>
+                <w:szCs w:val="20"/>
+              </w:rPr>
+              <w:t>OS</w:t>
+            </w:r>
           </w:p>
         </w:tc>
       </w:tr>
@@ -1683,7 +1706,7 @@
               <w:rPr>
                 <w:szCs w:val="20"/>
               </w:rPr>
-              <w:t>Recebimento</w:t>
+              <w:t>Entrega</w:t>
             </w:r>
           </w:p>
         </w:tc>
@@ -1699,7 +1722,10 @@
               <w:jc w:val="center"/>
             </w:pPr>
             <w:r>
-              <w:t>15/07/16</w:t>
+              <w:t>20</w:t>
+            </w:r>
+            <w:r>
+              <w:t>/07/16</w:t>
             </w:r>
           </w:p>
         </w:tc>
@@ -1755,7 +1781,7 @@
               <w:rPr>
                 <w:szCs w:val="20"/>
               </w:rPr>
-              <w:t>Aceite</w:t>
+              <w:t>Recebimento</w:t>
             </w:r>
           </w:p>
         </w:tc>
@@ -1771,7 +1797,13 @@
               <w:jc w:val="center"/>
             </w:pPr>
             <w:r>
-              <w:t>28/07/16</w:t>
+              <w:t>2</w:t>
+            </w:r>
+            <w:r>
+              <w:t>7</w:t>
+            </w:r>
+            <w:r>
+              <w:t>/07/16</w:t>
             </w:r>
           </w:p>
         </w:tc>
@@ -1827,7 +1859,7 @@
               <w:rPr>
                 <w:szCs w:val="20"/>
               </w:rPr>
-              <w:t>Termino</w:t>
+              <w:t>Aceite</w:t>
             </w:r>
           </w:p>
         </w:tc>
@@ -1843,7 +1875,16 @@
               <w:jc w:val="center"/>
             </w:pPr>
             <w:r>
-              <w:t>03/08/16</w:t>
+              <w:t>0</w:t>
+            </w:r>
+            <w:r>
+              <w:t>8/0</w:t>
+            </w:r>
+            <w:r>
+              <w:t>8</w:t>
+            </w:r>
+            <w:r>
+              <w:t>/16</w:t>
             </w:r>
           </w:p>
         </w:tc>
@@ -1899,7 +1940,7 @@
               <w:rPr>
                 <w:szCs w:val="20"/>
               </w:rPr>
-              <w:t>Garantia</w:t>
+              <w:t>Termino</w:t>
             </w:r>
           </w:p>
         </w:tc>
@@ -1915,7 +1956,10 @@
               <w:jc w:val="center"/>
             </w:pPr>
             <w:r>
-              <w:t>29/07/16</w:t>
+              <w:t>15</w:t>
+            </w:r>
+            <w:r>
+              <w:t>/08/16</w:t>
             </w:r>
           </w:p>
         </w:tc>
@@ -1971,7 +2015,7 @@
               <w:rPr>
                 <w:szCs w:val="20"/>
               </w:rPr>
-              <w:t>Fim da Garantia</w:t>
+              <w:t>Garantia</w:t>
             </w:r>
           </w:p>
         </w:tc>
@@ -1987,7 +2031,105 @@
               <w:jc w:val="center"/>
             </w:pPr>
             <w:r>
-              <w:t>25/01/17</w:t>
+              <w:t>09</w:t>
+            </w:r>
+            <w:r>
+              <w:t>/</w:t>
+            </w:r>
+            <w:bookmarkStart w:id="0" w:name="_GoBack"/>
+            <w:bookmarkEnd w:id="0"/>
+            <w:r>
+              <w:t>0</w:t>
+            </w:r>
+            <w:r>
+              <w:t>8</w:t>
+            </w:r>
+            <w:r>
+              <w:t>/16</w:t>
+            </w:r>
+          </w:p>
+        </w:tc>
+        <w:tc>
+          <w:tcPr>
+            <w:tcW w:w="1191" w:type="dxa"/>
+            <w:vAlign w:val="center"/>
+          </w:tcPr>
+          <w:p>
+            <w:pPr>
+              <w:spacing w:line="240" w:lineRule="auto"/>
+              <w:ind w:firstLine="0"/>
+              <w:jc w:val="center"/>
+              <w:rPr>
+                <w:szCs w:val="20"/>
+              </w:rPr>
+            </w:pPr>
+          </w:p>
+        </w:tc>
+        <w:tc>
+          <w:tcPr>
+            <w:tcW w:w="4710" w:type="dxa"/>
+            <w:vAlign w:val="center"/>
+          </w:tcPr>
+          <w:p>
+            <w:pPr>
+              <w:spacing w:line="240" w:lineRule="auto"/>
+              <w:ind w:firstLine="0"/>
+              <w:jc w:val="left"/>
+              <w:rPr>
+                <w:szCs w:val="20"/>
+              </w:rPr>
+            </w:pPr>
+          </w:p>
+        </w:tc>
+      </w:tr>
+      <w:tr>
+        <w:tc>
+          <w:tcPr>
+            <w:tcW w:w="1984" w:type="dxa"/>
+            <w:vAlign w:val="center"/>
+          </w:tcPr>
+          <w:p>
+            <w:pPr>
+              <w:spacing w:line="240" w:lineRule="auto"/>
+              <w:ind w:firstLine="0"/>
+              <w:jc w:val="left"/>
+              <w:rPr>
+                <w:szCs w:val="20"/>
+              </w:rPr>
+            </w:pPr>
+            <w:r>
+              <w:rPr>
+                <w:szCs w:val="20"/>
+              </w:rPr>
+              <w:t>Fim da Garantia</w:t>
+            </w:r>
+          </w:p>
+        </w:tc>
+        <w:tc>
+          <w:tcPr>
+            <w:tcW w:w="1191" w:type="dxa"/>
+            <w:gridSpan w:val="2"/>
+          </w:tcPr>
+          <w:p>
+            <w:pPr>
+              <w:spacing w:line="240" w:lineRule="auto"/>
+              <w:ind w:firstLine="0"/>
+              <w:jc w:val="center"/>
+            </w:pPr>
+            <w:r>
+              <w:t>1</w:t>
+            </w:r>
+            <w:r>
+              <w:t>1</w:t>
+            </w:r>
+            <w:r>
+              <w:t>/0</w:t>
+            </w:r>
+            <w:r>
+              <w:t>2</w:t>
+            </w:r>
+            <w:r>
+              <w:t>/17</w:t>
             </w:r>
           </w:p>
         </w:tc>
@@ -2320,9 +2462,11 @@
               <w:ind w:firstLine="0"/>
               <w:jc w:val="center"/>
             </w:pPr>
-            <w:bookmarkStart w:id="0" w:name="_GoBack" w:colFirst="2" w:colLast="2"/>
-            <w:r>
-              <w:t>30/06/16</w:t>
+            <w:r>
+              <w:t>30</w:t>
+            </w:r>
+            <w:r>
+              <w:t>/06/16</w:t>
             </w:r>
           </w:p>
         </w:tc>
@@ -2337,7 +2481,7 @@
               <w:jc w:val="left"/>
             </w:pPr>
             <w:r>
-              <w:t>Paralisação da execução por falta de insumos.</w:t>
+              <w:t>Paralisação da execução (falta de insumos)</w:t>
             </w:r>
           </w:p>
         </w:tc>
@@ -2357,7 +2501,53 @@
           </w:p>
         </w:tc>
       </w:tr>
-      <w:bookmarkEnd w:id="0"/>
+      <w:tr>
+        <w:tc>
+          <w:tcPr>
+            <w:tcW w:w="1134" w:type="dxa"/>
+          </w:tcPr>
+          <w:p>
+            <w:pPr>
+              <w:spacing w:line="240" w:lineRule="auto"/>
+              <w:ind w:firstLine="0"/>
+              <w:jc w:val="center"/>
+            </w:pPr>
+            <w:r>
+              <w:t>11/07/16</w:t>
+            </w:r>
+          </w:p>
+        </w:tc>
+        <w:tc>
+          <w:tcPr>
+            <w:tcW w:w="5102" w:type="dxa"/>
+          </w:tcPr>
+          <w:p>
+            <w:pPr>
+              <w:spacing w:line="240" w:lineRule="auto"/>
+              <w:ind w:firstLine="0"/>
+              <w:jc w:val="left"/>
+            </w:pPr>
+            <w:r>
+              <w:t>Reinicio da execução (insumos recebidos)</w:t>
+            </w:r>
+          </w:p>
+        </w:tc>
+        <w:tc>
+          <w:tcPr>
+            <w:tcW w:w="2835" w:type="dxa"/>
+          </w:tcPr>
+          <w:p>
+            <w:pPr>
+              <w:spacing w:line="240" w:lineRule="auto"/>
+              <w:ind w:firstLine="0"/>
+              <w:jc w:val="left"/>
+            </w:pPr>
+            <w:r>
+              <w:t>NTC - Rodrigo Borges</w:t>
+            </w:r>
+          </w:p>
+        </w:tc>
+      </w:tr>
     </w:tbl>
     <w:p>
       <w:pPr>
@@ -4266,15 +4456,6 @@
         <w:ind w:firstLine="0"/>
         <w:jc w:val="left"/>
       </w:pPr>
-      <w:r>
-        <w:t>Por solicitação da NT Consult a ordem de serviço foi autorizada a paralização a partir de 30/06/2016 por falta de disponibilização da massa de teste.</w:t>
-      </w:r>
-    </w:p>
-    <w:p>
-      <w:pPr>
-        <w:ind w:firstLine="0"/>
-        <w:jc w:val="left"/>
-      </w:pPr>
     </w:p>
     <w:p>
       <w:pPr>
@@ -4291,19 +4472,8 @@
           <w:sz w:val="24"/>
           <w:szCs w:val="24"/>
         </w:rPr>
-        <w:lastRenderedPageBreak/>
-        <w:t xml:space="preserve">Sanções </w:t>
+        <w:t>Sanções a Aplicar</w:t>
       </w:r>
-      <w:proofErr w:type="gramStart"/>
-      <w:r>
-        <w:rPr>
-          <w:b/>
-          <w:sz w:val="24"/>
-          <w:szCs w:val="24"/>
-        </w:rPr>
-        <w:t>a Aplicar</w:t>
-      </w:r>
-      <w:proofErr w:type="gramEnd"/>
       <w:r>
         <w:rPr>
           <w:b/>
@@ -4338,7 +4508,7 @@
 </file>
 
 <file path=word/endnotes.xml><?xml version="1.0" encoding="utf-8"?>
-<w:endnotes xmlns:wpc="http://schemas.microsoft.com/office/word/2010/wordprocessingCanvas" xmlns:cx="http://schemas.microsoft.com/office/drawing/2014/chartex" xmlns:cx1="http://schemas.microsoft.com/office/drawing/2015/9/8/chartex" xmlns:cx2="http://schemas.microsoft.com/office/drawing/2015/10/21/chartex" xmlns:mc="http://schemas.openxmlformats.org/markup-compatibility/2006" xmlns:o="urn:schemas-microsoft-com:office:office" xmlns:r="http://schemas.openxmlformats.org/officeDocument/2006/relationships" xmlns:m="http://schemas.openxmlformats.org/officeDocument/2006/math" xmlns:v="urn:schemas-microsoft-com:vml" xmlns:wp14="http://schemas.microsoft.com/office/word/2010/wordprocessingDrawing" xmlns:wp="http://schemas.openxmlformats.org/drawingml/2006/wordprocessingDrawing" xmlns:w10="urn:schemas-microsoft-com:office:word" xmlns:w="http://schemas.openxmlformats.org/wordprocessingml/2006/main" xmlns:w14="http://schemas.microsoft.com/office/word/2010/wordml" xmlns:w15="http://schemas.microsoft.com/office/word/2012/wordml" xmlns:w16se="http://schemas.microsoft.com/office/word/2015/wordml/symex" xmlns:wpg="http://schemas.microsoft.com/office/word/2010/wordprocessingGroup" xmlns:wpi="http://schemas.microsoft.com/office/word/2010/wordprocessingInk" xmlns:wne="http://schemas.microsoft.com/office/word/2006/wordml" xmlns:wps="http://schemas.microsoft.com/office/word/2010/wordprocessingShape" mc:Ignorable="w14 w15 w16se wp14">
+<w:endnotes xmlns:wpc="http://schemas.microsoft.com/office/word/2010/wordprocessingCanvas" xmlns:mc="http://schemas.openxmlformats.org/markup-compatibility/2006" xmlns:o="urn:schemas-microsoft-com:office:office" xmlns:r="http://schemas.openxmlformats.org/officeDocument/2006/relationships" xmlns:m="http://schemas.openxmlformats.org/officeDocument/2006/math" xmlns:v="urn:schemas-microsoft-com:vml" xmlns:wp14="http://schemas.microsoft.com/office/word/2010/wordprocessingDrawing" xmlns:wp="http://schemas.openxmlformats.org/drawingml/2006/wordprocessingDrawing" xmlns:w10="urn:schemas-microsoft-com:office:word" xmlns:w="http://schemas.openxmlformats.org/wordprocessingml/2006/main" xmlns:w14="http://schemas.microsoft.com/office/word/2010/wordml" xmlns:w15="http://schemas.microsoft.com/office/word/2012/wordml" xmlns:wpg="http://schemas.microsoft.com/office/word/2010/wordprocessingGroup" xmlns:wpi="http://schemas.microsoft.com/office/word/2010/wordprocessingInk" xmlns:wne="http://schemas.microsoft.com/office/word/2006/wordml" xmlns:wps="http://schemas.microsoft.com/office/word/2010/wordprocessingShape" mc:Ignorable="w14 w15 wp14">
   <w:endnote w:type="separator" w:id="-1">
     <w:p>
       <w:pPr>
@@ -4363,7 +4533,7 @@
 </file>
 
 <file path=word/footer1.xml><?xml version="1.0" encoding="utf-8"?>
-<w:ftr xmlns:wpc="http://schemas.microsoft.com/office/word/2010/wordprocessingCanvas" xmlns:cx="http://schemas.microsoft.com/office/drawing/2014/chartex" xmlns:cx1="http://schemas.microsoft.com/office/drawing/2015/9/8/chartex" xmlns:cx2="http://schemas.microsoft.com/office/drawing/2015/10/21/chartex" xmlns:mc="http://schemas.openxmlformats.org/markup-compatibility/2006" xmlns:o="urn:schemas-microsoft-com:office:office" xmlns:r="http://schemas.openxmlformats.org/officeDocument/2006/relationships" xmlns:m="http://schemas.openxmlformats.org/officeDocument/2006/math" xmlns:v="urn:schemas-microsoft-com:vml" xmlns:wp14="http://schemas.microsoft.com/office/word/2010/wordprocessingDrawing" xmlns:wp="http://schemas.openxmlformats.org/drawingml/2006/wordprocessingDrawing" xmlns:w10="urn:schemas-microsoft-com:office:word" xmlns:w="http://schemas.openxmlformats.org/wordprocessingml/2006/main" xmlns:w14="http://schemas.microsoft.com/office/word/2010/wordml" xmlns:w15="http://schemas.microsoft.com/office/word/2012/wordml" xmlns:w16se="http://schemas.microsoft.com/office/word/2015/wordml/symex" xmlns:wpg="http://schemas.microsoft.com/office/word/2010/wordprocessingGroup" xmlns:wpi="http://schemas.microsoft.com/office/word/2010/wordprocessingInk" xmlns:wne="http://schemas.microsoft.com/office/word/2006/wordml" xmlns:wps="http://schemas.microsoft.com/office/word/2010/wordprocessingShape" mc:Ignorable="w14 w15 w16se wp14">
+<w:ftr xmlns:wpc="http://schemas.microsoft.com/office/word/2010/wordprocessingCanvas" xmlns:mc="http://schemas.openxmlformats.org/markup-compatibility/2006" xmlns:o="urn:schemas-microsoft-com:office:office" xmlns:r="http://schemas.openxmlformats.org/officeDocument/2006/relationships" xmlns:m="http://schemas.openxmlformats.org/officeDocument/2006/math" xmlns:v="urn:schemas-microsoft-com:vml" xmlns:wp14="http://schemas.microsoft.com/office/word/2010/wordprocessingDrawing" xmlns:wp="http://schemas.openxmlformats.org/drawingml/2006/wordprocessingDrawing" xmlns:w10="urn:schemas-microsoft-com:office:word" xmlns:w="http://schemas.openxmlformats.org/wordprocessingml/2006/main" xmlns:w14="http://schemas.microsoft.com/office/word/2010/wordml" xmlns:w15="http://schemas.microsoft.com/office/word/2012/wordml" xmlns:wpg="http://schemas.microsoft.com/office/word/2010/wordprocessingGroup" xmlns:wpi="http://schemas.microsoft.com/office/word/2010/wordprocessingInk" xmlns:wne="http://schemas.microsoft.com/office/word/2006/wordml" xmlns:wps="http://schemas.microsoft.com/office/word/2010/wordprocessingShape" mc:Ignorable="w14 w15 wp14">
   <w:tbl>
     <w:tblPr>
       <w:tblW w:w="0" w:type="auto"/>
@@ -4444,7 +4614,7 @@
               <v:shape id="_x0000_s2050" type="#_x0000_t75" style="position:absolute;left:0;text-align:left;margin-left:165.8pt;margin-top:4.85pt;width:211.25pt;height:35.9pt;z-index:251660800;mso-position-horizontal-relative:text;mso-position-vertical-relative:text">
                 <v:imagedata r:id="rId1" o:title=""/>
               </v:shape>
-              <o:OLEObject Type="Embed" ProgID="PBrush" ShapeID="_x0000_s2050" DrawAspect="Content" ObjectID="_1529149814" r:id="rId2"/>
+              <o:OLEObject Type="Embed" ProgID="PBrush" ShapeID="_x0000_s2050" DrawAspect="Content" ObjectID="_1529756103" r:id="rId2"/>
             </w:object>
           </w:r>
         </w:p>
@@ -4530,7 +4700,7 @@
 </file>
 
 <file path=word/footnotes.xml><?xml version="1.0" encoding="utf-8"?>
-<w:footnotes xmlns:wpc="http://schemas.microsoft.com/office/word/2010/wordprocessingCanvas" xmlns:cx="http://schemas.microsoft.com/office/drawing/2014/chartex" xmlns:cx1="http://schemas.microsoft.com/office/drawing/2015/9/8/chartex" xmlns:cx2="http://schemas.microsoft.com/office/drawing/2015/10/21/chartex" xmlns:mc="http://schemas.openxmlformats.org/markup-compatibility/2006" xmlns:o="urn:schemas-microsoft-com:office:office" xmlns:r="http://schemas.openxmlformats.org/officeDocument/2006/relationships" xmlns:m="http://schemas.openxmlformats.org/officeDocument/2006/math" xmlns:v="urn:schemas-microsoft-com:vml" xmlns:wp14="http://schemas.microsoft.com/office/word/2010/wordprocessingDrawing" xmlns:wp="http://schemas.openxmlformats.org/drawingml/2006/wordprocessingDrawing" xmlns:w10="urn:schemas-microsoft-com:office:word" xmlns:w="http://schemas.openxmlformats.org/wordprocessingml/2006/main" xmlns:w14="http://schemas.microsoft.com/office/word/2010/wordml" xmlns:w15="http://schemas.microsoft.com/office/word/2012/wordml" xmlns:w16se="http://schemas.microsoft.com/office/word/2015/wordml/symex" xmlns:wpg="http://schemas.microsoft.com/office/word/2010/wordprocessingGroup" xmlns:wpi="http://schemas.microsoft.com/office/word/2010/wordprocessingInk" xmlns:wne="http://schemas.microsoft.com/office/word/2006/wordml" xmlns:wps="http://schemas.microsoft.com/office/word/2010/wordprocessingShape" mc:Ignorable="w14 w15 w16se wp14">
+<w:footnotes xmlns:wpc="http://schemas.microsoft.com/office/word/2010/wordprocessingCanvas" xmlns:mc="http://schemas.openxmlformats.org/markup-compatibility/2006" xmlns:o="urn:schemas-microsoft-com:office:office" xmlns:r="http://schemas.openxmlformats.org/officeDocument/2006/relationships" xmlns:m="http://schemas.openxmlformats.org/officeDocument/2006/math" xmlns:v="urn:schemas-microsoft-com:vml" xmlns:wp14="http://schemas.microsoft.com/office/word/2010/wordprocessingDrawing" xmlns:wp="http://schemas.openxmlformats.org/drawingml/2006/wordprocessingDrawing" xmlns:w10="urn:schemas-microsoft-com:office:word" xmlns:w="http://schemas.openxmlformats.org/wordprocessingml/2006/main" xmlns:w14="http://schemas.microsoft.com/office/word/2010/wordml" xmlns:w15="http://schemas.microsoft.com/office/word/2012/wordml" xmlns:wpg="http://schemas.microsoft.com/office/word/2010/wordprocessingGroup" xmlns:wpi="http://schemas.microsoft.com/office/word/2010/wordprocessingInk" xmlns:wne="http://schemas.microsoft.com/office/word/2006/wordml" xmlns:wps="http://schemas.microsoft.com/office/word/2010/wordprocessingShape" mc:Ignorable="w14 w15 wp14">
   <w:footnote w:type="separator" w:id="-1">
     <w:p>
       <w:pPr>
@@ -4555,7 +4725,7 @@
 </file>
 
 <file path=word/header1.xml><?xml version="1.0" encoding="utf-8"?>
-<w:hdr xmlns:wpc="http://schemas.microsoft.com/office/word/2010/wordprocessingCanvas" xmlns:cx="http://schemas.microsoft.com/office/drawing/2014/chartex" xmlns:cx1="http://schemas.microsoft.com/office/drawing/2015/9/8/chartex" xmlns:cx2="http://schemas.microsoft.com/office/drawing/2015/10/21/chartex" xmlns:mc="http://schemas.openxmlformats.org/markup-compatibility/2006" xmlns:o="urn:schemas-microsoft-com:office:office" xmlns:r="http://schemas.openxmlformats.org/officeDocument/2006/relationships" xmlns:m="http://schemas.openxmlformats.org/officeDocument/2006/math" xmlns:v="urn:schemas-microsoft-com:vml" xmlns:wp14="http://schemas.microsoft.com/office/word/2010/wordprocessingDrawing" xmlns:wp="http://schemas.openxmlformats.org/drawingml/2006/wordprocessingDrawing" xmlns:w10="urn:schemas-microsoft-com:office:word" xmlns:w="http://schemas.openxmlformats.org/wordprocessingml/2006/main" xmlns:w14="http://schemas.microsoft.com/office/word/2010/wordml" xmlns:w15="http://schemas.microsoft.com/office/word/2012/wordml" xmlns:w16se="http://schemas.microsoft.com/office/word/2015/wordml/symex" xmlns:wpg="http://schemas.microsoft.com/office/word/2010/wordprocessingGroup" xmlns:wpi="http://schemas.microsoft.com/office/word/2010/wordprocessingInk" xmlns:wne="http://schemas.microsoft.com/office/word/2006/wordml" xmlns:wps="http://schemas.microsoft.com/office/word/2010/wordprocessingShape" mc:Ignorable="w14 w15 w16se wp14">
+<w:hdr xmlns:wpc="http://schemas.microsoft.com/office/word/2010/wordprocessingCanvas" xmlns:mc="http://schemas.openxmlformats.org/markup-compatibility/2006" xmlns:o="urn:schemas-microsoft-com:office:office" xmlns:r="http://schemas.openxmlformats.org/officeDocument/2006/relationships" xmlns:m="http://schemas.openxmlformats.org/officeDocument/2006/math" xmlns:v="urn:schemas-microsoft-com:vml" xmlns:wp14="http://schemas.microsoft.com/office/word/2010/wordprocessingDrawing" xmlns:wp="http://schemas.openxmlformats.org/drawingml/2006/wordprocessingDrawing" xmlns:w10="urn:schemas-microsoft-com:office:word" xmlns:w="http://schemas.openxmlformats.org/wordprocessingml/2006/main" xmlns:w14="http://schemas.microsoft.com/office/word/2010/wordml" xmlns:w15="http://schemas.microsoft.com/office/word/2012/wordml" xmlns:wpg="http://schemas.microsoft.com/office/word/2010/wordprocessingGroup" xmlns:wpi="http://schemas.microsoft.com/office/word/2010/wordprocessingInk" xmlns:wne="http://schemas.microsoft.com/office/word/2006/wordml" xmlns:wps="http://schemas.microsoft.com/office/word/2010/wordprocessingShape" mc:Ignorable="w14 w15 wp14">
   <w:p>
     <w:pPr>
       <w:pStyle w:val="Cabealho"/>
@@ -4657,8 +4827,8 @@
 </file>
 
 <file path=word/numbering.xml><?xml version="1.0" encoding="utf-8"?>
-<w:numbering xmlns:wpc="http://schemas.microsoft.com/office/word/2010/wordprocessingCanvas" xmlns:cx="http://schemas.microsoft.com/office/drawing/2014/chartex" xmlns:cx1="http://schemas.microsoft.com/office/drawing/2015/9/8/chartex" xmlns:cx2="http://schemas.microsoft.com/office/drawing/2015/10/21/chartex" xmlns:mc="http://schemas.openxmlformats.org/markup-compatibility/2006" xmlns:o="urn:schemas-microsoft-com:office:office" xmlns:r="http://schemas.openxmlformats.org/officeDocument/2006/relationships" xmlns:m="http://schemas.openxmlformats.org/officeDocument/2006/math" xmlns:v="urn:schemas-microsoft-com:vml" xmlns:wp14="http://schemas.microsoft.com/office/word/2010/wordprocessingDrawing" xmlns:wp="http://schemas.openxmlformats.org/drawingml/2006/wordprocessingDrawing" xmlns:w10="urn:schemas-microsoft-com:office:word" xmlns:w="http://schemas.openxmlformats.org/wordprocessingml/2006/main" xmlns:w14="http://schemas.microsoft.com/office/word/2010/wordml" xmlns:w15="http://schemas.microsoft.com/office/word/2012/wordml" xmlns:w16se="http://schemas.microsoft.com/office/word/2015/wordml/symex" xmlns:wpg="http://schemas.microsoft.com/office/word/2010/wordprocessingGroup" xmlns:wpi="http://schemas.microsoft.com/office/word/2010/wordprocessingInk" xmlns:wne="http://schemas.microsoft.com/office/word/2006/wordml" xmlns:wps="http://schemas.microsoft.com/office/word/2010/wordprocessingShape" mc:Ignorable="w14 w15 w16se wp14">
-  <w:abstractNum w:abstractNumId="0" w15:restartNumberingAfterBreak="0">
+<w:numbering xmlns:wpc="http://schemas.microsoft.com/office/word/2010/wordprocessingCanvas" xmlns:mc="http://schemas.openxmlformats.org/markup-compatibility/2006" xmlns:o="urn:schemas-microsoft-com:office:office" xmlns:r="http://schemas.openxmlformats.org/officeDocument/2006/relationships" xmlns:m="http://schemas.openxmlformats.org/officeDocument/2006/math" xmlns:v="urn:schemas-microsoft-com:vml" xmlns:wp14="http://schemas.microsoft.com/office/word/2010/wordprocessingDrawing" xmlns:wp="http://schemas.openxmlformats.org/drawingml/2006/wordprocessingDrawing" xmlns:w10="urn:schemas-microsoft-com:office:word" xmlns:w="http://schemas.openxmlformats.org/wordprocessingml/2006/main" xmlns:w14="http://schemas.microsoft.com/office/word/2010/wordml" xmlns:w15="http://schemas.microsoft.com/office/word/2012/wordml" xmlns:wpg="http://schemas.microsoft.com/office/word/2010/wordprocessingGroup" xmlns:wpi="http://schemas.microsoft.com/office/word/2010/wordprocessingInk" xmlns:wne="http://schemas.microsoft.com/office/word/2006/wordml" xmlns:wps="http://schemas.microsoft.com/office/word/2010/wordprocessingShape" mc:Ignorable="w14 w15 wp14">
+  <w:abstractNum w:abstractNumId="0">
     <w:nsid w:val="12643FFD"/>
     <w:multiLevelType w:val="multilevel"/>
     <w:tmpl w:val="04160025"/>
@@ -4753,7 +4923,7 @@
       </w:pPr>
     </w:lvl>
   </w:abstractNum>
-  <w:abstractNum w:abstractNumId="1" w15:restartNumberingAfterBreak="0">
+  <w:abstractNum w:abstractNumId="1">
     <w:nsid w:val="165E3C32"/>
     <w:multiLevelType w:val="hybridMultilevel"/>
     <w:tmpl w:val="3726F870"/>
@@ -4866,7 +5036,7 @@
       </w:rPr>
     </w:lvl>
   </w:abstractNum>
-  <w:abstractNum w:abstractNumId="2" w15:restartNumberingAfterBreak="0">
+  <w:abstractNum w:abstractNumId="2">
     <w:nsid w:val="1CE66206"/>
     <w:multiLevelType w:val="hybridMultilevel"/>
     <w:tmpl w:val="9C52627A"/>
@@ -4955,7 +5125,7 @@
       </w:pPr>
     </w:lvl>
   </w:abstractNum>
-  <w:abstractNum w:abstractNumId="3" w15:restartNumberingAfterBreak="0">
+  <w:abstractNum w:abstractNumId="3">
     <w:nsid w:val="271A48D8"/>
     <w:multiLevelType w:val="hybridMultilevel"/>
     <w:tmpl w:val="9F62EDD6"/>
@@ -5068,7 +5238,7 @@
       </w:rPr>
     </w:lvl>
   </w:abstractNum>
-  <w:abstractNum w:abstractNumId="4" w15:restartNumberingAfterBreak="0">
+  <w:abstractNum w:abstractNumId="4">
     <w:nsid w:val="29084160"/>
     <w:multiLevelType w:val="singleLevel"/>
     <w:tmpl w:val="0409000F"/>
@@ -5085,7 +5255,7 @@
       </w:pPr>
     </w:lvl>
   </w:abstractNum>
-  <w:abstractNum w:abstractNumId="5" w15:restartNumberingAfterBreak="0">
+  <w:abstractNum w:abstractNumId="5">
     <w:nsid w:val="7CA92738"/>
     <w:multiLevelType w:val="hybridMultilevel"/>
     <w:tmpl w:val="81481718"/>
@@ -5220,7 +5390,7 @@
 </file>
 
 <file path=word/styles.xml><?xml version="1.0" encoding="utf-8"?>
-<w:styles xmlns:mc="http://schemas.openxmlformats.org/markup-compatibility/2006" xmlns:r="http://schemas.openxmlformats.org/officeDocument/2006/relationships" xmlns:w="http://schemas.openxmlformats.org/wordprocessingml/2006/main" xmlns:w14="http://schemas.microsoft.com/office/word/2010/wordml" xmlns:w15="http://schemas.microsoft.com/office/word/2012/wordml" xmlns:w16se="http://schemas.microsoft.com/office/word/2015/wordml/symex" mc:Ignorable="w14 w15 w16se">
+<w:styles xmlns:mc="http://schemas.openxmlformats.org/markup-compatibility/2006" xmlns:r="http://schemas.openxmlformats.org/officeDocument/2006/relationships" xmlns:w="http://schemas.openxmlformats.org/wordprocessingml/2006/main" xmlns:w14="http://schemas.microsoft.com/office/word/2010/wordml" xmlns:w15="http://schemas.microsoft.com/office/word/2012/wordml" mc:Ignorable="w14 w15">
   <w:docDefaults>
     <w:rPrDefault>
       <w:rPr>
@@ -5236,7 +5406,7 @@
       </w:pPr>
     </w:pPrDefault>
   </w:docDefaults>
-  <w:latentStyles w:defLockedState="0" w:defUIPriority="99" w:defSemiHidden="0" w:defUnhideWhenUsed="0" w:defQFormat="0" w:count="372">
+  <w:latentStyles w:defLockedState="0" w:defUIPriority="99" w:defSemiHidden="0" w:defUnhideWhenUsed="0" w:defQFormat="0" w:count="371">
     <w:lsdException w:name="Normal" w:uiPriority="0" w:qFormat="1"/>
     <w:lsdException w:name="heading 1" w:uiPriority="9" w:qFormat="1"/>
     <w:lsdException w:name="heading 2" w:semiHidden="1" w:uiPriority="9" w:unhideWhenUsed="1" w:qFormat="1"/>
@@ -5608,7 +5778,6 @@
     <w:lsdException w:name="List Table 5 Dark Accent 6" w:uiPriority="50"/>
     <w:lsdException w:name="List Table 6 Colorful Accent 6" w:uiPriority="51"/>
     <w:lsdException w:name="List Table 7 Colorful Accent 6" w:uiPriority="52"/>
-    <w:lsdException w:name="Mention" w:semiHidden="1" w:unhideWhenUsed="1"/>
   </w:latentStyles>
   <w:style w:type="paragraph" w:default="1" w:styleId="Normal">
     <w:name w:val="Normal"/>
@@ -5934,6 +6103,7 @@
       <w:spacing w:after="0" w:line="240" w:lineRule="auto"/>
     </w:pPr>
     <w:tblPr>
+      <w:tblInd w:w="0" w:type="dxa"/>
       <w:tblBorders>
         <w:top w:val="single" w:sz="4" w:space="0" w:color="auto"/>
         <w:left w:val="single" w:sz="4" w:space="0" w:color="auto"/>
@@ -5942,6 +6112,12 @@
         <w:insideH w:val="single" w:sz="4" w:space="0" w:color="auto"/>
         <w:insideV w:val="single" w:sz="4" w:space="0" w:color="auto"/>
       </w:tblBorders>
+      <w:tblCellMar>
+        <w:top w:w="0" w:type="dxa"/>
+        <w:left w:w="108" w:type="dxa"/>
+        <w:bottom w:w="0" w:type="dxa"/>
+        <w:right w:w="108" w:type="dxa"/>
+      </w:tblCellMar>
     </w:tblPr>
   </w:style>
   <w:style w:type="paragraph" w:styleId="PargrafodaLista">

</xml_diff>

<commit_message>
Publicação de novas versões dos casos de usos ARRUC0120 – Processar Arquivo da Arrecadação e ARRUC0124 – Gravar Linha Detalhada do DARE, e também atualização da Regras de Negócios no Documento de Modelo de Caso de Usos, atualização do Dicionário de Dados e Modelo de Dados do Processo de Arrecadação. Atualização do Documento de Acompanhamento da OS 4776.
</commit_message>
<xml_diff>
--- a/00_GESTAO_GERAL/05_ORDEM_SERVICO/03_OS4776/01_GESTAO/OS 4776 - Documento de Acompanhamento.docx
+++ b/00_GESTAO_GERAL/05_ORDEM_SERVICO/03_OS4776/01_GESTAO/OS 4776 - Documento de Acompanhamento.docx
@@ -2279,6 +2279,75 @@
           </w:p>
         </w:tc>
       </w:tr>
+      <w:tr>
+        <w:tc>
+          <w:tcPr>
+            <w:tcW w:w="1134" w:type="dxa"/>
+          </w:tcPr>
+          <w:p>
+            <w:pPr>
+              <w:spacing w:after="0"/>
+              <w:jc w:val="center"/>
+            </w:pPr>
+            <w:bookmarkStart w:id="0" w:name="_GoBack" w:colFirst="2" w:colLast="2"/>
+            <w:r>
+              <w:t>19/08/16</w:t>
+            </w:r>
+          </w:p>
+        </w:tc>
+        <w:tc>
+          <w:tcPr>
+            <w:tcW w:w="5102" w:type="dxa"/>
+          </w:tcPr>
+          <w:p>
+            <w:pPr>
+              <w:spacing w:after="0"/>
+            </w:pPr>
+            <w:r>
+              <w:t>Publicação de novas versões d</w:t>
+            </w:r>
+            <w:r>
+              <w:t>os casos de usos:</w:t>
+            </w:r>
+          </w:p>
+          <w:p>
+            <w:pPr>
+              <w:spacing w:after="0"/>
+            </w:pPr>
+            <w:r>
+              <w:t>ARRUC0120 – Processar Arquivo da Arrecadação</w:t>
+            </w:r>
+            <w:r>
+              <w:t xml:space="preserve"> e</w:t>
+            </w:r>
+          </w:p>
+          <w:p>
+            <w:pPr>
+              <w:spacing w:after="0"/>
+            </w:pPr>
+            <w:r>
+              <w:t>ARRUC0124 – Gravar Linha Detalhada do DARE</w:t>
+            </w:r>
+            <w:r>
+              <w:t>, e também do dicionário de dados e modelo de casos de usos.</w:t>
+            </w:r>
+          </w:p>
+        </w:tc>
+        <w:tc>
+          <w:tcPr>
+            <w:tcW w:w="2835" w:type="dxa"/>
+          </w:tcPr>
+          <w:p>
+            <w:pPr>
+              <w:spacing w:after="0"/>
+            </w:pPr>
+            <w:r>
+              <w:t>CIAT - João Paulo</w:t>
+            </w:r>
+          </w:p>
+        </w:tc>
+      </w:tr>
+      <w:bookmarkEnd w:id="0"/>
     </w:tbl>
     <w:p>
       <w:pPr>
@@ -4107,12 +4176,10 @@
       <w:pPr>
         <w:jc w:val="both"/>
       </w:pPr>
-      <w:bookmarkStart w:id="0" w:name="_GoBack"/>
       <w:r>
         <w:t>Considerado que a OS esteve paralisada por 10 dias, entre os dias 30/06 e 11/07 por falta de massa de teste. E também esteve paralisada por mais 22 dias, entre os dias 18/07 e 08/08 por alteração em caso de uso, e também no dicionário de dados e no modelo de casos para refletir a alteração das regras de negócios. Totalizando 32 dias corridos de paralização.</w:t>
       </w:r>
     </w:p>
-    <w:bookmarkEnd w:id="0"/>
     <w:p/>
     <w:p>
       <w:pPr>
@@ -4128,8 +4195,18 @@
           <w:sz w:val="24"/>
           <w:szCs w:val="24"/>
         </w:rPr>
-        <w:t>Sanções a Aplicar</w:t>
+        <w:t xml:space="preserve">Sanções </w:t>
       </w:r>
+      <w:proofErr w:type="gramStart"/>
+      <w:r>
+        <w:rPr>
+          <w:b/>
+          <w:sz w:val="24"/>
+          <w:szCs w:val="24"/>
+        </w:rPr>
+        <w:t>a Aplicar</w:t>
+      </w:r>
+      <w:proofErr w:type="gramEnd"/>
       <w:r>
         <w:rPr>
           <w:b/>
@@ -4214,7 +4291,7 @@
         <w:rStyle w:val="Nmerodepgina"/>
         <w:noProof/>
       </w:rPr>
-      <w:t>1</w:t>
+      <w:t>2</w:t>
     </w:r>
     <w:r>
       <w:rPr>
@@ -4255,7 +4332,7 @@
         <v:shape id="_x0000_s2051" type="#_x0000_t75" style="position:absolute;margin-left:275.05pt;margin-top:-9.15pt;width:211.25pt;height:35.9pt;z-index:251656704">
           <v:imagedata r:id="rId1" o:title=""/>
         </v:shape>
-        <o:OLEObject Type="Embed" ProgID="PBrush" ShapeID="_x0000_s2051" DrawAspect="Content" ObjectID="_1532761813" r:id="rId2"/>
+        <o:OLEObject Type="Embed" ProgID="PBrush" ShapeID="_x0000_s2051" DrawAspect="Content" ObjectID="_1533126056" r:id="rId2"/>
       </w:object>
     </w:r>
   </w:p>

</xml_diff>

<commit_message>
Publicação da Planilha de Contagem de Pontos de Função, Parecer Técnico sobre a variação da contagem de pontos de função e atualizado do cronograma da OS 4776, por conta de ajustes nos pontos de função.
</commit_message>
<xml_diff>
--- a/00_GESTAO_GERAL/05_ORDEM_SERVICO/03_OS4776/01_GESTAO/OS 4776 - Documento de Acompanhamento.docx
+++ b/00_GESTAO_GERAL/05_ORDEM_SERVICO/03_OS4776/01_GESTAO/OS 4776 - Documento de Acompanhamento.docx
@@ -524,36 +524,67 @@
                 <w:szCs w:val="24"/>
               </w:rPr>
             </w:pPr>
+            <w:r>
+              <w:rPr>
+                <w:b/>
+                <w:sz w:val="24"/>
+                <w:szCs w:val="24"/>
+              </w:rPr>
+              <w:t>104</w:t>
+            </w:r>
           </w:p>
         </w:tc>
         <w:tc>
           <w:tcPr>
             <w:tcW w:w="1417" w:type="dxa"/>
-          </w:tcPr>
-          <w:p>
-            <w:pPr>
-              <w:spacing w:after="0"/>
-              <w:jc w:val="center"/>
-              <w:rPr>
-                <w:sz w:val="24"/>
-                <w:szCs w:val="24"/>
-              </w:rPr>
-            </w:pPr>
+            <w:vAlign w:val="center"/>
+          </w:tcPr>
+          <w:p>
+            <w:pPr>
+              <w:spacing w:after="0"/>
+              <w:jc w:val="center"/>
+              <w:rPr>
+                <w:sz w:val="24"/>
+                <w:szCs w:val="24"/>
+              </w:rPr>
+            </w:pPr>
+            <w:r>
+              <w:rPr>
+                <w:sz w:val="24"/>
+                <w:szCs w:val="24"/>
+              </w:rPr>
+              <w:t>22/08/16</w:t>
+            </w:r>
           </w:p>
         </w:tc>
         <w:tc>
           <w:tcPr>
             <w:tcW w:w="1417" w:type="dxa"/>
-          </w:tcPr>
-          <w:p>
-            <w:pPr>
-              <w:spacing w:after="0"/>
-              <w:jc w:val="center"/>
-              <w:rPr>
-                <w:sz w:val="24"/>
-                <w:szCs w:val="24"/>
-              </w:rPr>
-            </w:pPr>
+            <w:vAlign w:val="center"/>
+          </w:tcPr>
+          <w:p>
+            <w:pPr>
+              <w:spacing w:after="0"/>
+              <w:jc w:val="center"/>
+              <w:rPr>
+                <w:sz w:val="24"/>
+                <w:szCs w:val="24"/>
+              </w:rPr>
+            </w:pPr>
+            <w:r>
+              <w:rPr>
+                <w:sz w:val="24"/>
+                <w:szCs w:val="24"/>
+              </w:rPr>
+              <w:t>99</w:t>
+            </w:r>
+            <w:r>
+              <w:rPr>
+                <w:sz w:val="24"/>
+                <w:szCs w:val="24"/>
+              </w:rPr>
+              <w:t xml:space="preserve"> Dias</w:t>
+            </w:r>
           </w:p>
         </w:tc>
         <w:tc>
@@ -568,6 +599,13 @@
                 <w:szCs w:val="24"/>
               </w:rPr>
             </w:pPr>
+            <w:r>
+              <w:rPr>
+                <w:sz w:val="24"/>
+                <w:szCs w:val="24"/>
+              </w:rPr>
+              <w:t>Acréscimo de 3 PF por alteração de casos de usos</w:t>
+            </w:r>
           </w:p>
         </w:tc>
       </w:tr>
@@ -1524,7 +1562,10 @@
               <w:jc w:val="center"/>
             </w:pPr>
             <w:r>
-              <w:t>09/08/16</w:t>
+              <w:t>11</w:t>
+            </w:r>
+            <w:r>
+              <w:t>/08/16</w:t>
             </w:r>
           </w:p>
         </w:tc>
@@ -1586,7 +1627,10 @@
               <w:jc w:val="center"/>
             </w:pPr>
             <w:r>
-              <w:t>16/08/16</w:t>
+              <w:t>18</w:t>
+            </w:r>
+            <w:r>
+              <w:t>/08/16</w:t>
             </w:r>
           </w:p>
         </w:tc>
@@ -1648,7 +1692,10 @@
               <w:jc w:val="center"/>
             </w:pPr>
             <w:r>
-              <w:t>29/08/16</w:t>
+              <w:t>31</w:t>
+            </w:r>
+            <w:r>
+              <w:t>/08/16</w:t>
             </w:r>
           </w:p>
         </w:tc>
@@ -1710,7 +1757,15 @@
               <w:jc w:val="center"/>
             </w:pPr>
             <w:r>
-              <w:t>04/09/16</w:t>
+              <w:t>0</w:t>
+            </w:r>
+            <w:r>
+              <w:t>7</w:t>
+            </w:r>
+            <w:bookmarkStart w:id="0" w:name="_GoBack"/>
+            <w:bookmarkEnd w:id="0"/>
+            <w:r>
+              <w:t>/09/16</w:t>
             </w:r>
           </w:p>
         </w:tc>
@@ -1772,7 +1827,16 @@
               <w:jc w:val="center"/>
             </w:pPr>
             <w:r>
-              <w:t>30/08/16</w:t>
+              <w:t>01</w:t>
+            </w:r>
+            <w:r>
+              <w:t>/0</w:t>
+            </w:r>
+            <w:r>
+              <w:t>9</w:t>
+            </w:r>
+            <w:r>
+              <w:t>/16</w:t>
             </w:r>
           </w:p>
         </w:tc>
@@ -1834,7 +1898,13 @@
               <w:jc w:val="center"/>
             </w:pPr>
             <w:r>
-              <w:t>26/02/17</w:t>
+              <w:t>2</w:t>
+            </w:r>
+            <w:r>
+              <w:t>8</w:t>
+            </w:r>
+            <w:r>
+              <w:t>/02/17</w:t>
             </w:r>
           </w:p>
         </w:tc>
@@ -2289,7 +2359,6 @@
               <w:spacing w:after="0"/>
               <w:jc w:val="center"/>
             </w:pPr>
-            <w:bookmarkStart w:id="0" w:name="_GoBack" w:colFirst="2" w:colLast="2"/>
             <w:r>
               <w:t>19/08/16</w:t>
             </w:r>
@@ -2347,7 +2416,48 @@
           </w:p>
         </w:tc>
       </w:tr>
-      <w:bookmarkEnd w:id="0"/>
+      <w:tr>
+        <w:tc>
+          <w:tcPr>
+            <w:tcW w:w="1134" w:type="dxa"/>
+          </w:tcPr>
+          <w:p>
+            <w:pPr>
+              <w:spacing w:after="0"/>
+              <w:jc w:val="center"/>
+            </w:pPr>
+            <w:r>
+              <w:t>22/08/16</w:t>
+            </w:r>
+          </w:p>
+        </w:tc>
+        <w:tc>
+          <w:tcPr>
+            <w:tcW w:w="5102" w:type="dxa"/>
+          </w:tcPr>
+          <w:p>
+            <w:pPr>
+              <w:spacing w:after="0"/>
+            </w:pPr>
+            <w:r>
+              <w:t>Publicação da Planilha de Contagem de Pontos de Função, Parecer Técnico sobre a variação da contagem de pontos de função e atualizado do cronograma da OS, por conta de ajustes nos pontos de função.</w:t>
+            </w:r>
+          </w:p>
+        </w:tc>
+        <w:tc>
+          <w:tcPr>
+            <w:tcW w:w="2835" w:type="dxa"/>
+          </w:tcPr>
+          <w:p>
+            <w:pPr>
+              <w:spacing w:after="0"/>
+            </w:pPr>
+            <w:r>
+              <w:t>CIAT - João Paulo</w:t>
+            </w:r>
+          </w:p>
+        </w:tc>
+      </w:tr>
     </w:tbl>
     <w:p>
       <w:pPr>
@@ -4178,6 +4288,46 @@
       </w:pPr>
       <w:r>
         <w:t>Considerado que a OS esteve paralisada por 10 dias, entre os dias 30/06 e 11/07 por falta de massa de teste. E também esteve paralisada por mais 22 dias, entre os dias 18/07 e 08/08 por alteração em caso de uso, e também no dicionário de dados e no modelo de casos para refletir a alteração das regras de negócios. Totalizando 32 dias corridos de paralização.</w:t>
+      </w:r>
+    </w:p>
+    <w:p>
+      <w:pPr>
+        <w:jc w:val="both"/>
+      </w:pPr>
+      <w:r>
+        <w:t xml:space="preserve">Considerado acréscimo de 3 PF por publicação de alteração nos casos de usos </w:t>
+      </w:r>
+      <w:r>
+        <w:rPr>
+          <w:b/>
+          <w:u w:val="single"/>
+        </w:rPr>
+        <w:t>ARRUC0120 - Processar Arquivo da Arrecadação</w:t>
+      </w:r>
+      <w:r>
+        <w:t xml:space="preserve"> e </w:t>
+      </w:r>
+      <w:r>
+        <w:rPr>
+          <w:b/>
+          <w:u w:val="single"/>
+        </w:rPr>
+        <w:t>ARRUC0124 - Gravar Linha Detalhada do DARE</w:t>
+      </w:r>
+      <w:r>
+        <w:t xml:space="preserve">, e também </w:t>
+      </w:r>
+      <w:r>
+        <w:t xml:space="preserve">na regra de negócio </w:t>
+      </w:r>
+      <w:r>
+        <w:rPr>
+          <w:b/>
+        </w:rPr>
+        <w:t>ARRRN0112 - Registra Erro Header Arquivo Arrecadação e Simples Nacional</w:t>
+      </w:r>
+      <w:r>
+        <w:t xml:space="preserve"> registrada no modelo de casos de usos e no dicionário de dados.</w:t>
       </w:r>
     </w:p>
     <w:p/>
@@ -4291,7 +4441,7 @@
         <w:rStyle w:val="Nmerodepgina"/>
         <w:noProof/>
       </w:rPr>
-      <w:t>2</w:t>
+      <w:t>3</w:t>
     </w:r>
     <w:r>
       <w:rPr>
@@ -4332,7 +4482,7 @@
         <v:shape id="_x0000_s2051" type="#_x0000_t75" style="position:absolute;margin-left:275.05pt;margin-top:-9.15pt;width:211.25pt;height:35.9pt;z-index:251656704">
           <v:imagedata r:id="rId1" o:title=""/>
         </v:shape>
-        <o:OLEObject Type="Embed" ProgID="PBrush" ShapeID="_x0000_s2051" DrawAspect="Content" ObjectID="_1533126056" r:id="rId2"/>
+        <o:OLEObject Type="Embed" ProgID="PBrush" ShapeID="_x0000_s2051" DrawAspect="Content" ObjectID="_1533456126" r:id="rId2"/>
       </w:object>
     </w:r>
   </w:p>

</xml_diff>

<commit_message>
Atualização do Documento de Acompanhamento da OS4776, do documento de Termo de Recebimento da OS, incluindo o assinado
</commit_message>
<xml_diff>
--- a/00_GESTAO_GERAL/05_ORDEM_SERVICO/03_OS4776/01_GESTAO/OS 4776 - Documento de Acompanhamento.docx
+++ b/00_GESTAO_GERAL/05_ORDEM_SERVICO/03_OS4776/01_GESTAO/OS 4776 - Documento de Acompanhamento.docx
@@ -1,6 +1,6 @@
 
 <file path=word/document.xml><?xml version="1.0" encoding="utf-8"?>
-<w:document xmlns:wpc="http://schemas.microsoft.com/office/word/2010/wordprocessingCanvas" xmlns:mc="http://schemas.openxmlformats.org/markup-compatibility/2006" xmlns:o="urn:schemas-microsoft-com:office:office" xmlns:r="http://schemas.openxmlformats.org/officeDocument/2006/relationships" xmlns:m="http://schemas.openxmlformats.org/officeDocument/2006/math" xmlns:v="urn:schemas-microsoft-com:vml" xmlns:wp14="http://schemas.microsoft.com/office/word/2010/wordprocessingDrawing" xmlns:wp="http://schemas.openxmlformats.org/drawingml/2006/wordprocessingDrawing" xmlns:w10="urn:schemas-microsoft-com:office:word" xmlns:w="http://schemas.openxmlformats.org/wordprocessingml/2006/main" xmlns:w14="http://schemas.microsoft.com/office/word/2010/wordml" xmlns:w15="http://schemas.microsoft.com/office/word/2012/wordml" xmlns:wpg="http://schemas.microsoft.com/office/word/2010/wordprocessingGroup" xmlns:wpi="http://schemas.microsoft.com/office/word/2010/wordprocessingInk" xmlns:wne="http://schemas.microsoft.com/office/word/2006/wordml" xmlns:wps="http://schemas.microsoft.com/office/word/2010/wordprocessingShape" mc:Ignorable="w14 w15 wp14">
+<w:document xmlns:wpc="http://schemas.microsoft.com/office/word/2010/wordprocessingCanvas" xmlns:cx="http://schemas.microsoft.com/office/drawing/2014/chartex" xmlns:cx1="http://schemas.microsoft.com/office/drawing/2015/9/8/chartex" xmlns:cx2="http://schemas.microsoft.com/office/drawing/2015/10/21/chartex" xmlns:mc="http://schemas.openxmlformats.org/markup-compatibility/2006" xmlns:o="urn:schemas-microsoft-com:office:office" xmlns:r="http://schemas.openxmlformats.org/officeDocument/2006/relationships" xmlns:m="http://schemas.openxmlformats.org/officeDocument/2006/math" xmlns:v="urn:schemas-microsoft-com:vml" xmlns:wp14="http://schemas.microsoft.com/office/word/2010/wordprocessingDrawing" xmlns:wp="http://schemas.openxmlformats.org/drawingml/2006/wordprocessingDrawing" xmlns:w10="urn:schemas-microsoft-com:office:word" xmlns:w="http://schemas.openxmlformats.org/wordprocessingml/2006/main" xmlns:w14="http://schemas.microsoft.com/office/word/2010/wordml" xmlns:w15="http://schemas.microsoft.com/office/word/2012/wordml" xmlns:w16se="http://schemas.microsoft.com/office/word/2015/wordml/symex" xmlns:wpg="http://schemas.microsoft.com/office/word/2010/wordprocessingGroup" xmlns:wpi="http://schemas.microsoft.com/office/word/2010/wordprocessingInk" xmlns:wne="http://schemas.microsoft.com/office/word/2006/wordml" xmlns:wps="http://schemas.microsoft.com/office/word/2010/wordprocessingShape" mc:Ignorable="w14 w15 w16se wp14">
   <w:body>
     <w:p>
       <w:pPr>
@@ -489,7 +489,21 @@
                 <w:sz w:val="24"/>
                 <w:szCs w:val="24"/>
               </w:rPr>
-              <w:t>Acréscimo de 32 dias corridos.</w:t>
+              <w:t xml:space="preserve">Acréscimo de </w:t>
+            </w:r>
+            <w:r>
+              <w:rPr>
+                <w:sz w:val="24"/>
+                <w:szCs w:val="24"/>
+              </w:rPr>
+              <w:t>68</w:t>
+            </w:r>
+            <w:r>
+              <w:rPr>
+                <w:sz w:val="24"/>
+                <w:szCs w:val="24"/>
+              </w:rPr>
+              <w:t xml:space="preserve"> dias corridos.</w:t>
             </w:r>
           </w:p>
         </w:tc>
@@ -576,7 +590,7 @@
                 <w:sz w:val="24"/>
                 <w:szCs w:val="24"/>
               </w:rPr>
-              <w:t>99</w:t>
+              <w:t>135</w:t>
             </w:r>
             <w:r>
               <w:rPr>
@@ -1088,7 +1102,7 @@
                 <w:sz w:val="24"/>
                 <w:szCs w:val="24"/>
               </w:rPr>
-              <w:t>Entregue</w:t>
+              <w:t>Recebida</w:t>
             </w:r>
           </w:p>
         </w:tc>
@@ -1148,30 +1162,21 @@
                 <w:sz w:val="24"/>
                 <w:szCs w:val="24"/>
               </w:rPr>
-              <w:t>25</w:t>
-            </w:r>
-            <w:r>
-              <w:rPr>
-                <w:sz w:val="24"/>
-                <w:szCs w:val="24"/>
-              </w:rPr>
-              <w:t>/</w:t>
-            </w:r>
-            <w:bookmarkStart w:id="0" w:name="_GoBack"/>
-            <w:bookmarkEnd w:id="0"/>
-            <w:r>
-              <w:rPr>
-                <w:sz w:val="24"/>
-                <w:szCs w:val="24"/>
-              </w:rPr>
-              <w:t>0</w:t>
-            </w:r>
-            <w:r>
-              <w:rPr>
-                <w:sz w:val="24"/>
-                <w:szCs w:val="24"/>
-              </w:rPr>
-              <w:t>8</w:t>
+              <w:t>15</w:t>
+            </w:r>
+            <w:r>
+              <w:rPr>
+                <w:sz w:val="24"/>
+                <w:szCs w:val="24"/>
+              </w:rPr>
+              <w:t>/0</w:t>
+            </w:r>
+            <w:r>
+              <w:rPr>
+                <w:sz w:val="24"/>
+                <w:szCs w:val="24"/>
+              </w:rPr>
+              <w:t>9</w:t>
             </w:r>
             <w:r>
               <w:rPr>
@@ -1572,10 +1577,7 @@
               <w:jc w:val="center"/>
             </w:pPr>
             <w:r>
-              <w:t>11</w:t>
-            </w:r>
-            <w:r>
-              <w:t>/08/16</w:t>
+              <w:t>16/09/16</w:t>
             </w:r>
           </w:p>
         </w:tc>
@@ -1652,10 +1654,7 @@
               <w:jc w:val="center"/>
             </w:pPr>
             <w:r>
-              <w:t>18</w:t>
-            </w:r>
-            <w:r>
-              <w:t>/08/16</w:t>
+              <w:t>23/09/16</w:t>
             </w:r>
           </w:p>
         </w:tc>
@@ -1668,6 +1667,9 @@
               <w:spacing w:after="0"/>
               <w:jc w:val="center"/>
             </w:pPr>
+            <w:r>
+              <w:t>15/09/16</w:t>
+            </w:r>
           </w:p>
         </w:tc>
         <w:tc>
@@ -1682,6 +1684,12 @@
                 <w:szCs w:val="20"/>
               </w:rPr>
             </w:pPr>
+            <w:r>
+              <w:rPr>
+                <w:szCs w:val="20"/>
+              </w:rPr>
+              <w:t>Termo de Recebimento da OS</w:t>
+            </w:r>
           </w:p>
         </w:tc>
       </w:tr>
@@ -1717,10 +1725,7 @@
               <w:jc w:val="center"/>
             </w:pPr>
             <w:r>
-              <w:t>31</w:t>
-            </w:r>
-            <w:r>
-              <w:t>/08/16</w:t>
+              <w:t>06/10/16</w:t>
             </w:r>
           </w:p>
         </w:tc>
@@ -1782,13 +1787,7 @@
               <w:jc w:val="center"/>
             </w:pPr>
             <w:r>
-              <w:t>0</w:t>
-            </w:r>
-            <w:r>
-              <w:t>7</w:t>
-            </w:r>
-            <w:r>
-              <w:t>/09/16</w:t>
+              <w:t>13/10/16</w:t>
             </w:r>
           </w:p>
         </w:tc>
@@ -1850,16 +1849,7 @@
               <w:jc w:val="center"/>
             </w:pPr>
             <w:r>
-              <w:t>01</w:t>
-            </w:r>
-            <w:r>
-              <w:t>/0</w:t>
-            </w:r>
-            <w:r>
-              <w:t>9</w:t>
-            </w:r>
-            <w:r>
-              <w:t>/16</w:t>
+              <w:t>07/10/16</w:t>
             </w:r>
           </w:p>
         </w:tc>
@@ -1921,13 +1911,7 @@
               <w:jc w:val="center"/>
             </w:pPr>
             <w:r>
-              <w:t>2</w:t>
-            </w:r>
-            <w:r>
-              <w:t>8</w:t>
-            </w:r>
-            <w:r>
-              <w:t>/02/17</w:t>
+              <w:t>05/04/17</w:t>
             </w:r>
           </w:p>
         </w:tc>
@@ -2519,6 +2503,48 @@
             </w:pPr>
             <w:r>
               <w:t>NTC - Rodrigo Borges</w:t>
+            </w:r>
+          </w:p>
+        </w:tc>
+      </w:tr>
+      <w:tr>
+        <w:tc>
+          <w:tcPr>
+            <w:tcW w:w="1134" w:type="dxa"/>
+          </w:tcPr>
+          <w:p>
+            <w:pPr>
+              <w:spacing w:after="0"/>
+              <w:jc w:val="center"/>
+            </w:pPr>
+            <w:r>
+              <w:t>15/09/16</w:t>
+            </w:r>
+          </w:p>
+        </w:tc>
+        <w:tc>
+          <w:tcPr>
+            <w:tcW w:w="5102" w:type="dxa"/>
+          </w:tcPr>
+          <w:p>
+            <w:pPr>
+              <w:spacing w:after="0"/>
+            </w:pPr>
+            <w:r>
+              <w:t>Assinatura do Termo de Recebimento da OS</w:t>
+            </w:r>
+          </w:p>
+        </w:tc>
+        <w:tc>
+          <w:tcPr>
+            <w:tcW w:w="2835" w:type="dxa"/>
+          </w:tcPr>
+          <w:p>
+            <w:pPr>
+              <w:spacing w:after="0"/>
+            </w:pPr>
+            <w:r>
+              <w:t>CIAT - João Paulo</w:t>
             </w:r>
           </w:p>
         </w:tc>
@@ -3190,13 +3216,19 @@
               <w:rPr>
                 <w:b/>
               </w:rPr>
-              <w:t>6</w:t>
-            </w:r>
-            <w:r>
-              <w:rPr>
-                <w:b/>
-              </w:rPr>
-              <w:t>,4</w:t>
+              <w:t>13</w:t>
+            </w:r>
+            <w:r>
+              <w:rPr>
+                <w:b/>
+              </w:rPr>
+              <w:t>,</w:t>
+            </w:r>
+            <w:r>
+              <w:rPr>
+                <w:b/>
+              </w:rPr>
+              <w:t>5</w:t>
             </w:r>
           </w:p>
         </w:tc>
@@ -4267,14 +4299,22 @@
               <w:rPr>
                 <w:b/>
               </w:rPr>
-              <w:t>16</w:t>
-            </w:r>
-            <w:r>
-              <w:rPr>
-                <w:b/>
-              </w:rPr>
-              <w:t>,0</w:t>
-            </w:r>
+              <w:t>33</w:t>
+            </w:r>
+            <w:r>
+              <w:rPr>
+                <w:b/>
+              </w:rPr>
+              <w:t>,</w:t>
+            </w:r>
+            <w:r>
+              <w:rPr>
+                <w:b/>
+              </w:rPr>
+              <w:t>8</w:t>
+            </w:r>
+            <w:bookmarkStart w:id="0" w:name="_GoBack"/>
+            <w:bookmarkEnd w:id="0"/>
           </w:p>
         </w:tc>
         <w:tc>
@@ -4352,7 +4392,60 @@
         <w:jc w:val="both"/>
       </w:pPr>
       <w:r>
-        <w:t>Considerado que a OS esteve paralisada por 10 dias, entre os dias 30/06 e 11/07 por falta de massa de teste. E também esteve paralisada por mais 22 dias, entre os dias 18/07 e 08/08 por alteração em caso de uso, e também no dicionário de dados e no modelo de casos para refletir a alteração das regras de negócios. Totalizando 32 dias corridos de paralização.</w:t>
+        <w:t xml:space="preserve">Considerado que a OS esteve paralisada por 10 dias, entre os dias 30/06 e 11/07 por falta de massa de teste. E também esteve paralisada por mais </w:t>
+      </w:r>
+      <w:r>
+        <w:t>31</w:t>
+      </w:r>
+      <w:r>
+        <w:t xml:space="preserve"> dias, entre os dias 18/07 e 08/08 por alteração em caso de uso, e também no dicionário de dados e no modelo de casos para refletir a alteração das regras de negócios. </w:t>
+      </w:r>
+      <w:r>
+        <w:t xml:space="preserve">Acréscimo de </w:t>
+      </w:r>
+      <w:r>
+        <w:t>mais 27</w:t>
+      </w:r>
+      <w:r>
+        <w:t xml:space="preserve"> dias corridos no prazo para termino desta OS como carência de ajustes de processo por se</w:t>
+      </w:r>
+      <w:r>
+        <w:t>r</w:t>
+      </w:r>
+      <w:r>
+        <w:t xml:space="preserve"> </w:t>
+      </w:r>
+      <w:proofErr w:type="gramStart"/>
+      <w:r>
+        <w:t>OS</w:t>
+      </w:r>
+      <w:r>
+        <w:t xml:space="preserve"> aberta</w:t>
+      </w:r>
+      <w:proofErr w:type="gramEnd"/>
+      <w:r>
+        <w:t xml:space="preserve"> nos primeiros 3 meses conforme item </w:t>
+      </w:r>
+      <w:r>
+        <w:t>3.4 Observações sobre Prazo de Execução dos Trabalhos</w:t>
+      </w:r>
+      <w:r>
+        <w:t xml:space="preserve"> do </w:t>
+      </w:r>
+      <w:r>
+        <w:t>ANEXO VIII - ESPECIFICAÇÕES TÉCNICAS</w:t>
+      </w:r>
+      <w:r>
+        <w:t xml:space="preserve">. </w:t>
+      </w:r>
+      <w:r>
+        <w:t xml:space="preserve">Totalizando </w:t>
+      </w:r>
+      <w:r>
+        <w:t>68</w:t>
+      </w:r>
+      <w:r>
+        <w:t xml:space="preserve"> dias corridos de paralização.</w:t>
       </w:r>
     </w:p>
     <w:p>
@@ -4446,7 +4539,7 @@
 </file>
 
 <file path=word/endnotes.xml><?xml version="1.0" encoding="utf-8"?>
-<w:endnotes xmlns:wpc="http://schemas.microsoft.com/office/word/2010/wordprocessingCanvas" xmlns:mc="http://schemas.openxmlformats.org/markup-compatibility/2006" xmlns:o="urn:schemas-microsoft-com:office:office" xmlns:r="http://schemas.openxmlformats.org/officeDocument/2006/relationships" xmlns:m="http://schemas.openxmlformats.org/officeDocument/2006/math" xmlns:v="urn:schemas-microsoft-com:vml" xmlns:wp14="http://schemas.microsoft.com/office/word/2010/wordprocessingDrawing" xmlns:wp="http://schemas.openxmlformats.org/drawingml/2006/wordprocessingDrawing" xmlns:w10="urn:schemas-microsoft-com:office:word" xmlns:w="http://schemas.openxmlformats.org/wordprocessingml/2006/main" xmlns:w14="http://schemas.microsoft.com/office/word/2010/wordml" xmlns:w15="http://schemas.microsoft.com/office/word/2012/wordml" xmlns:wpg="http://schemas.microsoft.com/office/word/2010/wordprocessingGroup" xmlns:wpi="http://schemas.microsoft.com/office/word/2010/wordprocessingInk" xmlns:wne="http://schemas.microsoft.com/office/word/2006/wordml" xmlns:wps="http://schemas.microsoft.com/office/word/2010/wordprocessingShape" mc:Ignorable="w14 w15 wp14">
+<w:endnotes xmlns:wpc="http://schemas.microsoft.com/office/word/2010/wordprocessingCanvas" xmlns:cx="http://schemas.microsoft.com/office/drawing/2014/chartex" xmlns:cx1="http://schemas.microsoft.com/office/drawing/2015/9/8/chartex" xmlns:cx2="http://schemas.microsoft.com/office/drawing/2015/10/21/chartex" xmlns:mc="http://schemas.openxmlformats.org/markup-compatibility/2006" xmlns:o="urn:schemas-microsoft-com:office:office" xmlns:r="http://schemas.openxmlformats.org/officeDocument/2006/relationships" xmlns:m="http://schemas.openxmlformats.org/officeDocument/2006/math" xmlns:v="urn:schemas-microsoft-com:vml" xmlns:wp14="http://schemas.microsoft.com/office/word/2010/wordprocessingDrawing" xmlns:wp="http://schemas.openxmlformats.org/drawingml/2006/wordprocessingDrawing" xmlns:w10="urn:schemas-microsoft-com:office:word" xmlns:w="http://schemas.openxmlformats.org/wordprocessingml/2006/main" xmlns:w14="http://schemas.microsoft.com/office/word/2010/wordml" xmlns:w15="http://schemas.microsoft.com/office/word/2012/wordml" xmlns:w16se="http://schemas.microsoft.com/office/word/2015/wordml/symex" xmlns:wpg="http://schemas.microsoft.com/office/word/2010/wordprocessingGroup" xmlns:wpi="http://schemas.microsoft.com/office/word/2010/wordprocessingInk" xmlns:wne="http://schemas.microsoft.com/office/word/2006/wordml" xmlns:wps="http://schemas.microsoft.com/office/word/2010/wordprocessingShape" mc:Ignorable="w14 w15 w16se wp14">
   <w:endnote w:type="separator" w:id="-1">
     <w:p>
       <w:r>
@@ -4465,7 +4558,7 @@
 </file>
 
 <file path=word/footer1.xml><?xml version="1.0" encoding="utf-8"?>
-<w:ftr xmlns:wpc="http://schemas.microsoft.com/office/word/2010/wordprocessingCanvas" xmlns:mc="http://schemas.openxmlformats.org/markup-compatibility/2006" xmlns:o="urn:schemas-microsoft-com:office:office" xmlns:r="http://schemas.openxmlformats.org/officeDocument/2006/relationships" xmlns:m="http://schemas.openxmlformats.org/officeDocument/2006/math" xmlns:v="urn:schemas-microsoft-com:vml" xmlns:wp14="http://schemas.microsoft.com/office/word/2010/wordprocessingDrawing" xmlns:wp="http://schemas.openxmlformats.org/drawingml/2006/wordprocessingDrawing" xmlns:w10="urn:schemas-microsoft-com:office:word" xmlns:w="http://schemas.openxmlformats.org/wordprocessingml/2006/main" xmlns:w14="http://schemas.microsoft.com/office/word/2010/wordml" xmlns:w15="http://schemas.microsoft.com/office/word/2012/wordml" xmlns:wpg="http://schemas.microsoft.com/office/word/2010/wordprocessingGroup" xmlns:wpi="http://schemas.microsoft.com/office/word/2010/wordprocessingInk" xmlns:wne="http://schemas.microsoft.com/office/word/2006/wordml" xmlns:wps="http://schemas.microsoft.com/office/word/2010/wordprocessingShape" mc:Ignorable="w14 w15 wp14">
+<w:ftr xmlns:wpc="http://schemas.microsoft.com/office/word/2010/wordprocessingCanvas" xmlns:cx="http://schemas.microsoft.com/office/drawing/2014/chartex" xmlns:cx1="http://schemas.microsoft.com/office/drawing/2015/9/8/chartex" xmlns:cx2="http://schemas.microsoft.com/office/drawing/2015/10/21/chartex" xmlns:mc="http://schemas.openxmlformats.org/markup-compatibility/2006" xmlns:o="urn:schemas-microsoft-com:office:office" xmlns:r="http://schemas.openxmlformats.org/officeDocument/2006/relationships" xmlns:m="http://schemas.openxmlformats.org/officeDocument/2006/math" xmlns:v="urn:schemas-microsoft-com:vml" xmlns:wp14="http://schemas.microsoft.com/office/word/2010/wordprocessingDrawing" xmlns:wp="http://schemas.openxmlformats.org/drawingml/2006/wordprocessingDrawing" xmlns:w10="urn:schemas-microsoft-com:office:word" xmlns:w="http://schemas.openxmlformats.org/wordprocessingml/2006/main" xmlns:w14="http://schemas.microsoft.com/office/word/2010/wordml" xmlns:w15="http://schemas.microsoft.com/office/word/2012/wordml" xmlns:w16se="http://schemas.microsoft.com/office/word/2015/wordml/symex" xmlns:wpg="http://schemas.microsoft.com/office/word/2010/wordprocessingGroup" xmlns:wpi="http://schemas.microsoft.com/office/word/2010/wordprocessingInk" xmlns:wne="http://schemas.microsoft.com/office/word/2006/wordml" xmlns:wps="http://schemas.microsoft.com/office/word/2010/wordprocessingShape" mc:Ignorable="w14 w15 w16se wp14">
   <w:p>
     <w:pPr>
       <w:pStyle w:val="Rodap"/>
@@ -4496,7 +4589,7 @@
         <w:rStyle w:val="Nmerodepgina"/>
         <w:noProof/>
       </w:rPr>
-      <w:t>3</w:t>
+      <w:t>4</w:t>
     </w:r>
     <w:r>
       <w:rPr>
@@ -4537,7 +4630,7 @@
         <v:shape id="_x0000_s2051" type="#_x0000_t75" style="position:absolute;margin-left:275.05pt;margin-top:-9.15pt;width:211.25pt;height:35.9pt;z-index:251656704">
           <v:imagedata r:id="rId1" o:title=""/>
         </v:shape>
-        <o:OLEObject Type="Embed" ProgID="PBrush" ShapeID="_x0000_s2051" DrawAspect="Content" ObjectID="_1533650251" r:id="rId2"/>
+        <o:OLEObject Type="Embed" ProgID="PBrush" ShapeID="_x0000_s2051" DrawAspect="Content" ObjectID="_1535542873" r:id="rId2"/>
       </w:object>
     </w:r>
   </w:p>
@@ -4545,7 +4638,7 @@
 </file>
 
 <file path=word/footnotes.xml><?xml version="1.0" encoding="utf-8"?>
-<w:footnotes xmlns:wpc="http://schemas.microsoft.com/office/word/2010/wordprocessingCanvas" xmlns:mc="http://schemas.openxmlformats.org/markup-compatibility/2006" xmlns:o="urn:schemas-microsoft-com:office:office" xmlns:r="http://schemas.openxmlformats.org/officeDocument/2006/relationships" xmlns:m="http://schemas.openxmlformats.org/officeDocument/2006/math" xmlns:v="urn:schemas-microsoft-com:vml" xmlns:wp14="http://schemas.microsoft.com/office/word/2010/wordprocessingDrawing" xmlns:wp="http://schemas.openxmlformats.org/drawingml/2006/wordprocessingDrawing" xmlns:w10="urn:schemas-microsoft-com:office:word" xmlns:w="http://schemas.openxmlformats.org/wordprocessingml/2006/main" xmlns:w14="http://schemas.microsoft.com/office/word/2010/wordml" xmlns:w15="http://schemas.microsoft.com/office/word/2012/wordml" xmlns:wpg="http://schemas.microsoft.com/office/word/2010/wordprocessingGroup" xmlns:wpi="http://schemas.microsoft.com/office/word/2010/wordprocessingInk" xmlns:wne="http://schemas.microsoft.com/office/word/2006/wordml" xmlns:wps="http://schemas.microsoft.com/office/word/2010/wordprocessingShape" mc:Ignorable="w14 w15 wp14">
+<w:footnotes xmlns:wpc="http://schemas.microsoft.com/office/word/2010/wordprocessingCanvas" xmlns:cx="http://schemas.microsoft.com/office/drawing/2014/chartex" xmlns:cx1="http://schemas.microsoft.com/office/drawing/2015/9/8/chartex" xmlns:cx2="http://schemas.microsoft.com/office/drawing/2015/10/21/chartex" xmlns:mc="http://schemas.openxmlformats.org/markup-compatibility/2006" xmlns:o="urn:schemas-microsoft-com:office:office" xmlns:r="http://schemas.openxmlformats.org/officeDocument/2006/relationships" xmlns:m="http://schemas.openxmlformats.org/officeDocument/2006/math" xmlns:v="urn:schemas-microsoft-com:vml" xmlns:wp14="http://schemas.microsoft.com/office/word/2010/wordprocessingDrawing" xmlns:wp="http://schemas.openxmlformats.org/drawingml/2006/wordprocessingDrawing" xmlns:w10="urn:schemas-microsoft-com:office:word" xmlns:w="http://schemas.openxmlformats.org/wordprocessingml/2006/main" xmlns:w14="http://schemas.microsoft.com/office/word/2010/wordml" xmlns:w15="http://schemas.microsoft.com/office/word/2012/wordml" xmlns:w16se="http://schemas.microsoft.com/office/word/2015/wordml/symex" xmlns:wpg="http://schemas.microsoft.com/office/word/2010/wordprocessingGroup" xmlns:wpi="http://schemas.microsoft.com/office/word/2010/wordprocessingInk" xmlns:wne="http://schemas.microsoft.com/office/word/2006/wordml" xmlns:wps="http://schemas.microsoft.com/office/word/2010/wordprocessingShape" mc:Ignorable="w14 w15 w16se wp14">
   <w:footnote w:type="separator" w:id="-1">
     <w:p>
       <w:r>
@@ -4564,7 +4657,7 @@
 </file>
 
 <file path=word/header1.xml><?xml version="1.0" encoding="utf-8"?>
-<w:hdr xmlns:wpc="http://schemas.microsoft.com/office/word/2010/wordprocessingCanvas" xmlns:mc="http://schemas.openxmlformats.org/markup-compatibility/2006" xmlns:o="urn:schemas-microsoft-com:office:office" xmlns:r="http://schemas.openxmlformats.org/officeDocument/2006/relationships" xmlns:m="http://schemas.openxmlformats.org/officeDocument/2006/math" xmlns:v="urn:schemas-microsoft-com:vml" xmlns:wp14="http://schemas.microsoft.com/office/word/2010/wordprocessingDrawing" xmlns:wp="http://schemas.openxmlformats.org/drawingml/2006/wordprocessingDrawing" xmlns:w10="urn:schemas-microsoft-com:office:word" xmlns:w="http://schemas.openxmlformats.org/wordprocessingml/2006/main" xmlns:w14="http://schemas.microsoft.com/office/word/2010/wordml" xmlns:w15="http://schemas.microsoft.com/office/word/2012/wordml" xmlns:wpg="http://schemas.microsoft.com/office/word/2010/wordprocessingGroup" xmlns:wpi="http://schemas.microsoft.com/office/word/2010/wordprocessingInk" xmlns:wne="http://schemas.microsoft.com/office/word/2006/wordml" xmlns:wps="http://schemas.microsoft.com/office/word/2010/wordprocessingShape" mc:Ignorable="w14 w15 wp14">
+<w:hdr xmlns:wpc="http://schemas.microsoft.com/office/word/2010/wordprocessingCanvas" xmlns:cx="http://schemas.microsoft.com/office/drawing/2014/chartex" xmlns:cx1="http://schemas.microsoft.com/office/drawing/2015/9/8/chartex" xmlns:cx2="http://schemas.microsoft.com/office/drawing/2015/10/21/chartex" xmlns:mc="http://schemas.openxmlformats.org/markup-compatibility/2006" xmlns:o="urn:schemas-microsoft-com:office:office" xmlns:r="http://schemas.openxmlformats.org/officeDocument/2006/relationships" xmlns:m="http://schemas.openxmlformats.org/officeDocument/2006/math" xmlns:v="urn:schemas-microsoft-com:vml" xmlns:wp14="http://schemas.microsoft.com/office/word/2010/wordprocessingDrawing" xmlns:wp="http://schemas.openxmlformats.org/drawingml/2006/wordprocessingDrawing" xmlns:w10="urn:schemas-microsoft-com:office:word" xmlns:w="http://schemas.openxmlformats.org/wordprocessingml/2006/main" xmlns:w14="http://schemas.microsoft.com/office/word/2010/wordml" xmlns:w15="http://schemas.microsoft.com/office/word/2012/wordml" xmlns:w16se="http://schemas.microsoft.com/office/word/2015/wordml/symex" xmlns:wpg="http://schemas.microsoft.com/office/word/2010/wordprocessingGroup" xmlns:wpi="http://schemas.microsoft.com/office/word/2010/wordprocessingInk" xmlns:wne="http://schemas.microsoft.com/office/word/2006/wordml" xmlns:wps="http://schemas.microsoft.com/office/word/2010/wordprocessingShape" mc:Ignorable="w14 w15 w16se wp14">
   <w:p>
     <w:pPr>
       <w:pStyle w:val="Cabealho"/>
@@ -4707,7 +4800,7 @@
 </file>
 
 <file path=word/styles.xml><?xml version="1.0" encoding="utf-8"?>
-<w:styles xmlns:mc="http://schemas.openxmlformats.org/markup-compatibility/2006" xmlns:r="http://schemas.openxmlformats.org/officeDocument/2006/relationships" xmlns:w="http://schemas.openxmlformats.org/wordprocessingml/2006/main" xmlns:w14="http://schemas.microsoft.com/office/word/2010/wordml" xmlns:w15="http://schemas.microsoft.com/office/word/2012/wordml" mc:Ignorable="w14 w15">
+<w:styles xmlns:mc="http://schemas.openxmlformats.org/markup-compatibility/2006" xmlns:r="http://schemas.openxmlformats.org/officeDocument/2006/relationships" xmlns:w="http://schemas.openxmlformats.org/wordprocessingml/2006/main" xmlns:w14="http://schemas.microsoft.com/office/word/2010/wordml" xmlns:w15="http://schemas.microsoft.com/office/word/2012/wordml" xmlns:w16se="http://schemas.microsoft.com/office/word/2015/wordml/symex" mc:Ignorable="w14 w15 w16se">
   <w:docDefaults>
     <w:rPrDefault>
       <w:rPr>
@@ -4717,7 +4810,7 @@
     </w:rPrDefault>
     <w:pPrDefault/>
   </w:docDefaults>
-  <w:latentStyles w:defLockedState="0" w:defUIPriority="99" w:defSemiHidden="0" w:defUnhideWhenUsed="0" w:defQFormat="0" w:count="371">
+  <w:latentStyles w:defLockedState="0" w:defUIPriority="99" w:defSemiHidden="0" w:defUnhideWhenUsed="0" w:defQFormat="0" w:count="373">
     <w:lsdException w:name="Normal" w:uiPriority="0" w:qFormat="1"/>
     <w:lsdException w:name="heading 1" w:uiPriority="9" w:qFormat="1"/>
     <w:lsdException w:name="heading 2" w:semiHidden="1" w:uiPriority="9" w:unhideWhenUsed="1" w:qFormat="1"/>
@@ -5089,6 +5182,8 @@
     <w:lsdException w:name="List Table 5 Dark Accent 6" w:uiPriority="50"/>
     <w:lsdException w:name="List Table 6 Colorful Accent 6" w:uiPriority="51"/>
     <w:lsdException w:name="List Table 7 Colorful Accent 6" w:uiPriority="52"/>
+    <w:lsdException w:name="Mention" w:semiHidden="1" w:unhideWhenUsed="1"/>
+    <w:lsdException w:name="Smart Hyperlink" w:semiHidden="1" w:unhideWhenUsed="1"/>
   </w:latentStyles>
   <w:style w:type="paragraph" w:default="1" w:styleId="Normal">
     <w:name w:val="Normal"/>
@@ -5192,7 +5287,6 @@
       <w:lang w:eastAsia="en-US"/>
     </w:rPr>
     <w:tblPr>
-      <w:tblInd w:w="0" w:type="dxa"/>
       <w:tblBorders>
         <w:top w:val="single" w:sz="4" w:space="0" w:color="auto"/>
         <w:left w:val="single" w:sz="4" w:space="0" w:color="auto"/>
@@ -5201,12 +5295,6 @@
         <w:insideH w:val="single" w:sz="4" w:space="0" w:color="auto"/>
         <w:insideV w:val="single" w:sz="4" w:space="0" w:color="auto"/>
       </w:tblBorders>
-      <w:tblCellMar>
-        <w:top w:w="0" w:type="dxa"/>
-        <w:left w:w="108" w:type="dxa"/>
-        <w:bottom w:w="0" w:type="dxa"/>
-        <w:right w:w="108" w:type="dxa"/>
-      </w:tblCellMar>
     </w:tblPr>
   </w:style>
 </w:styles>

</xml_diff>

<commit_message>
Atualização do Documento de Acompanhamento da OS 4776.
</commit_message>
<xml_diff>
--- a/00_GESTAO_GERAL/05_ORDEM_SERVICO/03_OS4776/01_GESTAO/OS 4776 - Documento de Acompanhamento.docx
+++ b/00_GESTAO_GERAL/05_ORDEM_SERVICO/03_OS4776/01_GESTAO/OS 4776 - Documento de Acompanhamento.docx
@@ -1,6 +1,6 @@
 
 <file path=word/document.xml><?xml version="1.0" encoding="utf-8"?>
-<w:document xmlns:wpc="http://schemas.microsoft.com/office/word/2010/wordprocessingCanvas" xmlns:cx="http://schemas.microsoft.com/office/drawing/2014/chartex" xmlns:cx1="http://schemas.microsoft.com/office/drawing/2015/9/8/chartex" xmlns:cx2="http://schemas.microsoft.com/office/drawing/2015/10/21/chartex" xmlns:mc="http://schemas.openxmlformats.org/markup-compatibility/2006" xmlns:o="urn:schemas-microsoft-com:office:office" xmlns:r="http://schemas.openxmlformats.org/officeDocument/2006/relationships" xmlns:m="http://schemas.openxmlformats.org/officeDocument/2006/math" xmlns:v="urn:schemas-microsoft-com:vml" xmlns:wp14="http://schemas.microsoft.com/office/word/2010/wordprocessingDrawing" xmlns:wp="http://schemas.openxmlformats.org/drawingml/2006/wordprocessingDrawing" xmlns:w10="urn:schemas-microsoft-com:office:word" xmlns:w="http://schemas.openxmlformats.org/wordprocessingml/2006/main" xmlns:w14="http://schemas.microsoft.com/office/word/2010/wordml" xmlns:w15="http://schemas.microsoft.com/office/word/2012/wordml" xmlns:w16se="http://schemas.microsoft.com/office/word/2015/wordml/symex" xmlns:wpg="http://schemas.microsoft.com/office/word/2010/wordprocessingGroup" xmlns:wpi="http://schemas.microsoft.com/office/word/2010/wordprocessingInk" xmlns:wne="http://schemas.microsoft.com/office/word/2006/wordml" xmlns:wps="http://schemas.microsoft.com/office/word/2010/wordprocessingShape" mc:Ignorable="w14 w15 w16se wp14">
+<w:document xmlns:ve="http://schemas.openxmlformats.org/markup-compatibility/2006" xmlns:o="urn:schemas-microsoft-com:office:office" xmlns:r="http://schemas.openxmlformats.org/officeDocument/2006/relationships" xmlns:m="http://schemas.openxmlformats.org/officeDocument/2006/math" xmlns:v="urn:schemas-microsoft-com:vml" xmlns:wp="http://schemas.openxmlformats.org/drawingml/2006/wordprocessingDrawing" xmlns:w10="urn:schemas-microsoft-com:office:word" xmlns:w="http://schemas.openxmlformats.org/wordprocessingml/2006/main" xmlns:wne="http://schemas.microsoft.com/office/word/2006/wordml">
   <w:body>
     <w:p>
       <w:pPr>
@@ -30,7 +30,7 @@
           <w:insideH w:val="none" w:sz="0" w:space="0" w:color="auto"/>
           <w:insideV w:val="none" w:sz="0" w:space="0" w:color="auto"/>
         </w:tblBorders>
-        <w:tblLook w:val="04A0" w:firstRow="1" w:lastRow="0" w:firstColumn="1" w:lastColumn="0" w:noHBand="0" w:noVBand="1"/>
+        <w:tblLook w:val="04A0"/>
       </w:tblPr>
       <w:tblGrid>
         <w:gridCol w:w="1134"/>
@@ -278,7 +278,7 @@
       <w:tblPr>
         <w:tblStyle w:val="Tabelacomgrade"/>
         <w:tblW w:w="9069" w:type="dxa"/>
-        <w:tblLook w:val="04A0" w:firstRow="1" w:lastRow="0" w:firstColumn="1" w:lastColumn="0" w:noHBand="0" w:noVBand="1"/>
+        <w:tblLook w:val="04A0"/>
       </w:tblPr>
       <w:tblGrid>
         <w:gridCol w:w="1698"/>
@@ -636,7 +636,7 @@
       <w:tblPr>
         <w:tblStyle w:val="Tabelacomgrade"/>
         <w:tblW w:w="9071" w:type="dxa"/>
-        <w:tblLook w:val="04A0" w:firstRow="1" w:lastRow="0" w:firstColumn="1" w:lastColumn="0" w:noHBand="0" w:noVBand="1"/>
+        <w:tblLook w:val="04A0"/>
       </w:tblPr>
       <w:tblGrid>
         <w:gridCol w:w="1553"/>
@@ -1038,7 +1038,7 @@
         <w:tblStyle w:val="Tabelacomgrade"/>
         <w:tblW w:w="9071" w:type="dxa"/>
         <w:tblInd w:w="5" w:type="dxa"/>
-        <w:tblLook w:val="04A0" w:firstRow="1" w:lastRow="0" w:firstColumn="1" w:lastColumn="0" w:noHBand="0" w:noVBand="1"/>
+        <w:tblLook w:val="04A0"/>
       </w:tblPr>
       <w:tblGrid>
         <w:gridCol w:w="1984"/>
@@ -1654,7 +1654,10 @@
               <w:jc w:val="center"/>
             </w:pPr>
             <w:r>
-              <w:t>23/09/16</w:t>
+              <w:t>23</w:t>
+            </w:r>
+            <w:r>
+              <w:t>/09/16</w:t>
             </w:r>
           </w:p>
         </w:tc>
@@ -1725,7 +1728,16 @@
               <w:jc w:val="center"/>
             </w:pPr>
             <w:r>
-              <w:t>06/10/16</w:t>
+              <w:t>06</w:t>
+            </w:r>
+            <w:r>
+              <w:t>/</w:t>
+            </w:r>
+            <w:r>
+              <w:t>1</w:t>
+            </w:r>
+            <w:r>
+              <w:t>0/16</w:t>
             </w:r>
           </w:p>
         </w:tc>
@@ -1849,7 +1861,16 @@
               <w:jc w:val="center"/>
             </w:pPr>
             <w:r>
-              <w:t>07/10/16</w:t>
+              <w:t>07</w:t>
+            </w:r>
+            <w:r>
+              <w:t>/</w:t>
+            </w:r>
+            <w:r>
+              <w:t>1</w:t>
+            </w:r>
+            <w:r>
+              <w:t>0/16</w:t>
             </w:r>
           </w:p>
         </w:tc>
@@ -1911,7 +1932,16 @@
               <w:jc w:val="center"/>
             </w:pPr>
             <w:r>
-              <w:t>05/04/17</w:t>
+              <w:t>05</w:t>
+            </w:r>
+            <w:r>
+              <w:t>/0</w:t>
+            </w:r>
+            <w:r>
+              <w:t>4</w:t>
+            </w:r>
+            <w:r>
+              <w:t>/17</w:t>
             </w:r>
           </w:p>
         </w:tc>
@@ -1955,7 +1985,7 @@
       <w:tblPr>
         <w:tblStyle w:val="Tabelacomgrade"/>
         <w:tblW w:w="9071" w:type="dxa"/>
-        <w:tblLook w:val="04A0" w:firstRow="1" w:lastRow="0" w:firstColumn="1" w:lastColumn="0" w:noHBand="0" w:noVBand="1"/>
+        <w:tblLook w:val="04A0"/>
       </w:tblPr>
       <w:tblGrid>
         <w:gridCol w:w="1134"/>
@@ -2563,7 +2593,7 @@
         <w:tblStyle w:val="Tabelacomgrade"/>
         <w:tblW w:w="9072" w:type="dxa"/>
         <w:shd w:val="clear" w:color="auto" w:fill="BFBFBF"/>
-        <w:tblLook w:val="04A0" w:firstRow="1" w:lastRow="0" w:firstColumn="1" w:lastColumn="0" w:noHBand="0" w:noVBand="1"/>
+        <w:tblLook w:val="04A0"/>
       </w:tblPr>
       <w:tblGrid>
         <w:gridCol w:w="1701"/>
@@ -3013,7 +3043,7 @@
         <w:tblStyle w:val="Tabelacomgrade"/>
         <w:tblW w:w="9072" w:type="dxa"/>
         <w:tblLayout w:type="fixed"/>
-        <w:tblLook w:val="04A0" w:firstRow="1" w:lastRow="0" w:firstColumn="1" w:lastColumn="0" w:noHBand="0" w:noVBand="1"/>
+        <w:tblLook w:val="04A0"/>
       </w:tblPr>
       <w:tblGrid>
         <w:gridCol w:w="1537"/>
@@ -3717,7 +3747,13 @@
               <w:rPr>
                 <w:b/>
               </w:rPr>
-              <w:t>0,1</w:t>
+              <w:t>0,</w:t>
+            </w:r>
+            <w:r>
+              <w:rPr>
+                <w:b/>
+              </w:rPr>
+              <w:t>05</w:t>
             </w:r>
           </w:p>
         </w:tc>
@@ -3816,7 +3852,13 @@
               <w:rPr>
                 <w:b/>
               </w:rPr>
-              <w:t>0,1</w:t>
+              <w:t>0,</w:t>
+            </w:r>
+            <w:r>
+              <w:rPr>
+                <w:b/>
+              </w:rPr>
+              <w:t>05</w:t>
             </w:r>
           </w:p>
         </w:tc>
@@ -3916,6 +3958,12 @@
                 <w:b/>
               </w:rPr>
               <w:t>0,0</w:t>
+            </w:r>
+            <w:r>
+              <w:rPr>
+                <w:b/>
+              </w:rPr>
+              <w:t>1</w:t>
             </w:r>
           </w:p>
         </w:tc>
@@ -4413,18 +4461,18 @@
         <w:t>r</w:t>
       </w:r>
       <w:r>
-        <w:t xml:space="preserve"> </w:t>
+        <w:t xml:space="preserve"> OS</w:t>
+      </w:r>
+      <w:r>
+        <w:t xml:space="preserve"> aberta nos primeiros </w:t>
       </w:r>
       <w:proofErr w:type="gramStart"/>
       <w:r>
-        <w:t>OS</w:t>
-      </w:r>
-      <w:r>
-        <w:t xml:space="preserve"> aberta</w:t>
+        <w:t>3</w:t>
       </w:r>
       <w:proofErr w:type="gramEnd"/>
       <w:r>
-        <w:t xml:space="preserve"> nos primeiros 3 meses conforme item </w:t>
+        <w:t xml:space="preserve"> meses conforme item </w:t>
       </w:r>
       <w:r>
         <w:t>3.4 Observações sobre Prazo de Execução dos Trabalhos</w:t>
@@ -4514,15 +4562,6 @@
         <w:t>:</w:t>
       </w:r>
     </w:p>
-    <w:p>
-      <w:pPr>
-        <w:rPr>
-          <w:b/>
-          <w:sz w:val="24"/>
-          <w:szCs w:val="24"/>
-        </w:rPr>
-      </w:pPr>
-    </w:p>
     <w:p/>
     <w:p/>
     <w:p/>
@@ -4539,7 +4578,7 @@
 </file>
 
 <file path=word/endnotes.xml><?xml version="1.0" encoding="utf-8"?>
-<w:endnotes xmlns:wpc="http://schemas.microsoft.com/office/word/2010/wordprocessingCanvas" xmlns:cx="http://schemas.microsoft.com/office/drawing/2014/chartex" xmlns:cx1="http://schemas.microsoft.com/office/drawing/2015/9/8/chartex" xmlns:cx2="http://schemas.microsoft.com/office/drawing/2015/10/21/chartex" xmlns:mc="http://schemas.openxmlformats.org/markup-compatibility/2006" xmlns:o="urn:schemas-microsoft-com:office:office" xmlns:r="http://schemas.openxmlformats.org/officeDocument/2006/relationships" xmlns:m="http://schemas.openxmlformats.org/officeDocument/2006/math" xmlns:v="urn:schemas-microsoft-com:vml" xmlns:wp14="http://schemas.microsoft.com/office/word/2010/wordprocessingDrawing" xmlns:wp="http://schemas.openxmlformats.org/drawingml/2006/wordprocessingDrawing" xmlns:w10="urn:schemas-microsoft-com:office:word" xmlns:w="http://schemas.openxmlformats.org/wordprocessingml/2006/main" xmlns:w14="http://schemas.microsoft.com/office/word/2010/wordml" xmlns:w15="http://schemas.microsoft.com/office/word/2012/wordml" xmlns:w16se="http://schemas.microsoft.com/office/word/2015/wordml/symex" xmlns:wpg="http://schemas.microsoft.com/office/word/2010/wordprocessingGroup" xmlns:wpi="http://schemas.microsoft.com/office/word/2010/wordprocessingInk" xmlns:wne="http://schemas.microsoft.com/office/word/2006/wordml" xmlns:wps="http://schemas.microsoft.com/office/word/2010/wordprocessingShape" mc:Ignorable="w14 w15 w16se wp14">
+<w:endnotes xmlns:ve="http://schemas.openxmlformats.org/markup-compatibility/2006" xmlns:o="urn:schemas-microsoft-com:office:office" xmlns:r="http://schemas.openxmlformats.org/officeDocument/2006/relationships" xmlns:m="http://schemas.openxmlformats.org/officeDocument/2006/math" xmlns:v="urn:schemas-microsoft-com:vml" xmlns:wp="http://schemas.openxmlformats.org/drawingml/2006/wordprocessingDrawing" xmlns:w10="urn:schemas-microsoft-com:office:word" xmlns:w="http://schemas.openxmlformats.org/wordprocessingml/2006/main" xmlns:wne="http://schemas.microsoft.com/office/word/2006/wordml">
   <w:endnote w:type="separator" w:id="-1">
     <w:p>
       <w:r>
@@ -4558,7 +4597,7 @@
 </file>
 
 <file path=word/footer1.xml><?xml version="1.0" encoding="utf-8"?>
-<w:ftr xmlns:wpc="http://schemas.microsoft.com/office/word/2010/wordprocessingCanvas" xmlns:cx="http://schemas.microsoft.com/office/drawing/2014/chartex" xmlns:cx1="http://schemas.microsoft.com/office/drawing/2015/9/8/chartex" xmlns:cx2="http://schemas.microsoft.com/office/drawing/2015/10/21/chartex" xmlns:mc="http://schemas.openxmlformats.org/markup-compatibility/2006" xmlns:o="urn:schemas-microsoft-com:office:office" xmlns:r="http://schemas.openxmlformats.org/officeDocument/2006/relationships" xmlns:m="http://schemas.openxmlformats.org/officeDocument/2006/math" xmlns:v="urn:schemas-microsoft-com:vml" xmlns:wp14="http://schemas.microsoft.com/office/word/2010/wordprocessingDrawing" xmlns:wp="http://schemas.openxmlformats.org/drawingml/2006/wordprocessingDrawing" xmlns:w10="urn:schemas-microsoft-com:office:word" xmlns:w="http://schemas.openxmlformats.org/wordprocessingml/2006/main" xmlns:w14="http://schemas.microsoft.com/office/word/2010/wordml" xmlns:w15="http://schemas.microsoft.com/office/word/2012/wordml" xmlns:w16se="http://schemas.microsoft.com/office/word/2015/wordml/symex" xmlns:wpg="http://schemas.microsoft.com/office/word/2010/wordprocessingGroup" xmlns:wpi="http://schemas.microsoft.com/office/word/2010/wordprocessingInk" xmlns:wne="http://schemas.microsoft.com/office/word/2006/wordml" xmlns:wps="http://schemas.microsoft.com/office/word/2010/wordprocessingShape" mc:Ignorable="w14 w15 w16se wp14">
+<w:ftr xmlns:ve="http://schemas.openxmlformats.org/markup-compatibility/2006" xmlns:o="urn:schemas-microsoft-com:office:office" xmlns:r="http://schemas.openxmlformats.org/officeDocument/2006/relationships" xmlns:m="http://schemas.openxmlformats.org/officeDocument/2006/math" xmlns:v="urn:schemas-microsoft-com:vml" xmlns:wp="http://schemas.openxmlformats.org/drawingml/2006/wordprocessingDrawing" xmlns:w10="urn:schemas-microsoft-com:office:word" xmlns:w="http://schemas.openxmlformats.org/wordprocessingml/2006/main" xmlns:wne="http://schemas.microsoft.com/office/word/2006/wordml">
   <w:p>
     <w:pPr>
       <w:pStyle w:val="Rodap"/>
@@ -4589,7 +4628,7 @@
         <w:rStyle w:val="Nmerodepgina"/>
         <w:noProof/>
       </w:rPr>
-      <w:t>4</w:t>
+      <w:t>3</w:t>
     </w:r>
     <w:r>
       <w:rPr>
@@ -4607,7 +4646,7 @@
         <w:noProof/>
         <w:lang w:eastAsia="pt-BR"/>
       </w:rPr>
-      <w:object w:dxaOrig="1440" w:dyaOrig="1440">
+      <w:pict>
         <v:shapetype id="_x0000_t75" coordsize="21600,21600" o:spt="75" o:preferrelative="t" path="m@4@5l@4@11@9@11@9@5xe" filled="f" stroked="f">
           <v:stroke joinstyle="miter"/>
           <v:formulas>
@@ -4630,15 +4669,15 @@
         <v:shape id="_x0000_s2051" type="#_x0000_t75" style="position:absolute;margin-left:275.05pt;margin-top:-9.15pt;width:211.25pt;height:35.9pt;z-index:251656704">
           <v:imagedata r:id="rId1" o:title=""/>
         </v:shape>
-        <o:OLEObject Type="Embed" ProgID="PBrush" ShapeID="_x0000_s2051" DrawAspect="Content" ObjectID="_1535542873" r:id="rId2"/>
-      </w:object>
+        <o:OLEObject Type="Embed" ProgID="PBrush" ShapeID="_x0000_s2051" DrawAspect="Content" ObjectID="_1536062118" r:id="rId2"/>
+      </w:pict>
     </w:r>
   </w:p>
 </w:ftr>
 </file>
 
 <file path=word/footnotes.xml><?xml version="1.0" encoding="utf-8"?>
-<w:footnotes xmlns:wpc="http://schemas.microsoft.com/office/word/2010/wordprocessingCanvas" xmlns:cx="http://schemas.microsoft.com/office/drawing/2014/chartex" xmlns:cx1="http://schemas.microsoft.com/office/drawing/2015/9/8/chartex" xmlns:cx2="http://schemas.microsoft.com/office/drawing/2015/10/21/chartex" xmlns:mc="http://schemas.openxmlformats.org/markup-compatibility/2006" xmlns:o="urn:schemas-microsoft-com:office:office" xmlns:r="http://schemas.openxmlformats.org/officeDocument/2006/relationships" xmlns:m="http://schemas.openxmlformats.org/officeDocument/2006/math" xmlns:v="urn:schemas-microsoft-com:vml" xmlns:wp14="http://schemas.microsoft.com/office/word/2010/wordprocessingDrawing" xmlns:wp="http://schemas.openxmlformats.org/drawingml/2006/wordprocessingDrawing" xmlns:w10="urn:schemas-microsoft-com:office:word" xmlns:w="http://schemas.openxmlformats.org/wordprocessingml/2006/main" xmlns:w14="http://schemas.microsoft.com/office/word/2010/wordml" xmlns:w15="http://schemas.microsoft.com/office/word/2012/wordml" xmlns:w16se="http://schemas.microsoft.com/office/word/2015/wordml/symex" xmlns:wpg="http://schemas.microsoft.com/office/word/2010/wordprocessingGroup" xmlns:wpi="http://schemas.microsoft.com/office/word/2010/wordprocessingInk" xmlns:wne="http://schemas.microsoft.com/office/word/2006/wordml" xmlns:wps="http://schemas.microsoft.com/office/word/2010/wordprocessingShape" mc:Ignorable="w14 w15 w16se wp14">
+<w:footnotes xmlns:ve="http://schemas.openxmlformats.org/markup-compatibility/2006" xmlns:o="urn:schemas-microsoft-com:office:office" xmlns:r="http://schemas.openxmlformats.org/officeDocument/2006/relationships" xmlns:m="http://schemas.openxmlformats.org/officeDocument/2006/math" xmlns:v="urn:schemas-microsoft-com:vml" xmlns:wp="http://schemas.openxmlformats.org/drawingml/2006/wordprocessingDrawing" xmlns:w10="urn:schemas-microsoft-com:office:word" xmlns:w="http://schemas.openxmlformats.org/wordprocessingml/2006/main" xmlns:wne="http://schemas.microsoft.com/office/word/2006/wordml">
   <w:footnote w:type="separator" w:id="-1">
     <w:p>
       <w:r>
@@ -4657,7 +4696,7 @@
 </file>
 
 <file path=word/header1.xml><?xml version="1.0" encoding="utf-8"?>
-<w:hdr xmlns:wpc="http://schemas.microsoft.com/office/word/2010/wordprocessingCanvas" xmlns:cx="http://schemas.microsoft.com/office/drawing/2014/chartex" xmlns:cx1="http://schemas.microsoft.com/office/drawing/2015/9/8/chartex" xmlns:cx2="http://schemas.microsoft.com/office/drawing/2015/10/21/chartex" xmlns:mc="http://schemas.openxmlformats.org/markup-compatibility/2006" xmlns:o="urn:schemas-microsoft-com:office:office" xmlns:r="http://schemas.openxmlformats.org/officeDocument/2006/relationships" xmlns:m="http://schemas.openxmlformats.org/officeDocument/2006/math" xmlns:v="urn:schemas-microsoft-com:vml" xmlns:wp14="http://schemas.microsoft.com/office/word/2010/wordprocessingDrawing" xmlns:wp="http://schemas.openxmlformats.org/drawingml/2006/wordprocessingDrawing" xmlns:w10="urn:schemas-microsoft-com:office:word" xmlns:w="http://schemas.openxmlformats.org/wordprocessingml/2006/main" xmlns:w14="http://schemas.microsoft.com/office/word/2010/wordml" xmlns:w15="http://schemas.microsoft.com/office/word/2012/wordml" xmlns:w16se="http://schemas.microsoft.com/office/word/2015/wordml/symex" xmlns:wpg="http://schemas.microsoft.com/office/word/2010/wordprocessingGroup" xmlns:wpi="http://schemas.microsoft.com/office/word/2010/wordprocessingInk" xmlns:wne="http://schemas.microsoft.com/office/word/2006/wordml" xmlns:wps="http://schemas.microsoft.com/office/word/2010/wordprocessingShape" mc:Ignorable="w14 w15 w16se wp14">
+<w:hdr xmlns:ve="http://schemas.openxmlformats.org/markup-compatibility/2006" xmlns:o="urn:schemas-microsoft-com:office:office" xmlns:r="http://schemas.openxmlformats.org/officeDocument/2006/relationships" xmlns:m="http://schemas.openxmlformats.org/officeDocument/2006/math" xmlns:v="urn:schemas-microsoft-com:vml" xmlns:wp="http://schemas.openxmlformats.org/drawingml/2006/wordprocessingDrawing" xmlns:w10="urn:schemas-microsoft-com:office:word" xmlns:w="http://schemas.openxmlformats.org/wordprocessingml/2006/main" xmlns:wne="http://schemas.microsoft.com/office/word/2006/wordml">
   <w:p>
     <w:pPr>
       <w:pStyle w:val="Cabealho"/>
@@ -4696,7 +4735,7 @@
                   <a:blip r:embed="rId1">
                     <a:extLst>
                       <a:ext uri="{28A0092B-C50C-407E-A947-70E740481C1C}">
-                        <a14:useLocalDpi xmlns:a14="http://schemas.microsoft.com/office/drawing/2010/main" val="0"/>
+                        <a14:useLocalDpi xmlns="" xmlns:wpc="http://schemas.microsoft.com/office/word/2010/wordprocessingCanvas" xmlns:cx="http://schemas.microsoft.com/office/drawing/2014/chartex" xmlns:cx1="http://schemas.microsoft.com/office/drawing/2015/9/8/chartex" xmlns:cx2="http://schemas.microsoft.com/office/drawing/2015/10/21/chartex" xmlns:mc="http://schemas.openxmlformats.org/markup-compatibility/2006" xmlns:o="urn:schemas-microsoft-com:office:office" xmlns:v="urn:schemas-microsoft-com:vml" xmlns:wp14="http://schemas.microsoft.com/office/word/2010/wordprocessingDrawing" xmlns:w10="urn:schemas-microsoft-com:office:word" xmlns:w="http://schemas.openxmlformats.org/wordprocessingml/2006/main" xmlns:w14="http://schemas.microsoft.com/office/word/2010/wordml" xmlns:w15="http://schemas.microsoft.com/office/word/2012/wordml" xmlns:w16se="http://schemas.microsoft.com/office/word/2015/wordml/symex" xmlns:wpg="http://schemas.microsoft.com/office/word/2010/wordprocessingGroup" xmlns:wpi="http://schemas.microsoft.com/office/word/2010/wordprocessingInk" xmlns:wps="http://schemas.microsoft.com/office/word/2010/wordprocessingShape" xmlns:a14="http://schemas.microsoft.com/office/drawing/2010/main" val="0"/>
                       </a:ext>
                     </a:extLst>
                   </a:blip>
@@ -4718,12 +4757,6 @@
               </pic:pic>
             </a:graphicData>
           </a:graphic>
-          <wp14:sizeRelH relativeFrom="page">
-            <wp14:pctWidth>0</wp14:pctWidth>
-          </wp14:sizeRelH>
-          <wp14:sizeRelV relativeFrom="page">
-            <wp14:pctHeight>0</wp14:pctHeight>
-          </wp14:sizeRelV>
         </wp:anchor>
       </w:drawing>
     </w:r>
@@ -4761,7 +4794,7 @@
                   <a:blip r:embed="rId2">
                     <a:extLst>
                       <a:ext uri="{28A0092B-C50C-407E-A947-70E740481C1C}">
-                        <a14:useLocalDpi xmlns:a14="http://schemas.microsoft.com/office/drawing/2010/main" val="0"/>
+                        <a14:useLocalDpi xmlns="" xmlns:wpc="http://schemas.microsoft.com/office/word/2010/wordprocessingCanvas" xmlns:cx="http://schemas.microsoft.com/office/drawing/2014/chartex" xmlns:cx1="http://schemas.microsoft.com/office/drawing/2015/9/8/chartex" xmlns:cx2="http://schemas.microsoft.com/office/drawing/2015/10/21/chartex" xmlns:mc="http://schemas.openxmlformats.org/markup-compatibility/2006" xmlns:o="urn:schemas-microsoft-com:office:office" xmlns:v="urn:schemas-microsoft-com:vml" xmlns:wp14="http://schemas.microsoft.com/office/word/2010/wordprocessingDrawing" xmlns:w10="urn:schemas-microsoft-com:office:word" xmlns:w="http://schemas.openxmlformats.org/wordprocessingml/2006/main" xmlns:w14="http://schemas.microsoft.com/office/word/2010/wordml" xmlns:w15="http://schemas.microsoft.com/office/word/2012/wordml" xmlns:w16se="http://schemas.microsoft.com/office/word/2015/wordml/symex" xmlns:wpg="http://schemas.microsoft.com/office/word/2010/wordprocessingGroup" xmlns:wpi="http://schemas.microsoft.com/office/word/2010/wordprocessingInk" xmlns:wps="http://schemas.microsoft.com/office/word/2010/wordprocessingShape" xmlns:a14="http://schemas.microsoft.com/office/drawing/2010/main" val="0"/>
                       </a:ext>
                     </a:extLst>
                   </a:blip>
@@ -4783,12 +4816,6 @@
               </pic:pic>
             </a:graphicData>
           </a:graphic>
-          <wp14:sizeRelH relativeFrom="page">
-            <wp14:pctWidth>0</wp14:pctWidth>
-          </wp14:sizeRelH>
-          <wp14:sizeRelV relativeFrom="page">
-            <wp14:pctHeight>0</wp14:pctHeight>
-          </wp14:sizeRelV>
         </wp:anchor>
       </w:drawing>
     </w:r>
@@ -4800,7 +4827,7 @@
 </file>
 
 <file path=word/styles.xml><?xml version="1.0" encoding="utf-8"?>
-<w:styles xmlns:mc="http://schemas.openxmlformats.org/markup-compatibility/2006" xmlns:r="http://schemas.openxmlformats.org/officeDocument/2006/relationships" xmlns:w="http://schemas.openxmlformats.org/wordprocessingml/2006/main" xmlns:w14="http://schemas.microsoft.com/office/word/2010/wordml" xmlns:w15="http://schemas.microsoft.com/office/word/2012/wordml" xmlns:w16se="http://schemas.microsoft.com/office/word/2015/wordml/symex" mc:Ignorable="w14 w15 w16se">
+<w:styles xmlns:r="http://schemas.openxmlformats.org/officeDocument/2006/relationships" xmlns:w="http://schemas.openxmlformats.org/wordprocessingml/2006/main">
   <w:docDefaults>
     <w:rPrDefault>
       <w:rPr>
@@ -4810,380 +4837,144 @@
     </w:rPrDefault>
     <w:pPrDefault/>
   </w:docDefaults>
-  <w:latentStyles w:defLockedState="0" w:defUIPriority="99" w:defSemiHidden="0" w:defUnhideWhenUsed="0" w:defQFormat="0" w:count="373">
-    <w:lsdException w:name="Normal" w:uiPriority="0" w:qFormat="1"/>
-    <w:lsdException w:name="heading 1" w:uiPriority="9" w:qFormat="1"/>
-    <w:lsdException w:name="heading 2" w:semiHidden="1" w:uiPriority="9" w:unhideWhenUsed="1" w:qFormat="1"/>
-    <w:lsdException w:name="heading 3" w:semiHidden="1" w:uiPriority="9" w:unhideWhenUsed="1" w:qFormat="1"/>
-    <w:lsdException w:name="heading 4" w:semiHidden="1" w:uiPriority="9" w:unhideWhenUsed="1" w:qFormat="1"/>
-    <w:lsdException w:name="heading 5" w:semiHidden="1" w:uiPriority="9" w:unhideWhenUsed="1" w:qFormat="1"/>
-    <w:lsdException w:name="heading 6" w:semiHidden="1" w:uiPriority="9" w:unhideWhenUsed="1" w:qFormat="1"/>
-    <w:lsdException w:name="heading 7" w:semiHidden="1" w:uiPriority="9" w:unhideWhenUsed="1" w:qFormat="1"/>
-    <w:lsdException w:name="heading 8" w:semiHidden="1" w:uiPriority="9" w:unhideWhenUsed="1" w:qFormat="1"/>
-    <w:lsdException w:name="heading 9" w:semiHidden="1" w:uiPriority="9" w:unhideWhenUsed="1" w:qFormat="1"/>
-    <w:lsdException w:name="index 1" w:semiHidden="1" w:unhideWhenUsed="1"/>
-    <w:lsdException w:name="index 2" w:semiHidden="1" w:unhideWhenUsed="1"/>
-    <w:lsdException w:name="index 3" w:semiHidden="1" w:unhideWhenUsed="1"/>
-    <w:lsdException w:name="index 4" w:semiHidden="1" w:unhideWhenUsed="1"/>
-    <w:lsdException w:name="index 5" w:semiHidden="1" w:unhideWhenUsed="1"/>
-    <w:lsdException w:name="index 6" w:semiHidden="1" w:unhideWhenUsed="1"/>
-    <w:lsdException w:name="index 7" w:semiHidden="1" w:unhideWhenUsed="1"/>
-    <w:lsdException w:name="index 8" w:semiHidden="1" w:unhideWhenUsed="1"/>
-    <w:lsdException w:name="index 9" w:semiHidden="1" w:unhideWhenUsed="1"/>
-    <w:lsdException w:name="toc 1" w:semiHidden="1" w:uiPriority="39" w:unhideWhenUsed="1"/>
-    <w:lsdException w:name="toc 2" w:semiHidden="1" w:uiPriority="39" w:unhideWhenUsed="1"/>
-    <w:lsdException w:name="toc 3" w:semiHidden="1" w:uiPriority="39" w:unhideWhenUsed="1"/>
-    <w:lsdException w:name="toc 4" w:semiHidden="1" w:uiPriority="39" w:unhideWhenUsed="1"/>
-    <w:lsdException w:name="toc 5" w:semiHidden="1" w:uiPriority="39" w:unhideWhenUsed="1"/>
-    <w:lsdException w:name="toc 6" w:semiHidden="1" w:uiPriority="39" w:unhideWhenUsed="1"/>
-    <w:lsdException w:name="toc 7" w:semiHidden="1" w:uiPriority="39" w:unhideWhenUsed="1"/>
-    <w:lsdException w:name="toc 8" w:semiHidden="1" w:uiPriority="39" w:unhideWhenUsed="1"/>
-    <w:lsdException w:name="toc 9" w:semiHidden="1" w:uiPriority="39" w:unhideWhenUsed="1"/>
-    <w:lsdException w:name="Normal Indent" w:semiHidden="1" w:unhideWhenUsed="1"/>
-    <w:lsdException w:name="footnote text" w:semiHidden="1" w:unhideWhenUsed="1"/>
-    <w:lsdException w:name="annotation text" w:semiHidden="1" w:unhideWhenUsed="1"/>
-    <w:lsdException w:name="header" w:semiHidden="1" w:unhideWhenUsed="1"/>
-    <w:lsdException w:name="footer" w:semiHidden="1" w:unhideWhenUsed="1"/>
-    <w:lsdException w:name="index heading" w:semiHidden="1" w:unhideWhenUsed="1"/>
-    <w:lsdException w:name="caption" w:semiHidden="1" w:uiPriority="35" w:unhideWhenUsed="1" w:qFormat="1"/>
-    <w:lsdException w:name="table of figures" w:semiHidden="1" w:unhideWhenUsed="1"/>
-    <w:lsdException w:name="envelope address" w:semiHidden="1" w:unhideWhenUsed="1"/>
-    <w:lsdException w:name="envelope return" w:semiHidden="1" w:unhideWhenUsed="1"/>
-    <w:lsdException w:name="footnote reference" w:semiHidden="1" w:unhideWhenUsed="1"/>
-    <w:lsdException w:name="annotation reference" w:semiHidden="1" w:unhideWhenUsed="1"/>
-    <w:lsdException w:name="line number" w:semiHidden="1" w:unhideWhenUsed="1"/>
-    <w:lsdException w:name="page number" w:semiHidden="1" w:unhideWhenUsed="1"/>
-    <w:lsdException w:name="endnote reference" w:semiHidden="1" w:unhideWhenUsed="1"/>
-    <w:lsdException w:name="endnote text" w:semiHidden="1" w:unhideWhenUsed="1"/>
-    <w:lsdException w:name="table of authorities" w:semiHidden="1" w:unhideWhenUsed="1"/>
-    <w:lsdException w:name="macro" w:semiHidden="1" w:unhideWhenUsed="1"/>
-    <w:lsdException w:name="toa heading" w:semiHidden="1" w:unhideWhenUsed="1"/>
-    <w:lsdException w:name="List" w:semiHidden="1" w:unhideWhenUsed="1"/>
-    <w:lsdException w:name="List Bullet" w:semiHidden="1" w:unhideWhenUsed="1"/>
-    <w:lsdException w:name="List Number" w:semiHidden="1" w:unhideWhenUsed="1"/>
-    <w:lsdException w:name="List 2" w:semiHidden="1" w:unhideWhenUsed="1"/>
-    <w:lsdException w:name="List 3" w:semiHidden="1" w:unhideWhenUsed="1"/>
-    <w:lsdException w:name="List 4" w:semiHidden="1" w:unhideWhenUsed="1"/>
-    <w:lsdException w:name="List 5" w:semiHidden="1" w:unhideWhenUsed="1"/>
-    <w:lsdException w:name="List Bullet 2" w:semiHidden="1" w:unhideWhenUsed="1"/>
-    <w:lsdException w:name="List Bullet 3" w:semiHidden="1" w:unhideWhenUsed="1"/>
-    <w:lsdException w:name="List Bullet 4" w:semiHidden="1" w:unhideWhenUsed="1"/>
-    <w:lsdException w:name="List Bullet 5" w:semiHidden="1" w:unhideWhenUsed="1"/>
-    <w:lsdException w:name="List Number 2" w:semiHidden="1" w:unhideWhenUsed="1"/>
-    <w:lsdException w:name="List Number 3" w:semiHidden="1" w:unhideWhenUsed="1"/>
-    <w:lsdException w:name="List Number 4" w:semiHidden="1" w:unhideWhenUsed="1"/>
-    <w:lsdException w:name="List Number 5" w:semiHidden="1" w:unhideWhenUsed="1"/>
-    <w:lsdException w:name="Title" w:uiPriority="10" w:qFormat="1"/>
-    <w:lsdException w:name="Closing" w:semiHidden="1" w:unhideWhenUsed="1"/>
-    <w:lsdException w:name="Signature" w:semiHidden="1" w:unhideWhenUsed="1"/>
-    <w:lsdException w:name="Default Paragraph Font" w:semiHidden="1" w:uiPriority="1" w:unhideWhenUsed="1"/>
-    <w:lsdException w:name="Body Text" w:semiHidden="1" w:unhideWhenUsed="1"/>
-    <w:lsdException w:name="Body Text Indent" w:semiHidden="1" w:unhideWhenUsed="1"/>
-    <w:lsdException w:name="List Continue" w:semiHidden="1" w:unhideWhenUsed="1"/>
-    <w:lsdException w:name="List Continue 2" w:semiHidden="1" w:unhideWhenUsed="1"/>
-    <w:lsdException w:name="List Continue 3" w:semiHidden="1" w:unhideWhenUsed="1"/>
-    <w:lsdException w:name="List Continue 4" w:semiHidden="1" w:unhideWhenUsed="1"/>
-    <w:lsdException w:name="List Continue 5" w:semiHidden="1" w:unhideWhenUsed="1"/>
-    <w:lsdException w:name="Message Header" w:semiHidden="1" w:unhideWhenUsed="1"/>
-    <w:lsdException w:name="Subtitle" w:uiPriority="11" w:qFormat="1"/>
-    <w:lsdException w:name="Salutation" w:semiHidden="1" w:unhideWhenUsed="1"/>
-    <w:lsdException w:name="Date" w:semiHidden="1" w:unhideWhenUsed="1"/>
-    <w:lsdException w:name="Body Text First Indent" w:semiHidden="1" w:unhideWhenUsed="1"/>
-    <w:lsdException w:name="Body Text First Indent 2" w:semiHidden="1" w:unhideWhenUsed="1"/>
-    <w:lsdException w:name="Note Heading" w:semiHidden="1" w:unhideWhenUsed="1"/>
-    <w:lsdException w:name="Body Text 2" w:semiHidden="1" w:unhideWhenUsed="1"/>
-    <w:lsdException w:name="Body Text 3" w:semiHidden="1" w:unhideWhenUsed="1"/>
-    <w:lsdException w:name="Body Text Indent 2" w:semiHidden="1" w:unhideWhenUsed="1"/>
-    <w:lsdException w:name="Body Text Indent 3" w:semiHidden="1" w:unhideWhenUsed="1"/>
-    <w:lsdException w:name="Block Text" w:semiHidden="1" w:unhideWhenUsed="1"/>
-    <w:lsdException w:name="Hyperlink" w:semiHidden="1" w:unhideWhenUsed="1"/>
-    <w:lsdException w:name="FollowedHyperlink" w:semiHidden="1" w:unhideWhenUsed="1"/>
-    <w:lsdException w:name="Strong" w:uiPriority="22" w:qFormat="1"/>
-    <w:lsdException w:name="Emphasis" w:uiPriority="20" w:qFormat="1"/>
-    <w:lsdException w:name="Document Map" w:semiHidden="1" w:unhideWhenUsed="1"/>
-    <w:lsdException w:name="Plain Text" w:semiHidden="1" w:unhideWhenUsed="1"/>
-    <w:lsdException w:name="E-mail Signature" w:semiHidden="1" w:unhideWhenUsed="1"/>
-    <w:lsdException w:name="HTML Top of Form" w:semiHidden="1" w:unhideWhenUsed="1"/>
-    <w:lsdException w:name="HTML Bottom of Form" w:semiHidden="1" w:unhideWhenUsed="1"/>
-    <w:lsdException w:name="Normal (Web)" w:semiHidden="1" w:unhideWhenUsed="1"/>
-    <w:lsdException w:name="HTML Acronym" w:semiHidden="1" w:unhideWhenUsed="1"/>
-    <w:lsdException w:name="HTML Address" w:semiHidden="1" w:unhideWhenUsed="1"/>
-    <w:lsdException w:name="HTML Cite" w:semiHidden="1" w:unhideWhenUsed="1"/>
-    <w:lsdException w:name="HTML Code" w:semiHidden="1" w:unhideWhenUsed="1"/>
-    <w:lsdException w:name="HTML Definition" w:semiHidden="1" w:unhideWhenUsed="1"/>
-    <w:lsdException w:name="HTML Keyboard" w:semiHidden="1" w:unhideWhenUsed="1"/>
-    <w:lsdException w:name="HTML Preformatted" w:semiHidden="1" w:unhideWhenUsed="1"/>
-    <w:lsdException w:name="HTML Sample" w:semiHidden="1" w:unhideWhenUsed="1"/>
-    <w:lsdException w:name="HTML Typewriter" w:semiHidden="1" w:unhideWhenUsed="1"/>
-    <w:lsdException w:name="HTML Variable" w:semiHidden="1" w:unhideWhenUsed="1"/>
-    <w:lsdException w:name="Normal Table" w:semiHidden="1" w:unhideWhenUsed="1"/>
-    <w:lsdException w:name="annotation subject" w:semiHidden="1" w:unhideWhenUsed="1"/>
-    <w:lsdException w:name="No List" w:semiHidden="1" w:unhideWhenUsed="1"/>
-    <w:lsdException w:name="Outline List 1" w:semiHidden="1" w:unhideWhenUsed="1"/>
-    <w:lsdException w:name="Outline List 2" w:semiHidden="1" w:unhideWhenUsed="1"/>
-    <w:lsdException w:name="Outline List 3" w:semiHidden="1" w:unhideWhenUsed="1"/>
-    <w:lsdException w:name="Table Simple 1" w:semiHidden="1" w:unhideWhenUsed="1"/>
-    <w:lsdException w:name="Table Simple 2" w:semiHidden="1" w:unhideWhenUsed="1"/>
-    <w:lsdException w:name="Table Simple 3" w:semiHidden="1" w:unhideWhenUsed="1"/>
-    <w:lsdException w:name="Table Classic 1" w:semiHidden="1" w:unhideWhenUsed="1"/>
-    <w:lsdException w:name="Table Classic 2" w:semiHidden="1" w:unhideWhenUsed="1"/>
-    <w:lsdException w:name="Table Classic 3" w:semiHidden="1" w:unhideWhenUsed="1"/>
-    <w:lsdException w:name="Table Classic 4" w:semiHidden="1" w:unhideWhenUsed="1"/>
-    <w:lsdException w:name="Table Colorful 1" w:semiHidden="1" w:unhideWhenUsed="1"/>
-    <w:lsdException w:name="Table Colorful 2" w:semiHidden="1" w:unhideWhenUsed="1"/>
-    <w:lsdException w:name="Table Colorful 3" w:semiHidden="1" w:unhideWhenUsed="1"/>
-    <w:lsdException w:name="Table Columns 1" w:semiHidden="1" w:unhideWhenUsed="1"/>
-    <w:lsdException w:name="Table Columns 2" w:semiHidden="1" w:unhideWhenUsed="1"/>
-    <w:lsdException w:name="Table Columns 3" w:semiHidden="1" w:unhideWhenUsed="1"/>
-    <w:lsdException w:name="Table Columns 4" w:semiHidden="1" w:unhideWhenUsed="1"/>
-    <w:lsdException w:name="Table Columns 5" w:semiHidden="1" w:unhideWhenUsed="1"/>
-    <w:lsdException w:name="Table Grid 1" w:semiHidden="1" w:unhideWhenUsed="1"/>
-    <w:lsdException w:name="Table Grid 2" w:semiHidden="1" w:unhideWhenUsed="1"/>
-    <w:lsdException w:name="Table Grid 3" w:semiHidden="1" w:unhideWhenUsed="1"/>
-    <w:lsdException w:name="Table Grid 4" w:semiHidden="1" w:unhideWhenUsed="1"/>
-    <w:lsdException w:name="Table Grid 5" w:semiHidden="1" w:unhideWhenUsed="1"/>
-    <w:lsdException w:name="Table Grid 6" w:semiHidden="1" w:unhideWhenUsed="1"/>
-    <w:lsdException w:name="Table Grid 7" w:semiHidden="1" w:unhideWhenUsed="1"/>
-    <w:lsdException w:name="Table Grid 8" w:semiHidden="1" w:unhideWhenUsed="1"/>
-    <w:lsdException w:name="Table List 1" w:semiHidden="1" w:unhideWhenUsed="1"/>
-    <w:lsdException w:name="Table List 2" w:semiHidden="1" w:unhideWhenUsed="1"/>
-    <w:lsdException w:name="Table List 3" w:semiHidden="1" w:unhideWhenUsed="1"/>
-    <w:lsdException w:name="Table List 4" w:semiHidden="1" w:unhideWhenUsed="1"/>
-    <w:lsdException w:name="Table List 5" w:semiHidden="1" w:unhideWhenUsed="1"/>
-    <w:lsdException w:name="Table List 6" w:semiHidden="1" w:unhideWhenUsed="1"/>
-    <w:lsdException w:name="Table List 7" w:semiHidden="1" w:unhideWhenUsed="1"/>
-    <w:lsdException w:name="Table List 8" w:semiHidden="1" w:unhideWhenUsed="1"/>
-    <w:lsdException w:name="Table 3D effects 1" w:semiHidden="1" w:unhideWhenUsed="1"/>
-    <w:lsdException w:name="Table 3D effects 2" w:semiHidden="1" w:unhideWhenUsed="1"/>
-    <w:lsdException w:name="Table 3D effects 3" w:semiHidden="1" w:unhideWhenUsed="1"/>
-    <w:lsdException w:name="Table Contemporary" w:semiHidden="1" w:unhideWhenUsed="1"/>
-    <w:lsdException w:name="Table Elegant" w:semiHidden="1" w:unhideWhenUsed="1"/>
-    <w:lsdException w:name="Table Professional" w:semiHidden="1" w:unhideWhenUsed="1"/>
-    <w:lsdException w:name="Table Subtle 1" w:semiHidden="1" w:unhideWhenUsed="1"/>
-    <w:lsdException w:name="Table Subtle 2" w:semiHidden="1" w:unhideWhenUsed="1"/>
-    <w:lsdException w:name="Table Web 1" w:semiHidden="1" w:unhideWhenUsed="1"/>
-    <w:lsdException w:name="Table Web 2" w:semiHidden="1" w:unhideWhenUsed="1"/>
-    <w:lsdException w:name="Table Web 3" w:semiHidden="1" w:unhideWhenUsed="1"/>
-    <w:lsdException w:name="Balloon Text" w:semiHidden="1" w:unhideWhenUsed="1"/>
-    <w:lsdException w:name="Table Grid" w:uiPriority="39"/>
-    <w:lsdException w:name="Table Theme" w:semiHidden="1" w:unhideWhenUsed="1"/>
-    <w:lsdException w:name="Placeholder Text" w:semiHidden="1"/>
-    <w:lsdException w:name="No Spacing" w:uiPriority="1" w:qFormat="1"/>
-    <w:lsdException w:name="Light Shading" w:uiPriority="60"/>
-    <w:lsdException w:name="Light List" w:uiPriority="61"/>
-    <w:lsdException w:name="Light Grid" w:uiPriority="62"/>
-    <w:lsdException w:name="Medium Shading 1" w:uiPriority="63"/>
-    <w:lsdException w:name="Medium Shading 2" w:uiPriority="64"/>
-    <w:lsdException w:name="Medium List 1" w:uiPriority="65"/>
-    <w:lsdException w:name="Medium List 2" w:uiPriority="66"/>
-    <w:lsdException w:name="Medium Grid 1" w:uiPriority="67"/>
-    <w:lsdException w:name="Medium Grid 2" w:uiPriority="68"/>
-    <w:lsdException w:name="Medium Grid 3" w:uiPriority="69"/>
-    <w:lsdException w:name="Dark List" w:uiPriority="70"/>
-    <w:lsdException w:name="Colorful Shading" w:uiPriority="71"/>
-    <w:lsdException w:name="Colorful List" w:uiPriority="72"/>
-    <w:lsdException w:name="Colorful Grid" w:uiPriority="73"/>
-    <w:lsdException w:name="Light Shading Accent 1" w:uiPriority="60"/>
-    <w:lsdException w:name="Light List Accent 1" w:uiPriority="61"/>
-    <w:lsdException w:name="Light Grid Accent 1" w:uiPriority="62"/>
-    <w:lsdException w:name="Medium Shading 1 Accent 1" w:uiPriority="63"/>
-    <w:lsdException w:name="Medium Shading 2 Accent 1" w:uiPriority="64"/>
-    <w:lsdException w:name="Medium List 1 Accent 1" w:uiPriority="65"/>
-    <w:lsdException w:name="Revision" w:semiHidden="1"/>
-    <w:lsdException w:name="List Paragraph" w:uiPriority="34" w:qFormat="1"/>
-    <w:lsdException w:name="Quote" w:uiPriority="29" w:qFormat="1"/>
-    <w:lsdException w:name="Intense Quote" w:uiPriority="30" w:qFormat="1"/>
-    <w:lsdException w:name="Medium List 2 Accent 1" w:uiPriority="66"/>
-    <w:lsdException w:name="Medium Grid 1 Accent 1" w:uiPriority="67"/>
-    <w:lsdException w:name="Medium Grid 2 Accent 1" w:uiPriority="68"/>
-    <w:lsdException w:name="Medium Grid 3 Accent 1" w:uiPriority="69"/>
-    <w:lsdException w:name="Dark List Accent 1" w:uiPriority="70"/>
-    <w:lsdException w:name="Colorful Shading Accent 1" w:uiPriority="71"/>
-    <w:lsdException w:name="Colorful List Accent 1" w:uiPriority="72"/>
-    <w:lsdException w:name="Colorful Grid Accent 1" w:uiPriority="73"/>
-    <w:lsdException w:name="Light Shading Accent 2" w:uiPriority="60"/>
-    <w:lsdException w:name="Light List Accent 2" w:uiPriority="61"/>
-    <w:lsdException w:name="Light Grid Accent 2" w:uiPriority="62"/>
-    <w:lsdException w:name="Medium Shading 1 Accent 2" w:uiPriority="63"/>
-    <w:lsdException w:name="Medium Shading 2 Accent 2" w:uiPriority="64"/>
-    <w:lsdException w:name="Medium List 1 Accent 2" w:uiPriority="65"/>
-    <w:lsdException w:name="Medium List 2 Accent 2" w:uiPriority="66"/>
-    <w:lsdException w:name="Medium Grid 1 Accent 2" w:uiPriority="67"/>
-    <w:lsdException w:name="Medium Grid 2 Accent 2" w:uiPriority="68"/>
-    <w:lsdException w:name="Medium Grid 3 Accent 2" w:uiPriority="69"/>
-    <w:lsdException w:name="Dark List Accent 2" w:uiPriority="70"/>
-    <w:lsdException w:name="Colorful Shading Accent 2" w:uiPriority="71"/>
-    <w:lsdException w:name="Colorful List Accent 2" w:uiPriority="72"/>
-    <w:lsdException w:name="Colorful Grid Accent 2" w:uiPriority="73"/>
-    <w:lsdException w:name="Light Shading Accent 3" w:uiPriority="60"/>
-    <w:lsdException w:name="Light List Accent 3" w:uiPriority="61"/>
-    <w:lsdException w:name="Light Grid Accent 3" w:uiPriority="62"/>
-    <w:lsdException w:name="Medium Shading 1 Accent 3" w:uiPriority="63"/>
-    <w:lsdException w:name="Medium Shading 2 Accent 3" w:uiPriority="64"/>
-    <w:lsdException w:name="Medium List 1 Accent 3" w:uiPriority="65"/>
-    <w:lsdException w:name="Medium List 2 Accent 3" w:uiPriority="66"/>
-    <w:lsdException w:name="Medium Grid 1 Accent 3" w:uiPriority="67"/>
-    <w:lsdException w:name="Medium Grid 2 Accent 3" w:uiPriority="68"/>
-    <w:lsdException w:name="Medium Grid 3 Accent 3" w:uiPriority="69"/>
-    <w:lsdException w:name="Dark List Accent 3" w:uiPriority="70"/>
-    <w:lsdException w:name="Colorful Shading Accent 3" w:uiPriority="71"/>
-    <w:lsdException w:name="Colorful List Accent 3" w:uiPriority="72"/>
-    <w:lsdException w:name="Colorful Grid Accent 3" w:uiPriority="73"/>
-    <w:lsdException w:name="Light Shading Accent 4" w:uiPriority="60"/>
-    <w:lsdException w:name="Light List Accent 4" w:uiPriority="61"/>
-    <w:lsdException w:name="Light Grid Accent 4" w:uiPriority="62"/>
-    <w:lsdException w:name="Medium Shading 1 Accent 4" w:uiPriority="63"/>
-    <w:lsdException w:name="Medium Shading 2 Accent 4" w:uiPriority="64"/>
-    <w:lsdException w:name="Medium List 1 Accent 4" w:uiPriority="65"/>
-    <w:lsdException w:name="Medium List 2 Accent 4" w:uiPriority="66"/>
-    <w:lsdException w:name="Medium Grid 1 Accent 4" w:uiPriority="67"/>
-    <w:lsdException w:name="Medium Grid 2 Accent 4" w:uiPriority="68"/>
-    <w:lsdException w:name="Medium Grid 3 Accent 4" w:uiPriority="69"/>
-    <w:lsdException w:name="Dark List Accent 4" w:uiPriority="70"/>
-    <w:lsdException w:name="Colorful Shading Accent 4" w:uiPriority="71"/>
-    <w:lsdException w:name="Colorful List Accent 4" w:uiPriority="72"/>
-    <w:lsdException w:name="Colorful Grid Accent 4" w:uiPriority="73"/>
-    <w:lsdException w:name="Light Shading Accent 5" w:uiPriority="60"/>
-    <w:lsdException w:name="Light List Accent 5" w:uiPriority="61"/>
-    <w:lsdException w:name="Light Grid Accent 5" w:uiPriority="62"/>
-    <w:lsdException w:name="Medium Shading 1 Accent 5" w:uiPriority="63"/>
-    <w:lsdException w:name="Medium Shading 2 Accent 5" w:uiPriority="64"/>
-    <w:lsdException w:name="Medium List 1 Accent 5" w:uiPriority="65"/>
-    <w:lsdException w:name="Medium List 2 Accent 5" w:uiPriority="66"/>
-    <w:lsdException w:name="Medium Grid 1 Accent 5" w:uiPriority="67"/>
-    <w:lsdException w:name="Medium Grid 2 Accent 5" w:uiPriority="68"/>
-    <w:lsdException w:name="Medium Grid 3 Accent 5" w:uiPriority="69"/>
-    <w:lsdException w:name="Dark List Accent 5" w:uiPriority="70"/>
-    <w:lsdException w:name="Colorful Shading Accent 5" w:uiPriority="71"/>
-    <w:lsdException w:name="Colorful List Accent 5" w:uiPriority="72"/>
-    <w:lsdException w:name="Colorful Grid Accent 5" w:uiPriority="73"/>
-    <w:lsdException w:name="Light Shading Accent 6" w:uiPriority="60"/>
-    <w:lsdException w:name="Light List Accent 6" w:uiPriority="61"/>
-    <w:lsdException w:name="Light Grid Accent 6" w:uiPriority="62"/>
-    <w:lsdException w:name="Medium Shading 1 Accent 6" w:uiPriority="63"/>
-    <w:lsdException w:name="Medium Shading 2 Accent 6" w:uiPriority="64"/>
-    <w:lsdException w:name="Medium List 1 Accent 6" w:uiPriority="65"/>
-    <w:lsdException w:name="Medium List 2 Accent 6" w:uiPriority="66"/>
-    <w:lsdException w:name="Medium Grid 1 Accent 6" w:uiPriority="67"/>
-    <w:lsdException w:name="Medium Grid 2 Accent 6" w:uiPriority="68"/>
-    <w:lsdException w:name="Medium Grid 3 Accent 6" w:uiPriority="69"/>
-    <w:lsdException w:name="Dark List Accent 6" w:uiPriority="70"/>
-    <w:lsdException w:name="Colorful Shading Accent 6" w:uiPriority="71"/>
-    <w:lsdException w:name="Colorful List Accent 6" w:uiPriority="72"/>
-    <w:lsdException w:name="Colorful Grid Accent 6" w:uiPriority="73"/>
-    <w:lsdException w:name="Subtle Emphasis" w:uiPriority="19" w:qFormat="1"/>
-    <w:lsdException w:name="Intense Emphasis" w:uiPriority="21" w:qFormat="1"/>
-    <w:lsdException w:name="Subtle Reference" w:uiPriority="31" w:qFormat="1"/>
-    <w:lsdException w:name="Intense Reference" w:uiPriority="32" w:qFormat="1"/>
-    <w:lsdException w:name="Book Title" w:uiPriority="33" w:qFormat="1"/>
-    <w:lsdException w:name="Bibliography" w:semiHidden="1" w:uiPriority="37" w:unhideWhenUsed="1"/>
-    <w:lsdException w:name="TOC Heading" w:semiHidden="1" w:uiPriority="39" w:unhideWhenUsed="1" w:qFormat="1"/>
-    <w:lsdException w:name="Plain Table 1" w:uiPriority="41"/>
-    <w:lsdException w:name="Plain Table 2" w:uiPriority="42"/>
-    <w:lsdException w:name="Plain Table 3" w:uiPriority="43"/>
-    <w:lsdException w:name="Plain Table 4" w:uiPriority="44"/>
-    <w:lsdException w:name="Plain Table 5" w:uiPriority="45"/>
-    <w:lsdException w:name="Grid Table Light" w:uiPriority="40"/>
-    <w:lsdException w:name="Grid Table 1 Light" w:uiPriority="46"/>
-    <w:lsdException w:name="Grid Table 2" w:uiPriority="47"/>
-    <w:lsdException w:name="Grid Table 3" w:uiPriority="48"/>
-    <w:lsdException w:name="Grid Table 4" w:uiPriority="49"/>
-    <w:lsdException w:name="Grid Table 5 Dark" w:uiPriority="50"/>
-    <w:lsdException w:name="Grid Table 6 Colorful" w:uiPriority="51"/>
-    <w:lsdException w:name="Grid Table 7 Colorful" w:uiPriority="52"/>
-    <w:lsdException w:name="Grid Table 1 Light Accent 1" w:uiPriority="46"/>
-    <w:lsdException w:name="Grid Table 2 Accent 1" w:uiPriority="47"/>
-    <w:lsdException w:name="Grid Table 3 Accent 1" w:uiPriority="48"/>
-    <w:lsdException w:name="Grid Table 4 Accent 1" w:uiPriority="49"/>
-    <w:lsdException w:name="Grid Table 5 Dark Accent 1" w:uiPriority="50"/>
-    <w:lsdException w:name="Grid Table 6 Colorful Accent 1" w:uiPriority="51"/>
-    <w:lsdException w:name="Grid Table 7 Colorful Accent 1" w:uiPriority="52"/>
-    <w:lsdException w:name="Grid Table 1 Light Accent 2" w:uiPriority="46"/>
-    <w:lsdException w:name="Grid Table 2 Accent 2" w:uiPriority="47"/>
-    <w:lsdException w:name="Grid Table 3 Accent 2" w:uiPriority="48"/>
-    <w:lsdException w:name="Grid Table 4 Accent 2" w:uiPriority="49"/>
-    <w:lsdException w:name="Grid Table 5 Dark Accent 2" w:uiPriority="50"/>
-    <w:lsdException w:name="Grid Table 6 Colorful Accent 2" w:uiPriority="51"/>
-    <w:lsdException w:name="Grid Table 7 Colorful Accent 2" w:uiPriority="52"/>
-    <w:lsdException w:name="Grid Table 1 Light Accent 3" w:uiPriority="46"/>
-    <w:lsdException w:name="Grid Table 2 Accent 3" w:uiPriority="47"/>
-    <w:lsdException w:name="Grid Table 3 Accent 3" w:uiPriority="48"/>
-    <w:lsdException w:name="Grid Table 4 Accent 3" w:uiPriority="49"/>
-    <w:lsdException w:name="Grid Table 5 Dark Accent 3" w:uiPriority="50"/>
-    <w:lsdException w:name="Grid Table 6 Colorful Accent 3" w:uiPriority="51"/>
-    <w:lsdException w:name="Grid Table 7 Colorful Accent 3" w:uiPriority="52"/>
-    <w:lsdException w:name="Grid Table 1 Light Accent 4" w:uiPriority="46"/>
-    <w:lsdException w:name="Grid Table 2 Accent 4" w:uiPriority="47"/>
-    <w:lsdException w:name="Grid Table 3 Accent 4" w:uiPriority="48"/>
-    <w:lsdException w:name="Grid Table 4 Accent 4" w:uiPriority="49"/>
-    <w:lsdException w:name="Grid Table 5 Dark Accent 4" w:uiPriority="50"/>
-    <w:lsdException w:name="Grid Table 6 Colorful Accent 4" w:uiPriority="51"/>
-    <w:lsdException w:name="Grid Table 7 Colorful Accent 4" w:uiPriority="52"/>
-    <w:lsdException w:name="Grid Table 1 Light Accent 5" w:uiPriority="46"/>
-    <w:lsdException w:name="Grid Table 2 Accent 5" w:uiPriority="47"/>
-    <w:lsdException w:name="Grid Table 3 Accent 5" w:uiPriority="48"/>
-    <w:lsdException w:name="Grid Table 4 Accent 5" w:uiPriority="49"/>
-    <w:lsdException w:name="Grid Table 5 Dark Accent 5" w:uiPriority="50"/>
-    <w:lsdException w:name="Grid Table 6 Colorful Accent 5" w:uiPriority="51"/>
-    <w:lsdException w:name="Grid Table 7 Colorful Accent 5" w:uiPriority="52"/>
-    <w:lsdException w:name="Grid Table 1 Light Accent 6" w:uiPriority="46"/>
-    <w:lsdException w:name="Grid Table 2 Accent 6" w:uiPriority="47"/>
-    <w:lsdException w:name="Grid Table 3 Accent 6" w:uiPriority="48"/>
-    <w:lsdException w:name="Grid Table 4 Accent 6" w:uiPriority="49"/>
-    <w:lsdException w:name="Grid Table 5 Dark Accent 6" w:uiPriority="50"/>
-    <w:lsdException w:name="Grid Table 6 Colorful Accent 6" w:uiPriority="51"/>
-    <w:lsdException w:name="Grid Table 7 Colorful Accent 6" w:uiPriority="52"/>
-    <w:lsdException w:name="List Table 1 Light" w:uiPriority="46"/>
-    <w:lsdException w:name="List Table 2" w:uiPriority="47"/>
-    <w:lsdException w:name="List Table 3" w:uiPriority="48"/>
-    <w:lsdException w:name="List Table 4" w:uiPriority="49"/>
-    <w:lsdException w:name="List Table 5 Dark" w:uiPriority="50"/>
-    <w:lsdException w:name="List Table 6 Colorful" w:uiPriority="51"/>
-    <w:lsdException w:name="List Table 7 Colorful" w:uiPriority="52"/>
-    <w:lsdException w:name="List Table 1 Light Accent 1" w:uiPriority="46"/>
-    <w:lsdException w:name="List Table 2 Accent 1" w:uiPriority="47"/>
-    <w:lsdException w:name="List Table 3 Accent 1" w:uiPriority="48"/>
-    <w:lsdException w:name="List Table 4 Accent 1" w:uiPriority="49"/>
-    <w:lsdException w:name="List Table 5 Dark Accent 1" w:uiPriority="50"/>
-    <w:lsdException w:name="List Table 6 Colorful Accent 1" w:uiPriority="51"/>
-    <w:lsdException w:name="List Table 7 Colorful Accent 1" w:uiPriority="52"/>
-    <w:lsdException w:name="List Table 1 Light Accent 2" w:uiPriority="46"/>
-    <w:lsdException w:name="List Table 2 Accent 2" w:uiPriority="47"/>
-    <w:lsdException w:name="List Table 3 Accent 2" w:uiPriority="48"/>
-    <w:lsdException w:name="List Table 4 Accent 2" w:uiPriority="49"/>
-    <w:lsdException w:name="List Table 5 Dark Accent 2" w:uiPriority="50"/>
-    <w:lsdException w:name="List Table 6 Colorful Accent 2" w:uiPriority="51"/>
-    <w:lsdException w:name="List Table 7 Colorful Accent 2" w:uiPriority="52"/>
-    <w:lsdException w:name="List Table 1 Light Accent 3" w:uiPriority="46"/>
-    <w:lsdException w:name="List Table 2 Accent 3" w:uiPriority="47"/>
-    <w:lsdException w:name="List Table 3 Accent 3" w:uiPriority="48"/>
-    <w:lsdException w:name="List Table 4 Accent 3" w:uiPriority="49"/>
-    <w:lsdException w:name="List Table 5 Dark Accent 3" w:uiPriority="50"/>
-    <w:lsdException w:name="List Table 6 Colorful Accent 3" w:uiPriority="51"/>
-    <w:lsdException w:name="List Table 7 Colorful Accent 3" w:uiPriority="52"/>
-    <w:lsdException w:name="List Table 1 Light Accent 4" w:uiPriority="46"/>
-    <w:lsdException w:name="List Table 2 Accent 4" w:uiPriority="47"/>
-    <w:lsdException w:name="List Table 3 Accent 4" w:uiPriority="48"/>
-    <w:lsdException w:name="List Table 4 Accent 4" w:uiPriority="49"/>
-    <w:lsdException w:name="List Table 5 Dark Accent 4" w:uiPriority="50"/>
-    <w:lsdException w:name="List Table 6 Colorful Accent 4" w:uiPriority="51"/>
-    <w:lsdException w:name="List Table 7 Colorful Accent 4" w:uiPriority="52"/>
-    <w:lsdException w:name="List Table 1 Light Accent 5" w:uiPriority="46"/>
-    <w:lsdException w:name="List Table 2 Accent 5" w:uiPriority="47"/>
-    <w:lsdException w:name="List Table 3 Accent 5" w:uiPriority="48"/>
-    <w:lsdException w:name="List Table 4 Accent 5" w:uiPriority="49"/>
-    <w:lsdException w:name="List Table 5 Dark Accent 5" w:uiPriority="50"/>
-    <w:lsdException w:name="List Table 6 Colorful Accent 5" w:uiPriority="51"/>
-    <w:lsdException w:name="List Table 7 Colorful Accent 5" w:uiPriority="52"/>
-    <w:lsdException w:name="List Table 1 Light Accent 6" w:uiPriority="46"/>
-    <w:lsdException w:name="List Table 2 Accent 6" w:uiPriority="47"/>
-    <w:lsdException w:name="List Table 3 Accent 6" w:uiPriority="48"/>
-    <w:lsdException w:name="List Table 4 Accent 6" w:uiPriority="49"/>
-    <w:lsdException w:name="List Table 5 Dark Accent 6" w:uiPriority="50"/>
-    <w:lsdException w:name="List Table 6 Colorful Accent 6" w:uiPriority="51"/>
-    <w:lsdException w:name="List Table 7 Colorful Accent 6" w:uiPriority="52"/>
-    <w:lsdException w:name="Mention" w:semiHidden="1" w:unhideWhenUsed="1"/>
-    <w:lsdException w:name="Smart Hyperlink" w:semiHidden="1" w:unhideWhenUsed="1"/>
+  <w:latentStyles w:defLockedState="0" w:defUIPriority="99" w:defSemiHidden="1" w:defUnhideWhenUsed="1" w:defQFormat="0" w:count="267">
+    <w:lsdException w:name="Normal" w:semiHidden="0" w:uiPriority="0" w:unhideWhenUsed="0" w:qFormat="1"/>
+    <w:lsdException w:name="heading 1" w:semiHidden="0" w:uiPriority="9" w:unhideWhenUsed="0" w:qFormat="1"/>
+    <w:lsdException w:name="heading 2" w:uiPriority="9" w:qFormat="1"/>
+    <w:lsdException w:name="heading 3" w:uiPriority="9" w:qFormat="1"/>
+    <w:lsdException w:name="heading 4" w:uiPriority="9" w:qFormat="1"/>
+    <w:lsdException w:name="heading 5" w:uiPriority="9" w:qFormat="1"/>
+    <w:lsdException w:name="heading 6" w:uiPriority="9" w:qFormat="1"/>
+    <w:lsdException w:name="heading 7" w:uiPriority="9" w:qFormat="1"/>
+    <w:lsdException w:name="heading 8" w:uiPriority="9" w:qFormat="1"/>
+    <w:lsdException w:name="heading 9" w:uiPriority="9" w:qFormat="1"/>
+    <w:lsdException w:name="toc 1" w:uiPriority="39"/>
+    <w:lsdException w:name="toc 2" w:uiPriority="39"/>
+    <w:lsdException w:name="toc 3" w:uiPriority="39"/>
+    <w:lsdException w:name="toc 4" w:uiPriority="39"/>
+    <w:lsdException w:name="toc 5" w:uiPriority="39"/>
+    <w:lsdException w:name="toc 6" w:uiPriority="39"/>
+    <w:lsdException w:name="toc 7" w:uiPriority="39"/>
+    <w:lsdException w:name="toc 8" w:uiPriority="39"/>
+    <w:lsdException w:name="toc 9" w:uiPriority="39"/>
+    <w:lsdException w:name="caption" w:uiPriority="35" w:qFormat="1"/>
+    <w:lsdException w:name="Title" w:semiHidden="0" w:uiPriority="10" w:unhideWhenUsed="0" w:qFormat="1"/>
+    <w:lsdException w:name="Default Paragraph Font" w:uiPriority="1"/>
+    <w:lsdException w:name="Subtitle" w:semiHidden="0" w:uiPriority="11" w:unhideWhenUsed="0" w:qFormat="1"/>
+    <w:lsdException w:name="Strong" w:semiHidden="0" w:uiPriority="22" w:unhideWhenUsed="0" w:qFormat="1"/>
+    <w:lsdException w:name="Emphasis" w:semiHidden="0" w:uiPriority="20" w:unhideWhenUsed="0" w:qFormat="1"/>
+    <w:lsdException w:name="Table Grid" w:semiHidden="0" w:uiPriority="39" w:unhideWhenUsed="0"/>
+    <w:lsdException w:name="Placeholder Text" w:unhideWhenUsed="0"/>
+    <w:lsdException w:name="No Spacing" w:semiHidden="0" w:uiPriority="1" w:unhideWhenUsed="0" w:qFormat="1"/>
+    <w:lsdException w:name="Light Shading" w:semiHidden="0" w:uiPriority="60" w:unhideWhenUsed="0"/>
+    <w:lsdException w:name="Light List" w:semiHidden="0" w:uiPriority="61" w:unhideWhenUsed="0"/>
+    <w:lsdException w:name="Light Grid" w:semiHidden="0" w:uiPriority="62" w:unhideWhenUsed="0"/>
+    <w:lsdException w:name="Medium Shading 1" w:semiHidden="0" w:uiPriority="63" w:unhideWhenUsed="0"/>
+    <w:lsdException w:name="Medium Shading 2" w:semiHidden="0" w:uiPriority="64" w:unhideWhenUsed="0"/>
+    <w:lsdException w:name="Medium List 1" w:semiHidden="0" w:uiPriority="65" w:unhideWhenUsed="0"/>
+    <w:lsdException w:name="Medium List 2" w:semiHidden="0" w:uiPriority="66" w:unhideWhenUsed="0"/>
+    <w:lsdException w:name="Medium Grid 1" w:semiHidden="0" w:uiPriority="67" w:unhideWhenUsed="0"/>
+    <w:lsdException w:name="Medium Grid 2" w:semiHidden="0" w:uiPriority="68" w:unhideWhenUsed="0"/>
+    <w:lsdException w:name="Medium Grid 3" w:semiHidden="0" w:uiPriority="69" w:unhideWhenUsed="0"/>
+    <w:lsdException w:name="Dark List" w:semiHidden="0" w:uiPriority="70" w:unhideWhenUsed="0"/>
+    <w:lsdException w:name="Colorful Shading" w:semiHidden="0" w:uiPriority="71" w:unhideWhenUsed="0"/>
+    <w:lsdException w:name="Colorful List" w:semiHidden="0" w:uiPriority="72" w:unhideWhenUsed="0"/>
+    <w:lsdException w:name="Colorful Grid" w:semiHidden="0" w:uiPriority="73" w:unhideWhenUsed="0"/>
+    <w:lsdException w:name="Light Shading Accent 1" w:semiHidden="0" w:uiPriority="60" w:unhideWhenUsed="0"/>
+    <w:lsdException w:name="Light List Accent 1" w:semiHidden="0" w:uiPriority="61" w:unhideWhenUsed="0"/>
+    <w:lsdException w:name="Light Grid Accent 1" w:semiHidden="0" w:uiPriority="62" w:unhideWhenUsed="0"/>
+    <w:lsdException w:name="Medium Shading 1 Accent 1" w:semiHidden="0" w:uiPriority="63" w:unhideWhenUsed="0"/>
+    <w:lsdException w:name="Medium Shading 2 Accent 1" w:semiHidden="0" w:uiPriority="64" w:unhideWhenUsed="0"/>
+    <w:lsdException w:name="Medium List 1 Accent 1" w:semiHidden="0" w:uiPriority="65" w:unhideWhenUsed="0"/>
+    <w:lsdException w:name="Revision" w:unhideWhenUsed="0"/>
+    <w:lsdException w:name="List Paragraph" w:semiHidden="0" w:uiPriority="34" w:unhideWhenUsed="0" w:qFormat="1"/>
+    <w:lsdException w:name="Quote" w:semiHidden="0" w:uiPriority="29" w:unhideWhenUsed="0" w:qFormat="1"/>
+    <w:lsdException w:name="Intense Quote" w:semiHidden="0" w:uiPriority="30" w:unhideWhenUsed="0" w:qFormat="1"/>
+    <w:lsdException w:name="Medium List 2 Accent 1" w:semiHidden="0" w:uiPriority="66" w:unhideWhenUsed="0"/>
+    <w:lsdException w:name="Medium Grid 1 Accent 1" w:semiHidden="0" w:uiPriority="67" w:unhideWhenUsed="0"/>
+    <w:lsdException w:name="Medium Grid 2 Accent 1" w:semiHidden="0" w:uiPriority="68" w:unhideWhenUsed="0"/>
+    <w:lsdException w:name="Medium Grid 3 Accent 1" w:semiHidden="0" w:uiPriority="69" w:unhideWhenUsed="0"/>
+    <w:lsdException w:name="Dark List Accent 1" w:semiHidden="0" w:uiPriority="70" w:unhideWhenUsed="0"/>
+    <w:lsdException w:name="Colorful Shading Accent 1" w:semiHidden="0" w:uiPriority="71" w:unhideWhenUsed="0"/>
+    <w:lsdException w:name="Colorful List Accent 1" w:semiHidden="0" w:uiPriority="72" w:unhideWhenUsed="0"/>
+    <w:lsdException w:name="Colorful Grid Accent 1" w:semiHidden="0" w:uiPriority="73" w:unhideWhenUsed="0"/>
+    <w:lsdException w:name="Light Shading Accent 2" w:semiHidden="0" w:uiPriority="60" w:unhideWhenUsed="0"/>
+    <w:lsdException w:name="Light List Accent 2" w:semiHidden="0" w:uiPriority="61" w:unhideWhenUsed="0"/>
+    <w:lsdException w:name="Light Grid Accent 2" w:semiHidden="0" w:uiPriority="62" w:unhideWhenUsed="0"/>
+    <w:lsdException w:name="Medium Shading 1 Accent 2" w:semiHidden="0" w:uiPriority="63" w:unhideWhenUsed="0"/>
+    <w:lsdException w:name="Medium Shading 2 Accent 2" w:semiHidden="0" w:uiPriority="64" w:unhideWhenUsed="0"/>
+    <w:lsdException w:name="Medium List 1 Accent 2" w:semiHidden="0" w:uiPriority="65" w:unhideWhenUsed="0"/>
+    <w:lsdException w:name="Medium List 2 Accent 2" w:semiHidden="0" w:uiPriority="66" w:unhideWhenUsed="0"/>
+    <w:lsdException w:name="Medium Grid 1 Accent 2" w:semiHidden="0" w:uiPriority="67" w:unhideWhenUsed="0"/>
+    <w:lsdException w:name="Medium Grid 2 Accent 2" w:semiHidden="0" w:uiPriority="68" w:unhideWhenUsed="0"/>
+    <w:lsdException w:name="Medium Grid 3 Accent 2" w:semiHidden="0" w:uiPriority="69" w:unhideWhenUsed="0"/>
+    <w:lsdException w:name="Dark List Accent 2" w:semiHidden="0" w:uiPriority="70" w:unhideWhenUsed="0"/>
+    <w:lsdException w:name="Colorful Shading Accent 2" w:semiHidden="0" w:uiPriority="71" w:unhideWhenUsed="0"/>
+    <w:lsdException w:name="Colorful List Accent 2" w:semiHidden="0" w:uiPriority="72" w:unhideWhenUsed="0"/>
+    <w:lsdException w:name="Colorful Grid Accent 2" w:semiHidden="0" w:uiPriority="73" w:unhideWhenUsed="0"/>
+    <w:lsdException w:name="Light Shading Accent 3" w:semiHidden="0" w:uiPriority="60" w:unhideWhenUsed="0"/>
+    <w:lsdException w:name="Light List Accent 3" w:semiHidden="0" w:uiPriority="61" w:unhideWhenUsed="0"/>
+    <w:lsdException w:name="Light Grid Accent 3" w:semiHidden="0" w:uiPriority="62" w:unhideWhenUsed="0"/>
+    <w:lsdException w:name="Medium Shading 1 Accent 3" w:semiHidden="0" w:uiPriority="63" w:unhideWhenUsed="0"/>
+    <w:lsdException w:name="Medium Shading 2 Accent 3" w:semiHidden="0" w:uiPriority="64" w:unhideWhenUsed="0"/>
+    <w:lsdException w:name="Medium List 1 Accent 3" w:semiHidden="0" w:uiPriority="65" w:unhideWhenUsed="0"/>
+    <w:lsdException w:name="Medium List 2 Accent 3" w:semiHidden="0" w:uiPriority="66" w:unhideWhenUsed="0"/>
+    <w:lsdException w:name="Medium Grid 1 Accent 3" w:semiHidden="0" w:uiPriority="67" w:unhideWhenUsed="0"/>
+    <w:lsdException w:name="Medium Grid 2 Accent 3" w:semiHidden="0" w:uiPriority="68" w:unhideWhenUsed="0"/>
+    <w:lsdException w:name="Medium Grid 3 Accent 3" w:semiHidden="0" w:uiPriority="69" w:unhideWhenUsed="0"/>
+    <w:lsdException w:name="Dark List Accent 3" w:semiHidden="0" w:uiPriority="70" w:unhideWhenUsed="0"/>
+    <w:lsdException w:name="Colorful Shading Accent 3" w:semiHidden="0" w:uiPriority="71" w:unhideWhenUsed="0"/>
+    <w:lsdException w:name="Colorful List Accent 3" w:semiHidden="0" w:uiPriority="72" w:unhideWhenUsed="0"/>
+    <w:lsdException w:name="Colorful Grid Accent 3" w:semiHidden="0" w:uiPriority="73" w:unhideWhenUsed="0"/>
+    <w:lsdException w:name="Light Shading Accent 4" w:semiHidden="0" w:uiPriority="60" w:unhideWhenUsed="0"/>
+    <w:lsdException w:name="Light List Accent 4" w:semiHidden="0" w:uiPriority="61" w:unhideWhenUsed="0"/>
+    <w:lsdException w:name="Light Grid Accent 4" w:semiHidden="0" w:uiPriority="62" w:unhideWhenUsed="0"/>
+    <w:lsdException w:name="Medium Shading 1 Accent 4" w:semiHidden="0" w:uiPriority="63" w:unhideWhenUsed="0"/>
+    <w:lsdException w:name="Medium Shading 2 Accent 4" w:semiHidden="0" w:uiPriority="64" w:unhideWhenUsed="0"/>
+    <w:lsdException w:name="Medium List 1 Accent 4" w:semiHidden="0" w:uiPriority="65" w:unhideWhenUsed="0"/>
+    <w:lsdException w:name="Medium List 2 Accent 4" w:semiHidden="0" w:uiPriority="66" w:unhideWhenUsed="0"/>
+    <w:lsdException w:name="Medium Grid 1 Accent 4" w:semiHidden="0" w:uiPriority="67" w:unhideWhenUsed="0"/>
+    <w:lsdException w:name="Medium Grid 2 Accent 4" w:semiHidden="0" w:uiPriority="68" w:unhideWhenUsed="0"/>
+    <w:lsdException w:name="Medium Grid 3 Accent 4" w:semiHidden="0" w:uiPriority="69" w:unhideWhenUsed="0"/>
+    <w:lsdException w:name="Dark List Accent 4" w:semiHidden="0" w:uiPriority="70" w:unhideWhenUsed="0"/>
+    <w:lsdException w:name="Colorful Shading Accent 4" w:semiHidden="0" w:uiPriority="71" w:unhideWhenUsed="0"/>
+    <w:lsdException w:name="Colorful List Accent 4" w:semiHidden="0" w:uiPriority="72" w:unhideWhenUsed="0"/>
+    <w:lsdException w:name="Colorful Grid Accent 4" w:semiHidden="0" w:uiPriority="73" w:unhideWhenUsed="0"/>
+    <w:lsdException w:name="Light Shading Accent 5" w:semiHidden="0" w:uiPriority="60" w:unhideWhenUsed="0"/>
+    <w:lsdException w:name="Light List Accent 5" w:semiHidden="0" w:uiPriority="61" w:unhideWhenUsed="0"/>
+    <w:lsdException w:name="Light Grid Accent 5" w:semiHidden="0" w:uiPriority="62" w:unhideWhenUsed="0"/>
+    <w:lsdException w:name="Medium Shading 1 Accent 5" w:semiHidden="0" w:uiPriority="63" w:unhideWhenUsed="0"/>
+    <w:lsdException w:name="Medium Shading 2 Accent 5" w:semiHidden="0" w:uiPriority="64" w:unhideWhenUsed="0"/>
+    <w:lsdException w:name="Medium List 1 Accent 5" w:semiHidden="0" w:uiPriority="65" w:unhideWhenUsed="0"/>
+    <w:lsdException w:name="Medium List 2 Accent 5" w:semiHidden="0" w:uiPriority="66" w:unhideWhenUsed="0"/>
+    <w:lsdException w:name="Medium Grid 1 Accent 5" w:semiHidden="0" w:uiPriority="67" w:unhideWhenUsed="0"/>
+    <w:lsdException w:name="Medium Grid 2 Accent 5" w:semiHidden="0" w:uiPriority="68" w:unhideWhenUsed="0"/>
+    <w:lsdException w:name="Medium Grid 3 Accent 5" w:semiHidden="0" w:uiPriority="69" w:unhideWhenUsed="0"/>
+    <w:lsdException w:name="Dark List Accent 5" w:semiHidden="0" w:uiPriority="70" w:unhideWhenUsed="0"/>
+    <w:lsdException w:name="Colorful Shading Accent 5" w:semiHidden="0" w:uiPriority="71" w:unhideWhenUsed="0"/>
+    <w:lsdException w:name="Colorful List Accent 5" w:semiHidden="0" w:uiPriority="72" w:unhideWhenUsed="0"/>
+    <w:lsdException w:name="Colorful Grid Accent 5" w:semiHidden="0" w:uiPriority="73" w:unhideWhenUsed="0"/>
+    <w:lsdException w:name="Light Shading Accent 6" w:semiHidden="0" w:uiPriority="60" w:unhideWhenUsed="0"/>
+    <w:lsdException w:name="Light List Accent 6" w:semiHidden="0" w:uiPriority="61" w:unhideWhenUsed="0"/>
+    <w:lsdException w:name="Light Grid Accent 6" w:semiHidden="0" w:uiPriority="62" w:unhideWhenUsed="0"/>
+    <w:lsdException w:name="Medium Shading 1 Accent 6" w:semiHidden="0" w:uiPriority="63" w:unhideWhenUsed="0"/>
+    <w:lsdException w:name="Medium Shading 2 Accent 6" w:semiHidden="0" w:uiPriority="64" w:unhideWhenUsed="0"/>
+    <w:lsdException w:name="Medium List 1 Accent 6" w:semiHidden="0" w:uiPriority="65" w:unhideWhenUsed="0"/>
+    <w:lsdException w:name="Medium List 2 Accent 6" w:semiHidden="0" w:uiPriority="66" w:unhideWhenUsed="0"/>
+    <w:lsdException w:name="Medium Grid 1 Accent 6" w:semiHidden="0" w:uiPriority="67" w:unhideWhenUsed="0"/>
+    <w:lsdException w:name="Medium Grid 2 Accent 6" w:semiHidden="0" w:uiPriority="68" w:unhideWhenUsed="0"/>
+    <w:lsdException w:name="Medium Grid 3 Accent 6" w:semiHidden="0" w:uiPriority="69" w:unhideWhenUsed="0"/>
+    <w:lsdException w:name="Dark List Accent 6" w:semiHidden="0" w:uiPriority="70" w:unhideWhenUsed="0"/>
+    <w:lsdException w:name="Colorful Shading Accent 6" w:semiHidden="0" w:uiPriority="71" w:unhideWhenUsed="0"/>
+    <w:lsdException w:name="Colorful List Accent 6" w:semiHidden="0" w:uiPriority="72" w:unhideWhenUsed="0"/>
+    <w:lsdException w:name="Colorful Grid Accent 6" w:semiHidden="0" w:uiPriority="73" w:unhideWhenUsed="0"/>
+    <w:lsdException w:name="Subtle Emphasis" w:semiHidden="0" w:uiPriority="19" w:unhideWhenUsed="0" w:qFormat="1"/>
+    <w:lsdException w:name="Intense Emphasis" w:semiHidden="0" w:uiPriority="21" w:unhideWhenUsed="0" w:qFormat="1"/>
+    <w:lsdException w:name="Subtle Reference" w:semiHidden="0" w:uiPriority="31" w:unhideWhenUsed="0" w:qFormat="1"/>
+    <w:lsdException w:name="Intense Reference" w:semiHidden="0" w:uiPriority="32" w:unhideWhenUsed="0" w:qFormat="1"/>
+    <w:lsdException w:name="Book Title" w:semiHidden="0" w:uiPriority="33" w:unhideWhenUsed="0" w:qFormat="1"/>
+    <w:lsdException w:name="Bibliography" w:uiPriority="37"/>
+    <w:lsdException w:name="TOC Heading" w:uiPriority="39" w:qFormat="1"/>
   </w:latentStyles>
   <w:style w:type="paragraph" w:default="1" w:styleId="Normal">
     <w:name w:val="Normal"/>
@@ -5209,6 +5000,7 @@
     <w:uiPriority w:val="99"/>
     <w:semiHidden/>
     <w:unhideWhenUsed/>
+    <w:qFormat/>
     <w:tblPr>
       <w:tblInd w:w="0" w:type="dxa"/>
       <w:tblCellMar>
@@ -5287,6 +5079,7 @@
       <w:lang w:eastAsia="en-US"/>
     </w:rPr>
     <w:tblPr>
+      <w:tblInd w:w="0" w:type="dxa"/>
       <w:tblBorders>
         <w:top w:val="single" w:sz="4" w:space="0" w:color="auto"/>
         <w:left w:val="single" w:sz="4" w:space="0" w:color="auto"/>
@@ -5295,6 +5088,12 @@
         <w:insideH w:val="single" w:sz="4" w:space="0" w:color="auto"/>
         <w:insideV w:val="single" w:sz="4" w:space="0" w:color="auto"/>
       </w:tblBorders>
+      <w:tblCellMar>
+        <w:top w:w="0" w:type="dxa"/>
+        <w:left w:w="108" w:type="dxa"/>
+        <w:bottom w:w="0" w:type="dxa"/>
+        <w:right w:w="108" w:type="dxa"/>
+      </w:tblCellMar>
     </w:tblPr>
   </w:style>
 </w:styles>
@@ -5343,7 +5142,7 @@
     </a:clrScheme>
     <a:fontScheme name="Office">
       <a:majorFont>
-        <a:latin typeface="Calibri Light" panose="020F0302020204030204"/>
+        <a:latin typeface="Calibri Light"/>
         <a:ea typeface=""/>
         <a:cs typeface=""/>
         <a:font script="Jpan" typeface="游ゴシック Light"/>
@@ -5395,7 +5194,7 @@
         <a:font script="Tfng" typeface="Ebrima"/>
       </a:majorFont>
       <a:minorFont>
-        <a:latin typeface="Calibri" panose="020F0502020204030204"/>
+        <a:latin typeface="Calibri"/>
         <a:ea typeface=""/>
         <a:cs typeface=""/>
         <a:font script="Jpan" typeface="游明朝"/>
@@ -5589,7 +5388,7 @@
   <a:extraClrSchemeLst/>
   <a:extLst>
     <a:ext uri="{05A4C25C-085E-4340-85A3-A5531E510DB2}">
-      <thm15:themeFamily xmlns:thm15="http://schemas.microsoft.com/office/thememl/2012/main" name="Office Theme" id="{62F939B6-93AF-4DB8-9C6B-D6C7DFDC589F}" vid="{4A3C46E8-61CC-4603-A589-7422A47A8E4A}"/>
+      <thm15:themeFamily xmlns="" xmlns:thm15="http://schemas.microsoft.com/office/thememl/2012/main" name="Office Theme" id="{62F939B6-93AF-4DB8-9C6B-D6C7DFDC589F}" vid="{4A3C46E8-61CC-4603-A589-7422A47A8E4A}"/>
     </a:ext>
   </a:extLst>
 </a:theme>

</xml_diff>

<commit_message>
OS Devolvida, por ter sido encontrados 15 Inconformidade durantes o Ciclo de Testes da Versão 1.6.3, sendo 0 Não Graves e 15 Graves. As inconformidades estão relacionadas no Mantis. Conforme OS 4776 - Relatório de Ciclo de Testes, no diretório 00_GESTAO_GERAL\03_ORDEM_SERVICO\01_OS4776\02_TESTES.
</commit_message>
<xml_diff>
--- a/00_GESTAO_GERAL/05_ORDEM_SERVICO/03_OS4776/01_GESTAO/OS 4776 - Documento de Acompanhamento.docx
+++ b/00_GESTAO_GERAL/05_ORDEM_SERVICO/03_OS4776/01_GESTAO/OS 4776 - Documento de Acompanhamento.docx
@@ -1,6 +1,6 @@
 
 <file path=word/document.xml><?xml version="1.0" encoding="utf-8"?>
-<w:document xmlns:ve="http://schemas.openxmlformats.org/markup-compatibility/2006" xmlns:o="urn:schemas-microsoft-com:office:office" xmlns:r="http://schemas.openxmlformats.org/officeDocument/2006/relationships" xmlns:m="http://schemas.openxmlformats.org/officeDocument/2006/math" xmlns:v="urn:schemas-microsoft-com:vml" xmlns:wp="http://schemas.openxmlformats.org/drawingml/2006/wordprocessingDrawing" xmlns:w10="urn:schemas-microsoft-com:office:word" xmlns:w="http://schemas.openxmlformats.org/wordprocessingml/2006/main" xmlns:wne="http://schemas.microsoft.com/office/word/2006/wordml">
+<w:document xmlns:wpc="http://schemas.microsoft.com/office/word/2010/wordprocessingCanvas" xmlns:cx="http://schemas.microsoft.com/office/drawing/2014/chartex" xmlns:cx1="http://schemas.microsoft.com/office/drawing/2015/9/8/chartex" xmlns:cx2="http://schemas.microsoft.com/office/drawing/2015/10/21/chartex" xmlns:cx3="http://schemas.microsoft.com/office/drawing/2016/5/9/chartex" xmlns:cx4="http://schemas.microsoft.com/office/drawing/2016/5/10/chartex" xmlns:cx5="http://schemas.microsoft.com/office/drawing/2016/5/11/chartex" xmlns:mc="http://schemas.openxmlformats.org/markup-compatibility/2006" xmlns:o="urn:schemas-microsoft-com:office:office" xmlns:r="http://schemas.openxmlformats.org/officeDocument/2006/relationships" xmlns:m="http://schemas.openxmlformats.org/officeDocument/2006/math" xmlns:v="urn:schemas-microsoft-com:vml" xmlns:wp14="http://schemas.microsoft.com/office/word/2010/wordprocessingDrawing" xmlns:wp="http://schemas.openxmlformats.org/drawingml/2006/wordprocessingDrawing" xmlns:w10="urn:schemas-microsoft-com:office:word" xmlns:w="http://schemas.openxmlformats.org/wordprocessingml/2006/main" xmlns:w14="http://schemas.microsoft.com/office/word/2010/wordml" xmlns:w15="http://schemas.microsoft.com/office/word/2012/wordml" xmlns:w16se="http://schemas.microsoft.com/office/word/2015/wordml/symex" xmlns:wpg="http://schemas.microsoft.com/office/word/2010/wordprocessingGroup" xmlns:wpi="http://schemas.microsoft.com/office/word/2010/wordprocessingInk" xmlns:wne="http://schemas.microsoft.com/office/word/2006/wordml" xmlns:wps="http://schemas.microsoft.com/office/word/2010/wordprocessingShape" mc:Ignorable="w14 w15 w16se wp14">
   <w:body>
     <w:p>
       <w:pPr>
@@ -30,7 +30,7 @@
           <w:insideH w:val="none" w:sz="0" w:space="0" w:color="auto"/>
           <w:insideV w:val="none" w:sz="0" w:space="0" w:color="auto"/>
         </w:tblBorders>
-        <w:tblLook w:val="04A0"/>
+        <w:tblLook w:val="04A0" w:firstRow="1" w:lastRow="0" w:firstColumn="1" w:lastColumn="0" w:noHBand="0" w:noVBand="1"/>
       </w:tblPr>
       <w:tblGrid>
         <w:gridCol w:w="1134"/>
@@ -244,23 +244,7 @@
                 <w:sz w:val="24"/>
                 <w:szCs w:val="24"/>
               </w:rPr>
-              <w:t xml:space="preserve">OS para implementação dos casos de uso que especifica o processo de Receber e Processar os Arquivos da Arrecadação, Controlar BDAR E TPAR, Gerar Pagamentos DARE, </w:t>
-            </w:r>
-            <w:proofErr w:type="gramStart"/>
-            <w:r>
-              <w:rPr>
-                <w:sz w:val="24"/>
-                <w:szCs w:val="24"/>
-              </w:rPr>
-              <w:t>Implementar</w:t>
-            </w:r>
-            <w:proofErr w:type="gramEnd"/>
-            <w:r>
-              <w:rPr>
-                <w:sz w:val="24"/>
-                <w:szCs w:val="24"/>
-              </w:rPr>
-              <w:t xml:space="preserve"> Erros de Linhas Detalhes, Gravar Linha Detalhada do DARE, Gerar Pagamento do Simples Nacional, Processar Arquivo do STR20 e Conciliar Arquivos da Arrecadação.</w:t>
+              <w:t>OS para implementação dos casos de uso que especifica o processo de Receber e Processar os Arquivos da Arrecadação, Controlar BDAR E TPAR, Gerar Pagamentos DARE, Implementar Erros de Linhas Detalhes, Gravar Linha Detalhada do DARE, Gerar Pagamento do Simples Nacional, Processar Arquivo do STR20 e Conciliar Arquivos da Arrecadação.</w:t>
             </w:r>
           </w:p>
         </w:tc>
@@ -294,7 +278,7 @@
       <w:tblPr>
         <w:tblStyle w:val="Tabelacomgrade"/>
         <w:tblW w:w="9069" w:type="dxa"/>
-        <w:tblLook w:val="04A0"/>
+        <w:tblLook w:val="04A0" w:firstRow="1" w:lastRow="0" w:firstColumn="1" w:lastColumn="0" w:noHBand="0" w:noVBand="1"/>
       </w:tblPr>
       <w:tblGrid>
         <w:gridCol w:w="1698"/>
@@ -649,23 +633,7 @@
                 <w:sz w:val="24"/>
                 <w:szCs w:val="24"/>
               </w:rPr>
-              <w:t xml:space="preserve">Acréscimo de </w:t>
-            </w:r>
-            <w:proofErr w:type="gramStart"/>
-            <w:r>
-              <w:rPr>
-                <w:sz w:val="24"/>
-                <w:szCs w:val="24"/>
-              </w:rPr>
-              <w:t>3</w:t>
-            </w:r>
-            <w:proofErr w:type="gramEnd"/>
-            <w:r>
-              <w:rPr>
-                <w:sz w:val="24"/>
-                <w:szCs w:val="24"/>
-              </w:rPr>
-              <w:t xml:space="preserve"> PF por alteração de casos de usos</w:t>
+              <w:t>Acréscimo de 3 PF por alteração de casos de usos</w:t>
             </w:r>
           </w:p>
         </w:tc>
@@ -683,7 +651,7 @@
       <w:tblPr>
         <w:tblStyle w:val="Tabelacomgrade"/>
         <w:tblW w:w="9071" w:type="dxa"/>
-        <w:tblLook w:val="04A0"/>
+        <w:tblLook w:val="04A0" w:firstRow="1" w:lastRow="0" w:firstColumn="1" w:lastColumn="0" w:noHBand="0" w:noVBand="1"/>
       </w:tblPr>
       <w:tblGrid>
         <w:gridCol w:w="1553"/>
@@ -933,13 +901,8 @@
             <w:pPr>
               <w:spacing w:after="0"/>
             </w:pPr>
-            <w:proofErr w:type="gramStart"/>
-            <w:r>
-              <w:t>Implementar</w:t>
-            </w:r>
-            <w:proofErr w:type="gramEnd"/>
-            <w:r>
-              <w:t xml:space="preserve"> Erros de Linhas Detalhes</w:t>
+            <w:r>
+              <w:t>Implementar Erros de Linhas Detalhes</w:t>
             </w:r>
           </w:p>
         </w:tc>
@@ -1090,7 +1053,7 @@
         <w:tblStyle w:val="Tabelacomgrade"/>
         <w:tblW w:w="9071" w:type="dxa"/>
         <w:tblInd w:w="5" w:type="dxa"/>
-        <w:tblLook w:val="04A0"/>
+        <w:tblLook w:val="04A0" w:firstRow="1" w:lastRow="0" w:firstColumn="1" w:lastColumn="0" w:noHBand="0" w:noVBand="1"/>
       </w:tblPr>
       <w:tblGrid>
         <w:gridCol w:w="1984"/>
@@ -1154,10 +1117,8 @@
                 <w:sz w:val="24"/>
                 <w:szCs w:val="24"/>
               </w:rPr>
-              <w:t>Reiniciada</w:t>
-            </w:r>
-            <w:bookmarkStart w:id="0" w:name="_GoBack"/>
-            <w:bookmarkEnd w:id="0"/>
+              <w:t>Devolvida</w:t>
+            </w:r>
           </w:p>
         </w:tc>
       </w:tr>
@@ -1216,7 +1177,7 @@
                 <w:sz w:val="24"/>
                 <w:szCs w:val="24"/>
               </w:rPr>
-              <w:t>15</w:t>
+              <w:t>31</w:t>
             </w:r>
             <w:r>
               <w:rPr>
@@ -1230,8 +1191,17 @@
                 <w:sz w:val="24"/>
                 <w:szCs w:val="24"/>
               </w:rPr>
-              <w:t>10</w:t>
-            </w:r>
+              <w:t>1</w:t>
+            </w:r>
+            <w:r>
+              <w:rPr>
+                <w:sz w:val="24"/>
+                <w:szCs w:val="24"/>
+              </w:rPr>
+              <w:t>1</w:t>
+            </w:r>
+            <w:bookmarkStart w:id="0" w:name="_GoBack"/>
+            <w:bookmarkEnd w:id="0"/>
             <w:r>
               <w:rPr>
                 <w:sz w:val="24"/>
@@ -2075,12 +2045,12 @@
       <w:tblPr>
         <w:tblStyle w:val="Tabelacomgrade"/>
         <w:tblW w:w="9071" w:type="dxa"/>
-        <w:tblLook w:val="04A0"/>
+        <w:tblLook w:val="04A0" w:firstRow="1" w:lastRow="0" w:firstColumn="1" w:lastColumn="0" w:noHBand="0" w:noVBand="1"/>
       </w:tblPr>
       <w:tblGrid>
-        <w:gridCol w:w="1134"/>
-        <w:gridCol w:w="5102"/>
-        <w:gridCol w:w="2835"/>
+        <w:gridCol w:w="1083"/>
+        <w:gridCol w:w="6181"/>
+        <w:gridCol w:w="1807"/>
       </w:tblGrid>
       <w:tr>
         <w:tc>
@@ -2108,7 +2078,7 @@
       <w:tr>
         <w:tc>
           <w:tcPr>
-            <w:tcW w:w="1134" w:type="dxa"/>
+            <w:tcW w:w="1083" w:type="dxa"/>
             <w:shd w:val="clear" w:color="auto" w:fill="D9D9D9"/>
           </w:tcPr>
           <w:p>
@@ -2133,7 +2103,7 @@
         </w:tc>
         <w:tc>
           <w:tcPr>
-            <w:tcW w:w="5102" w:type="dxa"/>
+            <w:tcW w:w="6181" w:type="dxa"/>
             <w:shd w:val="clear" w:color="auto" w:fill="D9D9D9"/>
           </w:tcPr>
           <w:p>
@@ -2158,7 +2128,7 @@
         </w:tc>
         <w:tc>
           <w:tcPr>
-            <w:tcW w:w="2835" w:type="dxa"/>
+            <w:tcW w:w="1807" w:type="dxa"/>
             <w:shd w:val="clear" w:color="auto" w:fill="D9D9D9"/>
           </w:tcPr>
           <w:p>
@@ -2185,7 +2155,7 @@
       <w:tr>
         <w:tc>
           <w:tcPr>
-            <w:tcW w:w="1134" w:type="dxa"/>
+            <w:tcW w:w="1083" w:type="dxa"/>
           </w:tcPr>
           <w:p>
             <w:pPr>
@@ -2199,7 +2169,7 @@
         </w:tc>
         <w:tc>
           <w:tcPr>
-            <w:tcW w:w="5102" w:type="dxa"/>
+            <w:tcW w:w="6181" w:type="dxa"/>
           </w:tcPr>
           <w:p>
             <w:pPr>
@@ -2212,7 +2182,7 @@
         </w:tc>
         <w:tc>
           <w:tcPr>
-            <w:tcW w:w="2835" w:type="dxa"/>
+            <w:tcW w:w="1807" w:type="dxa"/>
           </w:tcPr>
           <w:p>
             <w:pPr>
@@ -2227,7 +2197,7 @@
       <w:tr>
         <w:tc>
           <w:tcPr>
-            <w:tcW w:w="1134" w:type="dxa"/>
+            <w:tcW w:w="1083" w:type="dxa"/>
           </w:tcPr>
           <w:p>
             <w:pPr>
@@ -2241,7 +2211,7 @@
         </w:tc>
         <w:tc>
           <w:tcPr>
-            <w:tcW w:w="5102" w:type="dxa"/>
+            <w:tcW w:w="6181" w:type="dxa"/>
           </w:tcPr>
           <w:p>
             <w:pPr>
@@ -2254,7 +2224,7 @@
         </w:tc>
         <w:tc>
           <w:tcPr>
-            <w:tcW w:w="2835" w:type="dxa"/>
+            <w:tcW w:w="1807" w:type="dxa"/>
           </w:tcPr>
           <w:p>
             <w:pPr>
@@ -2269,7 +2239,7 @@
       <w:tr>
         <w:tc>
           <w:tcPr>
-            <w:tcW w:w="1134" w:type="dxa"/>
+            <w:tcW w:w="1083" w:type="dxa"/>
           </w:tcPr>
           <w:p>
             <w:pPr>
@@ -2283,7 +2253,7 @@
         </w:tc>
         <w:tc>
           <w:tcPr>
-            <w:tcW w:w="5102" w:type="dxa"/>
+            <w:tcW w:w="6181" w:type="dxa"/>
           </w:tcPr>
           <w:p>
             <w:pPr>
@@ -2296,7 +2266,7 @@
         </w:tc>
         <w:tc>
           <w:tcPr>
-            <w:tcW w:w="2835" w:type="dxa"/>
+            <w:tcW w:w="1807" w:type="dxa"/>
           </w:tcPr>
           <w:p>
             <w:pPr>
@@ -2311,7 +2281,7 @@
       <w:tr>
         <w:tc>
           <w:tcPr>
-            <w:tcW w:w="1134" w:type="dxa"/>
+            <w:tcW w:w="1083" w:type="dxa"/>
           </w:tcPr>
           <w:p>
             <w:pPr>
@@ -2325,7 +2295,7 @@
         </w:tc>
         <w:tc>
           <w:tcPr>
-            <w:tcW w:w="5102" w:type="dxa"/>
+            <w:tcW w:w="6181" w:type="dxa"/>
           </w:tcPr>
           <w:p>
             <w:pPr>
@@ -2338,7 +2308,7 @@
         </w:tc>
         <w:tc>
           <w:tcPr>
-            <w:tcW w:w="2835" w:type="dxa"/>
+            <w:tcW w:w="1807" w:type="dxa"/>
           </w:tcPr>
           <w:p>
             <w:pPr>
@@ -2353,7 +2323,7 @@
       <w:tr>
         <w:tc>
           <w:tcPr>
-            <w:tcW w:w="1134" w:type="dxa"/>
+            <w:tcW w:w="1083" w:type="dxa"/>
           </w:tcPr>
           <w:p>
             <w:pPr>
@@ -2367,7 +2337,7 @@
         </w:tc>
         <w:tc>
           <w:tcPr>
-            <w:tcW w:w="5102" w:type="dxa"/>
+            <w:tcW w:w="6181" w:type="dxa"/>
           </w:tcPr>
           <w:p>
             <w:pPr>
@@ -2380,7 +2350,7 @@
         </w:tc>
         <w:tc>
           <w:tcPr>
-            <w:tcW w:w="2835" w:type="dxa"/>
+            <w:tcW w:w="1807" w:type="dxa"/>
           </w:tcPr>
           <w:p>
             <w:pPr>
@@ -2395,7 +2365,7 @@
       <w:tr>
         <w:tc>
           <w:tcPr>
-            <w:tcW w:w="1134" w:type="dxa"/>
+            <w:tcW w:w="1083" w:type="dxa"/>
           </w:tcPr>
           <w:p>
             <w:pPr>
@@ -2409,7 +2379,7 @@
         </w:tc>
         <w:tc>
           <w:tcPr>
-            <w:tcW w:w="5102" w:type="dxa"/>
+            <w:tcW w:w="6181" w:type="dxa"/>
           </w:tcPr>
           <w:p>
             <w:pPr>
@@ -2422,7 +2392,7 @@
         </w:tc>
         <w:tc>
           <w:tcPr>
-            <w:tcW w:w="2835" w:type="dxa"/>
+            <w:tcW w:w="1807" w:type="dxa"/>
           </w:tcPr>
           <w:p>
             <w:pPr>
@@ -2437,7 +2407,7 @@
       <w:tr>
         <w:tc>
           <w:tcPr>
-            <w:tcW w:w="1134" w:type="dxa"/>
+            <w:tcW w:w="1083" w:type="dxa"/>
           </w:tcPr>
           <w:p>
             <w:pPr>
@@ -2451,7 +2421,7 @@
         </w:tc>
         <w:tc>
           <w:tcPr>
-            <w:tcW w:w="5102" w:type="dxa"/>
+            <w:tcW w:w="6181" w:type="dxa"/>
           </w:tcPr>
           <w:p>
             <w:pPr>
@@ -2464,7 +2434,7 @@
         </w:tc>
         <w:tc>
           <w:tcPr>
-            <w:tcW w:w="2835" w:type="dxa"/>
+            <w:tcW w:w="1807" w:type="dxa"/>
           </w:tcPr>
           <w:p>
             <w:pPr>
@@ -2479,7 +2449,7 @@
       <w:tr>
         <w:tc>
           <w:tcPr>
-            <w:tcW w:w="1134" w:type="dxa"/>
+            <w:tcW w:w="1083" w:type="dxa"/>
           </w:tcPr>
           <w:p>
             <w:pPr>
@@ -2493,7 +2463,7 @@
         </w:tc>
         <w:tc>
           <w:tcPr>
-            <w:tcW w:w="5102" w:type="dxa"/>
+            <w:tcW w:w="6181" w:type="dxa"/>
           </w:tcPr>
           <w:p>
             <w:pPr>
@@ -2531,7 +2501,7 @@
         </w:tc>
         <w:tc>
           <w:tcPr>
-            <w:tcW w:w="2835" w:type="dxa"/>
+            <w:tcW w:w="1807" w:type="dxa"/>
           </w:tcPr>
           <w:p>
             <w:pPr>
@@ -2546,7 +2516,7 @@
       <w:tr>
         <w:tc>
           <w:tcPr>
-            <w:tcW w:w="1134" w:type="dxa"/>
+            <w:tcW w:w="1083" w:type="dxa"/>
           </w:tcPr>
           <w:p>
             <w:pPr>
@@ -2560,7 +2530,7 @@
         </w:tc>
         <w:tc>
           <w:tcPr>
-            <w:tcW w:w="5102" w:type="dxa"/>
+            <w:tcW w:w="6181" w:type="dxa"/>
           </w:tcPr>
           <w:p>
             <w:pPr>
@@ -2573,7 +2543,7 @@
         </w:tc>
         <w:tc>
           <w:tcPr>
-            <w:tcW w:w="2835" w:type="dxa"/>
+            <w:tcW w:w="1807" w:type="dxa"/>
           </w:tcPr>
           <w:p>
             <w:pPr>
@@ -2588,7 +2558,7 @@
       <w:tr>
         <w:tc>
           <w:tcPr>
-            <w:tcW w:w="1134" w:type="dxa"/>
+            <w:tcW w:w="1083" w:type="dxa"/>
           </w:tcPr>
           <w:p>
             <w:pPr>
@@ -2602,7 +2572,7 @@
         </w:tc>
         <w:tc>
           <w:tcPr>
-            <w:tcW w:w="5102" w:type="dxa"/>
+            <w:tcW w:w="6181" w:type="dxa"/>
           </w:tcPr>
           <w:p>
             <w:pPr>
@@ -2615,7 +2585,7 @@
         </w:tc>
         <w:tc>
           <w:tcPr>
-            <w:tcW w:w="2835" w:type="dxa"/>
+            <w:tcW w:w="1807" w:type="dxa"/>
           </w:tcPr>
           <w:p>
             <w:pPr>
@@ -2630,7 +2600,7 @@
       <w:tr>
         <w:tc>
           <w:tcPr>
-            <w:tcW w:w="1134" w:type="dxa"/>
+            <w:tcW w:w="1083" w:type="dxa"/>
           </w:tcPr>
           <w:p>
             <w:pPr>
@@ -2644,7 +2614,7 @@
         </w:tc>
         <w:tc>
           <w:tcPr>
-            <w:tcW w:w="5102" w:type="dxa"/>
+            <w:tcW w:w="6181" w:type="dxa"/>
           </w:tcPr>
           <w:p>
             <w:pPr>
@@ -2663,7 +2633,7 @@
         </w:tc>
         <w:tc>
           <w:tcPr>
-            <w:tcW w:w="2835" w:type="dxa"/>
+            <w:tcW w:w="1807" w:type="dxa"/>
           </w:tcPr>
           <w:p>
             <w:pPr>
@@ -2678,7 +2648,7 @@
       <w:tr>
         <w:tc>
           <w:tcPr>
-            <w:tcW w:w="1134" w:type="dxa"/>
+            <w:tcW w:w="1083" w:type="dxa"/>
           </w:tcPr>
           <w:p>
             <w:pPr>
@@ -2692,7 +2662,7 @@
         </w:tc>
         <w:tc>
           <w:tcPr>
-            <w:tcW w:w="5102" w:type="dxa"/>
+            <w:tcW w:w="6181" w:type="dxa"/>
           </w:tcPr>
           <w:p>
             <w:pPr>
@@ -2705,7 +2675,7 @@
         </w:tc>
         <w:tc>
           <w:tcPr>
-            <w:tcW w:w="2835" w:type="dxa"/>
+            <w:tcW w:w="1807" w:type="dxa"/>
           </w:tcPr>
           <w:p>
             <w:pPr>
@@ -2720,7 +2690,7 @@
       <w:tr>
         <w:tc>
           <w:tcPr>
-            <w:tcW w:w="1134" w:type="dxa"/>
+            <w:tcW w:w="1083" w:type="dxa"/>
           </w:tcPr>
           <w:p>
             <w:pPr>
@@ -2734,7 +2704,7 @@
         </w:tc>
         <w:tc>
           <w:tcPr>
-            <w:tcW w:w="5102" w:type="dxa"/>
+            <w:tcW w:w="6181" w:type="dxa"/>
           </w:tcPr>
           <w:p>
             <w:pPr>
@@ -2747,7 +2717,7 @@
         </w:tc>
         <w:tc>
           <w:tcPr>
-            <w:tcW w:w="2835" w:type="dxa"/>
+            <w:tcW w:w="1807" w:type="dxa"/>
           </w:tcPr>
           <w:p>
             <w:pPr>
@@ -2762,7 +2732,7 @@
       <w:tr>
         <w:tc>
           <w:tcPr>
-            <w:tcW w:w="1134" w:type="dxa"/>
+            <w:tcW w:w="1083" w:type="dxa"/>
           </w:tcPr>
           <w:p>
             <w:pPr>
@@ -2776,7 +2746,7 @@
         </w:tc>
         <w:tc>
           <w:tcPr>
-            <w:tcW w:w="5102" w:type="dxa"/>
+            <w:tcW w:w="6181" w:type="dxa"/>
           </w:tcPr>
           <w:p>
             <w:pPr>
@@ -2789,7 +2759,7 @@
         </w:tc>
         <w:tc>
           <w:tcPr>
-            <w:tcW w:w="2835" w:type="dxa"/>
+            <w:tcW w:w="1807" w:type="dxa"/>
           </w:tcPr>
           <w:p>
             <w:pPr>
@@ -2804,7 +2774,7 @@
       <w:tr>
         <w:tc>
           <w:tcPr>
-            <w:tcW w:w="1134" w:type="dxa"/>
+            <w:tcW w:w="1083" w:type="dxa"/>
           </w:tcPr>
           <w:p>
             <w:pPr>
@@ -2818,7 +2788,7 @@
         </w:tc>
         <w:tc>
           <w:tcPr>
-            <w:tcW w:w="5102" w:type="dxa"/>
+            <w:tcW w:w="6181" w:type="dxa"/>
           </w:tcPr>
           <w:p>
             <w:pPr>
@@ -2831,7 +2801,94 @@
         </w:tc>
         <w:tc>
           <w:tcPr>
-            <w:tcW w:w="2835" w:type="dxa"/>
+            <w:tcW w:w="1807" w:type="dxa"/>
+          </w:tcPr>
+          <w:p>
+            <w:pPr>
+              <w:spacing w:after="0"/>
+            </w:pPr>
+            <w:r>
+              <w:t>CIAT - João Paulo</w:t>
+            </w:r>
+          </w:p>
+        </w:tc>
+      </w:tr>
+      <w:tr>
+        <w:tc>
+          <w:tcPr>
+            <w:tcW w:w="1083" w:type="dxa"/>
+          </w:tcPr>
+          <w:p>
+            <w:pPr>
+              <w:spacing w:after="0"/>
+              <w:jc w:val="center"/>
+            </w:pPr>
+            <w:r>
+              <w:t>01/11/16</w:t>
+            </w:r>
+          </w:p>
+        </w:tc>
+        <w:tc>
+          <w:tcPr>
+            <w:tcW w:w="6181" w:type="dxa"/>
+          </w:tcPr>
+          <w:p>
+            <w:pPr>
+              <w:spacing w:after="0"/>
+            </w:pPr>
+            <w:r>
+              <w:t xml:space="preserve">OS Devolvida, por ter sido </w:t>
+            </w:r>
+            <w:r>
+              <w:t xml:space="preserve">encontrados </w:t>
+            </w:r>
+            <w:r>
+              <w:t>15</w:t>
+            </w:r>
+            <w:r>
+              <w:t xml:space="preserve"> Inconformidade durantes o Ciclo de Testes da Versão 1.</w:t>
+            </w:r>
+            <w:r>
+              <w:t>6</w:t>
+            </w:r>
+            <w:r>
+              <w:t>.</w:t>
+            </w:r>
+            <w:r>
+              <w:t>3</w:t>
+            </w:r>
+            <w:r>
+              <w:t xml:space="preserve">, sendo </w:t>
+            </w:r>
+            <w:r>
+              <w:t>0</w:t>
+            </w:r>
+            <w:r>
+              <w:t xml:space="preserve"> Não Graves e 15 Graves. As inconformidades estão relacionadas no Mantis. Conforme OS 47</w:t>
+            </w:r>
+            <w:r>
+              <w:t>76</w:t>
+            </w:r>
+            <w:r>
+              <w:t xml:space="preserve"> - Relatório de Ciclo de Testes, no diretório 00_GESTAO_GERAL\0</w:t>
+            </w:r>
+            <w:r>
+              <w:t>3</w:t>
+            </w:r>
+            <w:r>
+              <w:t>_ORDEM_SERVICO\01_OS47</w:t>
+            </w:r>
+            <w:r>
+              <w:t>76</w:t>
+            </w:r>
+            <w:r>
+              <w:t>\02_TESTES.</w:t>
+            </w:r>
+          </w:p>
+        </w:tc>
+        <w:tc>
+          <w:tcPr>
+            <w:tcW w:w="1807" w:type="dxa"/>
           </w:tcPr>
           <w:p>
             <w:pPr>
@@ -2857,7 +2914,7 @@
         <w:tblStyle w:val="Tabelacomgrade"/>
         <w:tblW w:w="9072" w:type="dxa"/>
         <w:shd w:val="clear" w:color="auto" w:fill="BFBFBF"/>
-        <w:tblLook w:val="04A0"/>
+        <w:tblLook w:val="04A0" w:firstRow="1" w:lastRow="0" w:firstColumn="1" w:lastColumn="0" w:noHBand="0" w:noVBand="1"/>
       </w:tblPr>
       <w:tblGrid>
         <w:gridCol w:w="1701"/>
@@ -3037,6 +3094,9 @@
               <w:spacing w:after="0"/>
               <w:jc w:val="center"/>
             </w:pPr>
+            <w:r>
+              <w:t>Versão 1.6.3</w:t>
+            </w:r>
           </w:p>
         </w:tc>
         <w:tc>
@@ -3050,6 +3110,9 @@
               <w:spacing w:after="0"/>
               <w:jc w:val="center"/>
             </w:pPr>
+            <w:r>
+              <w:t>05/10/16</w:t>
+            </w:r>
           </w:p>
         </w:tc>
         <w:tc>
@@ -3063,6 +3126,9 @@
               <w:spacing w:after="0"/>
               <w:jc w:val="center"/>
             </w:pPr>
+            <w:r>
+              <w:t>26/10/16</w:t>
+            </w:r>
           </w:p>
         </w:tc>
         <w:tc>
@@ -3076,6 +3142,9 @@
               <w:spacing w:after="0"/>
               <w:jc w:val="center"/>
             </w:pPr>
+            <w:r>
+              <w:t>15</w:t>
+            </w:r>
           </w:p>
         </w:tc>
         <w:tc>
@@ -3089,6 +3158,9 @@
               <w:spacing w:after="0"/>
               <w:jc w:val="center"/>
             </w:pPr>
+            <w:r>
+              <w:t>0</w:t>
+            </w:r>
           </w:p>
         </w:tc>
       </w:tr>
@@ -3307,7 +3379,7 @@
         <w:tblStyle w:val="Tabelacomgrade"/>
         <w:tblW w:w="9072" w:type="dxa"/>
         <w:tblLayout w:type="fixed"/>
-        <w:tblLook w:val="04A0"/>
+        <w:tblLook w:val="04A0" w:firstRow="1" w:lastRow="0" w:firstColumn="1" w:lastColumn="0" w:noHBand="0" w:noVBand="1"/>
       </w:tblPr>
       <w:tblGrid>
         <w:gridCol w:w="1537"/>
@@ -3339,7 +3411,6 @@
                 <w:b/>
                 <w:sz w:val="28"/>
               </w:rPr>
-              <w:lastRenderedPageBreak/>
               <w:t>Indicadores do Serviço Executado</w:t>
             </w:r>
           </w:p>
@@ -3607,15 +3678,7 @@
               <w:spacing w:after="0"/>
             </w:pPr>
             <w:r>
-              <w:t xml:space="preserve">Desvio em dias do prazo para correção de </w:t>
-            </w:r>
-            <w:proofErr w:type="gramStart"/>
-            <w:r>
-              <w:t>todas</w:t>
-            </w:r>
-            <w:proofErr w:type="gramEnd"/>
-            <w:r>
-              <w:t xml:space="preserve"> inconformidades encontradas durante a homologação/aceite a partir da notificação das inconformidades</w:t>
+              <w:t>Desvio em dias do prazo para correção de todas inconformidades encontradas durante a homologação/aceite a partir da notificação das inconformidades</w:t>
             </w:r>
           </w:p>
         </w:tc>
@@ -3632,14 +3695,12 @@
                 <w:b/>
               </w:rPr>
             </w:pPr>
-            <w:proofErr w:type="gramStart"/>
             <w:r>
               <w:rPr>
                 <w:b/>
               </w:rPr>
               <w:t>2</w:t>
             </w:r>
-            <w:proofErr w:type="gramEnd"/>
           </w:p>
         </w:tc>
         <w:tc>
@@ -3658,7 +3719,6 @@
                 <w:szCs w:val="20"/>
               </w:rPr>
             </w:pPr>
-            <w:proofErr w:type="gramStart"/>
             <w:r>
               <w:rPr>
                 <w:b/>
@@ -3666,7 +3726,6 @@
               </w:rPr>
               <w:t>0</w:t>
             </w:r>
-            <w:proofErr w:type="gramEnd"/>
           </w:p>
         </w:tc>
         <w:tc>
@@ -3742,14 +3801,12 @@
                 <w:b/>
               </w:rPr>
             </w:pPr>
-            <w:proofErr w:type="gramStart"/>
             <w:r>
               <w:rPr>
                 <w:b/>
               </w:rPr>
               <w:t>2</w:t>
             </w:r>
-            <w:proofErr w:type="gramEnd"/>
           </w:p>
         </w:tc>
         <w:tc>
@@ -3912,13 +3969,8 @@
               <w:spacing w:after="0"/>
             </w:pPr>
             <w:r>
-              <w:t>Quantidades de inconformidades não graves/</w:t>
-            </w:r>
-            <w:proofErr w:type="gramStart"/>
-            <w:r>
-              <w:t>PF encontradas durante a homologação/aceite</w:t>
-            </w:r>
-            <w:proofErr w:type="gramEnd"/>
+              <w:t>Quantidades de inconformidades não graves/PF encontradas durante a homologação/aceite</w:t>
+            </w:r>
           </w:p>
         </w:tc>
         <w:tc>
@@ -3938,7 +3990,13 @@
               <w:rPr>
                 <w:b/>
               </w:rPr>
-              <w:t>0,2</w:t>
+              <w:t>0,</w:t>
+            </w:r>
+            <w:r>
+              <w:rPr>
+                <w:b/>
+              </w:rPr>
+              <w:t>2</w:t>
             </w:r>
             <w:r>
               <w:rPr>
@@ -3989,6 +4047,13 @@
                 <w:szCs w:val="20"/>
               </w:rPr>
             </w:pPr>
+            <w:r>
+              <w:rPr>
+                <w:b/>
+                <w:szCs w:val="20"/>
+              </w:rPr>
+              <w:t>0,0</w:t>
+            </w:r>
           </w:p>
         </w:tc>
       </w:tr>
@@ -4029,13 +4094,8 @@
               <w:spacing w:after="0"/>
             </w:pPr>
             <w:r>
-              <w:t>Quantidades de inconformidades graves/</w:t>
-            </w:r>
-            <w:proofErr w:type="gramStart"/>
-            <w:r>
-              <w:t>PF encontradas durante a homologação/aceite</w:t>
-            </w:r>
-            <w:proofErr w:type="gramEnd"/>
+              <w:t>Quantidades de inconformidades graves/PF encontradas durante a homologação/aceite</w:t>
+            </w:r>
           </w:p>
         </w:tc>
         <w:tc>
@@ -4086,7 +4146,14 @@
                 <w:b/>
                 <w:szCs w:val="20"/>
               </w:rPr>
-              <w:t>0,00</w:t>
+              <w:t>0,</w:t>
+            </w:r>
+            <w:r>
+              <w:rPr>
+                <w:b/>
+                <w:szCs w:val="20"/>
+              </w:rPr>
+              <w:t>14</w:t>
             </w:r>
           </w:p>
         </w:tc>
@@ -4106,6 +4173,13 @@
                 <w:szCs w:val="20"/>
               </w:rPr>
             </w:pPr>
+            <w:r>
+              <w:rPr>
+                <w:b/>
+                <w:szCs w:val="20"/>
+              </w:rPr>
+              <w:t>9,7</w:t>
+            </w:r>
           </w:p>
         </w:tc>
       </w:tr>
@@ -4146,13 +4220,8 @@
               <w:spacing w:after="0"/>
             </w:pPr>
             <w:r>
-              <w:t>Quantidades de inconformidades não graves/</w:t>
-            </w:r>
-            <w:proofErr w:type="gramStart"/>
-            <w:r>
-              <w:t>PF encontrada durante o prazo de garantia</w:t>
-            </w:r>
-            <w:proofErr w:type="gramEnd"/>
+              <w:t>Quantidades de inconformidades não graves/PF encontrada durante o prazo de garantia</w:t>
+            </w:r>
           </w:p>
         </w:tc>
         <w:tc>
@@ -4256,13 +4325,8 @@
               <w:spacing w:after="0"/>
             </w:pPr>
             <w:r>
-              <w:t>Quantidades de inconformidades graves/</w:t>
-            </w:r>
-            <w:proofErr w:type="gramStart"/>
-            <w:r>
-              <w:t>PF encontrada durante o prazo de garantia</w:t>
-            </w:r>
-            <w:proofErr w:type="gramEnd"/>
+              <w:t>Quantidades de inconformidades graves/PF encontrada durante o prazo de garantia</w:t>
+            </w:r>
           </w:p>
         </w:tc>
         <w:tc>
@@ -4817,18 +4881,18 @@
         <w:t>r</w:t>
       </w:r>
       <w:r>
-        <w:t xml:space="preserve"> OS</w:t>
-      </w:r>
-      <w:r>
-        <w:t xml:space="preserve"> aberta nos primeiros </w:t>
+        <w:t xml:space="preserve"> </w:t>
       </w:r>
       <w:proofErr w:type="gramStart"/>
       <w:r>
-        <w:t>3</w:t>
+        <w:t>OS</w:t>
+      </w:r>
+      <w:r>
+        <w:t xml:space="preserve"> aberta</w:t>
       </w:r>
       <w:proofErr w:type="gramEnd"/>
       <w:r>
-        <w:t xml:space="preserve"> meses conforme item </w:t>
+        <w:t xml:space="preserve"> nos primeiros 3 meses conforme item </w:t>
       </w:r>
       <w:r>
         <w:t>3.4 Observações sobre Prazo de Execução dos Trabalhos</w:t>
@@ -4905,15 +4969,7 @@
         <w:jc w:val="both"/>
       </w:pPr>
       <w:r>
-        <w:t xml:space="preserve">Considerado acréscimo de </w:t>
-      </w:r>
-      <w:proofErr w:type="gramStart"/>
-      <w:r>
-        <w:t>3</w:t>
-      </w:r>
-      <w:proofErr w:type="gramEnd"/>
-      <w:r>
-        <w:t xml:space="preserve"> PF por publicação de alteração nos casos de usos </w:t>
+        <w:t xml:space="preserve">Considerado acréscimo de 3 PF por publicação de alteração nos casos de usos </w:t>
       </w:r>
       <w:r>
         <w:rPr>
@@ -4950,11 +5006,7 @@
     </w:p>
     <w:p>
       <w:pPr>
-        <w:rPr>
-          <w:b/>
-          <w:sz w:val="24"/>
-          <w:szCs w:val="24"/>
-        </w:rPr>
+        <w:jc w:val="both"/>
       </w:pPr>
     </w:p>
     <w:p>
@@ -4964,8 +5016,18 @@
           <w:sz w:val="24"/>
           <w:szCs w:val="24"/>
         </w:rPr>
-        <w:t>Sanções a Aplicar</w:t>
+        <w:t xml:space="preserve">Sanções </w:t>
       </w:r>
+      <w:proofErr w:type="gramStart"/>
+      <w:r>
+        <w:rPr>
+          <w:b/>
+          <w:sz w:val="24"/>
+          <w:szCs w:val="24"/>
+        </w:rPr>
+        <w:t>a Aplicar</w:t>
+      </w:r>
+      <w:proofErr w:type="gramEnd"/>
       <w:r>
         <w:rPr>
           <w:b/>
@@ -4974,10 +5036,8 @@
         </w:rPr>
         <w:t>:</w:t>
       </w:r>
-      <w:r>
-        <w:t xml:space="preserve"> </w:t>
-      </w:r>
     </w:p>
+    <w:p/>
     <w:sectPr>
       <w:headerReference w:type="default" r:id="rId6"/>
       <w:footerReference w:type="default" r:id="rId7"/>
@@ -4991,7 +5051,7 @@
 </file>
 
 <file path=word/endnotes.xml><?xml version="1.0" encoding="utf-8"?>
-<w:endnotes xmlns:ve="http://schemas.openxmlformats.org/markup-compatibility/2006" xmlns:o="urn:schemas-microsoft-com:office:office" xmlns:r="http://schemas.openxmlformats.org/officeDocument/2006/relationships" xmlns:m="http://schemas.openxmlformats.org/officeDocument/2006/math" xmlns:v="urn:schemas-microsoft-com:vml" xmlns:wp="http://schemas.openxmlformats.org/drawingml/2006/wordprocessingDrawing" xmlns:w10="urn:schemas-microsoft-com:office:word" xmlns:w="http://schemas.openxmlformats.org/wordprocessingml/2006/main" xmlns:wne="http://schemas.microsoft.com/office/word/2006/wordml">
+<w:endnotes xmlns:wpc="http://schemas.microsoft.com/office/word/2010/wordprocessingCanvas" xmlns:cx="http://schemas.microsoft.com/office/drawing/2014/chartex" xmlns:cx1="http://schemas.microsoft.com/office/drawing/2015/9/8/chartex" xmlns:cx2="http://schemas.microsoft.com/office/drawing/2015/10/21/chartex" xmlns:cx3="http://schemas.microsoft.com/office/drawing/2016/5/9/chartex" xmlns:cx4="http://schemas.microsoft.com/office/drawing/2016/5/10/chartex" xmlns:cx5="http://schemas.microsoft.com/office/drawing/2016/5/11/chartex" xmlns:mc="http://schemas.openxmlformats.org/markup-compatibility/2006" xmlns:o="urn:schemas-microsoft-com:office:office" xmlns:r="http://schemas.openxmlformats.org/officeDocument/2006/relationships" xmlns:m="http://schemas.openxmlformats.org/officeDocument/2006/math" xmlns:v="urn:schemas-microsoft-com:vml" xmlns:wp14="http://schemas.microsoft.com/office/word/2010/wordprocessingDrawing" xmlns:wp="http://schemas.openxmlformats.org/drawingml/2006/wordprocessingDrawing" xmlns:w10="urn:schemas-microsoft-com:office:word" xmlns:w="http://schemas.openxmlformats.org/wordprocessingml/2006/main" xmlns:w14="http://schemas.microsoft.com/office/word/2010/wordml" xmlns:w15="http://schemas.microsoft.com/office/word/2012/wordml" xmlns:w16se="http://schemas.microsoft.com/office/word/2015/wordml/symex" xmlns:wpg="http://schemas.microsoft.com/office/word/2010/wordprocessingGroup" xmlns:wpi="http://schemas.microsoft.com/office/word/2010/wordprocessingInk" xmlns:wne="http://schemas.microsoft.com/office/word/2006/wordml" xmlns:wps="http://schemas.microsoft.com/office/word/2010/wordprocessingShape" mc:Ignorable="w14 w15 w16se wp14">
   <w:endnote w:type="separator" w:id="-1">
     <w:p>
       <w:r>
@@ -5006,11 +5066,18 @@
       </w:r>
     </w:p>
   </w:endnote>
+  <w:endnote w:type="continuationNotice" w:id="1">
+    <w:p>
+      <w:pPr>
+        <w:spacing w:after="0"/>
+      </w:pPr>
+    </w:p>
+  </w:endnote>
 </w:endnotes>
 </file>
 
 <file path=word/footer1.xml><?xml version="1.0" encoding="utf-8"?>
-<w:ftr xmlns:ve="http://schemas.openxmlformats.org/markup-compatibility/2006" xmlns:o="urn:schemas-microsoft-com:office:office" xmlns:r="http://schemas.openxmlformats.org/officeDocument/2006/relationships" xmlns:m="http://schemas.openxmlformats.org/officeDocument/2006/math" xmlns:v="urn:schemas-microsoft-com:vml" xmlns:wp="http://schemas.openxmlformats.org/drawingml/2006/wordprocessingDrawing" xmlns:w10="urn:schemas-microsoft-com:office:word" xmlns:w="http://schemas.openxmlformats.org/wordprocessingml/2006/main" xmlns:wne="http://schemas.microsoft.com/office/word/2006/wordml">
+<w:ftr xmlns:wpc="http://schemas.microsoft.com/office/word/2010/wordprocessingCanvas" xmlns:cx="http://schemas.microsoft.com/office/drawing/2014/chartex" xmlns:cx1="http://schemas.microsoft.com/office/drawing/2015/9/8/chartex" xmlns:cx2="http://schemas.microsoft.com/office/drawing/2015/10/21/chartex" xmlns:cx3="http://schemas.microsoft.com/office/drawing/2016/5/9/chartex" xmlns:cx4="http://schemas.microsoft.com/office/drawing/2016/5/10/chartex" xmlns:cx5="http://schemas.microsoft.com/office/drawing/2016/5/11/chartex" xmlns:mc="http://schemas.openxmlformats.org/markup-compatibility/2006" xmlns:o="urn:schemas-microsoft-com:office:office" xmlns:r="http://schemas.openxmlformats.org/officeDocument/2006/relationships" xmlns:m="http://schemas.openxmlformats.org/officeDocument/2006/math" xmlns:v="urn:schemas-microsoft-com:vml" xmlns:wp14="http://schemas.microsoft.com/office/word/2010/wordprocessingDrawing" xmlns:wp="http://schemas.openxmlformats.org/drawingml/2006/wordprocessingDrawing" xmlns:w10="urn:schemas-microsoft-com:office:word" xmlns:w="http://schemas.openxmlformats.org/wordprocessingml/2006/main" xmlns:w14="http://schemas.microsoft.com/office/word/2010/wordml" xmlns:w15="http://schemas.microsoft.com/office/word/2012/wordml" xmlns:w16se="http://schemas.microsoft.com/office/word/2015/wordml/symex" xmlns:wpg="http://schemas.microsoft.com/office/word/2010/wordprocessingGroup" xmlns:wpi="http://schemas.microsoft.com/office/word/2010/wordprocessingInk" xmlns:wne="http://schemas.microsoft.com/office/word/2006/wordml" xmlns:wps="http://schemas.microsoft.com/office/word/2010/wordprocessingShape" mc:Ignorable="w14 w15 w16se wp14">
   <w:p>
     <w:pPr>
       <w:pStyle w:val="Rodap"/>
@@ -5041,7 +5108,7 @@
         <w:rStyle w:val="Nmerodepgina"/>
         <w:noProof/>
       </w:rPr>
-      <w:t>3</w:t>
+      <w:t>4</w:t>
     </w:r>
     <w:r>
       <w:rPr>
@@ -5059,7 +5126,7 @@
         <w:noProof/>
         <w:lang w:eastAsia="pt-BR"/>
       </w:rPr>
-      <w:pict>
+      <w:object w:dxaOrig="1440" w:dyaOrig="1440">
         <v:shapetype id="_x0000_t75" coordsize="21600,21600" o:spt="75" o:preferrelative="t" path="m@4@5l@4@11@9@11@9@5xe" filled="f" stroked="f">
           <v:stroke joinstyle="miter"/>
           <v:formulas>
@@ -5082,15 +5149,15 @@
         <v:shape id="_x0000_s2051" type="#_x0000_t75" style="position:absolute;margin-left:275.05pt;margin-top:-9.15pt;width:211.25pt;height:35.9pt;z-index:251656704">
           <v:imagedata r:id="rId1" o:title=""/>
         </v:shape>
-        <o:OLEObject Type="Embed" ProgID="PBrush" ShapeID="_x0000_s2051" DrawAspect="Content" ObjectID="_1539069603" r:id="rId2"/>
-      </w:pict>
+        <o:OLEObject Type="Embed" ProgID="PBrush" ShapeID="_x0000_s2051" DrawAspect="Content" ObjectID="_1539515657" r:id="rId2"/>
+      </w:object>
     </w:r>
   </w:p>
 </w:ftr>
 </file>
 
 <file path=word/footnotes.xml><?xml version="1.0" encoding="utf-8"?>
-<w:footnotes xmlns:ve="http://schemas.openxmlformats.org/markup-compatibility/2006" xmlns:o="urn:schemas-microsoft-com:office:office" xmlns:r="http://schemas.openxmlformats.org/officeDocument/2006/relationships" xmlns:m="http://schemas.openxmlformats.org/officeDocument/2006/math" xmlns:v="urn:schemas-microsoft-com:vml" xmlns:wp="http://schemas.openxmlformats.org/drawingml/2006/wordprocessingDrawing" xmlns:w10="urn:schemas-microsoft-com:office:word" xmlns:w="http://schemas.openxmlformats.org/wordprocessingml/2006/main" xmlns:wne="http://schemas.microsoft.com/office/word/2006/wordml">
+<w:footnotes xmlns:wpc="http://schemas.microsoft.com/office/word/2010/wordprocessingCanvas" xmlns:cx="http://schemas.microsoft.com/office/drawing/2014/chartex" xmlns:cx1="http://schemas.microsoft.com/office/drawing/2015/9/8/chartex" xmlns:cx2="http://schemas.microsoft.com/office/drawing/2015/10/21/chartex" xmlns:cx3="http://schemas.microsoft.com/office/drawing/2016/5/9/chartex" xmlns:cx4="http://schemas.microsoft.com/office/drawing/2016/5/10/chartex" xmlns:cx5="http://schemas.microsoft.com/office/drawing/2016/5/11/chartex" xmlns:mc="http://schemas.openxmlformats.org/markup-compatibility/2006" xmlns:o="urn:schemas-microsoft-com:office:office" xmlns:r="http://schemas.openxmlformats.org/officeDocument/2006/relationships" xmlns:m="http://schemas.openxmlformats.org/officeDocument/2006/math" xmlns:v="urn:schemas-microsoft-com:vml" xmlns:wp14="http://schemas.microsoft.com/office/word/2010/wordprocessingDrawing" xmlns:wp="http://schemas.openxmlformats.org/drawingml/2006/wordprocessingDrawing" xmlns:w10="urn:schemas-microsoft-com:office:word" xmlns:w="http://schemas.openxmlformats.org/wordprocessingml/2006/main" xmlns:w14="http://schemas.microsoft.com/office/word/2010/wordml" xmlns:w15="http://schemas.microsoft.com/office/word/2012/wordml" xmlns:w16se="http://schemas.microsoft.com/office/word/2015/wordml/symex" xmlns:wpg="http://schemas.microsoft.com/office/word/2010/wordprocessingGroup" xmlns:wpi="http://schemas.microsoft.com/office/word/2010/wordprocessingInk" xmlns:wne="http://schemas.microsoft.com/office/word/2006/wordml" xmlns:wps="http://schemas.microsoft.com/office/word/2010/wordprocessingShape" mc:Ignorable="w14 w15 w16se wp14">
   <w:footnote w:type="separator" w:id="-1">
     <w:p>
       <w:r>
@@ -5105,11 +5172,18 @@
       </w:r>
     </w:p>
   </w:footnote>
+  <w:footnote w:type="continuationNotice" w:id="1">
+    <w:p>
+      <w:pPr>
+        <w:spacing w:after="0"/>
+      </w:pPr>
+    </w:p>
+  </w:footnote>
 </w:footnotes>
 </file>
 
 <file path=word/header1.xml><?xml version="1.0" encoding="utf-8"?>
-<w:hdr xmlns:ve="http://schemas.openxmlformats.org/markup-compatibility/2006" xmlns:o="urn:schemas-microsoft-com:office:office" xmlns:r="http://schemas.openxmlformats.org/officeDocument/2006/relationships" xmlns:m="http://schemas.openxmlformats.org/officeDocument/2006/math" xmlns:v="urn:schemas-microsoft-com:vml" xmlns:wp="http://schemas.openxmlformats.org/drawingml/2006/wordprocessingDrawing" xmlns:w10="urn:schemas-microsoft-com:office:word" xmlns:w="http://schemas.openxmlformats.org/wordprocessingml/2006/main" xmlns:wne="http://schemas.microsoft.com/office/word/2006/wordml">
+<w:hdr xmlns:wpc="http://schemas.microsoft.com/office/word/2010/wordprocessingCanvas" xmlns:cx="http://schemas.microsoft.com/office/drawing/2014/chartex" xmlns:cx1="http://schemas.microsoft.com/office/drawing/2015/9/8/chartex" xmlns:cx2="http://schemas.microsoft.com/office/drawing/2015/10/21/chartex" xmlns:cx3="http://schemas.microsoft.com/office/drawing/2016/5/9/chartex" xmlns:cx4="http://schemas.microsoft.com/office/drawing/2016/5/10/chartex" xmlns:cx5="http://schemas.microsoft.com/office/drawing/2016/5/11/chartex" xmlns:mc="http://schemas.openxmlformats.org/markup-compatibility/2006" xmlns:o="urn:schemas-microsoft-com:office:office" xmlns:r="http://schemas.openxmlformats.org/officeDocument/2006/relationships" xmlns:m="http://schemas.openxmlformats.org/officeDocument/2006/math" xmlns:v="urn:schemas-microsoft-com:vml" xmlns:wp14="http://schemas.microsoft.com/office/word/2010/wordprocessingDrawing" xmlns:wp="http://schemas.openxmlformats.org/drawingml/2006/wordprocessingDrawing" xmlns:w10="urn:schemas-microsoft-com:office:word" xmlns:w="http://schemas.openxmlformats.org/wordprocessingml/2006/main" xmlns:w14="http://schemas.microsoft.com/office/word/2010/wordml" xmlns:w15="http://schemas.microsoft.com/office/word/2012/wordml" xmlns:w16se="http://schemas.microsoft.com/office/word/2015/wordml/symex" xmlns:wpg="http://schemas.microsoft.com/office/word/2010/wordprocessingGroup" xmlns:wpi="http://schemas.microsoft.com/office/word/2010/wordprocessingInk" xmlns:wne="http://schemas.microsoft.com/office/word/2006/wordml" xmlns:wps="http://schemas.microsoft.com/office/word/2010/wordprocessingShape" mc:Ignorable="w14 w15 w16se wp14">
   <w:p>
     <w:pPr>
       <w:pStyle w:val="Cabealho"/>
@@ -5148,7 +5222,7 @@
                   <a:blip r:embed="rId1">
                     <a:extLst>
                       <a:ext uri="{28A0092B-C50C-407E-A947-70E740481C1C}">
-                        <a14:useLocalDpi xmlns:a14="http://schemas.microsoft.com/office/drawing/2010/main" xmlns:wps="http://schemas.microsoft.com/office/word/2010/wordprocessingShape" xmlns:wpi="http://schemas.microsoft.com/office/word/2010/wordprocessingInk" xmlns:wpg="http://schemas.microsoft.com/office/word/2010/wordprocessingGroup" xmlns:w16se="http://schemas.microsoft.com/office/word/2015/wordml/symex" xmlns:w15="http://schemas.microsoft.com/office/word/2012/wordml" xmlns:w14="http://schemas.microsoft.com/office/word/2010/wordml" xmlns:w="http://schemas.openxmlformats.org/wordprocessingml/2006/main" xmlns:w10="urn:schemas-microsoft-com:office:word" xmlns:wp14="http://schemas.microsoft.com/office/word/2010/wordprocessingDrawing" xmlns:v="urn:schemas-microsoft-com:vml" xmlns:o="urn:schemas-microsoft-com:office:office" xmlns:mc="http://schemas.openxmlformats.org/markup-compatibility/2006" xmlns:cx2="http://schemas.microsoft.com/office/drawing/2015/10/21/chartex" xmlns:cx1="http://schemas.microsoft.com/office/drawing/2015/9/8/chartex" xmlns:cx="http://schemas.microsoft.com/office/drawing/2014/chartex" xmlns:wpc="http://schemas.microsoft.com/office/word/2010/wordprocessingCanvas" xmlns="" val="0"/>
+                        <a14:useLocalDpi xmlns:a14="http://schemas.microsoft.com/office/drawing/2010/main" val="0"/>
                       </a:ext>
                     </a:extLst>
                   </a:blip>
@@ -5207,7 +5281,7 @@
                   <a:blip r:embed="rId2">
                     <a:extLst>
                       <a:ext uri="{28A0092B-C50C-407E-A947-70E740481C1C}">
-                        <a14:useLocalDpi xmlns:a14="http://schemas.microsoft.com/office/drawing/2010/main" xmlns:wps="http://schemas.microsoft.com/office/word/2010/wordprocessingShape" xmlns:wpi="http://schemas.microsoft.com/office/word/2010/wordprocessingInk" xmlns:wpg="http://schemas.microsoft.com/office/word/2010/wordprocessingGroup" xmlns:w16se="http://schemas.microsoft.com/office/word/2015/wordml/symex" xmlns:w15="http://schemas.microsoft.com/office/word/2012/wordml" xmlns:w14="http://schemas.microsoft.com/office/word/2010/wordml" xmlns:w="http://schemas.openxmlformats.org/wordprocessingml/2006/main" xmlns:w10="urn:schemas-microsoft-com:office:word" xmlns:wp14="http://schemas.microsoft.com/office/word/2010/wordprocessingDrawing" xmlns:v="urn:schemas-microsoft-com:vml" xmlns:o="urn:schemas-microsoft-com:office:office" xmlns:mc="http://schemas.openxmlformats.org/markup-compatibility/2006" xmlns:cx2="http://schemas.microsoft.com/office/drawing/2015/10/21/chartex" xmlns:cx1="http://schemas.microsoft.com/office/drawing/2015/9/8/chartex" xmlns:cx="http://schemas.microsoft.com/office/drawing/2014/chartex" xmlns:wpc="http://schemas.microsoft.com/office/word/2010/wordprocessingCanvas" xmlns="" val="0"/>
+                        <a14:useLocalDpi xmlns:a14="http://schemas.microsoft.com/office/drawing/2010/main" val="0"/>
                       </a:ext>
                     </a:extLst>
                   </a:blip>
@@ -5240,7 +5314,7 @@
 </file>
 
 <file path=word/styles.xml><?xml version="1.0" encoding="utf-8"?>
-<w:styles xmlns:r="http://schemas.openxmlformats.org/officeDocument/2006/relationships" xmlns:w="http://schemas.openxmlformats.org/wordprocessingml/2006/main">
+<w:styles xmlns:mc="http://schemas.openxmlformats.org/markup-compatibility/2006" xmlns:r="http://schemas.openxmlformats.org/officeDocument/2006/relationships" xmlns:w="http://schemas.openxmlformats.org/wordprocessingml/2006/main" xmlns:w14="http://schemas.microsoft.com/office/word/2010/wordml" xmlns:w15="http://schemas.microsoft.com/office/word/2012/wordml" xmlns:w16se="http://schemas.microsoft.com/office/word/2015/wordml/symex" mc:Ignorable="w14 w15 w16se">
   <w:docDefaults>
     <w:rPrDefault>
       <w:rPr>
@@ -5250,144 +5324,378 @@
     </w:rPrDefault>
     <w:pPrDefault/>
   </w:docDefaults>
-  <w:latentStyles w:defLockedState="0" w:defUIPriority="99" w:defSemiHidden="1" w:defUnhideWhenUsed="1" w:defQFormat="0" w:count="267">
-    <w:lsdException w:name="Normal" w:semiHidden="0" w:uiPriority="0" w:unhideWhenUsed="0" w:qFormat="1"/>
-    <w:lsdException w:name="heading 1" w:semiHidden="0" w:uiPriority="9" w:unhideWhenUsed="0" w:qFormat="1"/>
-    <w:lsdException w:name="heading 2" w:uiPriority="9" w:qFormat="1"/>
-    <w:lsdException w:name="heading 3" w:uiPriority="9" w:qFormat="1"/>
-    <w:lsdException w:name="heading 4" w:uiPriority="9" w:qFormat="1"/>
-    <w:lsdException w:name="heading 5" w:uiPriority="9" w:qFormat="1"/>
-    <w:lsdException w:name="heading 6" w:uiPriority="9" w:qFormat="1"/>
-    <w:lsdException w:name="heading 7" w:uiPriority="9" w:qFormat="1"/>
-    <w:lsdException w:name="heading 8" w:uiPriority="9" w:qFormat="1"/>
-    <w:lsdException w:name="heading 9" w:uiPriority="9" w:qFormat="1"/>
-    <w:lsdException w:name="toc 1" w:uiPriority="39"/>
-    <w:lsdException w:name="toc 2" w:uiPriority="39"/>
-    <w:lsdException w:name="toc 3" w:uiPriority="39"/>
-    <w:lsdException w:name="toc 4" w:uiPriority="39"/>
-    <w:lsdException w:name="toc 5" w:uiPriority="39"/>
-    <w:lsdException w:name="toc 6" w:uiPriority="39"/>
-    <w:lsdException w:name="toc 7" w:uiPriority="39"/>
-    <w:lsdException w:name="toc 8" w:uiPriority="39"/>
-    <w:lsdException w:name="toc 9" w:uiPriority="39"/>
-    <w:lsdException w:name="caption" w:uiPriority="35" w:qFormat="1"/>
-    <w:lsdException w:name="Title" w:semiHidden="0" w:uiPriority="10" w:unhideWhenUsed="0" w:qFormat="1"/>
-    <w:lsdException w:name="Default Paragraph Font" w:uiPriority="1"/>
-    <w:lsdException w:name="Subtitle" w:semiHidden="0" w:uiPriority="11" w:unhideWhenUsed="0" w:qFormat="1"/>
-    <w:lsdException w:name="Strong" w:semiHidden="0" w:uiPriority="22" w:unhideWhenUsed="0" w:qFormat="1"/>
-    <w:lsdException w:name="Emphasis" w:semiHidden="0" w:uiPriority="20" w:unhideWhenUsed="0" w:qFormat="1"/>
-    <w:lsdException w:name="Table Grid" w:semiHidden="0" w:uiPriority="39" w:unhideWhenUsed="0"/>
-    <w:lsdException w:name="Placeholder Text" w:unhideWhenUsed="0"/>
-    <w:lsdException w:name="No Spacing" w:semiHidden="0" w:uiPriority="1" w:unhideWhenUsed="0" w:qFormat="1"/>
-    <w:lsdException w:name="Light Shading" w:semiHidden="0" w:uiPriority="60" w:unhideWhenUsed="0"/>
-    <w:lsdException w:name="Light List" w:semiHidden="0" w:uiPriority="61" w:unhideWhenUsed="0"/>
-    <w:lsdException w:name="Light Grid" w:semiHidden="0" w:uiPriority="62" w:unhideWhenUsed="0"/>
-    <w:lsdException w:name="Medium Shading 1" w:semiHidden="0" w:uiPriority="63" w:unhideWhenUsed="0"/>
-    <w:lsdException w:name="Medium Shading 2" w:semiHidden="0" w:uiPriority="64" w:unhideWhenUsed="0"/>
-    <w:lsdException w:name="Medium List 1" w:semiHidden="0" w:uiPriority="65" w:unhideWhenUsed="0"/>
-    <w:lsdException w:name="Medium List 2" w:semiHidden="0" w:uiPriority="66" w:unhideWhenUsed="0"/>
-    <w:lsdException w:name="Medium Grid 1" w:semiHidden="0" w:uiPriority="67" w:unhideWhenUsed="0"/>
-    <w:lsdException w:name="Medium Grid 2" w:semiHidden="0" w:uiPriority="68" w:unhideWhenUsed="0"/>
-    <w:lsdException w:name="Medium Grid 3" w:semiHidden="0" w:uiPriority="69" w:unhideWhenUsed="0"/>
-    <w:lsdException w:name="Dark List" w:semiHidden="0" w:uiPriority="70" w:unhideWhenUsed="0"/>
-    <w:lsdException w:name="Colorful Shading" w:semiHidden="0" w:uiPriority="71" w:unhideWhenUsed="0"/>
-    <w:lsdException w:name="Colorful List" w:semiHidden="0" w:uiPriority="72" w:unhideWhenUsed="0"/>
-    <w:lsdException w:name="Colorful Grid" w:semiHidden="0" w:uiPriority="73" w:unhideWhenUsed="0"/>
-    <w:lsdException w:name="Light Shading Accent 1" w:semiHidden="0" w:uiPriority="60" w:unhideWhenUsed="0"/>
-    <w:lsdException w:name="Light List Accent 1" w:semiHidden="0" w:uiPriority="61" w:unhideWhenUsed="0"/>
-    <w:lsdException w:name="Light Grid Accent 1" w:semiHidden="0" w:uiPriority="62" w:unhideWhenUsed="0"/>
-    <w:lsdException w:name="Medium Shading 1 Accent 1" w:semiHidden="0" w:uiPriority="63" w:unhideWhenUsed="0"/>
-    <w:lsdException w:name="Medium Shading 2 Accent 1" w:semiHidden="0" w:uiPriority="64" w:unhideWhenUsed="0"/>
-    <w:lsdException w:name="Medium List 1 Accent 1" w:semiHidden="0" w:uiPriority="65" w:unhideWhenUsed="0"/>
-    <w:lsdException w:name="Revision" w:unhideWhenUsed="0"/>
-    <w:lsdException w:name="List Paragraph" w:semiHidden="0" w:uiPriority="34" w:unhideWhenUsed="0" w:qFormat="1"/>
-    <w:lsdException w:name="Quote" w:semiHidden="0" w:uiPriority="29" w:unhideWhenUsed="0" w:qFormat="1"/>
-    <w:lsdException w:name="Intense Quote" w:semiHidden="0" w:uiPriority="30" w:unhideWhenUsed="0" w:qFormat="1"/>
-    <w:lsdException w:name="Medium List 2 Accent 1" w:semiHidden="0" w:uiPriority="66" w:unhideWhenUsed="0"/>
-    <w:lsdException w:name="Medium Grid 1 Accent 1" w:semiHidden="0" w:uiPriority="67" w:unhideWhenUsed="0"/>
-    <w:lsdException w:name="Medium Grid 2 Accent 1" w:semiHidden="0" w:uiPriority="68" w:unhideWhenUsed="0"/>
-    <w:lsdException w:name="Medium Grid 3 Accent 1" w:semiHidden="0" w:uiPriority="69" w:unhideWhenUsed="0"/>
-    <w:lsdException w:name="Dark List Accent 1" w:semiHidden="0" w:uiPriority="70" w:unhideWhenUsed="0"/>
-    <w:lsdException w:name="Colorful Shading Accent 1" w:semiHidden="0" w:uiPriority="71" w:unhideWhenUsed="0"/>
-    <w:lsdException w:name="Colorful List Accent 1" w:semiHidden="0" w:uiPriority="72" w:unhideWhenUsed="0"/>
-    <w:lsdException w:name="Colorful Grid Accent 1" w:semiHidden="0" w:uiPriority="73" w:unhideWhenUsed="0"/>
-    <w:lsdException w:name="Light Shading Accent 2" w:semiHidden="0" w:uiPriority="60" w:unhideWhenUsed="0"/>
-    <w:lsdException w:name="Light List Accent 2" w:semiHidden="0" w:uiPriority="61" w:unhideWhenUsed="0"/>
-    <w:lsdException w:name="Light Grid Accent 2" w:semiHidden="0" w:uiPriority="62" w:unhideWhenUsed="0"/>
-    <w:lsdException w:name="Medium Shading 1 Accent 2" w:semiHidden="0" w:uiPriority="63" w:unhideWhenUsed="0"/>
-    <w:lsdException w:name="Medium Shading 2 Accent 2" w:semiHidden="0" w:uiPriority="64" w:unhideWhenUsed="0"/>
-    <w:lsdException w:name="Medium List 1 Accent 2" w:semiHidden="0" w:uiPriority="65" w:unhideWhenUsed="0"/>
-    <w:lsdException w:name="Medium List 2 Accent 2" w:semiHidden="0" w:uiPriority="66" w:unhideWhenUsed="0"/>
-    <w:lsdException w:name="Medium Grid 1 Accent 2" w:semiHidden="0" w:uiPriority="67" w:unhideWhenUsed="0"/>
-    <w:lsdException w:name="Medium Grid 2 Accent 2" w:semiHidden="0" w:uiPriority="68" w:unhideWhenUsed="0"/>
-    <w:lsdException w:name="Medium Grid 3 Accent 2" w:semiHidden="0" w:uiPriority="69" w:unhideWhenUsed="0"/>
-    <w:lsdException w:name="Dark List Accent 2" w:semiHidden="0" w:uiPriority="70" w:unhideWhenUsed="0"/>
-    <w:lsdException w:name="Colorful Shading Accent 2" w:semiHidden="0" w:uiPriority="71" w:unhideWhenUsed="0"/>
-    <w:lsdException w:name="Colorful List Accent 2" w:semiHidden="0" w:uiPriority="72" w:unhideWhenUsed="0"/>
-    <w:lsdException w:name="Colorful Grid Accent 2" w:semiHidden="0" w:uiPriority="73" w:unhideWhenUsed="0"/>
-    <w:lsdException w:name="Light Shading Accent 3" w:semiHidden="0" w:uiPriority="60" w:unhideWhenUsed="0"/>
-    <w:lsdException w:name="Light List Accent 3" w:semiHidden="0" w:uiPriority="61" w:unhideWhenUsed="0"/>
-    <w:lsdException w:name="Light Grid Accent 3" w:semiHidden="0" w:uiPriority="62" w:unhideWhenUsed="0"/>
-    <w:lsdException w:name="Medium Shading 1 Accent 3" w:semiHidden="0" w:uiPriority="63" w:unhideWhenUsed="0"/>
-    <w:lsdException w:name="Medium Shading 2 Accent 3" w:semiHidden="0" w:uiPriority="64" w:unhideWhenUsed="0"/>
-    <w:lsdException w:name="Medium List 1 Accent 3" w:semiHidden="0" w:uiPriority="65" w:unhideWhenUsed="0"/>
-    <w:lsdException w:name="Medium List 2 Accent 3" w:semiHidden="0" w:uiPriority="66" w:unhideWhenUsed="0"/>
-    <w:lsdException w:name="Medium Grid 1 Accent 3" w:semiHidden="0" w:uiPriority="67" w:unhideWhenUsed="0"/>
-    <w:lsdException w:name="Medium Grid 2 Accent 3" w:semiHidden="0" w:uiPriority="68" w:unhideWhenUsed="0"/>
-    <w:lsdException w:name="Medium Grid 3 Accent 3" w:semiHidden="0" w:uiPriority="69" w:unhideWhenUsed="0"/>
-    <w:lsdException w:name="Dark List Accent 3" w:semiHidden="0" w:uiPriority="70" w:unhideWhenUsed="0"/>
-    <w:lsdException w:name="Colorful Shading Accent 3" w:semiHidden="0" w:uiPriority="71" w:unhideWhenUsed="0"/>
-    <w:lsdException w:name="Colorful List Accent 3" w:semiHidden="0" w:uiPriority="72" w:unhideWhenUsed="0"/>
-    <w:lsdException w:name="Colorful Grid Accent 3" w:semiHidden="0" w:uiPriority="73" w:unhideWhenUsed="0"/>
-    <w:lsdException w:name="Light Shading Accent 4" w:semiHidden="0" w:uiPriority="60" w:unhideWhenUsed="0"/>
-    <w:lsdException w:name="Light List Accent 4" w:semiHidden="0" w:uiPriority="61" w:unhideWhenUsed="0"/>
-    <w:lsdException w:name="Light Grid Accent 4" w:semiHidden="0" w:uiPriority="62" w:unhideWhenUsed="0"/>
-    <w:lsdException w:name="Medium Shading 1 Accent 4" w:semiHidden="0" w:uiPriority="63" w:unhideWhenUsed="0"/>
-    <w:lsdException w:name="Medium Shading 2 Accent 4" w:semiHidden="0" w:uiPriority="64" w:unhideWhenUsed="0"/>
-    <w:lsdException w:name="Medium List 1 Accent 4" w:semiHidden="0" w:uiPriority="65" w:unhideWhenUsed="0"/>
-    <w:lsdException w:name="Medium List 2 Accent 4" w:semiHidden="0" w:uiPriority="66" w:unhideWhenUsed="0"/>
-    <w:lsdException w:name="Medium Grid 1 Accent 4" w:semiHidden="0" w:uiPriority="67" w:unhideWhenUsed="0"/>
-    <w:lsdException w:name="Medium Grid 2 Accent 4" w:semiHidden="0" w:uiPriority="68" w:unhideWhenUsed="0"/>
-    <w:lsdException w:name="Medium Grid 3 Accent 4" w:semiHidden="0" w:uiPriority="69" w:unhideWhenUsed="0"/>
-    <w:lsdException w:name="Dark List Accent 4" w:semiHidden="0" w:uiPriority="70" w:unhideWhenUsed="0"/>
-    <w:lsdException w:name="Colorful Shading Accent 4" w:semiHidden="0" w:uiPriority="71" w:unhideWhenUsed="0"/>
-    <w:lsdException w:name="Colorful List Accent 4" w:semiHidden="0" w:uiPriority="72" w:unhideWhenUsed="0"/>
-    <w:lsdException w:name="Colorful Grid Accent 4" w:semiHidden="0" w:uiPriority="73" w:unhideWhenUsed="0"/>
-    <w:lsdException w:name="Light Shading Accent 5" w:semiHidden="0" w:uiPriority="60" w:unhideWhenUsed="0"/>
-    <w:lsdException w:name="Light List Accent 5" w:semiHidden="0" w:uiPriority="61" w:unhideWhenUsed="0"/>
-    <w:lsdException w:name="Light Grid Accent 5" w:semiHidden="0" w:uiPriority="62" w:unhideWhenUsed="0"/>
-    <w:lsdException w:name="Medium Shading 1 Accent 5" w:semiHidden="0" w:uiPriority="63" w:unhideWhenUsed="0"/>
-    <w:lsdException w:name="Medium Shading 2 Accent 5" w:semiHidden="0" w:uiPriority="64" w:unhideWhenUsed="0"/>
-    <w:lsdException w:name="Medium List 1 Accent 5" w:semiHidden="0" w:uiPriority="65" w:unhideWhenUsed="0"/>
-    <w:lsdException w:name="Medium List 2 Accent 5" w:semiHidden="0" w:uiPriority="66" w:unhideWhenUsed="0"/>
-    <w:lsdException w:name="Medium Grid 1 Accent 5" w:semiHidden="0" w:uiPriority="67" w:unhideWhenUsed="0"/>
-    <w:lsdException w:name="Medium Grid 2 Accent 5" w:semiHidden="0" w:uiPriority="68" w:unhideWhenUsed="0"/>
-    <w:lsdException w:name="Medium Grid 3 Accent 5" w:semiHidden="0" w:uiPriority="69" w:unhideWhenUsed="0"/>
-    <w:lsdException w:name="Dark List Accent 5" w:semiHidden="0" w:uiPriority="70" w:unhideWhenUsed="0"/>
-    <w:lsdException w:name="Colorful Shading Accent 5" w:semiHidden="0" w:uiPriority="71" w:unhideWhenUsed="0"/>
-    <w:lsdException w:name="Colorful List Accent 5" w:semiHidden="0" w:uiPriority="72" w:unhideWhenUsed="0"/>
-    <w:lsdException w:name="Colorful Grid Accent 5" w:semiHidden="0" w:uiPriority="73" w:unhideWhenUsed="0"/>
-    <w:lsdException w:name="Light Shading Accent 6" w:semiHidden="0" w:uiPriority="60" w:unhideWhenUsed="0"/>
-    <w:lsdException w:name="Light List Accent 6" w:semiHidden="0" w:uiPriority="61" w:unhideWhenUsed="0"/>
-    <w:lsdException w:name="Light Grid Accent 6" w:semiHidden="0" w:uiPriority="62" w:unhideWhenUsed="0"/>
-    <w:lsdException w:name="Medium Shading 1 Accent 6" w:semiHidden="0" w:uiPriority="63" w:unhideWhenUsed="0"/>
-    <w:lsdException w:name="Medium Shading 2 Accent 6" w:semiHidden="0" w:uiPriority="64" w:unhideWhenUsed="0"/>
-    <w:lsdException w:name="Medium List 1 Accent 6" w:semiHidden="0" w:uiPriority="65" w:unhideWhenUsed="0"/>
-    <w:lsdException w:name="Medium List 2 Accent 6" w:semiHidden="0" w:uiPriority="66" w:unhideWhenUsed="0"/>
-    <w:lsdException w:name="Medium Grid 1 Accent 6" w:semiHidden="0" w:uiPriority="67" w:unhideWhenUsed="0"/>
-    <w:lsdException w:name="Medium Grid 2 Accent 6" w:semiHidden="0" w:uiPriority="68" w:unhideWhenUsed="0"/>
-    <w:lsdException w:name="Medium Grid 3 Accent 6" w:semiHidden="0" w:uiPriority="69" w:unhideWhenUsed="0"/>
-    <w:lsdException w:name="Dark List Accent 6" w:semiHidden="0" w:uiPriority="70" w:unhideWhenUsed="0"/>
-    <w:lsdException w:name="Colorful Shading Accent 6" w:semiHidden="0" w:uiPriority="71" w:unhideWhenUsed="0"/>
-    <w:lsdException w:name="Colorful List Accent 6" w:semiHidden="0" w:uiPriority="72" w:unhideWhenUsed="0"/>
-    <w:lsdException w:name="Colorful Grid Accent 6" w:semiHidden="0" w:uiPriority="73" w:unhideWhenUsed="0"/>
-    <w:lsdException w:name="Subtle Emphasis" w:semiHidden="0" w:uiPriority="19" w:unhideWhenUsed="0" w:qFormat="1"/>
-    <w:lsdException w:name="Intense Emphasis" w:semiHidden="0" w:uiPriority="21" w:unhideWhenUsed="0" w:qFormat="1"/>
-    <w:lsdException w:name="Subtle Reference" w:semiHidden="0" w:uiPriority="31" w:unhideWhenUsed="0" w:qFormat="1"/>
-    <w:lsdException w:name="Intense Reference" w:semiHidden="0" w:uiPriority="32" w:unhideWhenUsed="0" w:qFormat="1"/>
-    <w:lsdException w:name="Book Title" w:semiHidden="0" w:uiPriority="33" w:unhideWhenUsed="0" w:qFormat="1"/>
-    <w:lsdException w:name="Bibliography" w:uiPriority="37"/>
-    <w:lsdException w:name="TOC Heading" w:uiPriority="39" w:qFormat="1"/>
+  <w:latentStyles w:defLockedState="0" w:defUIPriority="99" w:defSemiHidden="0" w:defUnhideWhenUsed="0" w:defQFormat="0" w:count="374">
+    <w:lsdException w:name="Normal" w:uiPriority="0" w:qFormat="1"/>
+    <w:lsdException w:name="heading 1" w:uiPriority="9" w:qFormat="1"/>
+    <w:lsdException w:name="heading 2" w:semiHidden="1" w:uiPriority="9" w:unhideWhenUsed="1" w:qFormat="1"/>
+    <w:lsdException w:name="heading 3" w:semiHidden="1" w:uiPriority="9" w:unhideWhenUsed="1" w:qFormat="1"/>
+    <w:lsdException w:name="heading 4" w:semiHidden="1" w:uiPriority="9" w:unhideWhenUsed="1" w:qFormat="1"/>
+    <w:lsdException w:name="heading 5" w:semiHidden="1" w:uiPriority="9" w:unhideWhenUsed="1" w:qFormat="1"/>
+    <w:lsdException w:name="heading 6" w:semiHidden="1" w:uiPriority="9" w:unhideWhenUsed="1" w:qFormat="1"/>
+    <w:lsdException w:name="heading 7" w:semiHidden="1" w:uiPriority="9" w:unhideWhenUsed="1" w:qFormat="1"/>
+    <w:lsdException w:name="heading 8" w:semiHidden="1" w:uiPriority="9" w:unhideWhenUsed="1" w:qFormat="1"/>
+    <w:lsdException w:name="heading 9" w:semiHidden="1" w:uiPriority="9" w:unhideWhenUsed="1" w:qFormat="1"/>
+    <w:lsdException w:name="index 1" w:semiHidden="1" w:unhideWhenUsed="1"/>
+    <w:lsdException w:name="index 2" w:semiHidden="1" w:unhideWhenUsed="1"/>
+    <w:lsdException w:name="index 3" w:semiHidden="1" w:unhideWhenUsed="1"/>
+    <w:lsdException w:name="index 4" w:semiHidden="1" w:unhideWhenUsed="1"/>
+    <w:lsdException w:name="index 5" w:semiHidden="1" w:unhideWhenUsed="1"/>
+    <w:lsdException w:name="index 6" w:semiHidden="1" w:unhideWhenUsed="1"/>
+    <w:lsdException w:name="index 7" w:semiHidden="1" w:unhideWhenUsed="1"/>
+    <w:lsdException w:name="index 8" w:semiHidden="1" w:unhideWhenUsed="1"/>
+    <w:lsdException w:name="index 9" w:semiHidden="1" w:unhideWhenUsed="1"/>
+    <w:lsdException w:name="toc 1" w:semiHidden="1" w:uiPriority="39" w:unhideWhenUsed="1"/>
+    <w:lsdException w:name="toc 2" w:semiHidden="1" w:uiPriority="39" w:unhideWhenUsed="1"/>
+    <w:lsdException w:name="toc 3" w:semiHidden="1" w:uiPriority="39" w:unhideWhenUsed="1"/>
+    <w:lsdException w:name="toc 4" w:semiHidden="1" w:uiPriority="39" w:unhideWhenUsed="1"/>
+    <w:lsdException w:name="toc 5" w:semiHidden="1" w:uiPriority="39" w:unhideWhenUsed="1"/>
+    <w:lsdException w:name="toc 6" w:semiHidden="1" w:uiPriority="39" w:unhideWhenUsed="1"/>
+    <w:lsdException w:name="toc 7" w:semiHidden="1" w:uiPriority="39" w:unhideWhenUsed="1"/>
+    <w:lsdException w:name="toc 8" w:semiHidden="1" w:uiPriority="39" w:unhideWhenUsed="1"/>
+    <w:lsdException w:name="toc 9" w:semiHidden="1" w:uiPriority="39" w:unhideWhenUsed="1"/>
+    <w:lsdException w:name="Normal Indent" w:semiHidden="1" w:unhideWhenUsed="1"/>
+    <w:lsdException w:name="footnote text" w:semiHidden="1" w:unhideWhenUsed="1"/>
+    <w:lsdException w:name="annotation text" w:semiHidden="1" w:unhideWhenUsed="1"/>
+    <w:lsdException w:name="header" w:semiHidden="1" w:unhideWhenUsed="1"/>
+    <w:lsdException w:name="footer" w:semiHidden="1" w:unhideWhenUsed="1"/>
+    <w:lsdException w:name="index heading" w:semiHidden="1" w:unhideWhenUsed="1"/>
+    <w:lsdException w:name="caption" w:semiHidden="1" w:uiPriority="35" w:unhideWhenUsed="1" w:qFormat="1"/>
+    <w:lsdException w:name="table of figures" w:semiHidden="1" w:unhideWhenUsed="1"/>
+    <w:lsdException w:name="envelope address" w:semiHidden="1" w:unhideWhenUsed="1"/>
+    <w:lsdException w:name="envelope return" w:semiHidden="1" w:unhideWhenUsed="1"/>
+    <w:lsdException w:name="footnote reference" w:semiHidden="1" w:unhideWhenUsed="1"/>
+    <w:lsdException w:name="annotation reference" w:semiHidden="1" w:unhideWhenUsed="1"/>
+    <w:lsdException w:name="line number" w:semiHidden="1" w:unhideWhenUsed="1"/>
+    <w:lsdException w:name="page number" w:semiHidden="1" w:unhideWhenUsed="1"/>
+    <w:lsdException w:name="endnote reference" w:semiHidden="1" w:unhideWhenUsed="1"/>
+    <w:lsdException w:name="endnote text" w:semiHidden="1" w:unhideWhenUsed="1"/>
+    <w:lsdException w:name="table of authorities" w:semiHidden="1" w:unhideWhenUsed="1"/>
+    <w:lsdException w:name="macro" w:semiHidden="1" w:unhideWhenUsed="1"/>
+    <w:lsdException w:name="toa heading" w:semiHidden="1" w:unhideWhenUsed="1"/>
+    <w:lsdException w:name="List" w:semiHidden="1" w:unhideWhenUsed="1"/>
+    <w:lsdException w:name="List Bullet" w:semiHidden="1" w:unhideWhenUsed="1"/>
+    <w:lsdException w:name="List Number" w:semiHidden="1" w:unhideWhenUsed="1"/>
+    <w:lsdException w:name="List 2" w:semiHidden="1" w:unhideWhenUsed="1"/>
+    <w:lsdException w:name="List 3" w:semiHidden="1" w:unhideWhenUsed="1"/>
+    <w:lsdException w:name="List 4" w:semiHidden="1" w:unhideWhenUsed="1"/>
+    <w:lsdException w:name="List 5" w:semiHidden="1" w:unhideWhenUsed="1"/>
+    <w:lsdException w:name="List Bullet 2" w:semiHidden="1" w:unhideWhenUsed="1"/>
+    <w:lsdException w:name="List Bullet 3" w:semiHidden="1" w:unhideWhenUsed="1"/>
+    <w:lsdException w:name="List Bullet 4" w:semiHidden="1" w:unhideWhenUsed="1"/>
+    <w:lsdException w:name="List Bullet 5" w:semiHidden="1" w:unhideWhenUsed="1"/>
+    <w:lsdException w:name="List Number 2" w:semiHidden="1" w:unhideWhenUsed="1"/>
+    <w:lsdException w:name="List Number 3" w:semiHidden="1" w:unhideWhenUsed="1"/>
+    <w:lsdException w:name="List Number 4" w:semiHidden="1" w:unhideWhenUsed="1"/>
+    <w:lsdException w:name="List Number 5" w:semiHidden="1" w:unhideWhenUsed="1"/>
+    <w:lsdException w:name="Title" w:uiPriority="10" w:qFormat="1"/>
+    <w:lsdException w:name="Closing" w:semiHidden="1" w:unhideWhenUsed="1"/>
+    <w:lsdException w:name="Signature" w:semiHidden="1" w:unhideWhenUsed="1"/>
+    <w:lsdException w:name="Default Paragraph Font" w:semiHidden="1" w:uiPriority="1" w:unhideWhenUsed="1"/>
+    <w:lsdException w:name="Body Text" w:semiHidden="1" w:unhideWhenUsed="1"/>
+    <w:lsdException w:name="Body Text Indent" w:semiHidden="1" w:unhideWhenUsed="1"/>
+    <w:lsdException w:name="List Continue" w:semiHidden="1" w:unhideWhenUsed="1"/>
+    <w:lsdException w:name="List Continue 2" w:semiHidden="1" w:unhideWhenUsed="1"/>
+    <w:lsdException w:name="List Continue 3" w:semiHidden="1" w:unhideWhenUsed="1"/>
+    <w:lsdException w:name="List Continue 4" w:semiHidden="1" w:unhideWhenUsed="1"/>
+    <w:lsdException w:name="List Continue 5" w:semiHidden="1" w:unhideWhenUsed="1"/>
+    <w:lsdException w:name="Message Header" w:semiHidden="1" w:unhideWhenUsed="1"/>
+    <w:lsdException w:name="Subtitle" w:uiPriority="11" w:qFormat="1"/>
+    <w:lsdException w:name="Salutation" w:semiHidden="1" w:unhideWhenUsed="1"/>
+    <w:lsdException w:name="Date" w:semiHidden="1" w:unhideWhenUsed="1"/>
+    <w:lsdException w:name="Body Text First Indent" w:semiHidden="1" w:unhideWhenUsed="1"/>
+    <w:lsdException w:name="Body Text First Indent 2" w:semiHidden="1" w:unhideWhenUsed="1"/>
+    <w:lsdException w:name="Note Heading" w:semiHidden="1" w:unhideWhenUsed="1"/>
+    <w:lsdException w:name="Body Text 2" w:semiHidden="1" w:unhideWhenUsed="1"/>
+    <w:lsdException w:name="Body Text 3" w:semiHidden="1" w:unhideWhenUsed="1"/>
+    <w:lsdException w:name="Body Text Indent 2" w:semiHidden="1" w:unhideWhenUsed="1"/>
+    <w:lsdException w:name="Body Text Indent 3" w:semiHidden="1" w:unhideWhenUsed="1"/>
+    <w:lsdException w:name="Block Text" w:semiHidden="1" w:unhideWhenUsed="1"/>
+    <w:lsdException w:name="Hyperlink" w:semiHidden="1" w:unhideWhenUsed="1"/>
+    <w:lsdException w:name="FollowedHyperlink" w:semiHidden="1" w:unhideWhenUsed="1"/>
+    <w:lsdException w:name="Strong" w:uiPriority="22" w:qFormat="1"/>
+    <w:lsdException w:name="Emphasis" w:uiPriority="20" w:qFormat="1"/>
+    <w:lsdException w:name="Document Map" w:semiHidden="1" w:unhideWhenUsed="1"/>
+    <w:lsdException w:name="Plain Text" w:semiHidden="1" w:unhideWhenUsed="1"/>
+    <w:lsdException w:name="E-mail Signature" w:semiHidden="1" w:unhideWhenUsed="1"/>
+    <w:lsdException w:name="HTML Top of Form" w:semiHidden="1" w:unhideWhenUsed="1"/>
+    <w:lsdException w:name="HTML Bottom of Form" w:semiHidden="1" w:unhideWhenUsed="1"/>
+    <w:lsdException w:name="Normal (Web)" w:semiHidden="1" w:unhideWhenUsed="1"/>
+    <w:lsdException w:name="HTML Acronym" w:semiHidden="1" w:unhideWhenUsed="1"/>
+    <w:lsdException w:name="HTML Address" w:semiHidden="1" w:unhideWhenUsed="1"/>
+    <w:lsdException w:name="HTML Cite" w:semiHidden="1" w:unhideWhenUsed="1"/>
+    <w:lsdException w:name="HTML Code" w:semiHidden="1" w:unhideWhenUsed="1"/>
+    <w:lsdException w:name="HTML Definition" w:semiHidden="1" w:unhideWhenUsed="1"/>
+    <w:lsdException w:name="HTML Keyboard" w:semiHidden="1" w:unhideWhenUsed="1"/>
+    <w:lsdException w:name="HTML Preformatted" w:semiHidden="1" w:unhideWhenUsed="1"/>
+    <w:lsdException w:name="HTML Sample" w:semiHidden="1" w:unhideWhenUsed="1"/>
+    <w:lsdException w:name="HTML Typewriter" w:semiHidden="1" w:unhideWhenUsed="1"/>
+    <w:lsdException w:name="HTML Variable" w:semiHidden="1" w:unhideWhenUsed="1"/>
+    <w:lsdException w:name="annotation subject" w:semiHidden="1" w:unhideWhenUsed="1"/>
+    <w:lsdException w:name="No List" w:semiHidden="1" w:unhideWhenUsed="1"/>
+    <w:lsdException w:name="Outline List 1" w:semiHidden="1" w:unhideWhenUsed="1"/>
+    <w:lsdException w:name="Outline List 2" w:semiHidden="1" w:unhideWhenUsed="1"/>
+    <w:lsdException w:name="Outline List 3" w:semiHidden="1" w:unhideWhenUsed="1"/>
+    <w:lsdException w:name="Table Simple 1" w:semiHidden="1" w:unhideWhenUsed="1"/>
+    <w:lsdException w:name="Table Simple 2" w:semiHidden="1" w:unhideWhenUsed="1"/>
+    <w:lsdException w:name="Table Simple 3" w:semiHidden="1" w:unhideWhenUsed="1"/>
+    <w:lsdException w:name="Table Classic 1" w:semiHidden="1" w:unhideWhenUsed="1"/>
+    <w:lsdException w:name="Table Classic 2" w:semiHidden="1" w:unhideWhenUsed="1"/>
+    <w:lsdException w:name="Table Classic 3" w:semiHidden="1" w:unhideWhenUsed="1"/>
+    <w:lsdException w:name="Table Classic 4" w:semiHidden="1" w:unhideWhenUsed="1"/>
+    <w:lsdException w:name="Table Colorful 1" w:semiHidden="1" w:unhideWhenUsed="1"/>
+    <w:lsdException w:name="Table Colorful 2" w:semiHidden="1" w:unhideWhenUsed="1"/>
+    <w:lsdException w:name="Table Colorful 3" w:semiHidden="1" w:unhideWhenUsed="1"/>
+    <w:lsdException w:name="Table Columns 1" w:semiHidden="1" w:unhideWhenUsed="1"/>
+    <w:lsdException w:name="Table Columns 2" w:semiHidden="1" w:unhideWhenUsed="1"/>
+    <w:lsdException w:name="Table Columns 3" w:semiHidden="1" w:unhideWhenUsed="1"/>
+    <w:lsdException w:name="Table Columns 4" w:semiHidden="1" w:unhideWhenUsed="1"/>
+    <w:lsdException w:name="Table Columns 5" w:semiHidden="1" w:unhideWhenUsed="1"/>
+    <w:lsdException w:name="Table Grid 1" w:semiHidden="1" w:unhideWhenUsed="1"/>
+    <w:lsdException w:name="Table Grid 2" w:semiHidden="1" w:unhideWhenUsed="1"/>
+    <w:lsdException w:name="Table Grid 3" w:semiHidden="1" w:unhideWhenUsed="1"/>
+    <w:lsdException w:name="Table Grid 4" w:semiHidden="1" w:unhideWhenUsed="1"/>
+    <w:lsdException w:name="Table Grid 5" w:semiHidden="1" w:unhideWhenUsed="1"/>
+    <w:lsdException w:name="Table Grid 6" w:semiHidden="1" w:unhideWhenUsed="1"/>
+    <w:lsdException w:name="Table Grid 7" w:semiHidden="1" w:unhideWhenUsed="1"/>
+    <w:lsdException w:name="Table Grid 8" w:semiHidden="1" w:unhideWhenUsed="1"/>
+    <w:lsdException w:name="Table List 1" w:semiHidden="1" w:unhideWhenUsed="1"/>
+    <w:lsdException w:name="Table List 2" w:semiHidden="1" w:unhideWhenUsed="1"/>
+    <w:lsdException w:name="Table List 3" w:semiHidden="1" w:unhideWhenUsed="1"/>
+    <w:lsdException w:name="Table List 4" w:semiHidden="1" w:unhideWhenUsed="1"/>
+    <w:lsdException w:name="Table List 5" w:semiHidden="1" w:unhideWhenUsed="1"/>
+    <w:lsdException w:name="Table List 6" w:semiHidden="1" w:unhideWhenUsed="1"/>
+    <w:lsdException w:name="Table List 7" w:semiHidden="1" w:unhideWhenUsed="1"/>
+    <w:lsdException w:name="Table List 8" w:semiHidden="1" w:unhideWhenUsed="1"/>
+    <w:lsdException w:name="Table 3D effects 1" w:semiHidden="1" w:unhideWhenUsed="1"/>
+    <w:lsdException w:name="Table 3D effects 2" w:semiHidden="1" w:unhideWhenUsed="1"/>
+    <w:lsdException w:name="Table 3D effects 3" w:semiHidden="1" w:unhideWhenUsed="1"/>
+    <w:lsdException w:name="Table Contemporary" w:semiHidden="1" w:unhideWhenUsed="1"/>
+    <w:lsdException w:name="Table Elegant" w:semiHidden="1" w:unhideWhenUsed="1"/>
+    <w:lsdException w:name="Table Professional" w:semiHidden="1" w:unhideWhenUsed="1"/>
+    <w:lsdException w:name="Table Subtle 1" w:semiHidden="1" w:unhideWhenUsed="1"/>
+    <w:lsdException w:name="Table Subtle 2" w:semiHidden="1" w:unhideWhenUsed="1"/>
+    <w:lsdException w:name="Table Web 1" w:semiHidden="1" w:unhideWhenUsed="1"/>
+    <w:lsdException w:name="Table Web 2" w:semiHidden="1" w:unhideWhenUsed="1"/>
+    <w:lsdException w:name="Balloon Text" w:semiHidden="1" w:unhideWhenUsed="1"/>
+    <w:lsdException w:name="Table Grid" w:uiPriority="39"/>
+    <w:lsdException w:name="Placeholder Text" w:semiHidden="1"/>
+    <w:lsdException w:name="No Spacing" w:uiPriority="1" w:qFormat="1"/>
+    <w:lsdException w:name="Light Shading" w:uiPriority="60"/>
+    <w:lsdException w:name="Light List" w:uiPriority="61"/>
+    <w:lsdException w:name="Light Grid" w:uiPriority="62"/>
+    <w:lsdException w:name="Medium Shading 1" w:uiPriority="63"/>
+    <w:lsdException w:name="Medium Shading 2" w:uiPriority="64"/>
+    <w:lsdException w:name="Medium List 1" w:uiPriority="65"/>
+    <w:lsdException w:name="Medium List 2" w:uiPriority="66"/>
+    <w:lsdException w:name="Medium Grid 1" w:uiPriority="67"/>
+    <w:lsdException w:name="Medium Grid 2" w:uiPriority="68"/>
+    <w:lsdException w:name="Medium Grid 3" w:uiPriority="69"/>
+    <w:lsdException w:name="Dark List" w:uiPriority="70"/>
+    <w:lsdException w:name="Colorful Shading" w:uiPriority="71"/>
+    <w:lsdException w:name="Colorful List" w:uiPriority="72"/>
+    <w:lsdException w:name="Colorful Grid" w:uiPriority="73"/>
+    <w:lsdException w:name="Light Shading Accent 1" w:uiPriority="60"/>
+    <w:lsdException w:name="Light List Accent 1" w:uiPriority="61"/>
+    <w:lsdException w:name="Light Grid Accent 1" w:uiPriority="62"/>
+    <w:lsdException w:name="Medium Shading 1 Accent 1" w:uiPriority="63"/>
+    <w:lsdException w:name="Medium Shading 2 Accent 1" w:uiPriority="64"/>
+    <w:lsdException w:name="Medium List 1 Accent 1" w:uiPriority="65"/>
+    <w:lsdException w:name="Revision" w:semiHidden="1"/>
+    <w:lsdException w:name="List Paragraph" w:uiPriority="34" w:qFormat="1"/>
+    <w:lsdException w:name="Quote" w:uiPriority="29" w:qFormat="1"/>
+    <w:lsdException w:name="Intense Quote" w:uiPriority="30" w:qFormat="1"/>
+    <w:lsdException w:name="Medium List 2 Accent 1" w:uiPriority="66"/>
+    <w:lsdException w:name="Medium Grid 1 Accent 1" w:uiPriority="67"/>
+    <w:lsdException w:name="Medium Grid 2 Accent 1" w:uiPriority="68"/>
+    <w:lsdException w:name="Medium Grid 3 Accent 1" w:uiPriority="69"/>
+    <w:lsdException w:name="Dark List Accent 1" w:uiPriority="70"/>
+    <w:lsdException w:name="Colorful Shading Accent 1" w:uiPriority="71"/>
+    <w:lsdException w:name="Colorful List Accent 1" w:uiPriority="72"/>
+    <w:lsdException w:name="Colorful Grid Accent 1" w:uiPriority="73"/>
+    <w:lsdException w:name="Light Shading Accent 2" w:uiPriority="60"/>
+    <w:lsdException w:name="Light List Accent 2" w:uiPriority="61"/>
+    <w:lsdException w:name="Light Grid Accent 2" w:uiPriority="62"/>
+    <w:lsdException w:name="Medium Shading 1 Accent 2" w:uiPriority="63"/>
+    <w:lsdException w:name="Medium Shading 2 Accent 2" w:uiPriority="64"/>
+    <w:lsdException w:name="Medium List 1 Accent 2" w:uiPriority="65"/>
+    <w:lsdException w:name="Medium List 2 Accent 2" w:uiPriority="66"/>
+    <w:lsdException w:name="Medium Grid 1 Accent 2" w:uiPriority="67"/>
+    <w:lsdException w:name="Medium Grid 2 Accent 2" w:uiPriority="68"/>
+    <w:lsdException w:name="Medium Grid 3 Accent 2" w:uiPriority="69"/>
+    <w:lsdException w:name="Dark List Accent 2" w:uiPriority="70"/>
+    <w:lsdException w:name="Colorful Shading Accent 2" w:uiPriority="71"/>
+    <w:lsdException w:name="Colorful List Accent 2" w:uiPriority="72"/>
+    <w:lsdException w:name="Colorful Grid Accent 2" w:uiPriority="73"/>
+    <w:lsdException w:name="Light Shading Accent 3" w:uiPriority="60"/>
+    <w:lsdException w:name="Light List Accent 3" w:uiPriority="61"/>
+    <w:lsdException w:name="Light Grid Accent 3" w:uiPriority="62"/>
+    <w:lsdException w:name="Medium Shading 1 Accent 3" w:uiPriority="63"/>
+    <w:lsdException w:name="Medium Shading 2 Accent 3" w:uiPriority="64"/>
+    <w:lsdException w:name="Medium List 1 Accent 3" w:uiPriority="65"/>
+    <w:lsdException w:name="Medium List 2 Accent 3" w:uiPriority="66"/>
+    <w:lsdException w:name="Medium Grid 1 Accent 3" w:uiPriority="67"/>
+    <w:lsdException w:name="Medium Grid 2 Accent 3" w:uiPriority="68"/>
+    <w:lsdException w:name="Medium Grid 3 Accent 3" w:uiPriority="69"/>
+    <w:lsdException w:name="Dark List Accent 3" w:uiPriority="70"/>
+    <w:lsdException w:name="Colorful Shading Accent 3" w:uiPriority="71"/>
+    <w:lsdException w:name="Colorful List Accent 3" w:uiPriority="72"/>
+    <w:lsdException w:name="Colorful Grid Accent 3" w:uiPriority="73"/>
+    <w:lsdException w:name="Light Shading Accent 4" w:uiPriority="60"/>
+    <w:lsdException w:name="Light List Accent 4" w:uiPriority="61"/>
+    <w:lsdException w:name="Light Grid Accent 4" w:uiPriority="62"/>
+    <w:lsdException w:name="Medium Shading 1 Accent 4" w:uiPriority="63"/>
+    <w:lsdException w:name="Medium Shading 2 Accent 4" w:uiPriority="64"/>
+    <w:lsdException w:name="Medium List 1 Accent 4" w:uiPriority="65"/>
+    <w:lsdException w:name="Medium List 2 Accent 4" w:uiPriority="66"/>
+    <w:lsdException w:name="Medium Grid 1 Accent 4" w:uiPriority="67"/>
+    <w:lsdException w:name="Medium Grid 2 Accent 4" w:uiPriority="68"/>
+    <w:lsdException w:name="Medium Grid 3 Accent 4" w:uiPriority="69"/>
+    <w:lsdException w:name="Dark List Accent 4" w:uiPriority="70"/>
+    <w:lsdException w:name="Colorful Shading Accent 4" w:uiPriority="71"/>
+    <w:lsdException w:name="Colorful List Accent 4" w:uiPriority="72"/>
+    <w:lsdException w:name="Colorful Grid Accent 4" w:uiPriority="73"/>
+    <w:lsdException w:name="Light Shading Accent 5" w:uiPriority="60"/>
+    <w:lsdException w:name="Light List Accent 5" w:uiPriority="61"/>
+    <w:lsdException w:name="Light Grid Accent 5" w:uiPriority="62"/>
+    <w:lsdException w:name="Medium Shading 1 Accent 5" w:uiPriority="63"/>
+    <w:lsdException w:name="Medium Shading 2 Accent 5" w:uiPriority="64"/>
+    <w:lsdException w:name="Medium List 1 Accent 5" w:uiPriority="65"/>
+    <w:lsdException w:name="Medium List 2 Accent 5" w:uiPriority="66"/>
+    <w:lsdException w:name="Medium Grid 1 Accent 5" w:uiPriority="67"/>
+    <w:lsdException w:name="Medium Grid 2 Accent 5" w:uiPriority="68"/>
+    <w:lsdException w:name="Medium Grid 3 Accent 5" w:uiPriority="69"/>
+    <w:lsdException w:name="Dark List Accent 5" w:uiPriority="70"/>
+    <w:lsdException w:name="Colorful Shading Accent 5" w:uiPriority="71"/>
+    <w:lsdException w:name="Colorful List Accent 5" w:uiPriority="72"/>
+    <w:lsdException w:name="Colorful Grid Accent 5" w:uiPriority="73"/>
+    <w:lsdException w:name="Light Shading Accent 6" w:uiPriority="60"/>
+    <w:lsdException w:name="Light List Accent 6" w:uiPriority="61"/>
+    <w:lsdException w:name="Light Grid Accent 6" w:uiPriority="62"/>
+    <w:lsdException w:name="Medium Shading 1 Accent 6" w:uiPriority="63"/>
+    <w:lsdException w:name="Medium Shading 2 Accent 6" w:uiPriority="64"/>
+    <w:lsdException w:name="Medium List 1 Accent 6" w:uiPriority="65"/>
+    <w:lsdException w:name="Medium List 2 Accent 6" w:uiPriority="66"/>
+    <w:lsdException w:name="Medium Grid 1 Accent 6" w:uiPriority="67"/>
+    <w:lsdException w:name="Medium Grid 2 Accent 6" w:uiPriority="68"/>
+    <w:lsdException w:name="Medium Grid 3 Accent 6" w:uiPriority="69"/>
+    <w:lsdException w:name="Dark List Accent 6" w:uiPriority="70"/>
+    <w:lsdException w:name="Colorful Shading Accent 6" w:uiPriority="71"/>
+    <w:lsdException w:name="Colorful List Accent 6" w:uiPriority="72"/>
+    <w:lsdException w:name="Colorful Grid Accent 6" w:uiPriority="73"/>
+    <w:lsdException w:name="Subtle Emphasis" w:uiPriority="19" w:qFormat="1"/>
+    <w:lsdException w:name="Intense Emphasis" w:uiPriority="21" w:qFormat="1"/>
+    <w:lsdException w:name="Subtle Reference" w:uiPriority="31" w:qFormat="1"/>
+    <w:lsdException w:name="Intense Reference" w:uiPriority="32" w:qFormat="1"/>
+    <w:lsdException w:name="Book Title" w:uiPriority="33" w:qFormat="1"/>
+    <w:lsdException w:name="Bibliography" w:semiHidden="1" w:uiPriority="37" w:unhideWhenUsed="1"/>
+    <w:lsdException w:name="TOC Heading" w:semiHidden="1" w:uiPriority="39" w:unhideWhenUsed="1" w:qFormat="1"/>
+    <w:lsdException w:name="Plain Table 1" w:uiPriority="41"/>
+    <w:lsdException w:name="Plain Table 2" w:uiPriority="42"/>
+    <w:lsdException w:name="Plain Table 3" w:uiPriority="43"/>
+    <w:lsdException w:name="Plain Table 4" w:uiPriority="44"/>
+    <w:lsdException w:name="Plain Table 5" w:uiPriority="45"/>
+    <w:lsdException w:name="Grid Table Light" w:uiPriority="40"/>
+    <w:lsdException w:name="Grid Table 1 Light" w:uiPriority="46"/>
+    <w:lsdException w:name="Grid Table 2" w:uiPriority="47"/>
+    <w:lsdException w:name="Grid Table 3" w:uiPriority="48"/>
+    <w:lsdException w:name="Grid Table 4" w:uiPriority="49"/>
+    <w:lsdException w:name="Grid Table 5 Dark" w:uiPriority="50"/>
+    <w:lsdException w:name="Grid Table 6 Colorful" w:uiPriority="51"/>
+    <w:lsdException w:name="Grid Table 7 Colorful" w:uiPriority="52"/>
+    <w:lsdException w:name="Grid Table 1 Light Accent 1" w:uiPriority="46"/>
+    <w:lsdException w:name="Grid Table 2 Accent 1" w:uiPriority="47"/>
+    <w:lsdException w:name="Grid Table 3 Accent 1" w:uiPriority="48"/>
+    <w:lsdException w:name="Grid Table 4 Accent 1" w:uiPriority="49"/>
+    <w:lsdException w:name="Grid Table 5 Dark Accent 1" w:uiPriority="50"/>
+    <w:lsdException w:name="Grid Table 6 Colorful Accent 1" w:uiPriority="51"/>
+    <w:lsdException w:name="Grid Table 7 Colorful Accent 1" w:uiPriority="52"/>
+    <w:lsdException w:name="Grid Table 1 Light Accent 2" w:uiPriority="46"/>
+    <w:lsdException w:name="Grid Table 2 Accent 2" w:uiPriority="47"/>
+    <w:lsdException w:name="Grid Table 3 Accent 2" w:uiPriority="48"/>
+    <w:lsdException w:name="Grid Table 4 Accent 2" w:uiPriority="49"/>
+    <w:lsdException w:name="Grid Table 5 Dark Accent 2" w:uiPriority="50"/>
+    <w:lsdException w:name="Grid Table 6 Colorful Accent 2" w:uiPriority="51"/>
+    <w:lsdException w:name="Grid Table 7 Colorful Accent 2" w:uiPriority="52"/>
+    <w:lsdException w:name="Grid Table 1 Light Accent 3" w:uiPriority="46"/>
+    <w:lsdException w:name="Grid Table 2 Accent 3" w:uiPriority="47"/>
+    <w:lsdException w:name="Grid Table 3 Accent 3" w:uiPriority="48"/>
+    <w:lsdException w:name="Grid Table 4 Accent 3" w:uiPriority="49"/>
+    <w:lsdException w:name="Grid Table 5 Dark Accent 3" w:uiPriority="50"/>
+    <w:lsdException w:name="Grid Table 6 Colorful Accent 3" w:uiPriority="51"/>
+    <w:lsdException w:name="Grid Table 7 Colorful Accent 3" w:uiPriority="52"/>
+    <w:lsdException w:name="Grid Table 1 Light Accent 4" w:uiPriority="46"/>
+    <w:lsdException w:name="Grid Table 2 Accent 4" w:uiPriority="47"/>
+    <w:lsdException w:name="Grid Table 3 Accent 4" w:uiPriority="48"/>
+    <w:lsdException w:name="Grid Table 4 Accent 4" w:uiPriority="49"/>
+    <w:lsdException w:name="Grid Table 5 Dark Accent 4" w:uiPriority="50"/>
+    <w:lsdException w:name="Grid Table 6 Colorful Accent 4" w:uiPriority="51"/>
+    <w:lsdException w:name="Grid Table 7 Colorful Accent 4" w:uiPriority="52"/>
+    <w:lsdException w:name="Grid Table 1 Light Accent 5" w:uiPriority="46"/>
+    <w:lsdException w:name="Grid Table 2 Accent 5" w:uiPriority="47"/>
+    <w:lsdException w:name="Grid Table 3 Accent 5" w:uiPriority="48"/>
+    <w:lsdException w:name="Grid Table 4 Accent 5" w:uiPriority="49"/>
+    <w:lsdException w:name="Grid Table 5 Dark Accent 5" w:uiPriority="50"/>
+    <w:lsdException w:name="Grid Table 6 Colorful Accent 5" w:uiPriority="51"/>
+    <w:lsdException w:name="Grid Table 7 Colorful Accent 5" w:uiPriority="52"/>
+    <w:lsdException w:name="Grid Table 1 Light Accent 6" w:uiPriority="46"/>
+    <w:lsdException w:name="Grid Table 2 Accent 6" w:uiPriority="47"/>
+    <w:lsdException w:name="Grid Table 3 Accent 6" w:uiPriority="48"/>
+    <w:lsdException w:name="Grid Table 4 Accent 6" w:uiPriority="49"/>
+    <w:lsdException w:name="Grid Table 5 Dark Accent 6" w:uiPriority="50"/>
+    <w:lsdException w:name="Grid Table 6 Colorful Accent 6" w:uiPriority="51"/>
+    <w:lsdException w:name="Grid Table 7 Colorful Accent 6" w:uiPriority="52"/>
+    <w:lsdException w:name="List Table 1 Light" w:uiPriority="46"/>
+    <w:lsdException w:name="List Table 2" w:uiPriority="47"/>
+    <w:lsdException w:name="List Table 3" w:uiPriority="48"/>
+    <w:lsdException w:name="List Table 4" w:uiPriority="49"/>
+    <w:lsdException w:name="List Table 5 Dark" w:uiPriority="50"/>
+    <w:lsdException w:name="List Table 6 Colorful" w:uiPriority="51"/>
+    <w:lsdException w:name="List Table 7 Colorful" w:uiPriority="52"/>
+    <w:lsdException w:name="List Table 1 Light Accent 1" w:uiPriority="46"/>
+    <w:lsdException w:name="List Table 2 Accent 1" w:uiPriority="47"/>
+    <w:lsdException w:name="List Table 3 Accent 1" w:uiPriority="48"/>
+    <w:lsdException w:name="List Table 4 Accent 1" w:uiPriority="49"/>
+    <w:lsdException w:name="List Table 5 Dark Accent 1" w:uiPriority="50"/>
+    <w:lsdException w:name="List Table 6 Colorful Accent 1" w:uiPriority="51"/>
+    <w:lsdException w:name="List Table 7 Colorful Accent 1" w:uiPriority="52"/>
+    <w:lsdException w:name="List Table 1 Light Accent 2" w:uiPriority="46"/>
+    <w:lsdException w:name="List Table 2 Accent 2" w:uiPriority="47"/>
+    <w:lsdException w:name="List Table 3 Accent 2" w:uiPriority="48"/>
+    <w:lsdException w:name="List Table 4 Accent 2" w:uiPriority="49"/>
+    <w:lsdException w:name="List Table 5 Dark Accent 2" w:uiPriority="50"/>
+    <w:lsdException w:name="List Table 6 Colorful Accent 2" w:uiPriority="51"/>
+    <w:lsdException w:name="List Table 7 Colorful Accent 2" w:uiPriority="52"/>
+    <w:lsdException w:name="List Table 1 Light Accent 3" w:uiPriority="46"/>
+    <w:lsdException w:name="List Table 2 Accent 3" w:uiPriority="47"/>
+    <w:lsdException w:name="List Table 3 Accent 3" w:uiPriority="48"/>
+    <w:lsdException w:name="List Table 4 Accent 3" w:uiPriority="49"/>
+    <w:lsdException w:name="List Table 5 Dark Accent 3" w:uiPriority="50"/>
+    <w:lsdException w:name="List Table 6 Colorful Accent 3" w:uiPriority="51"/>
+    <w:lsdException w:name="List Table 7 Colorful Accent 3" w:uiPriority="52"/>
+    <w:lsdException w:name="List Table 1 Light Accent 4" w:uiPriority="46"/>
+    <w:lsdException w:name="List Table 2 Accent 4" w:uiPriority="47"/>
+    <w:lsdException w:name="List Table 3 Accent 4" w:uiPriority="48"/>
+    <w:lsdException w:name="List Table 4 Accent 4" w:uiPriority="49"/>
+    <w:lsdException w:name="List Table 5 Dark Accent 4" w:uiPriority="50"/>
+    <w:lsdException w:name="List Table 6 Colorful Accent 4" w:uiPriority="51"/>
+    <w:lsdException w:name="List Table 7 Colorful Accent 4" w:uiPriority="52"/>
+    <w:lsdException w:name="List Table 1 Light Accent 5" w:uiPriority="46"/>
+    <w:lsdException w:name="List Table 2 Accent 5" w:uiPriority="47"/>
+    <w:lsdException w:name="List Table 3 Accent 5" w:uiPriority="48"/>
+    <w:lsdException w:name="List Table 4 Accent 5" w:uiPriority="49"/>
+    <w:lsdException w:name="List Table 5 Dark Accent 5" w:uiPriority="50"/>
+    <w:lsdException w:name="List Table 6 Colorful Accent 5" w:uiPriority="51"/>
+    <w:lsdException w:name="List Table 7 Colorful Accent 5" w:uiPriority="52"/>
+    <w:lsdException w:name="List Table 1 Light Accent 6" w:uiPriority="46"/>
+    <w:lsdException w:name="List Table 2 Accent 6" w:uiPriority="47"/>
+    <w:lsdException w:name="List Table 3 Accent 6" w:uiPriority="48"/>
+    <w:lsdException w:name="List Table 4 Accent 6" w:uiPriority="49"/>
+    <w:lsdException w:name="List Table 5 Dark Accent 6" w:uiPriority="50"/>
+    <w:lsdException w:name="List Table 6 Colorful Accent 6" w:uiPriority="51"/>
+    <w:lsdException w:name="List Table 7 Colorful Accent 6" w:uiPriority="52"/>
+    <w:lsdException w:name="Mention" w:semiHidden="1" w:unhideWhenUsed="1"/>
+    <w:lsdException w:name="Smart Hyperlink" w:semiHidden="1" w:unhideWhenUsed="1"/>
+    <w:lsdException w:name="Hashtag" w:semiHidden="1" w:unhideWhenUsed="1"/>
   </w:latentStyles>
   <w:style w:type="paragraph" w:default="1" w:styleId="Normal">
     <w:name w:val="Normal"/>
@@ -5413,7 +5721,6 @@
     <w:uiPriority w:val="99"/>
     <w:semiHidden/>
     <w:unhideWhenUsed/>
-    <w:qFormat/>
     <w:tblPr>
       <w:tblInd w:w="0" w:type="dxa"/>
       <w:tblCellMar>
@@ -5492,7 +5799,6 @@
       <w:lang w:eastAsia="en-US"/>
     </w:rPr>
     <w:tblPr>
-      <w:tblInd w:w="0" w:type="dxa"/>
       <w:tblBorders>
         <w:top w:val="single" w:sz="4" w:space="0" w:color="auto"/>
         <w:left w:val="single" w:sz="4" w:space="0" w:color="auto"/>
@@ -5501,12 +5807,6 @@
         <w:insideH w:val="single" w:sz="4" w:space="0" w:color="auto"/>
         <w:insideV w:val="single" w:sz="4" w:space="0" w:color="auto"/>
       </w:tblBorders>
-      <w:tblCellMar>
-        <w:top w:w="0" w:type="dxa"/>
-        <w:left w:w="108" w:type="dxa"/>
-        <w:bottom w:w="0" w:type="dxa"/>
-        <w:right w:w="108" w:type="dxa"/>
-      </w:tblCellMar>
     </w:tblPr>
   </w:style>
   <w:style w:type="character" w:styleId="Refdecomentrio">
@@ -5895,7 +6195,7 @@
   <a:extraClrSchemeLst/>
   <a:extLst>
     <a:ext uri="{05A4C25C-085E-4340-85A3-A5531E510DB2}">
-      <thm15:themeFamily xmlns:thm15="http://schemas.microsoft.com/office/thememl/2012/main" xmlns="" name="Office Theme" id="{62F939B6-93AF-4DB8-9C6B-D6C7DFDC589F}" vid="{4A3C46E8-61CC-4603-A589-7422A47A8E4A}"/>
+      <thm15:themeFamily xmlns:thm15="http://schemas.microsoft.com/office/thememl/2012/main" name="Office Theme" id="{62F939B6-93AF-4DB8-9C6B-D6C7DFDC589F}" vid="{4A3C46E8-61CC-4603-A589-7422A47A8E4A}"/>
     </a:ext>
   </a:extLst>
 </a:theme>

</xml_diff>

<commit_message>
Atualizado o Relatorio de Acompanhamento da OS4776.
</commit_message>
<xml_diff>
--- a/00_GESTAO_GERAL/05_ORDEM_SERVICO/03_OS4776/01_GESTAO/OS 4776 - Documento de Acompanhamento.docx
+++ b/00_GESTAO_GERAL/05_ORDEM_SERVICO/03_OS4776/01_GESTAO/OS 4776 - Documento de Acompanhamento.docx
@@ -1,6 +1,6 @@
 
 <file path=word/document.xml><?xml version="1.0" encoding="utf-8"?>
-<w:document xmlns:wpc="http://schemas.microsoft.com/office/word/2010/wordprocessingCanvas" xmlns:cx="http://schemas.microsoft.com/office/drawing/2014/chartex" xmlns:cx1="http://schemas.microsoft.com/office/drawing/2015/9/8/chartex" xmlns:cx2="http://schemas.microsoft.com/office/drawing/2015/10/21/chartex" xmlns:cx3="http://schemas.microsoft.com/office/drawing/2016/5/9/chartex" xmlns:cx4="http://schemas.microsoft.com/office/drawing/2016/5/10/chartex" xmlns:cx5="http://schemas.microsoft.com/office/drawing/2016/5/11/chartex" xmlns:mc="http://schemas.openxmlformats.org/markup-compatibility/2006" xmlns:o="urn:schemas-microsoft-com:office:office" xmlns:r="http://schemas.openxmlformats.org/officeDocument/2006/relationships" xmlns:m="http://schemas.openxmlformats.org/officeDocument/2006/math" xmlns:v="urn:schemas-microsoft-com:vml" xmlns:wp14="http://schemas.microsoft.com/office/word/2010/wordprocessingDrawing" xmlns:wp="http://schemas.openxmlformats.org/drawingml/2006/wordprocessingDrawing" xmlns:w10="urn:schemas-microsoft-com:office:word" xmlns:w="http://schemas.openxmlformats.org/wordprocessingml/2006/main" xmlns:w14="http://schemas.microsoft.com/office/word/2010/wordml" xmlns:w15="http://schemas.microsoft.com/office/word/2012/wordml" xmlns:w16se="http://schemas.microsoft.com/office/word/2015/wordml/symex" xmlns:wpg="http://schemas.microsoft.com/office/word/2010/wordprocessingGroup" xmlns:wpi="http://schemas.microsoft.com/office/word/2010/wordprocessingInk" xmlns:wne="http://schemas.microsoft.com/office/word/2006/wordml" xmlns:wps="http://schemas.microsoft.com/office/word/2010/wordprocessingShape" mc:Ignorable="w14 w15 w16se wp14">
+<w:document xmlns:wpc="http://schemas.microsoft.com/office/word/2010/wordprocessingCanvas" xmlns:mc="http://schemas.openxmlformats.org/markup-compatibility/2006" xmlns:o="urn:schemas-microsoft-com:office:office" xmlns:r="http://schemas.openxmlformats.org/officeDocument/2006/relationships" xmlns:m="http://schemas.openxmlformats.org/officeDocument/2006/math" xmlns:v="urn:schemas-microsoft-com:vml" xmlns:wp14="http://schemas.microsoft.com/office/word/2010/wordprocessingDrawing" xmlns:wp="http://schemas.openxmlformats.org/drawingml/2006/wordprocessingDrawing" xmlns:w10="urn:schemas-microsoft-com:office:word" xmlns:w="http://schemas.openxmlformats.org/wordprocessingml/2006/main" xmlns:w14="http://schemas.microsoft.com/office/word/2010/wordml" xmlns:w15="http://schemas.microsoft.com/office/word/2012/wordml" xmlns:wpg="http://schemas.microsoft.com/office/word/2010/wordprocessingGroup" xmlns:wpi="http://schemas.microsoft.com/office/word/2010/wordprocessingInk" xmlns:wne="http://schemas.microsoft.com/office/word/2006/wordml" xmlns:wps="http://schemas.microsoft.com/office/word/2010/wordprocessingShape" mc:Ignorable="w14 w15 wp14">
   <w:body>
     <w:p>
       <w:pPr>
@@ -1117,7 +1117,7 @@
                 <w:sz w:val="24"/>
                 <w:szCs w:val="24"/>
               </w:rPr>
-              <w:t>Devolvida</w:t>
+              <w:t>Entregue</w:t>
             </w:r>
           </w:p>
         </w:tc>
@@ -1177,7 +1177,14 @@
                 <w:sz w:val="24"/>
                 <w:szCs w:val="24"/>
               </w:rPr>
-              <w:t>01</w:t>
+              <w:t>0</w:t>
+            </w:r>
+            <w:r>
+              <w:rPr>
+                <w:sz w:val="24"/>
+                <w:szCs w:val="24"/>
+              </w:rPr>
+              <w:t>5</w:t>
             </w:r>
             <w:r>
               <w:rPr>
@@ -1200,8 +1207,6 @@
               </w:rPr>
               <w:t>1</w:t>
             </w:r>
-            <w:bookmarkStart w:id="0" w:name="_GoBack"/>
-            <w:bookmarkEnd w:id="0"/>
             <w:r>
               <w:rPr>
                 <w:sz w:val="24"/>
@@ -1627,7 +1632,16 @@
               <w:jc w:val="center"/>
             </w:pPr>
             <w:r>
-              <w:t>25/08/16</w:t>
+              <w:t>05</w:t>
+            </w:r>
+            <w:r>
+              <w:t>/</w:t>
+            </w:r>
+            <w:r>
+              <w:t>11</w:t>
+            </w:r>
+            <w:r>
+              <w:t>/16</w:t>
             </w:r>
           </w:p>
         </w:tc>
@@ -2049,8 +2063,8 @@
       </w:tblPr>
       <w:tblGrid>
         <w:gridCol w:w="1083"/>
-        <w:gridCol w:w="6181"/>
-        <w:gridCol w:w="1807"/>
+        <w:gridCol w:w="6567"/>
+        <w:gridCol w:w="1421"/>
       </w:tblGrid>
       <w:tr>
         <w:tc>
@@ -2103,7 +2117,7 @@
         </w:tc>
         <w:tc>
           <w:tcPr>
-            <w:tcW w:w="6181" w:type="dxa"/>
+            <w:tcW w:w="6567" w:type="dxa"/>
             <w:shd w:val="clear" w:color="auto" w:fill="D9D9D9"/>
           </w:tcPr>
           <w:p>
@@ -2128,7 +2142,7 @@
         </w:tc>
         <w:tc>
           <w:tcPr>
-            <w:tcW w:w="1807" w:type="dxa"/>
+            <w:tcW w:w="1421" w:type="dxa"/>
             <w:shd w:val="clear" w:color="auto" w:fill="D9D9D9"/>
           </w:tcPr>
           <w:p>
@@ -2169,7 +2183,7 @@
         </w:tc>
         <w:tc>
           <w:tcPr>
-            <w:tcW w:w="6181" w:type="dxa"/>
+            <w:tcW w:w="6567" w:type="dxa"/>
           </w:tcPr>
           <w:p>
             <w:pPr>
@@ -2182,7 +2196,7 @@
         </w:tc>
         <w:tc>
           <w:tcPr>
-            <w:tcW w:w="1807" w:type="dxa"/>
+            <w:tcW w:w="1421" w:type="dxa"/>
           </w:tcPr>
           <w:p>
             <w:pPr>
@@ -2211,7 +2225,7 @@
         </w:tc>
         <w:tc>
           <w:tcPr>
-            <w:tcW w:w="6181" w:type="dxa"/>
+            <w:tcW w:w="6567" w:type="dxa"/>
           </w:tcPr>
           <w:p>
             <w:pPr>
@@ -2224,7 +2238,7 @@
         </w:tc>
         <w:tc>
           <w:tcPr>
-            <w:tcW w:w="1807" w:type="dxa"/>
+            <w:tcW w:w="1421" w:type="dxa"/>
           </w:tcPr>
           <w:p>
             <w:pPr>
@@ -2253,7 +2267,7 @@
         </w:tc>
         <w:tc>
           <w:tcPr>
-            <w:tcW w:w="6181" w:type="dxa"/>
+            <w:tcW w:w="6567" w:type="dxa"/>
           </w:tcPr>
           <w:p>
             <w:pPr>
@@ -2266,7 +2280,7 @@
         </w:tc>
         <w:tc>
           <w:tcPr>
-            <w:tcW w:w="1807" w:type="dxa"/>
+            <w:tcW w:w="1421" w:type="dxa"/>
           </w:tcPr>
           <w:p>
             <w:pPr>
@@ -2295,7 +2309,7 @@
         </w:tc>
         <w:tc>
           <w:tcPr>
-            <w:tcW w:w="6181" w:type="dxa"/>
+            <w:tcW w:w="6567" w:type="dxa"/>
           </w:tcPr>
           <w:p>
             <w:pPr>
@@ -2308,7 +2322,7 @@
         </w:tc>
         <w:tc>
           <w:tcPr>
-            <w:tcW w:w="1807" w:type="dxa"/>
+            <w:tcW w:w="1421" w:type="dxa"/>
           </w:tcPr>
           <w:p>
             <w:pPr>
@@ -2337,7 +2351,7 @@
         </w:tc>
         <w:tc>
           <w:tcPr>
-            <w:tcW w:w="6181" w:type="dxa"/>
+            <w:tcW w:w="6567" w:type="dxa"/>
           </w:tcPr>
           <w:p>
             <w:pPr>
@@ -2350,7 +2364,7 @@
         </w:tc>
         <w:tc>
           <w:tcPr>
-            <w:tcW w:w="1807" w:type="dxa"/>
+            <w:tcW w:w="1421" w:type="dxa"/>
           </w:tcPr>
           <w:p>
             <w:pPr>
@@ -2379,7 +2393,7 @@
         </w:tc>
         <w:tc>
           <w:tcPr>
-            <w:tcW w:w="6181" w:type="dxa"/>
+            <w:tcW w:w="6567" w:type="dxa"/>
           </w:tcPr>
           <w:p>
             <w:pPr>
@@ -2392,7 +2406,7 @@
         </w:tc>
         <w:tc>
           <w:tcPr>
-            <w:tcW w:w="1807" w:type="dxa"/>
+            <w:tcW w:w="1421" w:type="dxa"/>
           </w:tcPr>
           <w:p>
             <w:pPr>
@@ -2421,7 +2435,7 @@
         </w:tc>
         <w:tc>
           <w:tcPr>
-            <w:tcW w:w="6181" w:type="dxa"/>
+            <w:tcW w:w="6567" w:type="dxa"/>
           </w:tcPr>
           <w:p>
             <w:pPr>
@@ -2434,7 +2448,7 @@
         </w:tc>
         <w:tc>
           <w:tcPr>
-            <w:tcW w:w="1807" w:type="dxa"/>
+            <w:tcW w:w="1421" w:type="dxa"/>
           </w:tcPr>
           <w:p>
             <w:pPr>
@@ -2463,7 +2477,7 @@
         </w:tc>
         <w:tc>
           <w:tcPr>
-            <w:tcW w:w="6181" w:type="dxa"/>
+            <w:tcW w:w="6567" w:type="dxa"/>
           </w:tcPr>
           <w:p>
             <w:pPr>
@@ -2501,7 +2515,7 @@
         </w:tc>
         <w:tc>
           <w:tcPr>
-            <w:tcW w:w="1807" w:type="dxa"/>
+            <w:tcW w:w="1421" w:type="dxa"/>
           </w:tcPr>
           <w:p>
             <w:pPr>
@@ -2530,7 +2544,7 @@
         </w:tc>
         <w:tc>
           <w:tcPr>
-            <w:tcW w:w="6181" w:type="dxa"/>
+            <w:tcW w:w="6567" w:type="dxa"/>
           </w:tcPr>
           <w:p>
             <w:pPr>
@@ -2543,7 +2557,7 @@
         </w:tc>
         <w:tc>
           <w:tcPr>
-            <w:tcW w:w="1807" w:type="dxa"/>
+            <w:tcW w:w="1421" w:type="dxa"/>
           </w:tcPr>
           <w:p>
             <w:pPr>
@@ -2572,7 +2586,7 @@
         </w:tc>
         <w:tc>
           <w:tcPr>
-            <w:tcW w:w="6181" w:type="dxa"/>
+            <w:tcW w:w="6567" w:type="dxa"/>
           </w:tcPr>
           <w:p>
             <w:pPr>
@@ -2585,7 +2599,7 @@
         </w:tc>
         <w:tc>
           <w:tcPr>
-            <w:tcW w:w="1807" w:type="dxa"/>
+            <w:tcW w:w="1421" w:type="dxa"/>
           </w:tcPr>
           <w:p>
             <w:pPr>
@@ -2614,7 +2628,7 @@
         </w:tc>
         <w:tc>
           <w:tcPr>
-            <w:tcW w:w="6181" w:type="dxa"/>
+            <w:tcW w:w="6567" w:type="dxa"/>
           </w:tcPr>
           <w:p>
             <w:pPr>
@@ -2633,7 +2647,7 @@
         </w:tc>
         <w:tc>
           <w:tcPr>
-            <w:tcW w:w="1807" w:type="dxa"/>
+            <w:tcW w:w="1421" w:type="dxa"/>
           </w:tcPr>
           <w:p>
             <w:pPr>
@@ -2662,7 +2676,7 @@
         </w:tc>
         <w:tc>
           <w:tcPr>
-            <w:tcW w:w="6181" w:type="dxa"/>
+            <w:tcW w:w="6567" w:type="dxa"/>
           </w:tcPr>
           <w:p>
             <w:pPr>
@@ -2675,7 +2689,7 @@
         </w:tc>
         <w:tc>
           <w:tcPr>
-            <w:tcW w:w="1807" w:type="dxa"/>
+            <w:tcW w:w="1421" w:type="dxa"/>
           </w:tcPr>
           <w:p>
             <w:pPr>
@@ -2704,7 +2718,7 @@
         </w:tc>
         <w:tc>
           <w:tcPr>
-            <w:tcW w:w="6181" w:type="dxa"/>
+            <w:tcW w:w="6567" w:type="dxa"/>
           </w:tcPr>
           <w:p>
             <w:pPr>
@@ -2717,7 +2731,7 @@
         </w:tc>
         <w:tc>
           <w:tcPr>
-            <w:tcW w:w="1807" w:type="dxa"/>
+            <w:tcW w:w="1421" w:type="dxa"/>
           </w:tcPr>
           <w:p>
             <w:pPr>
@@ -2746,7 +2760,7 @@
         </w:tc>
         <w:tc>
           <w:tcPr>
-            <w:tcW w:w="6181" w:type="dxa"/>
+            <w:tcW w:w="6567" w:type="dxa"/>
           </w:tcPr>
           <w:p>
             <w:pPr>
@@ -2759,7 +2773,7 @@
         </w:tc>
         <w:tc>
           <w:tcPr>
-            <w:tcW w:w="1807" w:type="dxa"/>
+            <w:tcW w:w="1421" w:type="dxa"/>
           </w:tcPr>
           <w:p>
             <w:pPr>
@@ -2788,7 +2802,7 @@
         </w:tc>
         <w:tc>
           <w:tcPr>
-            <w:tcW w:w="6181" w:type="dxa"/>
+            <w:tcW w:w="6567" w:type="dxa"/>
           </w:tcPr>
           <w:p>
             <w:pPr>
@@ -2801,7 +2815,7 @@
         </w:tc>
         <w:tc>
           <w:tcPr>
-            <w:tcW w:w="1807" w:type="dxa"/>
+            <w:tcW w:w="1421" w:type="dxa"/>
           </w:tcPr>
           <w:p>
             <w:pPr>
@@ -2830,7 +2844,7 @@
         </w:tc>
         <w:tc>
           <w:tcPr>
-            <w:tcW w:w="6181" w:type="dxa"/>
+            <w:tcW w:w="6567" w:type="dxa"/>
           </w:tcPr>
           <w:p>
             <w:pPr>
@@ -2882,13 +2896,18 @@
               <w:t>76</w:t>
             </w:r>
             <w:r>
-              <w:t>\02_TESTES.</w:t>
-            </w:r>
-          </w:p>
-        </w:tc>
-        <w:tc>
-          <w:tcPr>
-            <w:tcW w:w="1807" w:type="dxa"/>
+              <w:t>\02_T</w:t>
+            </w:r>
+            <w:bookmarkStart w:id="0" w:name="_GoBack"/>
+            <w:bookmarkEnd w:id="0"/>
+            <w:r>
+              <w:t>ESTES.</w:t>
+            </w:r>
+          </w:p>
+        </w:tc>
+        <w:tc>
+          <w:tcPr>
+            <w:tcW w:w="1421" w:type="dxa"/>
           </w:tcPr>
           <w:p>
             <w:pPr>
@@ -2896,6 +2915,48 @@
             </w:pPr>
             <w:r>
               <w:t>CIAT - João Paulo</w:t>
+            </w:r>
+          </w:p>
+        </w:tc>
+      </w:tr>
+      <w:tr>
+        <w:tc>
+          <w:tcPr>
+            <w:tcW w:w="1083" w:type="dxa"/>
+          </w:tcPr>
+          <w:p>
+            <w:pPr>
+              <w:spacing w:after="0"/>
+              <w:jc w:val="center"/>
+            </w:pPr>
+            <w:r>
+              <w:t>05/11/16</w:t>
+            </w:r>
+          </w:p>
+        </w:tc>
+        <w:tc>
+          <w:tcPr>
+            <w:tcW w:w="6567" w:type="dxa"/>
+          </w:tcPr>
+          <w:p>
+            <w:pPr>
+              <w:spacing w:after="0"/>
+            </w:pPr>
+            <w:r>
+              <w:t>OS entregue novamente, das 15 inconformidades que foram abertas, 10 foram devolvidas e 5 foram corrigidas e disponibilizadas.</w:t>
+            </w:r>
+          </w:p>
+        </w:tc>
+        <w:tc>
+          <w:tcPr>
+            <w:tcW w:w="1421" w:type="dxa"/>
+          </w:tcPr>
+          <w:p>
+            <w:pPr>
+              <w:spacing w:after="0"/>
+            </w:pPr>
+            <w:r>
+              <w:t>NTC - Rodrigo Borges</w:t>
             </w:r>
           </w:p>
         </w:tc>
@@ -4875,18 +4936,10 @@
         <w:t>r</w:t>
       </w:r>
       <w:r>
-        <w:t xml:space="preserve"> </w:t>
-      </w:r>
-      <w:proofErr w:type="gramStart"/>
-      <w:r>
-        <w:t>OS</w:t>
+        <w:t xml:space="preserve"> OS</w:t>
       </w:r>
       <w:r>
-        <w:t xml:space="preserve"> aberta</w:t>
-      </w:r>
-      <w:proofErr w:type="gramEnd"/>
-      <w:r>
-        <w:t xml:space="preserve"> nos primeiros 3 meses conforme item </w:t>
+        <w:t xml:space="preserve"> aberta nos primeiros 3 meses conforme item </w:t>
       </w:r>
       <w:r>
         <w:t>3.4 Observações sobre Prazo de Execução dos Trabalhos</w:t>
@@ -4901,7 +4954,11 @@
         <w:t>.</w:t>
       </w:r>
       <w:r>
-        <w:t xml:space="preserve"> Acréscimo de mais 15 dias corridos, entre os dias </w:t>
+        <w:t xml:space="preserve"> Acréscimo de mais 15 </w:t>
+      </w:r>
+      <w:r>
+        <w:lastRenderedPageBreak/>
+        <w:t xml:space="preserve">dias corridos, entre os dias </w:t>
       </w:r>
       <w:r>
         <w:t>26/08</w:t>
@@ -5010,18 +5067,8 @@
           <w:sz w:val="24"/>
           <w:szCs w:val="24"/>
         </w:rPr>
-        <w:t xml:space="preserve">Sanções </w:t>
+        <w:t>Sanções a Aplicar</w:t>
       </w:r>
-      <w:proofErr w:type="gramStart"/>
-      <w:r>
-        <w:rPr>
-          <w:b/>
-          <w:sz w:val="24"/>
-          <w:szCs w:val="24"/>
-        </w:rPr>
-        <w:t>a Aplicar</w:t>
-      </w:r>
-      <w:proofErr w:type="gramEnd"/>
       <w:r>
         <w:rPr>
           <w:b/>
@@ -5045,7 +5092,7 @@
 </file>
 
 <file path=word/endnotes.xml><?xml version="1.0" encoding="utf-8"?>
-<w:endnotes xmlns:wpc="http://schemas.microsoft.com/office/word/2010/wordprocessingCanvas" xmlns:cx="http://schemas.microsoft.com/office/drawing/2014/chartex" xmlns:cx1="http://schemas.microsoft.com/office/drawing/2015/9/8/chartex" xmlns:cx2="http://schemas.microsoft.com/office/drawing/2015/10/21/chartex" xmlns:cx3="http://schemas.microsoft.com/office/drawing/2016/5/9/chartex" xmlns:cx4="http://schemas.microsoft.com/office/drawing/2016/5/10/chartex" xmlns:cx5="http://schemas.microsoft.com/office/drawing/2016/5/11/chartex" xmlns:mc="http://schemas.openxmlformats.org/markup-compatibility/2006" xmlns:o="urn:schemas-microsoft-com:office:office" xmlns:r="http://schemas.openxmlformats.org/officeDocument/2006/relationships" xmlns:m="http://schemas.openxmlformats.org/officeDocument/2006/math" xmlns:v="urn:schemas-microsoft-com:vml" xmlns:wp14="http://schemas.microsoft.com/office/word/2010/wordprocessingDrawing" xmlns:wp="http://schemas.openxmlformats.org/drawingml/2006/wordprocessingDrawing" xmlns:w10="urn:schemas-microsoft-com:office:word" xmlns:w="http://schemas.openxmlformats.org/wordprocessingml/2006/main" xmlns:w14="http://schemas.microsoft.com/office/word/2010/wordml" xmlns:w15="http://schemas.microsoft.com/office/word/2012/wordml" xmlns:w16se="http://schemas.microsoft.com/office/word/2015/wordml/symex" xmlns:wpg="http://schemas.microsoft.com/office/word/2010/wordprocessingGroup" xmlns:wpi="http://schemas.microsoft.com/office/word/2010/wordprocessingInk" xmlns:wne="http://schemas.microsoft.com/office/word/2006/wordml" xmlns:wps="http://schemas.microsoft.com/office/word/2010/wordprocessingShape" mc:Ignorable="w14 w15 w16se wp14">
+<w:endnotes xmlns:wpc="http://schemas.microsoft.com/office/word/2010/wordprocessingCanvas" xmlns:mc="http://schemas.openxmlformats.org/markup-compatibility/2006" xmlns:o="urn:schemas-microsoft-com:office:office" xmlns:r="http://schemas.openxmlformats.org/officeDocument/2006/relationships" xmlns:m="http://schemas.openxmlformats.org/officeDocument/2006/math" xmlns:v="urn:schemas-microsoft-com:vml" xmlns:wp14="http://schemas.microsoft.com/office/word/2010/wordprocessingDrawing" xmlns:wp="http://schemas.openxmlformats.org/drawingml/2006/wordprocessingDrawing" xmlns:w10="urn:schemas-microsoft-com:office:word" xmlns:w="http://schemas.openxmlformats.org/wordprocessingml/2006/main" xmlns:w14="http://schemas.microsoft.com/office/word/2010/wordml" xmlns:w15="http://schemas.microsoft.com/office/word/2012/wordml" xmlns:wpg="http://schemas.microsoft.com/office/word/2010/wordprocessingGroup" xmlns:wpi="http://schemas.microsoft.com/office/word/2010/wordprocessingInk" xmlns:wne="http://schemas.microsoft.com/office/word/2006/wordml" xmlns:wps="http://schemas.microsoft.com/office/word/2010/wordprocessingShape" mc:Ignorable="w14 w15 wp14">
   <w:endnote w:type="separator" w:id="-1">
     <w:p>
       <w:r>
@@ -5071,7 +5118,7 @@
 </file>
 
 <file path=word/footer1.xml><?xml version="1.0" encoding="utf-8"?>
-<w:ftr xmlns:wpc="http://schemas.microsoft.com/office/word/2010/wordprocessingCanvas" xmlns:cx="http://schemas.microsoft.com/office/drawing/2014/chartex" xmlns:cx1="http://schemas.microsoft.com/office/drawing/2015/9/8/chartex" xmlns:cx2="http://schemas.microsoft.com/office/drawing/2015/10/21/chartex" xmlns:cx3="http://schemas.microsoft.com/office/drawing/2016/5/9/chartex" xmlns:cx4="http://schemas.microsoft.com/office/drawing/2016/5/10/chartex" xmlns:cx5="http://schemas.microsoft.com/office/drawing/2016/5/11/chartex" xmlns:mc="http://schemas.openxmlformats.org/markup-compatibility/2006" xmlns:o="urn:schemas-microsoft-com:office:office" xmlns:r="http://schemas.openxmlformats.org/officeDocument/2006/relationships" xmlns:m="http://schemas.openxmlformats.org/officeDocument/2006/math" xmlns:v="urn:schemas-microsoft-com:vml" xmlns:wp14="http://schemas.microsoft.com/office/word/2010/wordprocessingDrawing" xmlns:wp="http://schemas.openxmlformats.org/drawingml/2006/wordprocessingDrawing" xmlns:w10="urn:schemas-microsoft-com:office:word" xmlns:w="http://schemas.openxmlformats.org/wordprocessingml/2006/main" xmlns:w14="http://schemas.microsoft.com/office/word/2010/wordml" xmlns:w15="http://schemas.microsoft.com/office/word/2012/wordml" xmlns:w16se="http://schemas.microsoft.com/office/word/2015/wordml/symex" xmlns:wpg="http://schemas.microsoft.com/office/word/2010/wordprocessingGroup" xmlns:wpi="http://schemas.microsoft.com/office/word/2010/wordprocessingInk" xmlns:wne="http://schemas.microsoft.com/office/word/2006/wordml" xmlns:wps="http://schemas.microsoft.com/office/word/2010/wordprocessingShape" mc:Ignorable="w14 w15 w16se wp14">
+<w:ftr xmlns:wpc="http://schemas.microsoft.com/office/word/2010/wordprocessingCanvas" xmlns:mc="http://schemas.openxmlformats.org/markup-compatibility/2006" xmlns:o="urn:schemas-microsoft-com:office:office" xmlns:r="http://schemas.openxmlformats.org/officeDocument/2006/relationships" xmlns:m="http://schemas.openxmlformats.org/officeDocument/2006/math" xmlns:v="urn:schemas-microsoft-com:vml" xmlns:wp14="http://schemas.microsoft.com/office/word/2010/wordprocessingDrawing" xmlns:wp="http://schemas.openxmlformats.org/drawingml/2006/wordprocessingDrawing" xmlns:w10="urn:schemas-microsoft-com:office:word" xmlns:w="http://schemas.openxmlformats.org/wordprocessingml/2006/main" xmlns:w14="http://schemas.microsoft.com/office/word/2010/wordml" xmlns:w15="http://schemas.microsoft.com/office/word/2012/wordml" xmlns:wpg="http://schemas.microsoft.com/office/word/2010/wordprocessingGroup" xmlns:wpi="http://schemas.microsoft.com/office/word/2010/wordprocessingInk" xmlns:wne="http://schemas.microsoft.com/office/word/2006/wordml" xmlns:wps="http://schemas.microsoft.com/office/word/2010/wordprocessingShape" mc:Ignorable="w14 w15 wp14">
   <w:p>
     <w:pPr>
       <w:pStyle w:val="Rodap"/>
@@ -5102,7 +5149,7 @@
         <w:rStyle w:val="Nmerodepgina"/>
         <w:noProof/>
       </w:rPr>
-      <w:t>4</w:t>
+      <w:t>3</w:t>
     </w:r>
     <w:r>
       <w:rPr>
@@ -5143,7 +5190,7 @@
         <v:shape id="_x0000_s2051" type="#_x0000_t75" style="position:absolute;margin-left:275.05pt;margin-top:-9.15pt;width:211.25pt;height:35.9pt;z-index:251656704">
           <v:imagedata r:id="rId1" o:title=""/>
         </v:shape>
-        <o:OLEObject Type="Embed" ProgID="PBrush" ShapeID="_x0000_s2051" DrawAspect="Content" ObjectID="_1539762170" r:id="rId2"/>
+        <o:OLEObject Type="Embed" ProgID="PBrush" ShapeID="_x0000_s2051" DrawAspect="Content" ObjectID="_1539862884" r:id="rId2"/>
       </w:object>
     </w:r>
   </w:p>
@@ -5151,7 +5198,7 @@
 </file>
 
 <file path=word/footnotes.xml><?xml version="1.0" encoding="utf-8"?>
-<w:footnotes xmlns:wpc="http://schemas.microsoft.com/office/word/2010/wordprocessingCanvas" xmlns:cx="http://schemas.microsoft.com/office/drawing/2014/chartex" xmlns:cx1="http://schemas.microsoft.com/office/drawing/2015/9/8/chartex" xmlns:cx2="http://schemas.microsoft.com/office/drawing/2015/10/21/chartex" xmlns:cx3="http://schemas.microsoft.com/office/drawing/2016/5/9/chartex" xmlns:cx4="http://schemas.microsoft.com/office/drawing/2016/5/10/chartex" xmlns:cx5="http://schemas.microsoft.com/office/drawing/2016/5/11/chartex" xmlns:mc="http://schemas.openxmlformats.org/markup-compatibility/2006" xmlns:o="urn:schemas-microsoft-com:office:office" xmlns:r="http://schemas.openxmlformats.org/officeDocument/2006/relationships" xmlns:m="http://schemas.openxmlformats.org/officeDocument/2006/math" xmlns:v="urn:schemas-microsoft-com:vml" xmlns:wp14="http://schemas.microsoft.com/office/word/2010/wordprocessingDrawing" xmlns:wp="http://schemas.openxmlformats.org/drawingml/2006/wordprocessingDrawing" xmlns:w10="urn:schemas-microsoft-com:office:word" xmlns:w="http://schemas.openxmlformats.org/wordprocessingml/2006/main" xmlns:w14="http://schemas.microsoft.com/office/word/2010/wordml" xmlns:w15="http://schemas.microsoft.com/office/word/2012/wordml" xmlns:w16se="http://schemas.microsoft.com/office/word/2015/wordml/symex" xmlns:wpg="http://schemas.microsoft.com/office/word/2010/wordprocessingGroup" xmlns:wpi="http://schemas.microsoft.com/office/word/2010/wordprocessingInk" xmlns:wne="http://schemas.microsoft.com/office/word/2006/wordml" xmlns:wps="http://schemas.microsoft.com/office/word/2010/wordprocessingShape" mc:Ignorable="w14 w15 w16se wp14">
+<w:footnotes xmlns:wpc="http://schemas.microsoft.com/office/word/2010/wordprocessingCanvas" xmlns:mc="http://schemas.openxmlformats.org/markup-compatibility/2006" xmlns:o="urn:schemas-microsoft-com:office:office" xmlns:r="http://schemas.openxmlformats.org/officeDocument/2006/relationships" xmlns:m="http://schemas.openxmlformats.org/officeDocument/2006/math" xmlns:v="urn:schemas-microsoft-com:vml" xmlns:wp14="http://schemas.microsoft.com/office/word/2010/wordprocessingDrawing" xmlns:wp="http://schemas.openxmlformats.org/drawingml/2006/wordprocessingDrawing" xmlns:w10="urn:schemas-microsoft-com:office:word" xmlns:w="http://schemas.openxmlformats.org/wordprocessingml/2006/main" xmlns:w14="http://schemas.microsoft.com/office/word/2010/wordml" xmlns:w15="http://schemas.microsoft.com/office/word/2012/wordml" xmlns:wpg="http://schemas.microsoft.com/office/word/2010/wordprocessingGroup" xmlns:wpi="http://schemas.microsoft.com/office/word/2010/wordprocessingInk" xmlns:wne="http://schemas.microsoft.com/office/word/2006/wordml" xmlns:wps="http://schemas.microsoft.com/office/word/2010/wordprocessingShape" mc:Ignorable="w14 w15 wp14">
   <w:footnote w:type="separator" w:id="-1">
     <w:p>
       <w:r>
@@ -5177,7 +5224,7 @@
 </file>
 
 <file path=word/header1.xml><?xml version="1.0" encoding="utf-8"?>
-<w:hdr xmlns:wpc="http://schemas.microsoft.com/office/word/2010/wordprocessingCanvas" xmlns:cx="http://schemas.microsoft.com/office/drawing/2014/chartex" xmlns:cx1="http://schemas.microsoft.com/office/drawing/2015/9/8/chartex" xmlns:cx2="http://schemas.microsoft.com/office/drawing/2015/10/21/chartex" xmlns:cx3="http://schemas.microsoft.com/office/drawing/2016/5/9/chartex" xmlns:cx4="http://schemas.microsoft.com/office/drawing/2016/5/10/chartex" xmlns:cx5="http://schemas.microsoft.com/office/drawing/2016/5/11/chartex" xmlns:mc="http://schemas.openxmlformats.org/markup-compatibility/2006" xmlns:o="urn:schemas-microsoft-com:office:office" xmlns:r="http://schemas.openxmlformats.org/officeDocument/2006/relationships" xmlns:m="http://schemas.openxmlformats.org/officeDocument/2006/math" xmlns:v="urn:schemas-microsoft-com:vml" xmlns:wp14="http://schemas.microsoft.com/office/word/2010/wordprocessingDrawing" xmlns:wp="http://schemas.openxmlformats.org/drawingml/2006/wordprocessingDrawing" xmlns:w10="urn:schemas-microsoft-com:office:word" xmlns:w="http://schemas.openxmlformats.org/wordprocessingml/2006/main" xmlns:w14="http://schemas.microsoft.com/office/word/2010/wordml" xmlns:w15="http://schemas.microsoft.com/office/word/2012/wordml" xmlns:w16se="http://schemas.microsoft.com/office/word/2015/wordml/symex" xmlns:wpg="http://schemas.microsoft.com/office/word/2010/wordprocessingGroup" xmlns:wpi="http://schemas.microsoft.com/office/word/2010/wordprocessingInk" xmlns:wne="http://schemas.microsoft.com/office/word/2006/wordml" xmlns:wps="http://schemas.microsoft.com/office/word/2010/wordprocessingShape" mc:Ignorable="w14 w15 w16se wp14">
+<w:hdr xmlns:wpc="http://schemas.microsoft.com/office/word/2010/wordprocessingCanvas" xmlns:mc="http://schemas.openxmlformats.org/markup-compatibility/2006" xmlns:o="urn:schemas-microsoft-com:office:office" xmlns:r="http://schemas.openxmlformats.org/officeDocument/2006/relationships" xmlns:m="http://schemas.openxmlformats.org/officeDocument/2006/math" xmlns:v="urn:schemas-microsoft-com:vml" xmlns:wp14="http://schemas.microsoft.com/office/word/2010/wordprocessingDrawing" xmlns:wp="http://schemas.openxmlformats.org/drawingml/2006/wordprocessingDrawing" xmlns:w10="urn:schemas-microsoft-com:office:word" xmlns:w="http://schemas.openxmlformats.org/wordprocessingml/2006/main" xmlns:w14="http://schemas.microsoft.com/office/word/2010/wordml" xmlns:w15="http://schemas.microsoft.com/office/word/2012/wordml" xmlns:wpg="http://schemas.microsoft.com/office/word/2010/wordprocessingGroup" xmlns:wpi="http://schemas.microsoft.com/office/word/2010/wordprocessingInk" xmlns:wne="http://schemas.microsoft.com/office/word/2006/wordml" xmlns:wps="http://schemas.microsoft.com/office/word/2010/wordprocessingShape" mc:Ignorable="w14 w15 wp14">
   <w:p>
     <w:pPr>
       <w:pStyle w:val="Cabealho"/>
@@ -5308,7 +5355,7 @@
 </file>
 
 <file path=word/styles.xml><?xml version="1.0" encoding="utf-8"?>
-<w:styles xmlns:mc="http://schemas.openxmlformats.org/markup-compatibility/2006" xmlns:r="http://schemas.openxmlformats.org/officeDocument/2006/relationships" xmlns:w="http://schemas.openxmlformats.org/wordprocessingml/2006/main" xmlns:w14="http://schemas.microsoft.com/office/word/2010/wordml" xmlns:w15="http://schemas.microsoft.com/office/word/2012/wordml" xmlns:w16se="http://schemas.microsoft.com/office/word/2015/wordml/symex" mc:Ignorable="w14 w15 w16se">
+<w:styles xmlns:mc="http://schemas.openxmlformats.org/markup-compatibility/2006" xmlns:r="http://schemas.openxmlformats.org/officeDocument/2006/relationships" xmlns:w="http://schemas.openxmlformats.org/wordprocessingml/2006/main" xmlns:w14="http://schemas.microsoft.com/office/word/2010/wordml" xmlns:w15="http://schemas.microsoft.com/office/word/2012/wordml" mc:Ignorable="w14 w15">
   <w:docDefaults>
     <w:rPrDefault>
       <w:rPr>
@@ -5318,7 +5365,7 @@
     </w:rPrDefault>
     <w:pPrDefault/>
   </w:docDefaults>
-  <w:latentStyles w:defLockedState="0" w:defUIPriority="99" w:defSemiHidden="0" w:defUnhideWhenUsed="0" w:defQFormat="0" w:count="374">
+  <w:latentStyles w:defLockedState="0" w:defUIPriority="99" w:defSemiHidden="0" w:defUnhideWhenUsed="0" w:defQFormat="0" w:count="371">
     <w:lsdException w:name="Normal" w:uiPriority="0" w:qFormat="1"/>
     <w:lsdException w:name="heading 1" w:uiPriority="9" w:qFormat="1"/>
     <w:lsdException w:name="heading 2" w:semiHidden="1" w:uiPriority="9" w:unhideWhenUsed="1" w:qFormat="1"/>
@@ -5690,9 +5737,6 @@
     <w:lsdException w:name="List Table 5 Dark Accent 6" w:uiPriority="50"/>
     <w:lsdException w:name="List Table 6 Colorful Accent 6" w:uiPriority="51"/>
     <w:lsdException w:name="List Table 7 Colorful Accent 6" w:uiPriority="52"/>
-    <w:lsdException w:name="Mention" w:semiHidden="1" w:unhideWhenUsed="1"/>
-    <w:lsdException w:name="Smart Hyperlink" w:semiHidden="1" w:unhideWhenUsed="1"/>
-    <w:lsdException w:name="Hashtag" w:semiHidden="1" w:unhideWhenUsed="1"/>
   </w:latentStyles>
   <w:style w:type="paragraph" w:default="1" w:styleId="Normal">
     <w:name w:val="Normal"/>
@@ -5796,6 +5840,7 @@
       <w:lang w:eastAsia="en-US"/>
     </w:rPr>
     <w:tblPr>
+      <w:tblInd w:w="0" w:type="dxa"/>
       <w:tblBorders>
         <w:top w:val="single" w:sz="4" w:space="0" w:color="auto"/>
         <w:left w:val="single" w:sz="4" w:space="0" w:color="auto"/>
@@ -5804,6 +5849,12 @@
         <w:insideH w:val="single" w:sz="4" w:space="0" w:color="auto"/>
         <w:insideV w:val="single" w:sz="4" w:space="0" w:color="auto"/>
       </w:tblBorders>
+      <w:tblCellMar>
+        <w:top w:w="0" w:type="dxa"/>
+        <w:left w:w="108" w:type="dxa"/>
+        <w:bottom w:w="0" w:type="dxa"/>
+        <w:right w:w="108" w:type="dxa"/>
+      </w:tblCellMar>
     </w:tblPr>
   </w:style>
   <w:style w:type="character" w:styleId="Refdecomentrio">

</xml_diff>

<commit_message>
Atualização do Boletim de Acompanhamento, Relatório Mensal de Pagamentos das OS e Oficio de Autorização de Faturamento Mensal, referente a 1ª Quinzena de Nov/2016, e revisão dos documentos de acompanhamento das OS 4776, 4777, 4782, 4809, 4817, 4818 e 4819.
</commit_message>
<xml_diff>
--- a/00_GESTAO_GERAL/05_ORDEM_SERVICO/03_OS4776/01_GESTAO/OS 4776 - Documento de Acompanhamento.docx
+++ b/00_GESTAO_GERAL/05_ORDEM_SERVICO/03_OS4776/01_GESTAO/OS 4776 - Documento de Acompanhamento.docx
@@ -496,7 +496,14 @@
                 <w:sz w:val="24"/>
                 <w:szCs w:val="24"/>
               </w:rPr>
-              <w:t>109</w:t>
+              <w:t>1</w:t>
+            </w:r>
+            <w:r>
+              <w:rPr>
+                <w:sz w:val="24"/>
+                <w:szCs w:val="24"/>
+              </w:rPr>
+              <w:t>18</w:t>
             </w:r>
             <w:r>
               <w:rPr>
@@ -554,8 +561,6 @@
               </w:rPr>
               <w:t>4</w:t>
             </w:r>
-            <w:bookmarkStart w:id="0" w:name="_GoBack"/>
-            <w:bookmarkEnd w:id="0"/>
           </w:p>
         </w:tc>
         <w:tc>
@@ -607,7 +612,14 @@
                 <w:sz w:val="24"/>
                 <w:szCs w:val="24"/>
               </w:rPr>
-              <w:t>78</w:t>
+              <w:t>8</w:t>
+            </w:r>
+            <w:r>
+              <w:rPr>
+                <w:sz w:val="24"/>
+                <w:szCs w:val="24"/>
+              </w:rPr>
+              <w:t>5</w:t>
             </w:r>
             <w:r>
               <w:rPr>
@@ -1119,8 +1131,17 @@
                 <w:sz w:val="24"/>
                 <w:szCs w:val="24"/>
               </w:rPr>
-              <w:t>Entregue</w:t>
-            </w:r>
+              <w:t>P</w:t>
+            </w:r>
+            <w:r>
+              <w:rPr>
+                <w:sz w:val="24"/>
+                <w:szCs w:val="24"/>
+              </w:rPr>
+              <w:t>aralisada</w:t>
+            </w:r>
+            <w:bookmarkStart w:id="0" w:name="_GoBack"/>
+            <w:bookmarkEnd w:id="0"/>
           </w:p>
         </w:tc>
       </w:tr>
@@ -1445,7 +1466,6 @@
           <w:p>
             <w:pPr>
               <w:spacing w:after="0"/>
-              <w:jc w:val="center"/>
             </w:pPr>
             <w:r>
               <w:t>31/05/16</w:t>
@@ -1528,7 +1548,6 @@
           <w:p>
             <w:pPr>
               <w:spacing w:after="0"/>
-              <w:jc w:val="center"/>
             </w:pPr>
             <w:r>
               <w:t>07/06/16</w:t>
@@ -1605,22 +1624,9 @@
           <w:p>
             <w:pPr>
               <w:spacing w:after="0"/>
-              <w:jc w:val="center"/>
-            </w:pPr>
-            <w:r>
-              <w:t>2</w:t>
-            </w:r>
-            <w:r>
-              <w:t>8</w:t>
-            </w:r>
-            <w:r>
-              <w:t>/</w:t>
-            </w:r>
-            <w:r>
-              <w:t>10</w:t>
-            </w:r>
-            <w:r>
-              <w:t>/16</w:t>
+            </w:pPr>
+            <w:r>
+              <w:t>05/11/16</w:t>
             </w:r>
           </w:p>
         </w:tc>
@@ -1634,16 +1640,7 @@
               <w:jc w:val="center"/>
             </w:pPr>
             <w:r>
-              <w:t>05</w:t>
-            </w:r>
-            <w:r>
-              <w:t>/</w:t>
-            </w:r>
-            <w:r>
-              <w:t>11</w:t>
-            </w:r>
-            <w:r>
-              <w:t>/16</w:t>
+              <w:t>05/11/16</w:t>
             </w:r>
           </w:p>
         </w:tc>
@@ -1703,19 +1700,9 @@
           <w:p>
             <w:pPr>
               <w:spacing w:after="0"/>
-              <w:jc w:val="center"/>
-            </w:pPr>
-            <w:r>
-              <w:t>04</w:t>
-            </w:r>
-            <w:r>
-              <w:t>/</w:t>
-            </w:r>
-            <w:r>
-              <w:t>11</w:t>
-            </w:r>
-            <w:r>
-              <w:t>/16</w:t>
+            </w:pPr>
+            <w:r>
+              <w:t>11/11/16</w:t>
             </w:r>
           </w:p>
         </w:tc>
@@ -1783,22 +1770,9 @@
           <w:p>
             <w:pPr>
               <w:spacing w:after="0"/>
-              <w:jc w:val="center"/>
-            </w:pPr>
-            <w:r>
-              <w:t>1</w:t>
-            </w:r>
-            <w:r>
-              <w:t>8</w:t>
-            </w:r>
-            <w:r>
-              <w:t>/</w:t>
-            </w:r>
-            <w:r>
-              <w:t>11</w:t>
-            </w:r>
-            <w:r>
-              <w:t>/16</w:t>
+            </w:pPr>
+            <w:r>
+              <w:t>24/11/16</w:t>
             </w:r>
           </w:p>
         </w:tc>
@@ -1857,22 +1831,9 @@
           <w:p>
             <w:pPr>
               <w:spacing w:after="0"/>
-              <w:jc w:val="center"/>
-            </w:pPr>
-            <w:r>
-              <w:t>2</w:t>
-            </w:r>
-            <w:r>
-              <w:t>5</w:t>
-            </w:r>
-            <w:r>
-              <w:t>/</w:t>
-            </w:r>
-            <w:r>
-              <w:t>11</w:t>
-            </w:r>
-            <w:r>
-              <w:t>/16</w:t>
+            </w:pPr>
+            <w:r>
+              <w:t>02/12/16</w:t>
             </w:r>
           </w:p>
         </w:tc>
@@ -1931,22 +1892,9 @@
           <w:p>
             <w:pPr>
               <w:spacing w:after="0"/>
-              <w:jc w:val="center"/>
-            </w:pPr>
-            <w:r>
-              <w:t>2</w:t>
-            </w:r>
-            <w:r>
-              <w:t>1</w:t>
-            </w:r>
-            <w:r>
-              <w:t>/</w:t>
-            </w:r>
-            <w:r>
-              <w:t>11</w:t>
-            </w:r>
-            <w:r>
-              <w:t>/16</w:t>
+            </w:pPr>
+            <w:r>
+              <w:t>25/11/16</w:t>
             </w:r>
           </w:p>
         </w:tc>
@@ -2005,19 +1953,9 @@
           <w:p>
             <w:pPr>
               <w:spacing w:after="0"/>
-              <w:jc w:val="center"/>
-            </w:pPr>
-            <w:r>
-              <w:t>20</w:t>
-            </w:r>
-            <w:r>
-              <w:t>/0</w:t>
-            </w:r>
-            <w:r>
-              <w:t>5</w:t>
-            </w:r>
-            <w:r>
-              <w:t>/17</w:t>
+            </w:pPr>
+            <w:r>
+              <w:t>24/05/17</w:t>
             </w:r>
           </w:p>
         </w:tc>
@@ -2942,6 +2880,23 @@
             <w:r>
               <w:t>OS entregue novamente, das 15 inconformidades que foram abertas, 10 foram devolvidas e 5 foram corrigidas e disponibilizadas.</w:t>
             </w:r>
+            <w:r>
+              <w:t xml:space="preserve"> </w:t>
+            </w:r>
+            <w:r>
+              <w:t xml:space="preserve">Código do </w:t>
+            </w:r>
+            <w:proofErr w:type="spellStart"/>
+            <w:r>
+              <w:t>commit</w:t>
+            </w:r>
+            <w:proofErr w:type="spellEnd"/>
+            <w:r>
+              <w:t>: ECCF549</w:t>
+            </w:r>
+            <w:r>
+              <w:t>.</w:t>
+            </w:r>
           </w:p>
         </w:tc>
         <w:tc>
@@ -2954,6 +2909,49 @@
             </w:pPr>
             <w:r>
               <w:t>NTC - Rodrigo Borges</w:t>
+            </w:r>
+          </w:p>
+        </w:tc>
+      </w:tr>
+      <w:tr>
+        <w:tc>
+          <w:tcPr>
+            <w:tcW w:w="1083" w:type="dxa"/>
+          </w:tcPr>
+          <w:p>
+            <w:pPr>
+              <w:spacing w:after="0"/>
+              <w:jc w:val="center"/>
+            </w:pPr>
+            <w:r>
+              <w:lastRenderedPageBreak/>
+              <w:t>07/11/16</w:t>
+            </w:r>
+          </w:p>
+        </w:tc>
+        <w:tc>
+          <w:tcPr>
+            <w:tcW w:w="6567" w:type="dxa"/>
+          </w:tcPr>
+          <w:p>
+            <w:pPr>
+              <w:spacing w:after="0"/>
+            </w:pPr>
+            <w:r>
+              <w:t>Paralisação para aguardar disponibilidade de testes da OS no ambiente de testes do CIAT.</w:t>
+            </w:r>
+          </w:p>
+        </w:tc>
+        <w:tc>
+          <w:tcPr>
+            <w:tcW w:w="1421" w:type="dxa"/>
+          </w:tcPr>
+          <w:p>
+            <w:pPr>
+              <w:spacing w:after="0"/>
+            </w:pPr>
+            <w:r>
+              <w:t>CIAT - João Paulo</w:t>
             </w:r>
           </w:p>
         </w:tc>
@@ -4927,7 +4925,11 @@
         <w:t>, entre os dias 18/08 e 07/09/2016</w:t>
       </w:r>
       <w:r>
-        <w:t xml:space="preserve"> no prazo para termino desta OS como carência de ajustes de processo por se</w:t>
+        <w:t xml:space="preserve"> no prazo para termino desta OS como carência de ajustes de </w:t>
+      </w:r>
+      <w:r>
+        <w:lastRenderedPageBreak/>
+        <w:t>processo por se</w:t>
       </w:r>
       <w:r>
         <w:t>r</w:t>
@@ -4951,11 +4953,7 @@
         <w:t>.</w:t>
       </w:r>
       <w:r>
-        <w:t xml:space="preserve"> Acréscimo de mais 15 </w:t>
-      </w:r>
-      <w:r>
-        <w:lastRenderedPageBreak/>
-        <w:t xml:space="preserve">dias corridos, entre os dias </w:t>
+        <w:t xml:space="preserve"> Acréscimo de mais 15 dias corridos, entre os dias </w:t>
       </w:r>
       <w:r>
         <w:t>26/08</w:t>
@@ -5003,10 +5001,37 @@
         <w:t xml:space="preserve"> </w:t>
       </w:r>
       <w:r>
+        <w:t xml:space="preserve">Acréscimo de mais </w:t>
+      </w:r>
+      <w:r>
+        <w:t>09</w:t>
+      </w:r>
+      <w:r>
+        <w:t xml:space="preserve"> dias corridos, entre os dias </w:t>
+      </w:r>
+      <w:r>
+        <w:t>07</w:t>
+      </w:r>
+      <w:r>
+        <w:t xml:space="preserve"> a 15/1</w:t>
+      </w:r>
+      <w:r>
+        <w:t>1</w:t>
+      </w:r>
+      <w:r>
+        <w:t>/16 para aguardar disponibilidade de testes da OS no ambiente de testes do CIAT.</w:t>
+      </w:r>
+      <w:r>
+        <w:t xml:space="preserve"> </w:t>
+      </w:r>
+      <w:r>
         <w:t xml:space="preserve">Totalizando </w:t>
       </w:r>
       <w:r>
-        <w:t>109</w:t>
+        <w:t>1</w:t>
+      </w:r>
+      <w:r>
+        <w:t>18</w:t>
       </w:r>
       <w:r>
         <w:t xml:space="preserve"> dias corridos de acréscimo no prazo de execução da OS.</w:t>
@@ -5146,7 +5171,7 @@
         <w:rStyle w:val="Nmerodepgina"/>
         <w:noProof/>
       </w:rPr>
-      <w:t>1</w:t>
+      <w:t>4</w:t>
     </w:r>
     <w:r>
       <w:rPr>
@@ -5187,7 +5212,7 @@
         <v:shape id="_x0000_s2051" type="#_x0000_t75" style="position:absolute;margin-left:275.05pt;margin-top:-9.15pt;width:211.25pt;height:35.9pt;z-index:251656704">
           <v:imagedata r:id="rId1" o:title=""/>
         </v:shape>
-        <o:OLEObject Type="Embed" ProgID="PBrush" ShapeID="_x0000_s2051" DrawAspect="Content" ObjectID="_1540899434" r:id="rId2"/>
+        <o:OLEObject Type="Embed" ProgID="PBrush" ShapeID="_x0000_s2051" DrawAspect="Content" ObjectID="_1541235017" r:id="rId2"/>
       </w:object>
     </w:r>
   </w:p>
@@ -5468,6 +5493,7 @@
     <w:lsdException w:name="HTML Sample" w:semiHidden="1" w:unhideWhenUsed="1"/>
     <w:lsdException w:name="HTML Typewriter" w:semiHidden="1" w:unhideWhenUsed="1"/>
     <w:lsdException w:name="HTML Variable" w:semiHidden="1" w:unhideWhenUsed="1"/>
+    <w:lsdException w:name="Normal Table" w:semiHidden="1" w:unhideWhenUsed="1"/>
     <w:lsdException w:name="annotation subject" w:semiHidden="1" w:unhideWhenUsed="1"/>
     <w:lsdException w:name="No List" w:semiHidden="1" w:unhideWhenUsed="1"/>
     <w:lsdException w:name="Outline List 1" w:semiHidden="1" w:unhideWhenUsed="1"/>
@@ -5512,6 +5538,7 @@
     <w:lsdException w:name="Table Professional" w:semiHidden="1" w:unhideWhenUsed="1"/>
     <w:lsdException w:name="Table Subtle 1" w:semiHidden="1" w:unhideWhenUsed="1"/>
     <w:lsdException w:name="Table Subtle 2" w:semiHidden="1" w:unhideWhenUsed="1"/>
+    <w:lsdException w:name="Table Web 1" w:semiHidden="1" w:unhideWhenUsed="1"/>
     <w:lsdException w:name="Table Web 2" w:semiHidden="1" w:unhideWhenUsed="1"/>
     <w:lsdException w:name="Table Web 3" w:semiHidden="1" w:unhideWhenUsed="1"/>
     <w:lsdException w:name="Balloon Text" w:semiHidden="1" w:unhideWhenUsed="1"/>

</xml_diff>